<commit_message>
menambahkan tabel sprint planning ke 4
</commit_message>
<xml_diff>
--- a/Simpel_TugasPraUAS.docx
+++ b/Simpel_TugasPraUAS.docx
@@ -14353,6 +14353,950 @@
           </w:p>
         </w:tc>
       </w:tr>
+      <w:tr>
+        <w:tc>
+          <w:tcPr>
+            <w:tcW w:w="9016" w:type="dxa"/>
+            <w:gridSpan w:val="2"/>
+            <w:shd w:val="clear" w:color="auto" w:fill="00B0F0"/>
+          </w:tcPr>
+          <w:p>
+            <w:pPr>
+              <w:jc w:val="both"/>
+              <w:rPr>
+                <w:sz w:val="26"/>
+                <w:szCs w:val="26"/>
+              </w:rPr>
+            </w:pPr>
+            <w:r>
+              <w:rPr>
+                <w:sz w:val="26"/>
+                <w:szCs w:val="26"/>
+              </w:rPr>
+              <w:t>Sprint 4</w:t>
+            </w:r>
+          </w:p>
+        </w:tc>
+      </w:tr>
+      <w:tr>
+        <w:tc>
+          <w:tcPr>
+            <w:tcW w:w="844" w:type="dxa"/>
+          </w:tcPr>
+          <w:p>
+            <w:pPr>
+              <w:jc w:val="center"/>
+              <w:rPr>
+                <w:sz w:val="26"/>
+                <w:szCs w:val="26"/>
+              </w:rPr>
+            </w:pPr>
+            <w:r>
+              <w:rPr>
+                <w:sz w:val="26"/>
+                <w:szCs w:val="26"/>
+              </w:rPr>
+              <w:t>NO</w:t>
+            </w:r>
+          </w:p>
+        </w:tc>
+        <w:tc>
+          <w:tcPr>
+            <w:tcW w:w="8172" w:type="dxa"/>
+          </w:tcPr>
+          <w:p>
+            <w:pPr>
+              <w:jc w:val="both"/>
+              <w:rPr>
+                <w:sz w:val="26"/>
+                <w:szCs w:val="26"/>
+              </w:rPr>
+            </w:pPr>
+            <w:r>
+              <w:rPr>
+                <w:sz w:val="26"/>
+                <w:szCs w:val="26"/>
+              </w:rPr>
+              <w:t>Sprint Goals</w:t>
+            </w:r>
+          </w:p>
+        </w:tc>
+      </w:tr>
+      <w:tr>
+        <w:tc>
+          <w:tcPr>
+            <w:tcW w:w="844" w:type="dxa"/>
+          </w:tcPr>
+          <w:p>
+            <w:pPr>
+              <w:jc w:val="center"/>
+              <w:rPr>
+                <w:sz w:val="26"/>
+                <w:szCs w:val="26"/>
+              </w:rPr>
+            </w:pPr>
+            <w:r>
+              <w:rPr>
+                <w:sz w:val="26"/>
+                <w:szCs w:val="26"/>
+              </w:rPr>
+              <w:t>1</w:t>
+            </w:r>
+          </w:p>
+        </w:tc>
+        <w:tc>
+          <w:tcPr>
+            <w:tcW w:w="8172" w:type="dxa"/>
+          </w:tcPr>
+          <w:p>
+            <w:pPr>
+              <w:jc w:val="both"/>
+              <w:rPr>
+                <w:sz w:val="26"/>
+                <w:szCs w:val="26"/>
+              </w:rPr>
+            </w:pPr>
+            <w:proofErr w:type="spellStart"/>
+            <w:r>
+              <w:rPr>
+                <w:sz w:val="26"/>
+                <w:szCs w:val="26"/>
+              </w:rPr>
+              <w:t>Menuntaskan</w:t>
+            </w:r>
+            <w:proofErr w:type="spellEnd"/>
+            <w:r>
+              <w:rPr>
+                <w:sz w:val="26"/>
+                <w:szCs w:val="26"/>
+              </w:rPr>
+              <w:t xml:space="preserve"> </w:t>
+            </w:r>
+            <w:proofErr w:type="spellStart"/>
+            <w:r>
+              <w:rPr>
+                <w:sz w:val="26"/>
+                <w:szCs w:val="26"/>
+              </w:rPr>
+              <w:t>halaman</w:t>
+            </w:r>
+            <w:proofErr w:type="spellEnd"/>
+            <w:r>
+              <w:rPr>
+                <w:sz w:val="26"/>
+                <w:szCs w:val="26"/>
+              </w:rPr>
+              <w:t xml:space="preserve"> </w:t>
+            </w:r>
+            <w:proofErr w:type="spellStart"/>
+            <w:r>
+              <w:rPr>
+                <w:sz w:val="26"/>
+                <w:szCs w:val="26"/>
+              </w:rPr>
+              <w:t>paketan</w:t>
+            </w:r>
+            <w:proofErr w:type="spellEnd"/>
+            <w:r>
+              <w:rPr>
+                <w:sz w:val="26"/>
+                <w:szCs w:val="26"/>
+              </w:rPr>
+              <w:t xml:space="preserve"> </w:t>
+            </w:r>
+            <w:proofErr w:type="spellStart"/>
+            <w:r>
+              <w:rPr>
+                <w:sz w:val="26"/>
+                <w:szCs w:val="26"/>
+              </w:rPr>
+              <w:t>untuk</w:t>
+            </w:r>
+            <w:proofErr w:type="spellEnd"/>
+            <w:r>
+              <w:rPr>
+                <w:sz w:val="26"/>
+                <w:szCs w:val="26"/>
+              </w:rPr>
+              <w:t xml:space="preserve"> </w:t>
+            </w:r>
+            <w:proofErr w:type="spellStart"/>
+            <w:r>
+              <w:rPr>
+                <w:sz w:val="26"/>
+                <w:szCs w:val="26"/>
+              </w:rPr>
+              <w:t>memberikan</w:t>
+            </w:r>
+            <w:proofErr w:type="spellEnd"/>
+            <w:r>
+              <w:rPr>
+                <w:sz w:val="26"/>
+                <w:szCs w:val="26"/>
+              </w:rPr>
+              <w:t xml:space="preserve"> </w:t>
+            </w:r>
+            <w:proofErr w:type="spellStart"/>
+            <w:r>
+              <w:rPr>
+                <w:sz w:val="26"/>
+                <w:szCs w:val="26"/>
+              </w:rPr>
+              <w:t>perbedaan</w:t>
+            </w:r>
+            <w:proofErr w:type="spellEnd"/>
+            <w:r>
+              <w:rPr>
+                <w:sz w:val="26"/>
+                <w:szCs w:val="26"/>
+              </w:rPr>
+              <w:t xml:space="preserve"> pada </w:t>
+            </w:r>
+            <w:proofErr w:type="spellStart"/>
+            <w:r>
+              <w:rPr>
+                <w:sz w:val="26"/>
+                <w:szCs w:val="26"/>
+              </w:rPr>
+              <w:t>tipe-tipe</w:t>
+            </w:r>
+            <w:proofErr w:type="spellEnd"/>
+            <w:r>
+              <w:rPr>
+                <w:sz w:val="26"/>
+                <w:szCs w:val="26"/>
+              </w:rPr>
+              <w:t xml:space="preserve"> yang lain</w:t>
+            </w:r>
+          </w:p>
+        </w:tc>
+      </w:tr>
+      <w:tr>
+        <w:tc>
+          <w:tcPr>
+            <w:tcW w:w="844" w:type="dxa"/>
+          </w:tcPr>
+          <w:p>
+            <w:pPr>
+              <w:jc w:val="center"/>
+              <w:rPr>
+                <w:sz w:val="26"/>
+                <w:szCs w:val="26"/>
+              </w:rPr>
+            </w:pPr>
+            <w:r>
+              <w:rPr>
+                <w:sz w:val="26"/>
+                <w:szCs w:val="26"/>
+              </w:rPr>
+              <w:t>2</w:t>
+            </w:r>
+          </w:p>
+        </w:tc>
+        <w:tc>
+          <w:tcPr>
+            <w:tcW w:w="8172" w:type="dxa"/>
+          </w:tcPr>
+          <w:p>
+            <w:pPr>
+              <w:jc w:val="both"/>
+              <w:rPr>
+                <w:sz w:val="26"/>
+                <w:szCs w:val="26"/>
+              </w:rPr>
+            </w:pPr>
+            <w:proofErr w:type="spellStart"/>
+            <w:r>
+              <w:rPr>
+                <w:sz w:val="26"/>
+                <w:szCs w:val="26"/>
+              </w:rPr>
+              <w:t>Menuntaskan</w:t>
+            </w:r>
+            <w:proofErr w:type="spellEnd"/>
+            <w:r>
+              <w:rPr>
+                <w:sz w:val="26"/>
+                <w:szCs w:val="26"/>
+              </w:rPr>
+              <w:t xml:space="preserve"> </w:t>
+            </w:r>
+            <w:proofErr w:type="spellStart"/>
+            <w:r>
+              <w:rPr>
+                <w:sz w:val="26"/>
+                <w:szCs w:val="26"/>
+              </w:rPr>
+              <w:t>halaman</w:t>
+            </w:r>
+            <w:proofErr w:type="spellEnd"/>
+            <w:r>
+              <w:rPr>
+                <w:sz w:val="26"/>
+                <w:szCs w:val="26"/>
+              </w:rPr>
+              <w:t xml:space="preserve"> help </w:t>
+            </w:r>
+            <w:proofErr w:type="spellStart"/>
+            <w:r>
+              <w:rPr>
+                <w:sz w:val="26"/>
+                <w:szCs w:val="26"/>
+              </w:rPr>
+              <w:t>center</w:t>
+            </w:r>
+            <w:proofErr w:type="spellEnd"/>
+            <w:r>
+              <w:rPr>
+                <w:sz w:val="26"/>
+                <w:szCs w:val="26"/>
+              </w:rPr>
+              <w:t xml:space="preserve"> dan </w:t>
+            </w:r>
+            <w:proofErr w:type="spellStart"/>
+            <w:r>
+              <w:rPr>
+                <w:sz w:val="26"/>
+                <w:szCs w:val="26"/>
+              </w:rPr>
+              <w:t>panduan</w:t>
+            </w:r>
+            <w:proofErr w:type="spellEnd"/>
+          </w:p>
+        </w:tc>
+      </w:tr>
+      <w:tr>
+        <w:tc>
+          <w:tcPr>
+            <w:tcW w:w="9016" w:type="dxa"/>
+            <w:gridSpan w:val="2"/>
+            <w:shd w:val="clear" w:color="auto" w:fill="002060"/>
+          </w:tcPr>
+          <w:p>
+            <w:pPr>
+              <w:jc w:val="both"/>
+              <w:rPr>
+                <w:sz w:val="26"/>
+                <w:szCs w:val="26"/>
+              </w:rPr>
+            </w:pPr>
+            <w:r>
+              <w:rPr>
+                <w:sz w:val="26"/>
+                <w:szCs w:val="26"/>
+              </w:rPr>
+              <w:t>Sprint Backlog</w:t>
+            </w:r>
+          </w:p>
+        </w:tc>
+      </w:tr>
+      <w:tr>
+        <w:tc>
+          <w:tcPr>
+            <w:tcW w:w="844" w:type="dxa"/>
+          </w:tcPr>
+          <w:p>
+            <w:pPr>
+              <w:jc w:val="center"/>
+              <w:rPr>
+                <w:sz w:val="26"/>
+                <w:szCs w:val="26"/>
+              </w:rPr>
+            </w:pPr>
+            <w:r>
+              <w:rPr>
+                <w:sz w:val="26"/>
+                <w:szCs w:val="26"/>
+              </w:rPr>
+              <w:t>ID</w:t>
+            </w:r>
+          </w:p>
+        </w:tc>
+        <w:tc>
+          <w:tcPr>
+            <w:tcW w:w="8172" w:type="dxa"/>
+          </w:tcPr>
+          <w:p>
+            <w:pPr>
+              <w:jc w:val="both"/>
+              <w:rPr>
+                <w:sz w:val="26"/>
+                <w:szCs w:val="26"/>
+              </w:rPr>
+            </w:pPr>
+            <w:r>
+              <w:rPr>
+                <w:sz w:val="26"/>
+                <w:szCs w:val="26"/>
+              </w:rPr>
+              <w:t>Backlog Items</w:t>
+            </w:r>
+          </w:p>
+        </w:tc>
+      </w:tr>
+      <w:tr>
+        <w:tc>
+          <w:tcPr>
+            <w:tcW w:w="844" w:type="dxa"/>
+          </w:tcPr>
+          <w:p>
+            <w:pPr>
+              <w:jc w:val="center"/>
+              <w:rPr>
+                <w:sz w:val="26"/>
+                <w:szCs w:val="26"/>
+              </w:rPr>
+            </w:pPr>
+            <w:r>
+              <w:rPr>
+                <w:sz w:val="26"/>
+                <w:szCs w:val="26"/>
+              </w:rPr>
+              <w:t>117</w:t>
+            </w:r>
+          </w:p>
+        </w:tc>
+        <w:tc>
+          <w:tcPr>
+            <w:tcW w:w="8172" w:type="dxa"/>
+          </w:tcPr>
+          <w:p>
+            <w:pPr>
+              <w:jc w:val="both"/>
+              <w:rPr>
+                <w:sz w:val="26"/>
+                <w:szCs w:val="26"/>
+              </w:rPr>
+            </w:pPr>
+            <w:proofErr w:type="spellStart"/>
+            <w:r>
+              <w:rPr>
+                <w:sz w:val="26"/>
+                <w:szCs w:val="26"/>
+              </w:rPr>
+              <w:t>Sebagai</w:t>
+            </w:r>
+            <w:proofErr w:type="spellEnd"/>
+            <w:r>
+              <w:rPr>
+                <w:sz w:val="26"/>
+                <w:szCs w:val="26"/>
+              </w:rPr>
+              <w:t xml:space="preserve"> </w:t>
+            </w:r>
+            <w:proofErr w:type="spellStart"/>
+            <w:r>
+              <w:rPr>
+                <w:sz w:val="26"/>
+                <w:szCs w:val="26"/>
+              </w:rPr>
+              <w:t>pengguna</w:t>
+            </w:r>
+            <w:proofErr w:type="spellEnd"/>
+            <w:r>
+              <w:rPr>
+                <w:sz w:val="26"/>
+                <w:szCs w:val="26"/>
+              </w:rPr>
+              <w:t xml:space="preserve">, </w:t>
+            </w:r>
+            <w:proofErr w:type="spellStart"/>
+            <w:r>
+              <w:rPr>
+                <w:sz w:val="26"/>
+                <w:szCs w:val="26"/>
+              </w:rPr>
+              <w:t>saya</w:t>
+            </w:r>
+            <w:proofErr w:type="spellEnd"/>
+            <w:r>
+              <w:rPr>
+                <w:sz w:val="26"/>
+                <w:szCs w:val="26"/>
+              </w:rPr>
+              <w:t xml:space="preserve"> </w:t>
+            </w:r>
+            <w:proofErr w:type="spellStart"/>
+            <w:r>
+              <w:rPr>
+                <w:sz w:val="26"/>
+                <w:szCs w:val="26"/>
+              </w:rPr>
+              <w:t>ingin</w:t>
+            </w:r>
+            <w:proofErr w:type="spellEnd"/>
+            <w:r>
+              <w:rPr>
+                <w:sz w:val="26"/>
+                <w:szCs w:val="26"/>
+              </w:rPr>
+              <w:t xml:space="preserve"> </w:t>
+            </w:r>
+            <w:proofErr w:type="spellStart"/>
+            <w:r>
+              <w:rPr>
+                <w:sz w:val="26"/>
+                <w:szCs w:val="26"/>
+              </w:rPr>
+              <w:t>diberikan</w:t>
+            </w:r>
+            <w:proofErr w:type="spellEnd"/>
+            <w:r>
+              <w:rPr>
+                <w:sz w:val="26"/>
+                <w:szCs w:val="26"/>
+              </w:rPr>
+              <w:t xml:space="preserve"> </w:t>
+            </w:r>
+            <w:proofErr w:type="spellStart"/>
+            <w:r>
+              <w:rPr>
+                <w:sz w:val="26"/>
+                <w:szCs w:val="26"/>
+              </w:rPr>
+              <w:t>fitur</w:t>
+            </w:r>
+            <w:proofErr w:type="spellEnd"/>
+            <w:r>
+              <w:rPr>
+                <w:sz w:val="26"/>
+                <w:szCs w:val="26"/>
+              </w:rPr>
+              <w:t xml:space="preserve"> </w:t>
+            </w:r>
+            <w:proofErr w:type="spellStart"/>
+            <w:r>
+              <w:rPr>
+                <w:sz w:val="26"/>
+                <w:szCs w:val="26"/>
+              </w:rPr>
+              <w:t>paketan</w:t>
+            </w:r>
+            <w:proofErr w:type="spellEnd"/>
+            <w:r>
+              <w:rPr>
+                <w:sz w:val="26"/>
+                <w:szCs w:val="26"/>
+              </w:rPr>
+              <w:t xml:space="preserve"> </w:t>
+            </w:r>
+            <w:proofErr w:type="spellStart"/>
+            <w:r>
+              <w:rPr>
+                <w:sz w:val="26"/>
+                <w:szCs w:val="26"/>
+              </w:rPr>
+              <w:t>dengan</w:t>
+            </w:r>
+            <w:proofErr w:type="spellEnd"/>
+            <w:r>
+              <w:rPr>
+                <w:sz w:val="26"/>
+                <w:szCs w:val="26"/>
+              </w:rPr>
+              <w:t xml:space="preserve"> </w:t>
+            </w:r>
+            <w:proofErr w:type="spellStart"/>
+            <w:r>
+              <w:rPr>
+                <w:sz w:val="26"/>
+                <w:szCs w:val="26"/>
+              </w:rPr>
+              <w:t>alasan</w:t>
+            </w:r>
+            <w:proofErr w:type="spellEnd"/>
+            <w:r>
+              <w:rPr>
+                <w:sz w:val="26"/>
+                <w:szCs w:val="26"/>
+              </w:rPr>
+              <w:t xml:space="preserve"> </w:t>
+            </w:r>
+            <w:proofErr w:type="spellStart"/>
+            <w:r>
+              <w:rPr>
+                <w:sz w:val="26"/>
+                <w:szCs w:val="26"/>
+              </w:rPr>
+              <w:t>kemudahan</w:t>
+            </w:r>
+            <w:proofErr w:type="spellEnd"/>
+            <w:r>
+              <w:rPr>
+                <w:sz w:val="26"/>
+                <w:szCs w:val="26"/>
+              </w:rPr>
+              <w:t xml:space="preserve"> </w:t>
+            </w:r>
+            <w:proofErr w:type="spellStart"/>
+            <w:r>
+              <w:rPr>
+                <w:sz w:val="26"/>
+                <w:szCs w:val="26"/>
+              </w:rPr>
+              <w:t>serta</w:t>
+            </w:r>
+            <w:proofErr w:type="spellEnd"/>
+            <w:r>
+              <w:rPr>
+                <w:sz w:val="26"/>
+                <w:szCs w:val="26"/>
+              </w:rPr>
+              <w:t xml:space="preserve"> </w:t>
+            </w:r>
+            <w:proofErr w:type="spellStart"/>
+            <w:r>
+              <w:rPr>
+                <w:sz w:val="26"/>
+                <w:szCs w:val="26"/>
+              </w:rPr>
+              <w:t>harga</w:t>
+            </w:r>
+            <w:proofErr w:type="spellEnd"/>
+            <w:r>
+              <w:rPr>
+                <w:sz w:val="26"/>
+                <w:szCs w:val="26"/>
+              </w:rPr>
+              <w:t xml:space="preserve"> yang </w:t>
+            </w:r>
+            <w:proofErr w:type="spellStart"/>
+            <w:r>
+              <w:rPr>
+                <w:sz w:val="26"/>
+                <w:szCs w:val="26"/>
+              </w:rPr>
+              <w:t>lebih</w:t>
+            </w:r>
+            <w:proofErr w:type="spellEnd"/>
+            <w:r>
+              <w:rPr>
+                <w:sz w:val="26"/>
+                <w:szCs w:val="26"/>
+              </w:rPr>
+              <w:t xml:space="preserve"> </w:t>
+            </w:r>
+            <w:proofErr w:type="spellStart"/>
+            <w:r>
+              <w:rPr>
+                <w:sz w:val="26"/>
+                <w:szCs w:val="26"/>
+              </w:rPr>
+              <w:t>terjangkau</w:t>
+            </w:r>
+            <w:proofErr w:type="spellEnd"/>
+            <w:r>
+              <w:rPr>
+                <w:sz w:val="26"/>
+                <w:szCs w:val="26"/>
+              </w:rPr>
+              <w:t xml:space="preserve"> (</w:t>
+            </w:r>
+            <w:proofErr w:type="spellStart"/>
+            <w:r>
+              <w:rPr>
+                <w:sz w:val="26"/>
+                <w:szCs w:val="26"/>
+              </w:rPr>
+              <w:t>jika</w:t>
+            </w:r>
+            <w:proofErr w:type="spellEnd"/>
+            <w:r>
+              <w:rPr>
+                <w:sz w:val="26"/>
+                <w:szCs w:val="26"/>
+              </w:rPr>
+              <w:t xml:space="preserve"> </w:t>
+            </w:r>
+            <w:proofErr w:type="spellStart"/>
+            <w:r>
+              <w:rPr>
+                <w:sz w:val="26"/>
+                <w:szCs w:val="26"/>
+              </w:rPr>
+              <w:t>mungkin</w:t>
+            </w:r>
+            <w:proofErr w:type="spellEnd"/>
+            <w:r>
+              <w:rPr>
+                <w:sz w:val="26"/>
+                <w:szCs w:val="26"/>
+              </w:rPr>
+              <w:t>)</w:t>
+            </w:r>
+          </w:p>
+        </w:tc>
+      </w:tr>
+      <w:tr>
+        <w:tc>
+          <w:tcPr>
+            <w:tcW w:w="844" w:type="dxa"/>
+          </w:tcPr>
+          <w:p>
+            <w:pPr>
+              <w:jc w:val="center"/>
+              <w:rPr>
+                <w:sz w:val="26"/>
+                <w:szCs w:val="26"/>
+              </w:rPr>
+            </w:pPr>
+            <w:r>
+              <w:rPr>
+                <w:sz w:val="26"/>
+                <w:szCs w:val="26"/>
+              </w:rPr>
+              <w:t>120</w:t>
+            </w:r>
+          </w:p>
+        </w:tc>
+        <w:tc>
+          <w:tcPr>
+            <w:tcW w:w="8172" w:type="dxa"/>
+          </w:tcPr>
+          <w:p>
+            <w:pPr>
+              <w:jc w:val="both"/>
+              <w:rPr>
+                <w:sz w:val="26"/>
+                <w:szCs w:val="26"/>
+              </w:rPr>
+            </w:pPr>
+            <w:proofErr w:type="spellStart"/>
+            <w:r>
+              <w:rPr>
+                <w:sz w:val="26"/>
+                <w:szCs w:val="26"/>
+              </w:rPr>
+              <w:t>Sebagai</w:t>
+            </w:r>
+            <w:proofErr w:type="spellEnd"/>
+            <w:r>
+              <w:rPr>
+                <w:sz w:val="26"/>
+                <w:szCs w:val="26"/>
+              </w:rPr>
+              <w:t xml:space="preserve"> </w:t>
+            </w:r>
+            <w:proofErr w:type="spellStart"/>
+            <w:r>
+              <w:rPr>
+                <w:sz w:val="26"/>
+                <w:szCs w:val="26"/>
+              </w:rPr>
+              <w:t>pengguna</w:t>
+            </w:r>
+            <w:proofErr w:type="spellEnd"/>
+            <w:r>
+              <w:rPr>
+                <w:sz w:val="26"/>
+                <w:szCs w:val="26"/>
+              </w:rPr>
+              <w:t xml:space="preserve">, </w:t>
+            </w:r>
+            <w:proofErr w:type="spellStart"/>
+            <w:r>
+              <w:rPr>
+                <w:sz w:val="26"/>
+                <w:szCs w:val="26"/>
+              </w:rPr>
+              <w:t>saya</w:t>
+            </w:r>
+            <w:proofErr w:type="spellEnd"/>
+            <w:r>
+              <w:rPr>
+                <w:sz w:val="26"/>
+                <w:szCs w:val="26"/>
+              </w:rPr>
+              <w:t xml:space="preserve"> </w:t>
+            </w:r>
+            <w:proofErr w:type="spellStart"/>
+            <w:r>
+              <w:rPr>
+                <w:sz w:val="26"/>
+                <w:szCs w:val="26"/>
+              </w:rPr>
+              <w:t>ingin</w:t>
+            </w:r>
+            <w:proofErr w:type="spellEnd"/>
+            <w:r>
+              <w:rPr>
+                <w:sz w:val="26"/>
+                <w:szCs w:val="26"/>
+              </w:rPr>
+              <w:t xml:space="preserve"> </w:t>
+            </w:r>
+            <w:proofErr w:type="spellStart"/>
+            <w:r>
+              <w:rPr>
+                <w:sz w:val="26"/>
+                <w:szCs w:val="26"/>
+              </w:rPr>
+              <w:t>diberikan</w:t>
+            </w:r>
+            <w:proofErr w:type="spellEnd"/>
+            <w:r>
+              <w:rPr>
+                <w:sz w:val="26"/>
+                <w:szCs w:val="26"/>
+              </w:rPr>
+              <w:t xml:space="preserve"> </w:t>
+            </w:r>
+            <w:proofErr w:type="spellStart"/>
+            <w:r>
+              <w:rPr>
+                <w:sz w:val="26"/>
+                <w:szCs w:val="26"/>
+              </w:rPr>
+              <w:t>panduan</w:t>
+            </w:r>
+            <w:proofErr w:type="spellEnd"/>
+            <w:r>
+              <w:rPr>
+                <w:sz w:val="26"/>
+                <w:szCs w:val="26"/>
+              </w:rPr>
+              <w:t xml:space="preserve"> </w:t>
+            </w:r>
+            <w:proofErr w:type="spellStart"/>
+            <w:r>
+              <w:rPr>
+                <w:sz w:val="26"/>
+                <w:szCs w:val="26"/>
+              </w:rPr>
+              <w:t>atas</w:t>
+            </w:r>
+            <w:proofErr w:type="spellEnd"/>
+            <w:r>
+              <w:rPr>
+                <w:sz w:val="26"/>
+                <w:szCs w:val="26"/>
+              </w:rPr>
+              <w:t xml:space="preserve"> </w:t>
+            </w:r>
+            <w:proofErr w:type="spellStart"/>
+            <w:r>
+              <w:rPr>
+                <w:sz w:val="26"/>
+                <w:szCs w:val="26"/>
+              </w:rPr>
+              <w:t>kesalahan</w:t>
+            </w:r>
+            <w:proofErr w:type="spellEnd"/>
+            <w:r>
+              <w:rPr>
+                <w:sz w:val="26"/>
+                <w:szCs w:val="26"/>
+              </w:rPr>
+              <w:t xml:space="preserve"> yang </w:t>
+            </w:r>
+            <w:proofErr w:type="spellStart"/>
+            <w:r>
+              <w:rPr>
+                <w:sz w:val="26"/>
+                <w:szCs w:val="26"/>
+              </w:rPr>
+              <w:t>terjadi</w:t>
+            </w:r>
+            <w:proofErr w:type="spellEnd"/>
+            <w:r>
+              <w:rPr>
+                <w:sz w:val="26"/>
+                <w:szCs w:val="26"/>
+              </w:rPr>
+              <w:t xml:space="preserve"> pada </w:t>
+            </w:r>
+            <w:proofErr w:type="spellStart"/>
+            <w:r>
+              <w:rPr>
+                <w:sz w:val="26"/>
+                <w:szCs w:val="26"/>
+              </w:rPr>
+              <w:t>aplikasi</w:t>
+            </w:r>
+            <w:proofErr w:type="spellEnd"/>
+            <w:r>
+              <w:rPr>
+                <w:sz w:val="26"/>
+                <w:szCs w:val="26"/>
+              </w:rPr>
+              <w:t xml:space="preserve"> </w:t>
+            </w:r>
+            <w:proofErr w:type="spellStart"/>
+            <w:r>
+              <w:rPr>
+                <w:sz w:val="26"/>
+                <w:szCs w:val="26"/>
+              </w:rPr>
+              <w:t>ataupun</w:t>
+            </w:r>
+            <w:proofErr w:type="spellEnd"/>
+            <w:r>
+              <w:rPr>
+                <w:sz w:val="26"/>
+                <w:szCs w:val="26"/>
+              </w:rPr>
+              <w:t xml:space="preserve"> </w:t>
+            </w:r>
+            <w:proofErr w:type="spellStart"/>
+            <w:r>
+              <w:rPr>
+                <w:sz w:val="26"/>
+                <w:szCs w:val="26"/>
+              </w:rPr>
+              <w:t>kelalaian</w:t>
+            </w:r>
+            <w:proofErr w:type="spellEnd"/>
+            <w:r>
+              <w:rPr>
+                <w:sz w:val="26"/>
+                <w:szCs w:val="26"/>
+              </w:rPr>
+              <w:t xml:space="preserve"> </w:t>
+            </w:r>
+            <w:proofErr w:type="spellStart"/>
+            <w:r>
+              <w:rPr>
+                <w:sz w:val="26"/>
+                <w:szCs w:val="26"/>
+              </w:rPr>
+              <w:t>pribadi</w:t>
+            </w:r>
+            <w:proofErr w:type="spellEnd"/>
+            <w:r>
+              <w:rPr>
+                <w:sz w:val="26"/>
+                <w:szCs w:val="26"/>
+              </w:rPr>
+              <w:t xml:space="preserve"> </w:t>
+            </w:r>
+            <w:proofErr w:type="spellStart"/>
+            <w:r>
+              <w:rPr>
+                <w:sz w:val="26"/>
+                <w:szCs w:val="26"/>
+              </w:rPr>
+              <w:t>dengan</w:t>
+            </w:r>
+            <w:proofErr w:type="spellEnd"/>
+            <w:r>
+              <w:rPr>
+                <w:sz w:val="26"/>
+                <w:szCs w:val="26"/>
+              </w:rPr>
+              <w:t xml:space="preserve"> </w:t>
+            </w:r>
+            <w:proofErr w:type="spellStart"/>
+            <w:r>
+              <w:rPr>
+                <w:sz w:val="26"/>
+                <w:szCs w:val="26"/>
+              </w:rPr>
+              <w:t>cepat</w:t>
+            </w:r>
+            <w:proofErr w:type="spellEnd"/>
+          </w:p>
+        </w:tc>
+      </w:tr>
     </w:tbl>
     <w:p>
       <w:pPr>
@@ -14795,7 +15739,6 @@
                 <w:sz w:val="26"/>
                 <w:szCs w:val="26"/>
               </w:rPr>
-              <w:lastRenderedPageBreak/>
               <w:t>selama</w:t>
             </w:r>
             <w:proofErr w:type="spellEnd"/>
@@ -14825,7 +15768,6 @@
                 <w:sz w:val="26"/>
                 <w:szCs w:val="26"/>
               </w:rPr>
-              <w:lastRenderedPageBreak/>
               <w:t>Dapat</w:t>
             </w:r>
             <w:proofErr w:type="spellEnd"/>
@@ -14842,15 +15784,7 @@
                 <w:sz w:val="26"/>
                 <w:szCs w:val="26"/>
               </w:rPr>
-              <w:t>membua</w:t>
-            </w:r>
-            <w:r>
-              <w:rPr>
-                <w:sz w:val="26"/>
-                <w:szCs w:val="26"/>
-              </w:rPr>
-              <w:lastRenderedPageBreak/>
-              <w:t>t</w:t>
+              <w:t>membuat</w:t>
             </w:r>
             <w:proofErr w:type="spellEnd"/>
             <w:r>
@@ -14894,7 +15828,6 @@
                 <w:sz w:val="26"/>
                 <w:szCs w:val="26"/>
               </w:rPr>
-              <w:lastRenderedPageBreak/>
               <w:t xml:space="preserve">Desain </w:t>
             </w:r>
             <w:proofErr w:type="spellStart"/>
@@ -16589,6 +17522,7 @@
                 <w:sz w:val="26"/>
                 <w:szCs w:val="26"/>
               </w:rPr>
+              <w:lastRenderedPageBreak/>
               <w:t>1</w:t>
             </w:r>
           </w:p>
@@ -17013,7 +17947,6 @@
                 <w:sz w:val="26"/>
                 <w:szCs w:val="26"/>
               </w:rPr>
-              <w:lastRenderedPageBreak/>
               <w:t>selama</w:t>
             </w:r>
             <w:proofErr w:type="spellEnd"/>
@@ -17043,7 +17976,6 @@
                 <w:sz w:val="26"/>
                 <w:szCs w:val="26"/>
               </w:rPr>
-              <w:lastRenderedPageBreak/>
               <w:t>Dapat</w:t>
             </w:r>
             <w:proofErr w:type="spellEnd"/>
@@ -17092,7 +18024,6 @@
                 <w:sz w:val="26"/>
                 <w:szCs w:val="26"/>
               </w:rPr>
-              <w:lastRenderedPageBreak/>
               <w:t>pemesanan</w:t>
             </w:r>
             <w:proofErr w:type="spellEnd"/>
@@ -17114,7 +18045,6 @@
                 <w:sz w:val="26"/>
                 <w:szCs w:val="26"/>
               </w:rPr>
-              <w:lastRenderedPageBreak/>
               <w:t xml:space="preserve">Desain </w:t>
             </w:r>
             <w:proofErr w:type="spellStart"/>
@@ -17139,15 +18069,7 @@
                 <w:sz w:val="26"/>
                 <w:szCs w:val="26"/>
               </w:rPr>
-              <w:t>penambaha</w:t>
-            </w:r>
-            <w:r>
-              <w:rPr>
-                <w:sz w:val="26"/>
-                <w:szCs w:val="26"/>
-              </w:rPr>
-              <w:lastRenderedPageBreak/>
-              <w:t>n</w:t>
+              <w:t>penambahan</w:t>
             </w:r>
             <w:proofErr w:type="spellEnd"/>
             <w:r>
@@ -17192,7 +18114,6 @@
                 <w:sz w:val="26"/>
                 <w:szCs w:val="26"/>
               </w:rPr>
-              <w:lastRenderedPageBreak/>
               <w:t>Tidak</w:t>
             </w:r>
             <w:proofErr w:type="spellEnd"/>
@@ -18583,6 +19504,7 @@
                 <w:sz w:val="26"/>
                 <w:szCs w:val="26"/>
               </w:rPr>
+              <w:lastRenderedPageBreak/>
               <w:t>Faster Decision</w:t>
             </w:r>
           </w:p>
@@ -19013,7 +19935,6 @@
           <w:sz w:val="24"/>
           <w:szCs w:val="24"/>
         </w:rPr>
-        <w:lastRenderedPageBreak/>
         <w:tab/>
       </w:r>
       <w:r>
@@ -19663,6 +20584,7 @@
           <w:sz w:val="26"/>
           <w:szCs w:val="26"/>
         </w:rPr>
+        <w:lastRenderedPageBreak/>
         <w:t xml:space="preserve">Link Trello </w:t>
       </w:r>
       <w:proofErr w:type="gramStart"/>
@@ -21455,6 +22377,7 @@
           <w:sz w:val="26"/>
           <w:szCs w:val="26"/>
         </w:rPr>
+        <w:lastRenderedPageBreak/>
         <w:t>tetap</w:t>
       </w:r>
       <w:proofErr w:type="spellEnd"/>

</xml_diff>

<commit_message>
menambahkan Tabel Sprint Planning ke 5 dan 6
</commit_message>
<xml_diff>
--- a/Simpel_TugasPraUAS.docx
+++ b/Simpel_TugasPraUAS.docx
@@ -1,6 +1,6 @@
 
 <file path=word/document.xml><?xml version="1.0" encoding="utf-8"?>
-<w:document xmlns:wpc="http://schemas.microsoft.com/office/word/2010/wordprocessingCanvas" xmlns:cx="http://schemas.microsoft.com/office/drawing/2014/chartex" xmlns:cx1="http://schemas.microsoft.com/office/drawing/2015/9/8/chartex" xmlns:cx2="http://schemas.microsoft.com/office/drawing/2015/10/21/chartex" xmlns:cx3="http://schemas.microsoft.com/office/drawing/2016/5/9/chartex" xmlns:cx4="http://schemas.microsoft.com/office/drawing/2016/5/10/chartex" xmlns:cx5="http://schemas.microsoft.com/office/drawing/2016/5/11/chartex" xmlns:cx6="http://schemas.microsoft.com/office/drawing/2016/5/12/chartex" xmlns:cx7="http://schemas.microsoft.com/office/drawing/2016/5/13/chartex" xmlns:cx8="http://schemas.microsoft.com/office/drawing/2016/5/14/chartex" xmlns:mc="http://schemas.openxmlformats.org/markup-compatibility/2006" xmlns:aink="http://schemas.microsoft.com/office/drawing/2016/ink" xmlns:am3d="http://schemas.microsoft.com/office/drawing/2017/model3d" xmlns:o="urn:schemas-microsoft-com:office:office" xmlns:oel="http://schemas.microsoft.com/office/2019/extlst" xmlns:r="http://schemas.openxmlformats.org/officeDocument/2006/relationships" xmlns:m="http://schemas.openxmlformats.org/officeDocument/2006/math" xmlns:v="urn:schemas-microsoft-com:vml" xmlns:wp14="http://schemas.microsoft.com/office/word/2010/wordprocessingDrawing" xmlns:wp="http://schemas.openxmlformats.org/drawingml/2006/wordprocessingDrawing" xmlns:w10="urn:schemas-microsoft-com:office:word" xmlns:w="http://schemas.openxmlformats.org/wordprocessingml/2006/main" xmlns:w14="http://schemas.microsoft.com/office/word/2010/wordml" xmlns:w15="http://schemas.microsoft.com/office/word/2012/wordml" xmlns:w16cex="http://schemas.microsoft.com/office/word/2018/wordml/cex" xmlns:w16cid="http://schemas.microsoft.com/office/word/2016/wordml/cid" xmlns:w16="http://schemas.microsoft.com/office/word/2018/wordml" xmlns:w16sdtdh="http://schemas.microsoft.com/office/word/2020/wordml/sdtdatahash" xmlns:w16se="http://schemas.microsoft.com/office/word/2015/wordml/symex" xmlns:wpg="http://schemas.microsoft.com/office/word/2010/wordprocessingGroup" xmlns:wpi="http://schemas.microsoft.com/office/word/2010/wordprocessingInk" xmlns:wne="http://schemas.microsoft.com/office/word/2006/wordml" xmlns:wps="http://schemas.microsoft.com/office/word/2010/wordprocessingShape" mc:Ignorable="w14 w15 w16se w16cid w16 w16cex w16sdtdh wp14">
+<w:document xmlns:wpc="http://schemas.microsoft.com/office/word/2010/wordprocessingCanvas" xmlns:cx="http://schemas.microsoft.com/office/drawing/2014/chartex" xmlns:cx1="http://schemas.microsoft.com/office/drawing/2015/9/8/chartex" xmlns:cx2="http://schemas.microsoft.com/office/drawing/2015/10/21/chartex" xmlns:cx3="http://schemas.microsoft.com/office/drawing/2016/5/9/chartex" xmlns:cx4="http://schemas.microsoft.com/office/drawing/2016/5/10/chartex" xmlns:cx5="http://schemas.microsoft.com/office/drawing/2016/5/11/chartex" xmlns:cx6="http://schemas.microsoft.com/office/drawing/2016/5/12/chartex" xmlns:cx7="http://schemas.microsoft.com/office/drawing/2016/5/13/chartex" xmlns:cx8="http://schemas.microsoft.com/office/drawing/2016/5/14/chartex" xmlns:mc="http://schemas.openxmlformats.org/markup-compatibility/2006" xmlns:aink="http://schemas.microsoft.com/office/drawing/2016/ink" xmlns:am3d="http://schemas.microsoft.com/office/drawing/2017/model3d" xmlns:o="urn:schemas-microsoft-com:office:office" xmlns:oel="http://schemas.microsoft.com/office/2019/extlst" xmlns:r="http://schemas.openxmlformats.org/officeDocument/2006/relationships" xmlns:m="http://schemas.openxmlformats.org/officeDocument/2006/math" xmlns:v="urn:schemas-microsoft-com:vml" xmlns:wp14="http://schemas.microsoft.com/office/word/2010/wordprocessingDrawing" xmlns:wp="http://schemas.openxmlformats.org/drawingml/2006/wordprocessingDrawing" xmlns:w10="urn:schemas-microsoft-com:office:word" xmlns:w="http://schemas.openxmlformats.org/wordprocessingml/2006/main" xmlns:w14="http://schemas.microsoft.com/office/word/2010/wordml" xmlns:w15="http://schemas.microsoft.com/office/word/2012/wordml" xmlns:w16cex="http://schemas.microsoft.com/office/word/2018/wordml/cex" xmlns:w16cid="http://schemas.microsoft.com/office/word/2016/wordml/cid" xmlns:w16="http://schemas.microsoft.com/office/word/2018/wordml" xmlns:w16du="http://schemas.microsoft.com/office/word/2023/wordml/word16du" xmlns:w16sdtdh="http://schemas.microsoft.com/office/word/2020/wordml/sdtdatahash" xmlns:w16se="http://schemas.microsoft.com/office/word/2015/wordml/symex" xmlns:wpg="http://schemas.microsoft.com/office/word/2010/wordprocessingGroup" xmlns:wpi="http://schemas.microsoft.com/office/word/2010/wordprocessingInk" xmlns:wne="http://schemas.microsoft.com/office/word/2006/wordml" xmlns:wps="http://schemas.microsoft.com/office/word/2010/wordprocessingShape" mc:Ignorable="w14 w15 w16se w16cid w16 w16cex w16sdtdh wp14">
   <w:body>
     <w:p>
       <w:pPr>
@@ -567,7 +567,39 @@
           <w:sz w:val="26"/>
           <w:szCs w:val="26"/>
         </w:rPr>
-        <w:t xml:space="preserve"> Yang Maha Esa, </w:t>
+        <w:t xml:space="preserve"> Yang </w:t>
+      </w:r>
+      <w:proofErr w:type="spellStart"/>
+      <w:r>
+        <w:rPr>
+          <w:sz w:val="26"/>
+          <w:szCs w:val="26"/>
+        </w:rPr>
+        <w:t>Maha</w:t>
+      </w:r>
+      <w:proofErr w:type="spellEnd"/>
+      <w:r>
+        <w:rPr>
+          <w:sz w:val="26"/>
+          <w:szCs w:val="26"/>
+        </w:rPr>
+        <w:t xml:space="preserve"> </w:t>
+      </w:r>
+      <w:proofErr w:type="spellStart"/>
+      <w:r>
+        <w:rPr>
+          <w:sz w:val="26"/>
+          <w:szCs w:val="26"/>
+        </w:rPr>
+        <w:t>Esa</w:t>
+      </w:r>
+      <w:proofErr w:type="spellEnd"/>
+      <w:r>
+        <w:rPr>
+          <w:sz w:val="26"/>
+          <w:szCs w:val="26"/>
+        </w:rPr>
+        <w:t xml:space="preserve">, </w:t>
       </w:r>
       <w:proofErr w:type="spellStart"/>
       <w:r>
@@ -15292,6 +15324,1344 @@
                 <w:szCs w:val="26"/>
               </w:rPr>
               <w:t>cepat</w:t>
+            </w:r>
+            <w:proofErr w:type="spellEnd"/>
+          </w:p>
+        </w:tc>
+      </w:tr>
+      <w:tr>
+        <w:tc>
+          <w:tcPr>
+            <w:tcW w:w="9016" w:type="dxa"/>
+            <w:gridSpan w:val="2"/>
+            <w:shd w:val="clear" w:color="auto" w:fill="00B0F0"/>
+          </w:tcPr>
+          <w:p>
+            <w:pPr>
+              <w:jc w:val="both"/>
+              <w:rPr>
+                <w:sz w:val="26"/>
+                <w:szCs w:val="26"/>
+              </w:rPr>
+            </w:pPr>
+            <w:r>
+              <w:rPr>
+                <w:sz w:val="26"/>
+                <w:szCs w:val="26"/>
+              </w:rPr>
+              <w:lastRenderedPageBreak/>
+              <w:t>Sprint 5</w:t>
+            </w:r>
+          </w:p>
+        </w:tc>
+      </w:tr>
+      <w:tr>
+        <w:tc>
+          <w:tcPr>
+            <w:tcW w:w="844" w:type="dxa"/>
+          </w:tcPr>
+          <w:p>
+            <w:pPr>
+              <w:jc w:val="center"/>
+              <w:rPr>
+                <w:sz w:val="26"/>
+                <w:szCs w:val="26"/>
+              </w:rPr>
+            </w:pPr>
+            <w:r>
+              <w:rPr>
+                <w:sz w:val="26"/>
+                <w:szCs w:val="26"/>
+              </w:rPr>
+              <w:t>NO</w:t>
+            </w:r>
+          </w:p>
+        </w:tc>
+        <w:tc>
+          <w:tcPr>
+            <w:tcW w:w="8172" w:type="dxa"/>
+          </w:tcPr>
+          <w:p>
+            <w:pPr>
+              <w:jc w:val="both"/>
+              <w:rPr>
+                <w:sz w:val="26"/>
+                <w:szCs w:val="26"/>
+              </w:rPr>
+            </w:pPr>
+            <w:r>
+              <w:rPr>
+                <w:sz w:val="26"/>
+                <w:szCs w:val="26"/>
+              </w:rPr>
+              <w:t xml:space="preserve"> Sprint Goals</w:t>
+            </w:r>
+          </w:p>
+        </w:tc>
+      </w:tr>
+      <w:tr>
+        <w:tc>
+          <w:tcPr>
+            <w:tcW w:w="844" w:type="dxa"/>
+          </w:tcPr>
+          <w:p>
+            <w:pPr>
+              <w:jc w:val="center"/>
+              <w:rPr>
+                <w:sz w:val="26"/>
+                <w:szCs w:val="26"/>
+              </w:rPr>
+            </w:pPr>
+            <w:r>
+              <w:rPr>
+                <w:sz w:val="26"/>
+                <w:szCs w:val="26"/>
+              </w:rPr>
+              <w:t>1</w:t>
+            </w:r>
+          </w:p>
+        </w:tc>
+        <w:tc>
+          <w:tcPr>
+            <w:tcW w:w="8172" w:type="dxa"/>
+          </w:tcPr>
+          <w:p>
+            <w:pPr>
+              <w:jc w:val="both"/>
+              <w:rPr>
+                <w:sz w:val="26"/>
+                <w:szCs w:val="26"/>
+              </w:rPr>
+            </w:pPr>
+            <w:proofErr w:type="spellStart"/>
+            <w:r>
+              <w:rPr>
+                <w:sz w:val="26"/>
+                <w:szCs w:val="26"/>
+              </w:rPr>
+              <w:t>Menuntaskan</w:t>
+            </w:r>
+            <w:proofErr w:type="spellEnd"/>
+            <w:r>
+              <w:rPr>
+                <w:sz w:val="26"/>
+                <w:szCs w:val="26"/>
+              </w:rPr>
+              <w:t xml:space="preserve"> </w:t>
+            </w:r>
+            <w:proofErr w:type="spellStart"/>
+            <w:r>
+              <w:rPr>
+                <w:sz w:val="26"/>
+                <w:szCs w:val="26"/>
+              </w:rPr>
+              <w:t>halaman</w:t>
+            </w:r>
+            <w:proofErr w:type="spellEnd"/>
+            <w:r>
+              <w:rPr>
+                <w:sz w:val="26"/>
+                <w:szCs w:val="26"/>
+              </w:rPr>
+              <w:t xml:space="preserve"> </w:t>
+            </w:r>
+            <w:proofErr w:type="spellStart"/>
+            <w:r>
+              <w:rPr>
+                <w:sz w:val="26"/>
+                <w:szCs w:val="26"/>
+              </w:rPr>
+              <w:t>rincian</w:t>
+            </w:r>
+            <w:proofErr w:type="spellEnd"/>
+            <w:r>
+              <w:rPr>
+                <w:sz w:val="26"/>
+                <w:szCs w:val="26"/>
+              </w:rPr>
+              <w:t xml:space="preserve"> dan </w:t>
+            </w:r>
+            <w:proofErr w:type="spellStart"/>
+            <w:r>
+              <w:rPr>
+                <w:sz w:val="26"/>
+                <w:szCs w:val="26"/>
+              </w:rPr>
+              <w:t>pembayaran</w:t>
+            </w:r>
+            <w:proofErr w:type="spellEnd"/>
+            <w:r>
+              <w:rPr>
+                <w:sz w:val="26"/>
+                <w:szCs w:val="26"/>
+              </w:rPr>
+              <w:t xml:space="preserve"> hotel</w:t>
+            </w:r>
+          </w:p>
+        </w:tc>
+      </w:tr>
+      <w:tr>
+        <w:tc>
+          <w:tcPr>
+            <w:tcW w:w="844" w:type="dxa"/>
+          </w:tcPr>
+          <w:p>
+            <w:pPr>
+              <w:jc w:val="center"/>
+              <w:rPr>
+                <w:sz w:val="26"/>
+                <w:szCs w:val="26"/>
+              </w:rPr>
+            </w:pPr>
+            <w:r>
+              <w:rPr>
+                <w:sz w:val="26"/>
+                <w:szCs w:val="26"/>
+              </w:rPr>
+              <w:t>2</w:t>
+            </w:r>
+          </w:p>
+        </w:tc>
+        <w:tc>
+          <w:tcPr>
+            <w:tcW w:w="8172" w:type="dxa"/>
+          </w:tcPr>
+          <w:p>
+            <w:pPr>
+              <w:jc w:val="both"/>
+              <w:rPr>
+                <w:sz w:val="26"/>
+                <w:szCs w:val="26"/>
+              </w:rPr>
+            </w:pPr>
+            <w:proofErr w:type="spellStart"/>
+            <w:r>
+              <w:rPr>
+                <w:sz w:val="26"/>
+                <w:szCs w:val="26"/>
+              </w:rPr>
+              <w:t>Menuntaskan</w:t>
+            </w:r>
+            <w:proofErr w:type="spellEnd"/>
+            <w:r>
+              <w:rPr>
+                <w:sz w:val="26"/>
+                <w:szCs w:val="26"/>
+              </w:rPr>
+              <w:t xml:space="preserve"> </w:t>
+            </w:r>
+            <w:proofErr w:type="spellStart"/>
+            <w:r>
+              <w:rPr>
+                <w:sz w:val="26"/>
+                <w:szCs w:val="26"/>
+              </w:rPr>
+              <w:t>halaman</w:t>
+            </w:r>
+            <w:proofErr w:type="spellEnd"/>
+            <w:r>
+              <w:rPr>
+                <w:sz w:val="26"/>
+                <w:szCs w:val="26"/>
+              </w:rPr>
+              <w:t xml:space="preserve"> Kode Promo</w:t>
+            </w:r>
+          </w:p>
+        </w:tc>
+      </w:tr>
+      <w:tr>
+        <w:tc>
+          <w:tcPr>
+            <w:tcW w:w="9016" w:type="dxa"/>
+            <w:gridSpan w:val="2"/>
+            <w:shd w:val="clear" w:color="auto" w:fill="002060"/>
+          </w:tcPr>
+          <w:p>
+            <w:pPr>
+              <w:jc w:val="both"/>
+              <w:rPr>
+                <w:sz w:val="26"/>
+                <w:szCs w:val="26"/>
+              </w:rPr>
+            </w:pPr>
+            <w:r>
+              <w:rPr>
+                <w:sz w:val="26"/>
+                <w:szCs w:val="26"/>
+              </w:rPr>
+              <w:t>Sprint Backlog</w:t>
+            </w:r>
+          </w:p>
+        </w:tc>
+      </w:tr>
+      <w:tr>
+        <w:tc>
+          <w:tcPr>
+            <w:tcW w:w="844" w:type="dxa"/>
+          </w:tcPr>
+          <w:p>
+            <w:pPr>
+              <w:jc w:val="center"/>
+              <w:rPr>
+                <w:sz w:val="26"/>
+                <w:szCs w:val="26"/>
+              </w:rPr>
+            </w:pPr>
+            <w:r>
+              <w:rPr>
+                <w:sz w:val="26"/>
+                <w:szCs w:val="26"/>
+              </w:rPr>
+              <w:t>ID</w:t>
+            </w:r>
+          </w:p>
+        </w:tc>
+        <w:tc>
+          <w:tcPr>
+            <w:tcW w:w="8172" w:type="dxa"/>
+          </w:tcPr>
+          <w:p>
+            <w:pPr>
+              <w:jc w:val="both"/>
+              <w:rPr>
+                <w:sz w:val="26"/>
+                <w:szCs w:val="26"/>
+              </w:rPr>
+            </w:pPr>
+            <w:r>
+              <w:rPr>
+                <w:sz w:val="26"/>
+                <w:szCs w:val="26"/>
+              </w:rPr>
+              <w:t>Backlog Items</w:t>
+            </w:r>
+          </w:p>
+        </w:tc>
+      </w:tr>
+      <w:tr>
+        <w:tc>
+          <w:tcPr>
+            <w:tcW w:w="844" w:type="dxa"/>
+          </w:tcPr>
+          <w:p>
+            <w:pPr>
+              <w:jc w:val="center"/>
+              <w:rPr>
+                <w:sz w:val="26"/>
+                <w:szCs w:val="26"/>
+              </w:rPr>
+            </w:pPr>
+            <w:r>
+              <w:rPr>
+                <w:sz w:val="26"/>
+                <w:szCs w:val="26"/>
+              </w:rPr>
+              <w:t>115</w:t>
+            </w:r>
+          </w:p>
+        </w:tc>
+        <w:tc>
+          <w:tcPr>
+            <w:tcW w:w="8172" w:type="dxa"/>
+          </w:tcPr>
+          <w:p>
+            <w:pPr>
+              <w:jc w:val="both"/>
+              <w:rPr>
+                <w:sz w:val="26"/>
+                <w:szCs w:val="26"/>
+              </w:rPr>
+            </w:pPr>
+            <w:proofErr w:type="spellStart"/>
+            <w:r>
+              <w:rPr>
+                <w:sz w:val="26"/>
+                <w:szCs w:val="26"/>
+              </w:rPr>
+              <w:t>Sebagai</w:t>
+            </w:r>
+            <w:proofErr w:type="spellEnd"/>
+            <w:r>
+              <w:rPr>
+                <w:sz w:val="26"/>
+                <w:szCs w:val="26"/>
+              </w:rPr>
+              <w:t xml:space="preserve"> </w:t>
+            </w:r>
+            <w:proofErr w:type="spellStart"/>
+            <w:r>
+              <w:rPr>
+                <w:sz w:val="26"/>
+                <w:szCs w:val="26"/>
+              </w:rPr>
+              <w:t>pengguna</w:t>
+            </w:r>
+            <w:proofErr w:type="spellEnd"/>
+            <w:r>
+              <w:rPr>
+                <w:sz w:val="26"/>
+                <w:szCs w:val="26"/>
+              </w:rPr>
+              <w:t xml:space="preserve">, </w:t>
+            </w:r>
+            <w:proofErr w:type="spellStart"/>
+            <w:r>
+              <w:rPr>
+                <w:sz w:val="26"/>
+                <w:szCs w:val="26"/>
+              </w:rPr>
+              <w:t>saya</w:t>
+            </w:r>
+            <w:proofErr w:type="spellEnd"/>
+            <w:r>
+              <w:rPr>
+                <w:sz w:val="26"/>
+                <w:szCs w:val="26"/>
+              </w:rPr>
+              <w:t xml:space="preserve"> </w:t>
+            </w:r>
+            <w:proofErr w:type="spellStart"/>
+            <w:r>
+              <w:rPr>
+                <w:sz w:val="26"/>
+                <w:szCs w:val="26"/>
+              </w:rPr>
+              <w:t>ingin</w:t>
+            </w:r>
+            <w:proofErr w:type="spellEnd"/>
+            <w:r>
+              <w:rPr>
+                <w:sz w:val="26"/>
+                <w:szCs w:val="26"/>
+              </w:rPr>
+              <w:t xml:space="preserve"> </w:t>
+            </w:r>
+            <w:proofErr w:type="spellStart"/>
+            <w:r>
+              <w:rPr>
+                <w:sz w:val="26"/>
+                <w:szCs w:val="26"/>
+              </w:rPr>
+              <w:t>dapat</w:t>
+            </w:r>
+            <w:proofErr w:type="spellEnd"/>
+            <w:r>
+              <w:rPr>
+                <w:sz w:val="26"/>
+                <w:szCs w:val="26"/>
+              </w:rPr>
+              <w:t xml:space="preserve"> </w:t>
+            </w:r>
+            <w:proofErr w:type="spellStart"/>
+            <w:r>
+              <w:rPr>
+                <w:sz w:val="26"/>
+                <w:szCs w:val="26"/>
+              </w:rPr>
+              <w:t>mengetahui</w:t>
+            </w:r>
+            <w:proofErr w:type="spellEnd"/>
+            <w:r>
+              <w:rPr>
+                <w:sz w:val="26"/>
+                <w:szCs w:val="26"/>
+              </w:rPr>
+              <w:t xml:space="preserve"> </w:t>
+            </w:r>
+            <w:proofErr w:type="spellStart"/>
+            <w:r>
+              <w:rPr>
+                <w:sz w:val="26"/>
+                <w:szCs w:val="26"/>
+              </w:rPr>
+              <w:t>harga</w:t>
+            </w:r>
+            <w:proofErr w:type="spellEnd"/>
+            <w:r>
+              <w:rPr>
+                <w:sz w:val="26"/>
+                <w:szCs w:val="26"/>
+              </w:rPr>
+              <w:t xml:space="preserve"> </w:t>
+            </w:r>
+            <w:proofErr w:type="spellStart"/>
+            <w:r>
+              <w:rPr>
+                <w:sz w:val="26"/>
+                <w:szCs w:val="26"/>
+              </w:rPr>
+              <w:t>dari</w:t>
+            </w:r>
+            <w:proofErr w:type="spellEnd"/>
+            <w:r>
+              <w:rPr>
+                <w:sz w:val="26"/>
+                <w:szCs w:val="26"/>
+              </w:rPr>
+              <w:t xml:space="preserve"> hotel yang </w:t>
+            </w:r>
+            <w:proofErr w:type="spellStart"/>
+            <w:r>
+              <w:rPr>
+                <w:sz w:val="26"/>
+                <w:szCs w:val="26"/>
+              </w:rPr>
+              <w:t>saya</w:t>
+            </w:r>
+            <w:proofErr w:type="spellEnd"/>
+            <w:r>
+              <w:rPr>
+                <w:sz w:val="26"/>
+                <w:szCs w:val="26"/>
+              </w:rPr>
+              <w:t xml:space="preserve"> </w:t>
+            </w:r>
+            <w:proofErr w:type="spellStart"/>
+            <w:r>
+              <w:rPr>
+                <w:sz w:val="26"/>
+                <w:szCs w:val="26"/>
+              </w:rPr>
+              <w:t>pesan</w:t>
+            </w:r>
+            <w:proofErr w:type="spellEnd"/>
+          </w:p>
+        </w:tc>
+      </w:tr>
+      <w:tr>
+        <w:tc>
+          <w:tcPr>
+            <w:tcW w:w="844" w:type="dxa"/>
+          </w:tcPr>
+          <w:p>
+            <w:pPr>
+              <w:jc w:val="center"/>
+              <w:rPr>
+                <w:sz w:val="26"/>
+                <w:szCs w:val="26"/>
+              </w:rPr>
+            </w:pPr>
+            <w:r>
+              <w:rPr>
+                <w:sz w:val="26"/>
+                <w:szCs w:val="26"/>
+              </w:rPr>
+              <w:t>116</w:t>
+            </w:r>
+          </w:p>
+        </w:tc>
+        <w:tc>
+          <w:tcPr>
+            <w:tcW w:w="8172" w:type="dxa"/>
+          </w:tcPr>
+          <w:p>
+            <w:pPr>
+              <w:jc w:val="both"/>
+              <w:rPr>
+                <w:sz w:val="26"/>
+                <w:szCs w:val="26"/>
+              </w:rPr>
+            </w:pPr>
+            <w:proofErr w:type="spellStart"/>
+            <w:r>
+              <w:rPr>
+                <w:sz w:val="26"/>
+                <w:szCs w:val="26"/>
+              </w:rPr>
+              <w:t>Sebagai</w:t>
+            </w:r>
+            <w:proofErr w:type="spellEnd"/>
+            <w:r>
+              <w:rPr>
+                <w:sz w:val="26"/>
+                <w:szCs w:val="26"/>
+              </w:rPr>
+              <w:t xml:space="preserve"> </w:t>
+            </w:r>
+            <w:proofErr w:type="spellStart"/>
+            <w:r>
+              <w:rPr>
+                <w:sz w:val="26"/>
+                <w:szCs w:val="26"/>
+              </w:rPr>
+              <w:t>pengguna</w:t>
+            </w:r>
+            <w:proofErr w:type="spellEnd"/>
+            <w:r>
+              <w:rPr>
+                <w:sz w:val="26"/>
+                <w:szCs w:val="26"/>
+              </w:rPr>
+              <w:t xml:space="preserve">, </w:t>
+            </w:r>
+            <w:proofErr w:type="spellStart"/>
+            <w:r>
+              <w:rPr>
+                <w:sz w:val="26"/>
+                <w:szCs w:val="26"/>
+              </w:rPr>
+              <w:t>saya</w:t>
+            </w:r>
+            <w:proofErr w:type="spellEnd"/>
+            <w:r>
+              <w:rPr>
+                <w:sz w:val="26"/>
+                <w:szCs w:val="26"/>
+              </w:rPr>
+              <w:t xml:space="preserve"> </w:t>
+            </w:r>
+            <w:proofErr w:type="spellStart"/>
+            <w:r>
+              <w:rPr>
+                <w:sz w:val="26"/>
+                <w:szCs w:val="26"/>
+              </w:rPr>
+              <w:t>ingin</w:t>
+            </w:r>
+            <w:proofErr w:type="spellEnd"/>
+            <w:r>
+              <w:rPr>
+                <w:sz w:val="26"/>
+                <w:szCs w:val="26"/>
+              </w:rPr>
+              <w:t xml:space="preserve"> </w:t>
+            </w:r>
+            <w:proofErr w:type="spellStart"/>
+            <w:r>
+              <w:rPr>
+                <w:sz w:val="26"/>
+                <w:szCs w:val="26"/>
+              </w:rPr>
+              <w:t>diberikan</w:t>
+            </w:r>
+            <w:proofErr w:type="spellEnd"/>
+            <w:r>
+              <w:rPr>
+                <w:sz w:val="26"/>
+                <w:szCs w:val="26"/>
+              </w:rPr>
+              <w:t xml:space="preserve"> Kode Promo agar </w:t>
+            </w:r>
+            <w:proofErr w:type="spellStart"/>
+            <w:r>
+              <w:rPr>
+                <w:sz w:val="26"/>
+                <w:szCs w:val="26"/>
+              </w:rPr>
+              <w:t>dapat</w:t>
+            </w:r>
+            <w:proofErr w:type="spellEnd"/>
+            <w:r>
+              <w:rPr>
+                <w:sz w:val="26"/>
+                <w:szCs w:val="26"/>
+              </w:rPr>
+              <w:t xml:space="preserve"> </w:t>
+            </w:r>
+            <w:proofErr w:type="spellStart"/>
+            <w:r>
+              <w:rPr>
+                <w:sz w:val="26"/>
+                <w:szCs w:val="26"/>
+              </w:rPr>
+              <w:t>digunakan</w:t>
+            </w:r>
+            <w:proofErr w:type="spellEnd"/>
+            <w:r>
+              <w:rPr>
+                <w:sz w:val="26"/>
+                <w:szCs w:val="26"/>
+              </w:rPr>
+              <w:t xml:space="preserve"> </w:t>
+            </w:r>
+            <w:proofErr w:type="spellStart"/>
+            <w:r>
+              <w:rPr>
+                <w:sz w:val="26"/>
+                <w:szCs w:val="26"/>
+              </w:rPr>
+              <w:t>untuk</w:t>
+            </w:r>
+            <w:proofErr w:type="spellEnd"/>
+            <w:r>
+              <w:rPr>
+                <w:sz w:val="26"/>
+                <w:szCs w:val="26"/>
+              </w:rPr>
+              <w:t xml:space="preserve"> </w:t>
+            </w:r>
+            <w:proofErr w:type="spellStart"/>
+            <w:r>
+              <w:rPr>
+                <w:sz w:val="26"/>
+                <w:szCs w:val="26"/>
+              </w:rPr>
+              <w:t>mendapatkan</w:t>
+            </w:r>
+            <w:proofErr w:type="spellEnd"/>
+            <w:r>
+              <w:rPr>
+                <w:sz w:val="26"/>
+                <w:szCs w:val="26"/>
+              </w:rPr>
+              <w:t xml:space="preserve"> </w:t>
+            </w:r>
+            <w:proofErr w:type="spellStart"/>
+            <w:r>
+              <w:rPr>
+                <w:sz w:val="26"/>
+                <w:szCs w:val="26"/>
+              </w:rPr>
+              <w:t>diskon</w:t>
+            </w:r>
+            <w:proofErr w:type="spellEnd"/>
+            <w:r>
+              <w:rPr>
+                <w:sz w:val="26"/>
+                <w:szCs w:val="26"/>
+              </w:rPr>
+              <w:t xml:space="preserve"> </w:t>
+            </w:r>
+            <w:proofErr w:type="spellStart"/>
+            <w:r>
+              <w:rPr>
+                <w:sz w:val="26"/>
+                <w:szCs w:val="26"/>
+              </w:rPr>
+              <w:t>saat</w:t>
+            </w:r>
+            <w:proofErr w:type="spellEnd"/>
+            <w:r>
+              <w:rPr>
+                <w:sz w:val="26"/>
+                <w:szCs w:val="26"/>
+              </w:rPr>
+              <w:t xml:space="preserve"> </w:t>
+            </w:r>
+            <w:proofErr w:type="spellStart"/>
+            <w:r>
+              <w:rPr>
+                <w:sz w:val="26"/>
+                <w:szCs w:val="26"/>
+              </w:rPr>
+              <w:t>pemesanan</w:t>
+            </w:r>
+            <w:proofErr w:type="spellEnd"/>
+          </w:p>
+        </w:tc>
+      </w:tr>
+      <w:tr>
+        <w:tc>
+          <w:tcPr>
+            <w:tcW w:w="9016" w:type="dxa"/>
+            <w:gridSpan w:val="2"/>
+            <w:shd w:val="clear" w:color="auto" w:fill="00B0F0"/>
+          </w:tcPr>
+          <w:p>
+            <w:pPr>
+              <w:jc w:val="both"/>
+              <w:rPr>
+                <w:sz w:val="26"/>
+                <w:szCs w:val="26"/>
+              </w:rPr>
+            </w:pPr>
+            <w:r>
+              <w:rPr>
+                <w:sz w:val="26"/>
+                <w:szCs w:val="26"/>
+              </w:rPr>
+              <w:t>Sprint 6</w:t>
+            </w:r>
+          </w:p>
+        </w:tc>
+      </w:tr>
+      <w:tr>
+        <w:tc>
+          <w:tcPr>
+            <w:tcW w:w="844" w:type="dxa"/>
+          </w:tcPr>
+          <w:p>
+            <w:pPr>
+              <w:jc w:val="center"/>
+              <w:rPr>
+                <w:sz w:val="26"/>
+                <w:szCs w:val="26"/>
+              </w:rPr>
+            </w:pPr>
+            <w:r>
+              <w:rPr>
+                <w:sz w:val="26"/>
+                <w:szCs w:val="26"/>
+              </w:rPr>
+              <w:t>NO</w:t>
+            </w:r>
+          </w:p>
+        </w:tc>
+        <w:tc>
+          <w:tcPr>
+            <w:tcW w:w="8172" w:type="dxa"/>
+          </w:tcPr>
+          <w:p>
+            <w:pPr>
+              <w:jc w:val="both"/>
+              <w:rPr>
+                <w:sz w:val="26"/>
+                <w:szCs w:val="26"/>
+              </w:rPr>
+            </w:pPr>
+            <w:r>
+              <w:rPr>
+                <w:sz w:val="26"/>
+                <w:szCs w:val="26"/>
+              </w:rPr>
+              <w:t>Sprint Goals</w:t>
+            </w:r>
+          </w:p>
+        </w:tc>
+      </w:tr>
+      <w:tr>
+        <w:tc>
+          <w:tcPr>
+            <w:tcW w:w="844" w:type="dxa"/>
+          </w:tcPr>
+          <w:p>
+            <w:pPr>
+              <w:jc w:val="center"/>
+              <w:rPr>
+                <w:sz w:val="26"/>
+                <w:szCs w:val="26"/>
+              </w:rPr>
+            </w:pPr>
+            <w:r>
+              <w:rPr>
+                <w:sz w:val="26"/>
+                <w:szCs w:val="26"/>
+              </w:rPr>
+              <w:t>1</w:t>
+            </w:r>
+          </w:p>
+        </w:tc>
+        <w:tc>
+          <w:tcPr>
+            <w:tcW w:w="8172" w:type="dxa"/>
+          </w:tcPr>
+          <w:p>
+            <w:pPr>
+              <w:jc w:val="both"/>
+              <w:rPr>
+                <w:sz w:val="26"/>
+                <w:szCs w:val="26"/>
+              </w:rPr>
+            </w:pPr>
+            <w:proofErr w:type="spellStart"/>
+            <w:r>
+              <w:rPr>
+                <w:sz w:val="26"/>
+                <w:szCs w:val="26"/>
+              </w:rPr>
+              <w:t>Memperindah</w:t>
+            </w:r>
+            <w:proofErr w:type="spellEnd"/>
+            <w:r>
+              <w:rPr>
+                <w:sz w:val="26"/>
+                <w:szCs w:val="26"/>
+              </w:rPr>
+              <w:t xml:space="preserve"> </w:t>
+            </w:r>
+            <w:proofErr w:type="spellStart"/>
+            <w:r>
+              <w:rPr>
+                <w:sz w:val="26"/>
+                <w:szCs w:val="26"/>
+              </w:rPr>
+              <w:t>tampilan</w:t>
+            </w:r>
+            <w:proofErr w:type="spellEnd"/>
+            <w:r>
+              <w:rPr>
+                <w:sz w:val="26"/>
+                <w:szCs w:val="26"/>
+              </w:rPr>
+              <w:t xml:space="preserve"> UI dan </w:t>
+            </w:r>
+            <w:proofErr w:type="spellStart"/>
+            <w:r>
+              <w:rPr>
+                <w:sz w:val="26"/>
+                <w:szCs w:val="26"/>
+              </w:rPr>
+              <w:t>menambahkan</w:t>
+            </w:r>
+            <w:proofErr w:type="spellEnd"/>
+            <w:r>
+              <w:rPr>
+                <w:sz w:val="26"/>
+                <w:szCs w:val="26"/>
+              </w:rPr>
+              <w:t xml:space="preserve"> </w:t>
+            </w:r>
+            <w:proofErr w:type="spellStart"/>
+            <w:r>
+              <w:rPr>
+                <w:sz w:val="26"/>
+                <w:szCs w:val="26"/>
+              </w:rPr>
+              <w:t>halaman</w:t>
+            </w:r>
+            <w:proofErr w:type="spellEnd"/>
+            <w:r>
+              <w:rPr>
+                <w:sz w:val="26"/>
+                <w:szCs w:val="26"/>
+              </w:rPr>
+              <w:t xml:space="preserve"> splash </w:t>
+            </w:r>
+            <w:proofErr w:type="spellStart"/>
+            <w:r>
+              <w:rPr>
+                <w:sz w:val="26"/>
+                <w:szCs w:val="26"/>
+              </w:rPr>
+              <w:t>sebagai</w:t>
+            </w:r>
+            <w:proofErr w:type="spellEnd"/>
+            <w:r>
+              <w:rPr>
+                <w:sz w:val="26"/>
+                <w:szCs w:val="26"/>
+              </w:rPr>
+              <w:t xml:space="preserve"> </w:t>
+            </w:r>
+            <w:proofErr w:type="spellStart"/>
+            <w:r>
+              <w:rPr>
+                <w:sz w:val="26"/>
+                <w:szCs w:val="26"/>
+              </w:rPr>
+              <w:t>jeda</w:t>
+            </w:r>
+            <w:proofErr w:type="spellEnd"/>
+            <w:r>
+              <w:rPr>
+                <w:sz w:val="26"/>
+                <w:szCs w:val="26"/>
+              </w:rPr>
+              <w:t xml:space="preserve"> </w:t>
+            </w:r>
+            <w:proofErr w:type="spellStart"/>
+            <w:r>
+              <w:rPr>
+                <w:sz w:val="26"/>
+                <w:szCs w:val="26"/>
+              </w:rPr>
+              <w:t>sebelum</w:t>
+            </w:r>
+            <w:proofErr w:type="spellEnd"/>
+            <w:r>
+              <w:rPr>
+                <w:sz w:val="26"/>
+                <w:szCs w:val="26"/>
+              </w:rPr>
+              <w:t xml:space="preserve"> </w:t>
+            </w:r>
+            <w:proofErr w:type="spellStart"/>
+            <w:r>
+              <w:rPr>
+                <w:sz w:val="26"/>
+                <w:szCs w:val="26"/>
+              </w:rPr>
+              <w:t>memasuki</w:t>
+            </w:r>
+            <w:proofErr w:type="spellEnd"/>
+            <w:r>
+              <w:rPr>
+                <w:sz w:val="26"/>
+                <w:szCs w:val="26"/>
+              </w:rPr>
+              <w:t xml:space="preserve"> </w:t>
+            </w:r>
+            <w:proofErr w:type="spellStart"/>
+            <w:r>
+              <w:rPr>
+                <w:sz w:val="26"/>
+                <w:szCs w:val="26"/>
+              </w:rPr>
+              <w:t>aplikasi</w:t>
+            </w:r>
+            <w:proofErr w:type="spellEnd"/>
+          </w:p>
+        </w:tc>
+      </w:tr>
+      <w:tr>
+        <w:tc>
+          <w:tcPr>
+            <w:tcW w:w="9016" w:type="dxa"/>
+            <w:gridSpan w:val="2"/>
+            <w:shd w:val="clear" w:color="auto" w:fill="002060"/>
+          </w:tcPr>
+          <w:p>
+            <w:pPr>
+              <w:jc w:val="both"/>
+              <w:rPr>
+                <w:sz w:val="26"/>
+                <w:szCs w:val="26"/>
+              </w:rPr>
+            </w:pPr>
+            <w:r>
+              <w:rPr>
+                <w:sz w:val="26"/>
+                <w:szCs w:val="26"/>
+              </w:rPr>
+              <w:t>Sprint Backlog</w:t>
+            </w:r>
+          </w:p>
+        </w:tc>
+      </w:tr>
+      <w:tr>
+        <w:tc>
+          <w:tcPr>
+            <w:tcW w:w="844" w:type="dxa"/>
+          </w:tcPr>
+          <w:p>
+            <w:pPr>
+              <w:jc w:val="center"/>
+              <w:rPr>
+                <w:sz w:val="26"/>
+                <w:szCs w:val="26"/>
+              </w:rPr>
+            </w:pPr>
+            <w:r>
+              <w:rPr>
+                <w:sz w:val="26"/>
+                <w:szCs w:val="26"/>
+              </w:rPr>
+              <w:t>ID</w:t>
+            </w:r>
+          </w:p>
+        </w:tc>
+        <w:tc>
+          <w:tcPr>
+            <w:tcW w:w="8172" w:type="dxa"/>
+          </w:tcPr>
+          <w:p>
+            <w:pPr>
+              <w:jc w:val="both"/>
+              <w:rPr>
+                <w:sz w:val="26"/>
+                <w:szCs w:val="26"/>
+              </w:rPr>
+            </w:pPr>
+            <w:r>
+              <w:rPr>
+                <w:sz w:val="26"/>
+                <w:szCs w:val="26"/>
+              </w:rPr>
+              <w:t>Backlog Items</w:t>
+            </w:r>
+          </w:p>
+        </w:tc>
+      </w:tr>
+      <w:tr>
+        <w:trPr>
+          <w:trHeight w:val="668"/>
+        </w:trPr>
+        <w:tc>
+          <w:tcPr>
+            <w:tcW w:w="844" w:type="dxa"/>
+          </w:tcPr>
+          <w:p>
+            <w:pPr>
+              <w:jc w:val="center"/>
+              <w:rPr>
+                <w:sz w:val="26"/>
+                <w:szCs w:val="26"/>
+              </w:rPr>
+            </w:pPr>
+            <w:r>
+              <w:rPr>
+                <w:sz w:val="26"/>
+                <w:szCs w:val="26"/>
+              </w:rPr>
+              <w:t>121</w:t>
+            </w:r>
+          </w:p>
+        </w:tc>
+        <w:tc>
+          <w:tcPr>
+            <w:tcW w:w="8172" w:type="dxa"/>
+          </w:tcPr>
+          <w:p>
+            <w:pPr>
+              <w:jc w:val="both"/>
+              <w:rPr>
+                <w:sz w:val="26"/>
+                <w:szCs w:val="26"/>
+              </w:rPr>
+            </w:pPr>
+            <w:proofErr w:type="spellStart"/>
+            <w:r>
+              <w:rPr>
+                <w:sz w:val="26"/>
+                <w:szCs w:val="26"/>
+              </w:rPr>
+              <w:t>Sebagai</w:t>
+            </w:r>
+            <w:proofErr w:type="spellEnd"/>
+            <w:r>
+              <w:rPr>
+                <w:sz w:val="26"/>
+                <w:szCs w:val="26"/>
+              </w:rPr>
+              <w:t xml:space="preserve"> </w:t>
+            </w:r>
+            <w:proofErr w:type="spellStart"/>
+            <w:r>
+              <w:rPr>
+                <w:sz w:val="26"/>
+                <w:szCs w:val="26"/>
+              </w:rPr>
+              <w:t>pengguna</w:t>
+            </w:r>
+            <w:proofErr w:type="spellEnd"/>
+            <w:r>
+              <w:rPr>
+                <w:sz w:val="26"/>
+                <w:szCs w:val="26"/>
+              </w:rPr>
+              <w:t xml:space="preserve">, </w:t>
+            </w:r>
+            <w:proofErr w:type="spellStart"/>
+            <w:r>
+              <w:rPr>
+                <w:sz w:val="26"/>
+                <w:szCs w:val="26"/>
+              </w:rPr>
+              <w:t>saya</w:t>
+            </w:r>
+            <w:proofErr w:type="spellEnd"/>
+            <w:r>
+              <w:rPr>
+                <w:sz w:val="26"/>
+                <w:szCs w:val="26"/>
+              </w:rPr>
+              <w:t xml:space="preserve"> </w:t>
+            </w:r>
+            <w:proofErr w:type="spellStart"/>
+            <w:r>
+              <w:rPr>
+                <w:sz w:val="26"/>
+                <w:szCs w:val="26"/>
+              </w:rPr>
+              <w:t>ingin</w:t>
+            </w:r>
+            <w:proofErr w:type="spellEnd"/>
+            <w:r>
+              <w:rPr>
+                <w:sz w:val="26"/>
+                <w:szCs w:val="26"/>
+              </w:rPr>
+              <w:t xml:space="preserve"> </w:t>
+            </w:r>
+            <w:proofErr w:type="spellStart"/>
+            <w:r>
+              <w:rPr>
+                <w:sz w:val="26"/>
+                <w:szCs w:val="26"/>
+              </w:rPr>
+              <w:t>disajikan</w:t>
+            </w:r>
+            <w:proofErr w:type="spellEnd"/>
+            <w:r>
+              <w:rPr>
+                <w:sz w:val="26"/>
+                <w:szCs w:val="26"/>
+              </w:rPr>
+              <w:t xml:space="preserve"> </w:t>
+            </w:r>
+            <w:proofErr w:type="spellStart"/>
+            <w:r>
+              <w:rPr>
+                <w:sz w:val="26"/>
+                <w:szCs w:val="26"/>
+              </w:rPr>
+              <w:t>tampilan</w:t>
+            </w:r>
+            <w:proofErr w:type="spellEnd"/>
+            <w:r>
+              <w:rPr>
+                <w:sz w:val="26"/>
+                <w:szCs w:val="26"/>
+              </w:rPr>
+              <w:t xml:space="preserve"> UI yang </w:t>
+            </w:r>
+            <w:proofErr w:type="spellStart"/>
+            <w:r>
+              <w:rPr>
+                <w:sz w:val="26"/>
+                <w:szCs w:val="26"/>
+              </w:rPr>
+              <w:t>sifatnya</w:t>
+            </w:r>
+            <w:proofErr w:type="spellEnd"/>
+            <w:r>
+              <w:rPr>
+                <w:sz w:val="26"/>
+                <w:szCs w:val="26"/>
+              </w:rPr>
+              <w:t xml:space="preserve"> user friendly </w:t>
+            </w:r>
+            <w:proofErr w:type="spellStart"/>
+            <w:r>
+              <w:rPr>
+                <w:sz w:val="26"/>
+                <w:szCs w:val="26"/>
+              </w:rPr>
+              <w:t>sehingga</w:t>
+            </w:r>
+            <w:proofErr w:type="spellEnd"/>
+            <w:r>
+              <w:rPr>
+                <w:sz w:val="26"/>
+                <w:szCs w:val="26"/>
+              </w:rPr>
+              <w:t xml:space="preserve"> </w:t>
+            </w:r>
+            <w:proofErr w:type="spellStart"/>
+            <w:r>
+              <w:rPr>
+                <w:sz w:val="26"/>
+                <w:szCs w:val="26"/>
+              </w:rPr>
+              <w:t>dapat</w:t>
+            </w:r>
+            <w:proofErr w:type="spellEnd"/>
+            <w:r>
+              <w:rPr>
+                <w:sz w:val="26"/>
+                <w:szCs w:val="26"/>
+              </w:rPr>
+              <w:t xml:space="preserve"> </w:t>
+            </w:r>
+            <w:proofErr w:type="spellStart"/>
+            <w:r>
+              <w:rPr>
+                <w:sz w:val="26"/>
+                <w:szCs w:val="26"/>
+              </w:rPr>
+              <w:t>melakukan</w:t>
+            </w:r>
+            <w:proofErr w:type="spellEnd"/>
+            <w:r>
+              <w:rPr>
+                <w:sz w:val="26"/>
+                <w:szCs w:val="26"/>
+              </w:rPr>
+              <w:t xml:space="preserve"> </w:t>
+            </w:r>
+            <w:proofErr w:type="spellStart"/>
+            <w:r>
+              <w:rPr>
+                <w:sz w:val="26"/>
+                <w:szCs w:val="26"/>
+              </w:rPr>
+              <w:t>pemesanan</w:t>
+            </w:r>
+            <w:proofErr w:type="spellEnd"/>
+            <w:r>
+              <w:rPr>
+                <w:sz w:val="26"/>
+                <w:szCs w:val="26"/>
+              </w:rPr>
+              <w:t xml:space="preserve"> </w:t>
+            </w:r>
+            <w:proofErr w:type="spellStart"/>
+            <w:r>
+              <w:rPr>
+                <w:sz w:val="26"/>
+                <w:szCs w:val="26"/>
+              </w:rPr>
+              <w:t>tanpa</w:t>
+            </w:r>
+            <w:proofErr w:type="spellEnd"/>
+            <w:r>
+              <w:rPr>
+                <w:sz w:val="26"/>
+                <w:szCs w:val="26"/>
+              </w:rPr>
+              <w:t xml:space="preserve"> </w:t>
+            </w:r>
+            <w:proofErr w:type="spellStart"/>
+            <w:r>
+              <w:rPr>
+                <w:sz w:val="26"/>
+                <w:szCs w:val="26"/>
+              </w:rPr>
+              <w:t>kebinggungan</w:t>
+            </w:r>
+            <w:proofErr w:type="spellEnd"/>
+            <w:r>
+              <w:rPr>
+                <w:sz w:val="26"/>
+                <w:szCs w:val="26"/>
+              </w:rPr>
+              <w:t xml:space="preserve"> </w:t>
+            </w:r>
+            <w:proofErr w:type="spellStart"/>
+            <w:r>
+              <w:rPr>
+                <w:sz w:val="26"/>
+                <w:szCs w:val="26"/>
+              </w:rPr>
+              <w:t>dengan</w:t>
+            </w:r>
+            <w:proofErr w:type="spellEnd"/>
+            <w:r>
+              <w:rPr>
+                <w:sz w:val="26"/>
+                <w:szCs w:val="26"/>
+              </w:rPr>
+              <w:t xml:space="preserve"> </w:t>
+            </w:r>
+            <w:proofErr w:type="spellStart"/>
+            <w:r>
+              <w:rPr>
+                <w:sz w:val="26"/>
+                <w:szCs w:val="26"/>
+              </w:rPr>
+              <w:t>banyaknya</w:t>
+            </w:r>
+            <w:proofErr w:type="spellEnd"/>
+            <w:r>
+              <w:rPr>
+                <w:sz w:val="26"/>
+                <w:szCs w:val="26"/>
+              </w:rPr>
+              <w:t xml:space="preserve"> </w:t>
+            </w:r>
+            <w:proofErr w:type="spellStart"/>
+            <w:r>
+              <w:rPr>
+                <w:sz w:val="26"/>
+                <w:szCs w:val="26"/>
+              </w:rPr>
+              <w:t>fitur</w:t>
+            </w:r>
+            <w:proofErr w:type="spellEnd"/>
+            <w:r>
+              <w:rPr>
+                <w:sz w:val="26"/>
+                <w:szCs w:val="26"/>
+              </w:rPr>
+              <w:t xml:space="preserve"> yang </w:t>
+            </w:r>
+            <w:proofErr w:type="spellStart"/>
+            <w:r>
+              <w:rPr>
+                <w:sz w:val="26"/>
+                <w:szCs w:val="26"/>
+              </w:rPr>
+              <w:t>tersedia</w:t>
             </w:r>
             <w:proofErr w:type="spellEnd"/>
           </w:p>
@@ -16589,6 +17959,7 @@
                 <w:sz w:val="26"/>
                 <w:szCs w:val="26"/>
               </w:rPr>
+              <w:lastRenderedPageBreak/>
               <w:t>4</w:t>
             </w:r>
           </w:p>
@@ -17522,7 +18893,6 @@
                 <w:sz w:val="26"/>
                 <w:szCs w:val="26"/>
               </w:rPr>
-              <w:lastRenderedPageBreak/>
               <w:t>1</w:t>
             </w:r>
           </w:p>
@@ -18674,6 +20044,7 @@
                 <w:sz w:val="26"/>
                 <w:szCs w:val="26"/>
               </w:rPr>
+              <w:lastRenderedPageBreak/>
               <w:t>selama</w:t>
             </w:r>
             <w:proofErr w:type="spellEnd"/>
@@ -18703,6 +20074,7 @@
                 <w:sz w:val="26"/>
                 <w:szCs w:val="26"/>
               </w:rPr>
+              <w:lastRenderedPageBreak/>
               <w:t>Dapat</w:t>
             </w:r>
             <w:proofErr w:type="spellEnd"/>
@@ -19504,7 +20876,6 @@
                 <w:sz w:val="26"/>
                 <w:szCs w:val="26"/>
               </w:rPr>
-              <w:lastRenderedPageBreak/>
               <w:t>Faster Decision</w:t>
             </w:r>
           </w:p>
@@ -20466,6 +21837,7 @@
           <w:sz w:val="26"/>
           <w:szCs w:val="26"/>
         </w:rPr>
+        <w:lastRenderedPageBreak/>
         <w:drawing>
           <wp:inline distT="0" distB="0" distL="0" distR="0" wp14:anchorId="56A79D93" wp14:editId="5FF06526">
             <wp:extent cx="5731510" cy="3223895"/>
@@ -20584,7 +21956,6 @@
           <w:sz w:val="26"/>
           <w:szCs w:val="26"/>
         </w:rPr>
-        <w:lastRenderedPageBreak/>
         <w:t xml:space="preserve">Link Trello </w:t>
       </w:r>
       <w:proofErr w:type="gramStart"/>
@@ -22377,7 +23748,6 @@
           <w:sz w:val="26"/>
           <w:szCs w:val="26"/>
         </w:rPr>
-        <w:lastRenderedPageBreak/>
         <w:t>tetap</w:t>
       </w:r>
       <w:proofErr w:type="spellEnd"/>
@@ -23679,7 +25049,7 @@
 </file>
 
 <file path=word/numbering.xml><?xml version="1.0" encoding="utf-8"?>
-<w:numbering xmlns:wpc="http://schemas.microsoft.com/office/word/2010/wordprocessingCanvas" xmlns:cx="http://schemas.microsoft.com/office/drawing/2014/chartex" xmlns:cx1="http://schemas.microsoft.com/office/drawing/2015/9/8/chartex" xmlns:cx2="http://schemas.microsoft.com/office/drawing/2015/10/21/chartex" xmlns:cx3="http://schemas.microsoft.com/office/drawing/2016/5/9/chartex" xmlns:cx4="http://schemas.microsoft.com/office/drawing/2016/5/10/chartex" xmlns:cx5="http://schemas.microsoft.com/office/drawing/2016/5/11/chartex" xmlns:cx6="http://schemas.microsoft.com/office/drawing/2016/5/12/chartex" xmlns:cx7="http://schemas.microsoft.com/office/drawing/2016/5/13/chartex" xmlns:cx8="http://schemas.microsoft.com/office/drawing/2016/5/14/chartex" xmlns:mc="http://schemas.openxmlformats.org/markup-compatibility/2006" xmlns:aink="http://schemas.microsoft.com/office/drawing/2016/ink" xmlns:am3d="http://schemas.microsoft.com/office/drawing/2017/model3d" xmlns:o="urn:schemas-microsoft-com:office:office" xmlns:oel="http://schemas.microsoft.com/office/2019/extlst" xmlns:r="http://schemas.openxmlformats.org/officeDocument/2006/relationships" xmlns:m="http://schemas.openxmlformats.org/officeDocument/2006/math" xmlns:v="urn:schemas-microsoft-com:vml" xmlns:wp14="http://schemas.microsoft.com/office/word/2010/wordprocessingDrawing" xmlns:wp="http://schemas.openxmlformats.org/drawingml/2006/wordprocessingDrawing" xmlns:w10="urn:schemas-microsoft-com:office:word" xmlns:w="http://schemas.openxmlformats.org/wordprocessingml/2006/main" xmlns:w14="http://schemas.microsoft.com/office/word/2010/wordml" xmlns:w15="http://schemas.microsoft.com/office/word/2012/wordml" xmlns:w16cex="http://schemas.microsoft.com/office/word/2018/wordml/cex" xmlns:w16cid="http://schemas.microsoft.com/office/word/2016/wordml/cid" xmlns:w16="http://schemas.microsoft.com/office/word/2018/wordml" xmlns:w16sdtdh="http://schemas.microsoft.com/office/word/2020/wordml/sdtdatahash" xmlns:w16se="http://schemas.microsoft.com/office/word/2015/wordml/symex" xmlns:wpg="http://schemas.microsoft.com/office/word/2010/wordprocessingGroup" xmlns:wpi="http://schemas.microsoft.com/office/word/2010/wordprocessingInk" xmlns:wne="http://schemas.microsoft.com/office/word/2006/wordml" xmlns:wps="http://schemas.microsoft.com/office/word/2010/wordprocessingShape" mc:Ignorable="w14 w15 w16se w16cid w16 w16cex w16sdtdh wp14">
+<w:numbering xmlns:wpc="http://schemas.microsoft.com/office/word/2010/wordprocessingCanvas" xmlns:cx="http://schemas.microsoft.com/office/drawing/2014/chartex" xmlns:cx1="http://schemas.microsoft.com/office/drawing/2015/9/8/chartex" xmlns:cx2="http://schemas.microsoft.com/office/drawing/2015/10/21/chartex" xmlns:cx3="http://schemas.microsoft.com/office/drawing/2016/5/9/chartex" xmlns:cx4="http://schemas.microsoft.com/office/drawing/2016/5/10/chartex" xmlns:cx5="http://schemas.microsoft.com/office/drawing/2016/5/11/chartex" xmlns:cx6="http://schemas.microsoft.com/office/drawing/2016/5/12/chartex" xmlns:cx7="http://schemas.microsoft.com/office/drawing/2016/5/13/chartex" xmlns:cx8="http://schemas.microsoft.com/office/drawing/2016/5/14/chartex" xmlns:mc="http://schemas.openxmlformats.org/markup-compatibility/2006" xmlns:aink="http://schemas.microsoft.com/office/drawing/2016/ink" xmlns:am3d="http://schemas.microsoft.com/office/drawing/2017/model3d" xmlns:o="urn:schemas-microsoft-com:office:office" xmlns:oel="http://schemas.microsoft.com/office/2019/extlst" xmlns:r="http://schemas.openxmlformats.org/officeDocument/2006/relationships" xmlns:m="http://schemas.openxmlformats.org/officeDocument/2006/math" xmlns:v="urn:schemas-microsoft-com:vml" xmlns:wp14="http://schemas.microsoft.com/office/word/2010/wordprocessingDrawing" xmlns:wp="http://schemas.openxmlformats.org/drawingml/2006/wordprocessingDrawing" xmlns:w10="urn:schemas-microsoft-com:office:word" xmlns:w="http://schemas.openxmlformats.org/wordprocessingml/2006/main" xmlns:w14="http://schemas.microsoft.com/office/word/2010/wordml" xmlns:w15="http://schemas.microsoft.com/office/word/2012/wordml" xmlns:w16cex="http://schemas.microsoft.com/office/word/2018/wordml/cex" xmlns:w16cid="http://schemas.microsoft.com/office/word/2016/wordml/cid" xmlns:w16="http://schemas.microsoft.com/office/word/2018/wordml" xmlns:w16du="http://schemas.microsoft.com/office/word/2023/wordml/word16du" xmlns:w16sdtdh="http://schemas.microsoft.com/office/word/2020/wordml/sdtdatahash" xmlns:w16se="http://schemas.microsoft.com/office/word/2015/wordml/symex" xmlns:wpg="http://schemas.microsoft.com/office/word/2010/wordprocessingGroup" xmlns:wpi="http://schemas.microsoft.com/office/word/2010/wordprocessingInk" xmlns:wne="http://schemas.microsoft.com/office/word/2006/wordml" xmlns:wps="http://schemas.microsoft.com/office/word/2010/wordprocessingShape" mc:Ignorable="w14 w15 w16se w16cid w16 w16cex w16sdtdh wp14">
   <w:abstractNum w:abstractNumId="0" w15:restartNumberingAfterBreak="0">
     <w:nsid w:val="02A1118C"/>
     <w:multiLevelType w:val="hybridMultilevel"/>

</xml_diff>

<commit_message>
Menambahkan Tabel Laporan Daily Scrum Meeting Sprint ke-3
</commit_message>
<xml_diff>
--- a/Simpel_TugasPraUAS.docx
+++ b/Simpel_TugasPraUAS.docx
@@ -20563,6 +20563,2116 @@
               <w:t>Pengerjaan</w:t>
             </w:r>
             <w:proofErr w:type="spellEnd"/>
+          </w:p>
+        </w:tc>
+      </w:tr>
+    </w:tbl>
+    <w:p>
+      <w:pPr>
+        <w:rPr>
+          <w:sz w:val="26"/>
+          <w:szCs w:val="26"/>
+        </w:rPr>
+      </w:pPr>
+    </w:p>
+    <w:tbl>
+      <w:tblPr>
+        <w:tblStyle w:val="TableGrid"/>
+        <w:tblW w:w="0" w:type="auto"/>
+        <w:tblLook w:val="04A0" w:firstRow="1" w:lastRow="0" w:firstColumn="1" w:lastColumn="0" w:noHBand="0" w:noVBand="1"/>
+      </w:tblPr>
+      <w:tblGrid>
+        <w:gridCol w:w="480"/>
+        <w:gridCol w:w="758"/>
+        <w:gridCol w:w="1047"/>
+        <w:gridCol w:w="1324"/>
+        <w:gridCol w:w="1215"/>
+        <w:gridCol w:w="1582"/>
+        <w:gridCol w:w="1305"/>
+        <w:gridCol w:w="1305"/>
+      </w:tblGrid>
+      <w:tr>
+        <w:tc>
+          <w:tcPr>
+            <w:tcW w:w="9016" w:type="dxa"/>
+            <w:gridSpan w:val="8"/>
+            <w:shd w:val="clear" w:color="auto" w:fill="FFFF00"/>
+          </w:tcPr>
+          <w:p>
+            <w:pPr>
+              <w:rPr>
+                <w:sz w:val="26"/>
+                <w:szCs w:val="26"/>
+              </w:rPr>
+            </w:pPr>
+            <w:proofErr w:type="spellStart"/>
+            <w:r>
+              <w:rPr>
+                <w:sz w:val="26"/>
+                <w:szCs w:val="26"/>
+              </w:rPr>
+              <w:t>Tabel</w:t>
+            </w:r>
+            <w:proofErr w:type="spellEnd"/>
+            <w:r>
+              <w:rPr>
+                <w:sz w:val="26"/>
+                <w:szCs w:val="26"/>
+              </w:rPr>
+              <w:t xml:space="preserve"> </w:t>
+            </w:r>
+            <w:proofErr w:type="spellStart"/>
+            <w:r>
+              <w:rPr>
+                <w:sz w:val="26"/>
+                <w:szCs w:val="26"/>
+              </w:rPr>
+              <w:t>Laporan</w:t>
+            </w:r>
+            <w:proofErr w:type="spellEnd"/>
+            <w:r>
+              <w:rPr>
+                <w:sz w:val="26"/>
+                <w:szCs w:val="26"/>
+              </w:rPr>
+              <w:t xml:space="preserve"> Daily Scrum Meeting (Sprint 3)</w:t>
+            </w:r>
+          </w:p>
+        </w:tc>
+      </w:tr>
+      <w:tr>
+        <w:tc>
+          <w:tcPr>
+            <w:tcW w:w="488" w:type="dxa"/>
+          </w:tcPr>
+          <w:p>
+            <w:pPr>
+              <w:rPr>
+                <w:sz w:val="26"/>
+                <w:szCs w:val="26"/>
+              </w:rPr>
+            </w:pPr>
+            <w:r>
+              <w:rPr>
+                <w:sz w:val="26"/>
+                <w:szCs w:val="26"/>
+              </w:rPr>
+              <w:t>No</w:t>
+            </w:r>
+          </w:p>
+        </w:tc>
+        <w:tc>
+          <w:tcPr>
+            <w:tcW w:w="774" w:type="dxa"/>
+          </w:tcPr>
+          <w:p>
+            <w:pPr>
+              <w:rPr>
+                <w:sz w:val="26"/>
+                <w:szCs w:val="26"/>
+              </w:rPr>
+            </w:pPr>
+            <w:r>
+              <w:rPr>
+                <w:sz w:val="26"/>
+                <w:szCs w:val="26"/>
+              </w:rPr>
+              <w:t>Nama</w:t>
+            </w:r>
+          </w:p>
+        </w:tc>
+        <w:tc>
+          <w:tcPr>
+            <w:tcW w:w="1072" w:type="dxa"/>
+          </w:tcPr>
+          <w:p>
+            <w:pPr>
+              <w:rPr>
+                <w:sz w:val="26"/>
+                <w:szCs w:val="26"/>
+              </w:rPr>
+            </w:pPr>
+            <w:r>
+              <w:rPr>
+                <w:sz w:val="26"/>
+                <w:szCs w:val="26"/>
+              </w:rPr>
+              <w:t>Question</w:t>
+            </w:r>
+          </w:p>
+        </w:tc>
+        <w:tc>
+          <w:tcPr>
+            <w:tcW w:w="1356" w:type="dxa"/>
+          </w:tcPr>
+          <w:p>
+            <w:pPr>
+              <w:rPr>
+                <w:sz w:val="26"/>
+                <w:szCs w:val="26"/>
+              </w:rPr>
+            </w:pPr>
+            <w:r>
+              <w:rPr>
+                <w:sz w:val="26"/>
+                <w:szCs w:val="26"/>
+              </w:rPr>
+              <w:t>Backlog Item</w:t>
+            </w:r>
+          </w:p>
+        </w:tc>
+        <w:tc>
+          <w:tcPr>
+            <w:tcW w:w="1244" w:type="dxa"/>
+          </w:tcPr>
+          <w:p>
+            <w:pPr>
+              <w:rPr>
+                <w:sz w:val="26"/>
+                <w:szCs w:val="26"/>
+              </w:rPr>
+            </w:pPr>
+            <w:r>
+              <w:rPr>
+                <w:sz w:val="26"/>
+                <w:szCs w:val="26"/>
+              </w:rPr>
+              <w:t>Tasks</w:t>
+            </w:r>
+          </w:p>
+        </w:tc>
+        <w:tc>
+          <w:tcPr>
+            <w:tcW w:w="1408" w:type="dxa"/>
+          </w:tcPr>
+          <w:p>
+            <w:pPr>
+              <w:rPr>
+                <w:sz w:val="26"/>
+                <w:szCs w:val="26"/>
+              </w:rPr>
+            </w:pPr>
+            <w:proofErr w:type="spellStart"/>
+            <w:r>
+              <w:rPr>
+                <w:sz w:val="26"/>
+                <w:szCs w:val="26"/>
+              </w:rPr>
+              <w:t>Kendala</w:t>
+            </w:r>
+            <w:proofErr w:type="spellEnd"/>
+          </w:p>
+        </w:tc>
+        <w:tc>
+          <w:tcPr>
+            <w:tcW w:w="1337" w:type="dxa"/>
+          </w:tcPr>
+          <w:p>
+            <w:pPr>
+              <w:rPr>
+                <w:sz w:val="26"/>
+                <w:szCs w:val="26"/>
+              </w:rPr>
+            </w:pPr>
+            <w:proofErr w:type="spellStart"/>
+            <w:r>
+              <w:rPr>
+                <w:sz w:val="26"/>
+                <w:szCs w:val="26"/>
+              </w:rPr>
+              <w:t>Tanggal</w:t>
+            </w:r>
+            <w:proofErr w:type="spellEnd"/>
+            <w:r>
+              <w:rPr>
+                <w:sz w:val="26"/>
+                <w:szCs w:val="26"/>
+              </w:rPr>
+              <w:t xml:space="preserve"> </w:t>
+            </w:r>
+            <w:proofErr w:type="spellStart"/>
+            <w:r>
+              <w:rPr>
+                <w:sz w:val="26"/>
+                <w:szCs w:val="26"/>
+              </w:rPr>
+              <w:t>Mulai</w:t>
+            </w:r>
+            <w:proofErr w:type="spellEnd"/>
+          </w:p>
+        </w:tc>
+        <w:tc>
+          <w:tcPr>
+            <w:tcW w:w="1337" w:type="dxa"/>
+          </w:tcPr>
+          <w:p>
+            <w:pPr>
+              <w:rPr>
+                <w:sz w:val="26"/>
+                <w:szCs w:val="26"/>
+              </w:rPr>
+            </w:pPr>
+            <w:proofErr w:type="spellStart"/>
+            <w:r>
+              <w:rPr>
+                <w:sz w:val="26"/>
+                <w:szCs w:val="26"/>
+              </w:rPr>
+              <w:t>Tanggal</w:t>
+            </w:r>
+            <w:proofErr w:type="spellEnd"/>
+            <w:r>
+              <w:rPr>
+                <w:sz w:val="26"/>
+                <w:szCs w:val="26"/>
+              </w:rPr>
+              <w:t xml:space="preserve"> </w:t>
+            </w:r>
+            <w:proofErr w:type="spellStart"/>
+            <w:r>
+              <w:rPr>
+                <w:sz w:val="26"/>
+                <w:szCs w:val="26"/>
+              </w:rPr>
+              <w:t>Selesai</w:t>
+            </w:r>
+            <w:proofErr w:type="spellEnd"/>
+          </w:p>
+        </w:tc>
+      </w:tr>
+      <w:tr>
+        <w:tc>
+          <w:tcPr>
+            <w:tcW w:w="488" w:type="dxa"/>
+          </w:tcPr>
+          <w:p>
+            <w:pPr>
+              <w:rPr>
+                <w:sz w:val="26"/>
+                <w:szCs w:val="26"/>
+              </w:rPr>
+            </w:pPr>
+            <w:r>
+              <w:rPr>
+                <w:sz w:val="26"/>
+                <w:szCs w:val="26"/>
+              </w:rPr>
+              <w:t>1</w:t>
+            </w:r>
+          </w:p>
+        </w:tc>
+        <w:tc>
+          <w:tcPr>
+            <w:tcW w:w="774" w:type="dxa"/>
+          </w:tcPr>
+          <w:p>
+            <w:pPr>
+              <w:rPr>
+                <w:sz w:val="26"/>
+                <w:szCs w:val="26"/>
+              </w:rPr>
+            </w:pPr>
+            <w:r>
+              <w:rPr>
+                <w:sz w:val="26"/>
+                <w:szCs w:val="26"/>
+              </w:rPr>
+              <w:t>Alfin</w:t>
+            </w:r>
+          </w:p>
+        </w:tc>
+        <w:tc>
+          <w:tcPr>
+            <w:tcW w:w="1072" w:type="dxa"/>
+          </w:tcPr>
+          <w:p>
+            <w:pPr>
+              <w:rPr>
+                <w:sz w:val="26"/>
+                <w:szCs w:val="26"/>
+              </w:rPr>
+            </w:pPr>
+            <w:proofErr w:type="spellStart"/>
+            <w:r>
+              <w:rPr>
+                <w:sz w:val="26"/>
+                <w:szCs w:val="26"/>
+              </w:rPr>
+              <w:t>Apa</w:t>
+            </w:r>
+            <w:proofErr w:type="spellEnd"/>
+            <w:r>
+              <w:rPr>
+                <w:sz w:val="26"/>
+                <w:szCs w:val="26"/>
+              </w:rPr>
+              <w:t xml:space="preserve"> yang </w:t>
+            </w:r>
+            <w:proofErr w:type="spellStart"/>
+            <w:r>
+              <w:rPr>
+                <w:sz w:val="26"/>
+                <w:szCs w:val="26"/>
+              </w:rPr>
+              <w:t>kamu</w:t>
+            </w:r>
+            <w:proofErr w:type="spellEnd"/>
+            <w:r>
+              <w:rPr>
+                <w:sz w:val="26"/>
+                <w:szCs w:val="26"/>
+              </w:rPr>
+              <w:t xml:space="preserve"> </w:t>
+            </w:r>
+            <w:proofErr w:type="spellStart"/>
+            <w:r>
+              <w:rPr>
+                <w:sz w:val="26"/>
+                <w:szCs w:val="26"/>
+              </w:rPr>
+              <w:t>lakukan</w:t>
+            </w:r>
+            <w:proofErr w:type="spellEnd"/>
+            <w:r>
+              <w:rPr>
+                <w:sz w:val="26"/>
+                <w:szCs w:val="26"/>
+              </w:rPr>
+              <w:t xml:space="preserve"> </w:t>
+            </w:r>
+            <w:proofErr w:type="spellStart"/>
+            <w:r>
+              <w:rPr>
+                <w:sz w:val="26"/>
+                <w:szCs w:val="26"/>
+              </w:rPr>
+              <w:t>selama</w:t>
+            </w:r>
+            <w:proofErr w:type="spellEnd"/>
+            <w:r>
+              <w:rPr>
+                <w:sz w:val="26"/>
+                <w:szCs w:val="26"/>
+              </w:rPr>
+              <w:t xml:space="preserve"> sprint?</w:t>
+            </w:r>
+          </w:p>
+        </w:tc>
+        <w:tc>
+          <w:tcPr>
+            <w:tcW w:w="1356" w:type="dxa"/>
+          </w:tcPr>
+          <w:p>
+            <w:pPr>
+              <w:rPr>
+                <w:sz w:val="26"/>
+                <w:szCs w:val="26"/>
+              </w:rPr>
+            </w:pPr>
+            <w:proofErr w:type="spellStart"/>
+            <w:r>
+              <w:rPr>
+                <w:sz w:val="26"/>
+                <w:szCs w:val="26"/>
+              </w:rPr>
+              <w:t>Dapat</w:t>
+            </w:r>
+            <w:proofErr w:type="spellEnd"/>
+            <w:r>
+              <w:rPr>
+                <w:sz w:val="26"/>
+                <w:szCs w:val="26"/>
+              </w:rPr>
+              <w:t xml:space="preserve"> </w:t>
+            </w:r>
+            <w:proofErr w:type="spellStart"/>
+            <w:r>
+              <w:rPr>
+                <w:sz w:val="26"/>
+                <w:szCs w:val="26"/>
+              </w:rPr>
+              <w:t>mereservasi</w:t>
+            </w:r>
+            <w:proofErr w:type="spellEnd"/>
+            <w:r>
+              <w:rPr>
+                <w:sz w:val="26"/>
+                <w:szCs w:val="26"/>
+              </w:rPr>
+              <w:t xml:space="preserve"> hotel</w:t>
+            </w:r>
+          </w:p>
+        </w:tc>
+        <w:tc>
+          <w:tcPr>
+            <w:tcW w:w="1244" w:type="dxa"/>
+          </w:tcPr>
+          <w:p>
+            <w:pPr>
+              <w:rPr>
+                <w:sz w:val="26"/>
+                <w:szCs w:val="26"/>
+              </w:rPr>
+            </w:pPr>
+            <w:r>
+              <w:rPr>
+                <w:sz w:val="26"/>
+                <w:szCs w:val="26"/>
+              </w:rPr>
+              <w:t xml:space="preserve">Desain </w:t>
+            </w:r>
+            <w:proofErr w:type="spellStart"/>
+            <w:r>
+              <w:rPr>
+                <w:sz w:val="26"/>
+                <w:szCs w:val="26"/>
+              </w:rPr>
+              <w:t>tampilan</w:t>
+            </w:r>
+            <w:proofErr w:type="spellEnd"/>
+            <w:r>
+              <w:rPr>
+                <w:sz w:val="26"/>
+                <w:szCs w:val="26"/>
+              </w:rPr>
+              <w:t xml:space="preserve"> </w:t>
+            </w:r>
+            <w:proofErr w:type="spellStart"/>
+            <w:r>
+              <w:rPr>
+                <w:sz w:val="26"/>
+                <w:szCs w:val="26"/>
+              </w:rPr>
+              <w:t>sebuah</w:t>
+            </w:r>
+            <w:proofErr w:type="spellEnd"/>
+            <w:r>
+              <w:rPr>
+                <w:sz w:val="26"/>
+                <w:szCs w:val="26"/>
+              </w:rPr>
+              <w:t xml:space="preserve"> </w:t>
+            </w:r>
+            <w:proofErr w:type="spellStart"/>
+            <w:r>
+              <w:rPr>
+                <w:sz w:val="26"/>
+                <w:szCs w:val="26"/>
+              </w:rPr>
+              <w:t>tombol</w:t>
+            </w:r>
+            <w:proofErr w:type="spellEnd"/>
+            <w:r>
+              <w:rPr>
+                <w:sz w:val="26"/>
+                <w:szCs w:val="26"/>
+              </w:rPr>
+              <w:t xml:space="preserve"> yang </w:t>
+            </w:r>
+            <w:proofErr w:type="spellStart"/>
+            <w:r>
+              <w:rPr>
+                <w:sz w:val="26"/>
+                <w:szCs w:val="26"/>
+              </w:rPr>
+              <w:t>dapat</w:t>
+            </w:r>
+            <w:proofErr w:type="spellEnd"/>
+            <w:r>
+              <w:rPr>
+                <w:sz w:val="26"/>
+                <w:szCs w:val="26"/>
+              </w:rPr>
+              <w:t xml:space="preserve"> </w:t>
+            </w:r>
+            <w:proofErr w:type="spellStart"/>
+            <w:r>
+              <w:rPr>
+                <w:sz w:val="26"/>
+                <w:szCs w:val="26"/>
+              </w:rPr>
+              <w:t>dipicu</w:t>
+            </w:r>
+            <w:proofErr w:type="spellEnd"/>
+            <w:r>
+              <w:rPr>
+                <w:sz w:val="26"/>
+                <w:szCs w:val="26"/>
+              </w:rPr>
+              <w:t xml:space="preserve"> </w:t>
+            </w:r>
+            <w:proofErr w:type="spellStart"/>
+            <w:r>
+              <w:rPr>
+                <w:sz w:val="26"/>
+                <w:szCs w:val="26"/>
+              </w:rPr>
+              <w:t>untuk</w:t>
+            </w:r>
+            <w:proofErr w:type="spellEnd"/>
+            <w:r>
+              <w:rPr>
+                <w:sz w:val="26"/>
+                <w:szCs w:val="26"/>
+              </w:rPr>
+              <w:t xml:space="preserve"> </w:t>
+            </w:r>
+            <w:proofErr w:type="spellStart"/>
+            <w:r>
+              <w:rPr>
+                <w:sz w:val="26"/>
+                <w:szCs w:val="26"/>
+              </w:rPr>
+              <w:t>melakukan</w:t>
+            </w:r>
+            <w:proofErr w:type="spellEnd"/>
+            <w:r>
+              <w:rPr>
+                <w:sz w:val="26"/>
+                <w:szCs w:val="26"/>
+              </w:rPr>
+              <w:t xml:space="preserve"> </w:t>
+            </w:r>
+            <w:proofErr w:type="spellStart"/>
+            <w:r>
+              <w:rPr>
+                <w:sz w:val="26"/>
+                <w:szCs w:val="26"/>
+              </w:rPr>
+              <w:t>reservasi</w:t>
+            </w:r>
+            <w:proofErr w:type="spellEnd"/>
+          </w:p>
+        </w:tc>
+        <w:tc>
+          <w:tcPr>
+            <w:tcW w:w="1408" w:type="dxa"/>
+          </w:tcPr>
+          <w:p>
+            <w:pPr>
+              <w:rPr>
+                <w:sz w:val="26"/>
+                <w:szCs w:val="26"/>
+              </w:rPr>
+            </w:pPr>
+            <w:proofErr w:type="spellStart"/>
+            <w:r>
+              <w:rPr>
+                <w:sz w:val="26"/>
+                <w:szCs w:val="26"/>
+              </w:rPr>
+              <w:t>Kesulitan</w:t>
+            </w:r>
+            <w:proofErr w:type="spellEnd"/>
+            <w:r>
+              <w:rPr>
+                <w:sz w:val="26"/>
+                <w:szCs w:val="26"/>
+              </w:rPr>
+              <w:t xml:space="preserve"> </w:t>
+            </w:r>
+            <w:proofErr w:type="spellStart"/>
+            <w:r>
+              <w:rPr>
+                <w:sz w:val="26"/>
+                <w:szCs w:val="26"/>
+              </w:rPr>
+              <w:t>dalam</w:t>
+            </w:r>
+            <w:proofErr w:type="spellEnd"/>
+            <w:r>
+              <w:rPr>
+                <w:sz w:val="26"/>
+                <w:szCs w:val="26"/>
+              </w:rPr>
+              <w:t xml:space="preserve"> </w:t>
+            </w:r>
+            <w:proofErr w:type="spellStart"/>
+            <w:r>
+              <w:rPr>
+                <w:sz w:val="26"/>
+                <w:szCs w:val="26"/>
+              </w:rPr>
+              <w:t>menentukan</w:t>
+            </w:r>
+            <w:proofErr w:type="spellEnd"/>
+            <w:r>
+              <w:rPr>
+                <w:sz w:val="26"/>
+                <w:szCs w:val="26"/>
+              </w:rPr>
+              <w:t xml:space="preserve"> </w:t>
+            </w:r>
+            <w:proofErr w:type="spellStart"/>
+            <w:r>
+              <w:rPr>
+                <w:sz w:val="26"/>
+                <w:szCs w:val="26"/>
+              </w:rPr>
+              <w:t>ukuran</w:t>
+            </w:r>
+            <w:proofErr w:type="spellEnd"/>
+            <w:r>
+              <w:rPr>
+                <w:sz w:val="26"/>
+                <w:szCs w:val="26"/>
+              </w:rPr>
+              <w:t xml:space="preserve"> </w:t>
+            </w:r>
+            <w:proofErr w:type="spellStart"/>
+            <w:r>
+              <w:rPr>
+                <w:sz w:val="26"/>
+                <w:szCs w:val="26"/>
+              </w:rPr>
+              <w:t>tombol</w:t>
+            </w:r>
+            <w:proofErr w:type="spellEnd"/>
+            <w:r>
+              <w:rPr>
+                <w:sz w:val="26"/>
+                <w:szCs w:val="26"/>
+              </w:rPr>
+              <w:t xml:space="preserve"> dan </w:t>
+            </w:r>
+            <w:proofErr w:type="spellStart"/>
+            <w:r>
+              <w:rPr>
+                <w:sz w:val="26"/>
+                <w:szCs w:val="26"/>
+              </w:rPr>
+              <w:t>warna</w:t>
+            </w:r>
+            <w:proofErr w:type="spellEnd"/>
+            <w:r>
+              <w:rPr>
+                <w:sz w:val="26"/>
+                <w:szCs w:val="26"/>
+              </w:rPr>
+              <w:t xml:space="preserve"> yang </w:t>
+            </w:r>
+            <w:proofErr w:type="spellStart"/>
+            <w:r>
+              <w:rPr>
+                <w:sz w:val="26"/>
+                <w:szCs w:val="26"/>
+              </w:rPr>
+              <w:t>cocok</w:t>
+            </w:r>
+            <w:proofErr w:type="spellEnd"/>
+          </w:p>
+        </w:tc>
+        <w:tc>
+          <w:tcPr>
+            <w:tcW w:w="1337" w:type="dxa"/>
+          </w:tcPr>
+          <w:p>
+            <w:pPr>
+              <w:rPr>
+                <w:sz w:val="26"/>
+                <w:szCs w:val="26"/>
+              </w:rPr>
+            </w:pPr>
+            <w:r>
+              <w:rPr>
+                <w:sz w:val="26"/>
+                <w:szCs w:val="26"/>
+              </w:rPr>
+              <w:t>26/05/2023</w:t>
+            </w:r>
+          </w:p>
+        </w:tc>
+        <w:tc>
+          <w:tcPr>
+            <w:tcW w:w="1337" w:type="dxa"/>
+          </w:tcPr>
+          <w:p>
+            <w:pPr>
+              <w:rPr>
+                <w:sz w:val="26"/>
+                <w:szCs w:val="26"/>
+              </w:rPr>
+            </w:pPr>
+            <w:r>
+              <w:rPr>
+                <w:sz w:val="26"/>
+                <w:szCs w:val="26"/>
+              </w:rPr>
+              <w:t>28/05/023</w:t>
+            </w:r>
+          </w:p>
+        </w:tc>
+      </w:tr>
+      <w:tr>
+        <w:tc>
+          <w:tcPr>
+            <w:tcW w:w="488" w:type="dxa"/>
+          </w:tcPr>
+          <w:p>
+            <w:pPr>
+              <w:rPr>
+                <w:sz w:val="26"/>
+                <w:szCs w:val="26"/>
+              </w:rPr>
+            </w:pPr>
+            <w:r>
+              <w:rPr>
+                <w:sz w:val="26"/>
+                <w:szCs w:val="26"/>
+              </w:rPr>
+              <w:t>2</w:t>
+            </w:r>
+          </w:p>
+        </w:tc>
+        <w:tc>
+          <w:tcPr>
+            <w:tcW w:w="774" w:type="dxa"/>
+          </w:tcPr>
+          <w:p>
+            <w:pPr>
+              <w:rPr>
+                <w:sz w:val="26"/>
+                <w:szCs w:val="26"/>
+              </w:rPr>
+            </w:pPr>
+            <w:r>
+              <w:rPr>
+                <w:sz w:val="26"/>
+                <w:szCs w:val="26"/>
+              </w:rPr>
+              <w:t>Felix</w:t>
+            </w:r>
+          </w:p>
+        </w:tc>
+        <w:tc>
+          <w:tcPr>
+            <w:tcW w:w="1072" w:type="dxa"/>
+          </w:tcPr>
+          <w:p>
+            <w:pPr>
+              <w:rPr>
+                <w:sz w:val="26"/>
+                <w:szCs w:val="26"/>
+              </w:rPr>
+            </w:pPr>
+            <w:proofErr w:type="spellStart"/>
+            <w:r>
+              <w:rPr>
+                <w:sz w:val="26"/>
+                <w:szCs w:val="26"/>
+              </w:rPr>
+              <w:t>Apa</w:t>
+            </w:r>
+            <w:proofErr w:type="spellEnd"/>
+            <w:r>
+              <w:rPr>
+                <w:sz w:val="26"/>
+                <w:szCs w:val="26"/>
+              </w:rPr>
+              <w:t xml:space="preserve"> yang </w:t>
+            </w:r>
+            <w:proofErr w:type="spellStart"/>
+            <w:r>
+              <w:rPr>
+                <w:sz w:val="26"/>
+                <w:szCs w:val="26"/>
+              </w:rPr>
+              <w:t>kamu</w:t>
+            </w:r>
+            <w:proofErr w:type="spellEnd"/>
+            <w:r>
+              <w:rPr>
+                <w:sz w:val="26"/>
+                <w:szCs w:val="26"/>
+              </w:rPr>
+              <w:t xml:space="preserve"> </w:t>
+            </w:r>
+            <w:proofErr w:type="spellStart"/>
+            <w:r>
+              <w:rPr>
+                <w:sz w:val="26"/>
+                <w:szCs w:val="26"/>
+              </w:rPr>
+              <w:t>lakukan</w:t>
+            </w:r>
+            <w:proofErr w:type="spellEnd"/>
+            <w:r>
+              <w:rPr>
+                <w:sz w:val="26"/>
+                <w:szCs w:val="26"/>
+              </w:rPr>
+              <w:t xml:space="preserve"> </w:t>
+            </w:r>
+            <w:proofErr w:type="spellStart"/>
+            <w:r>
+              <w:rPr>
+                <w:sz w:val="26"/>
+                <w:szCs w:val="26"/>
+              </w:rPr>
+              <w:t>selama</w:t>
+            </w:r>
+            <w:proofErr w:type="spellEnd"/>
+            <w:r>
+              <w:rPr>
+                <w:sz w:val="26"/>
+                <w:szCs w:val="26"/>
+              </w:rPr>
+              <w:t xml:space="preserve"> sprint?</w:t>
+            </w:r>
+          </w:p>
+        </w:tc>
+        <w:tc>
+          <w:tcPr>
+            <w:tcW w:w="1356" w:type="dxa"/>
+          </w:tcPr>
+          <w:p>
+            <w:pPr>
+              <w:rPr>
+                <w:sz w:val="26"/>
+                <w:szCs w:val="26"/>
+              </w:rPr>
+            </w:pPr>
+            <w:proofErr w:type="spellStart"/>
+            <w:r>
+              <w:rPr>
+                <w:sz w:val="26"/>
+                <w:szCs w:val="26"/>
+              </w:rPr>
+              <w:t>Dapat</w:t>
+            </w:r>
+            <w:proofErr w:type="spellEnd"/>
+            <w:r>
+              <w:rPr>
+                <w:sz w:val="26"/>
+                <w:szCs w:val="26"/>
+              </w:rPr>
+              <w:t xml:space="preserve"> </w:t>
+            </w:r>
+            <w:proofErr w:type="spellStart"/>
+            <w:r>
+              <w:rPr>
+                <w:sz w:val="26"/>
+                <w:szCs w:val="26"/>
+              </w:rPr>
+              <w:t>mereservasi</w:t>
+            </w:r>
+            <w:proofErr w:type="spellEnd"/>
+            <w:r>
+              <w:rPr>
+                <w:sz w:val="26"/>
+                <w:szCs w:val="26"/>
+              </w:rPr>
+              <w:t xml:space="preserve"> hotel</w:t>
+            </w:r>
+          </w:p>
+        </w:tc>
+        <w:tc>
+          <w:tcPr>
+            <w:tcW w:w="1244" w:type="dxa"/>
+          </w:tcPr>
+          <w:p>
+            <w:pPr>
+              <w:rPr>
+                <w:sz w:val="26"/>
+                <w:szCs w:val="26"/>
+              </w:rPr>
+            </w:pPr>
+            <w:r>
+              <w:rPr>
+                <w:sz w:val="26"/>
+                <w:szCs w:val="26"/>
+              </w:rPr>
+              <w:t xml:space="preserve">Desain </w:t>
+            </w:r>
+            <w:proofErr w:type="spellStart"/>
+            <w:r>
+              <w:rPr>
+                <w:sz w:val="26"/>
+                <w:szCs w:val="26"/>
+              </w:rPr>
+              <w:t>tampilan</w:t>
+            </w:r>
+            <w:proofErr w:type="spellEnd"/>
+            <w:r>
+              <w:rPr>
+                <w:sz w:val="26"/>
+                <w:szCs w:val="26"/>
+              </w:rPr>
+              <w:t xml:space="preserve"> dan </w:t>
+            </w:r>
+            <w:proofErr w:type="spellStart"/>
+            <w:r>
+              <w:rPr>
+                <w:sz w:val="26"/>
+                <w:szCs w:val="26"/>
+              </w:rPr>
+              <w:t>pemberian</w:t>
+            </w:r>
+            <w:proofErr w:type="spellEnd"/>
+            <w:r>
+              <w:rPr>
+                <w:sz w:val="26"/>
+                <w:szCs w:val="26"/>
+              </w:rPr>
+              <w:t xml:space="preserve"> </w:t>
+            </w:r>
+            <w:proofErr w:type="spellStart"/>
+            <w:r>
+              <w:rPr>
+                <w:sz w:val="26"/>
+                <w:szCs w:val="26"/>
+              </w:rPr>
+              <w:t>fungsi</w:t>
+            </w:r>
+            <w:proofErr w:type="spellEnd"/>
+            <w:r>
+              <w:rPr>
+                <w:sz w:val="26"/>
+                <w:szCs w:val="26"/>
+              </w:rPr>
+              <w:t xml:space="preserve"> pada </w:t>
+            </w:r>
+            <w:proofErr w:type="spellStart"/>
+            <w:r>
+              <w:rPr>
+                <w:sz w:val="26"/>
+                <w:szCs w:val="26"/>
+              </w:rPr>
+              <w:t>tombol</w:t>
+            </w:r>
+            <w:proofErr w:type="spellEnd"/>
+          </w:p>
+        </w:tc>
+        <w:tc>
+          <w:tcPr>
+            <w:tcW w:w="1408" w:type="dxa"/>
+          </w:tcPr>
+          <w:p>
+            <w:pPr>
+              <w:rPr>
+                <w:sz w:val="26"/>
+                <w:szCs w:val="26"/>
+              </w:rPr>
+            </w:pPr>
+            <w:proofErr w:type="spellStart"/>
+            <w:r>
+              <w:rPr>
+                <w:sz w:val="26"/>
+                <w:szCs w:val="26"/>
+              </w:rPr>
+              <w:t>Tidak</w:t>
+            </w:r>
+            <w:proofErr w:type="spellEnd"/>
+            <w:r>
+              <w:rPr>
+                <w:sz w:val="26"/>
+                <w:szCs w:val="26"/>
+              </w:rPr>
+              <w:t xml:space="preserve"> </w:t>
+            </w:r>
+            <w:proofErr w:type="spellStart"/>
+            <w:r>
+              <w:rPr>
+                <w:sz w:val="26"/>
+                <w:szCs w:val="26"/>
+              </w:rPr>
+              <w:t>ada</w:t>
+            </w:r>
+            <w:proofErr w:type="spellEnd"/>
+          </w:p>
+        </w:tc>
+        <w:tc>
+          <w:tcPr>
+            <w:tcW w:w="1337" w:type="dxa"/>
+          </w:tcPr>
+          <w:p>
+            <w:pPr>
+              <w:rPr>
+                <w:sz w:val="26"/>
+                <w:szCs w:val="26"/>
+              </w:rPr>
+            </w:pPr>
+            <w:r>
+              <w:rPr>
+                <w:sz w:val="26"/>
+                <w:szCs w:val="26"/>
+              </w:rPr>
+              <w:t>28/05/2023</w:t>
+            </w:r>
+          </w:p>
+        </w:tc>
+        <w:tc>
+          <w:tcPr>
+            <w:tcW w:w="1337" w:type="dxa"/>
+          </w:tcPr>
+          <w:p>
+            <w:pPr>
+              <w:rPr>
+                <w:sz w:val="26"/>
+                <w:szCs w:val="26"/>
+              </w:rPr>
+            </w:pPr>
+            <w:r>
+              <w:rPr>
+                <w:sz w:val="26"/>
+                <w:szCs w:val="26"/>
+              </w:rPr>
+              <w:t>29/05/2023</w:t>
+            </w:r>
+          </w:p>
+        </w:tc>
+      </w:tr>
+      <w:tr>
+        <w:tc>
+          <w:tcPr>
+            <w:tcW w:w="488" w:type="dxa"/>
+          </w:tcPr>
+          <w:p>
+            <w:pPr>
+              <w:rPr>
+                <w:sz w:val="26"/>
+                <w:szCs w:val="26"/>
+              </w:rPr>
+            </w:pPr>
+            <w:r>
+              <w:rPr>
+                <w:sz w:val="26"/>
+                <w:szCs w:val="26"/>
+              </w:rPr>
+              <w:t>3</w:t>
+            </w:r>
+          </w:p>
+        </w:tc>
+        <w:tc>
+          <w:tcPr>
+            <w:tcW w:w="774" w:type="dxa"/>
+          </w:tcPr>
+          <w:p>
+            <w:pPr>
+              <w:rPr>
+                <w:sz w:val="26"/>
+                <w:szCs w:val="26"/>
+              </w:rPr>
+            </w:pPr>
+            <w:proofErr w:type="spellStart"/>
+            <w:r>
+              <w:rPr>
+                <w:sz w:val="26"/>
+                <w:szCs w:val="26"/>
+              </w:rPr>
+              <w:t>Fikri</w:t>
+            </w:r>
+            <w:proofErr w:type="spellEnd"/>
+          </w:p>
+        </w:tc>
+        <w:tc>
+          <w:tcPr>
+            <w:tcW w:w="1072" w:type="dxa"/>
+          </w:tcPr>
+          <w:p>
+            <w:pPr>
+              <w:rPr>
+                <w:sz w:val="26"/>
+                <w:szCs w:val="26"/>
+              </w:rPr>
+            </w:pPr>
+            <w:proofErr w:type="spellStart"/>
+            <w:r>
+              <w:rPr>
+                <w:sz w:val="26"/>
+                <w:szCs w:val="26"/>
+              </w:rPr>
+              <w:t>Apa</w:t>
+            </w:r>
+            <w:proofErr w:type="spellEnd"/>
+            <w:r>
+              <w:rPr>
+                <w:sz w:val="26"/>
+                <w:szCs w:val="26"/>
+              </w:rPr>
+              <w:t xml:space="preserve"> yang </w:t>
+            </w:r>
+            <w:proofErr w:type="spellStart"/>
+            <w:r>
+              <w:rPr>
+                <w:sz w:val="26"/>
+                <w:szCs w:val="26"/>
+              </w:rPr>
+              <w:t>kamu</w:t>
+            </w:r>
+            <w:proofErr w:type="spellEnd"/>
+            <w:r>
+              <w:rPr>
+                <w:sz w:val="26"/>
+                <w:szCs w:val="26"/>
+              </w:rPr>
+              <w:t xml:space="preserve"> </w:t>
+            </w:r>
+            <w:proofErr w:type="spellStart"/>
+            <w:r>
+              <w:rPr>
+                <w:sz w:val="26"/>
+                <w:szCs w:val="26"/>
+              </w:rPr>
+              <w:t>lakukan</w:t>
+            </w:r>
+            <w:proofErr w:type="spellEnd"/>
+            <w:r>
+              <w:rPr>
+                <w:sz w:val="26"/>
+                <w:szCs w:val="26"/>
+              </w:rPr>
+              <w:t xml:space="preserve"> </w:t>
+            </w:r>
+            <w:proofErr w:type="spellStart"/>
+            <w:r>
+              <w:rPr>
+                <w:sz w:val="26"/>
+                <w:szCs w:val="26"/>
+              </w:rPr>
+              <w:t>selama</w:t>
+            </w:r>
+            <w:proofErr w:type="spellEnd"/>
+            <w:r>
+              <w:rPr>
+                <w:sz w:val="26"/>
+                <w:szCs w:val="26"/>
+              </w:rPr>
+              <w:t xml:space="preserve"> sprint?</w:t>
+            </w:r>
+          </w:p>
+        </w:tc>
+        <w:tc>
+          <w:tcPr>
+            <w:tcW w:w="1356" w:type="dxa"/>
+          </w:tcPr>
+          <w:p>
+            <w:pPr>
+              <w:rPr>
+                <w:sz w:val="26"/>
+                <w:szCs w:val="26"/>
+              </w:rPr>
+            </w:pPr>
+            <w:proofErr w:type="spellStart"/>
+            <w:r>
+              <w:rPr>
+                <w:sz w:val="26"/>
+                <w:szCs w:val="26"/>
+              </w:rPr>
+              <w:t>Dapat</w:t>
+            </w:r>
+            <w:proofErr w:type="spellEnd"/>
+            <w:r>
+              <w:rPr>
+                <w:sz w:val="26"/>
+                <w:szCs w:val="26"/>
+              </w:rPr>
+              <w:t xml:space="preserve"> </w:t>
+            </w:r>
+            <w:proofErr w:type="spellStart"/>
+            <w:r>
+              <w:rPr>
+                <w:sz w:val="26"/>
+                <w:szCs w:val="26"/>
+              </w:rPr>
+              <w:t>melakukan</w:t>
+            </w:r>
+            <w:proofErr w:type="spellEnd"/>
+            <w:r>
+              <w:rPr>
+                <w:sz w:val="26"/>
+                <w:szCs w:val="26"/>
+              </w:rPr>
+              <w:t xml:space="preserve"> </w:t>
+            </w:r>
+            <w:proofErr w:type="spellStart"/>
+            <w:r>
+              <w:rPr>
+                <w:sz w:val="26"/>
+                <w:szCs w:val="26"/>
+              </w:rPr>
+              <w:t>pemesanan</w:t>
+            </w:r>
+            <w:proofErr w:type="spellEnd"/>
+            <w:r>
+              <w:rPr>
+                <w:sz w:val="26"/>
+                <w:szCs w:val="26"/>
+              </w:rPr>
+              <w:t xml:space="preserve"> </w:t>
+            </w:r>
+            <w:proofErr w:type="spellStart"/>
+            <w:r>
+              <w:rPr>
+                <w:sz w:val="26"/>
+                <w:szCs w:val="26"/>
+              </w:rPr>
+              <w:t>makanan</w:t>
+            </w:r>
+            <w:proofErr w:type="spellEnd"/>
+          </w:p>
+        </w:tc>
+        <w:tc>
+          <w:tcPr>
+            <w:tcW w:w="1244" w:type="dxa"/>
+          </w:tcPr>
+          <w:p>
+            <w:pPr>
+              <w:rPr>
+                <w:sz w:val="26"/>
+                <w:szCs w:val="26"/>
+              </w:rPr>
+            </w:pPr>
+            <w:r>
+              <w:rPr>
+                <w:sz w:val="26"/>
+                <w:szCs w:val="26"/>
+              </w:rPr>
+              <w:t xml:space="preserve">Desain </w:t>
+            </w:r>
+            <w:proofErr w:type="spellStart"/>
+            <w:r>
+              <w:rPr>
+                <w:sz w:val="26"/>
+                <w:szCs w:val="26"/>
+              </w:rPr>
+              <w:t>tampilan</w:t>
+            </w:r>
+            <w:proofErr w:type="spellEnd"/>
+            <w:r>
+              <w:rPr>
+                <w:sz w:val="26"/>
+                <w:szCs w:val="26"/>
+              </w:rPr>
+              <w:t xml:space="preserve"> pada “Halaman Utama”</w:t>
+            </w:r>
+          </w:p>
+        </w:tc>
+        <w:tc>
+          <w:tcPr>
+            <w:tcW w:w="1408" w:type="dxa"/>
+          </w:tcPr>
+          <w:p>
+            <w:pPr>
+              <w:rPr>
+                <w:sz w:val="26"/>
+                <w:szCs w:val="26"/>
+              </w:rPr>
+            </w:pPr>
+            <w:proofErr w:type="spellStart"/>
+            <w:r>
+              <w:rPr>
+                <w:sz w:val="26"/>
+                <w:szCs w:val="26"/>
+              </w:rPr>
+              <w:t>Kesulitan</w:t>
+            </w:r>
+            <w:proofErr w:type="spellEnd"/>
+            <w:r>
+              <w:rPr>
+                <w:sz w:val="26"/>
+                <w:szCs w:val="26"/>
+              </w:rPr>
+              <w:t xml:space="preserve"> </w:t>
+            </w:r>
+            <w:proofErr w:type="spellStart"/>
+            <w:r>
+              <w:rPr>
+                <w:sz w:val="26"/>
+                <w:szCs w:val="26"/>
+              </w:rPr>
+              <w:t>dalam</w:t>
+            </w:r>
+            <w:proofErr w:type="spellEnd"/>
+            <w:r>
+              <w:rPr>
+                <w:sz w:val="26"/>
+                <w:szCs w:val="26"/>
+              </w:rPr>
+              <w:t xml:space="preserve"> </w:t>
+            </w:r>
+            <w:proofErr w:type="spellStart"/>
+            <w:r>
+              <w:rPr>
+                <w:sz w:val="26"/>
+                <w:szCs w:val="26"/>
+              </w:rPr>
+              <w:t>peletakkan</w:t>
+            </w:r>
+            <w:proofErr w:type="spellEnd"/>
+            <w:r>
+              <w:rPr>
+                <w:sz w:val="26"/>
+                <w:szCs w:val="26"/>
+              </w:rPr>
+              <w:t xml:space="preserve"> </w:t>
+            </w:r>
+            <w:proofErr w:type="spellStart"/>
+            <w:r>
+              <w:rPr>
+                <w:sz w:val="26"/>
+                <w:szCs w:val="26"/>
+              </w:rPr>
+              <w:t>gambar</w:t>
+            </w:r>
+            <w:proofErr w:type="spellEnd"/>
+            <w:r>
+              <w:rPr>
+                <w:sz w:val="26"/>
+                <w:szCs w:val="26"/>
+              </w:rPr>
+              <w:t xml:space="preserve"> </w:t>
+            </w:r>
+            <w:proofErr w:type="spellStart"/>
+            <w:r>
+              <w:rPr>
+                <w:sz w:val="26"/>
+                <w:szCs w:val="26"/>
+              </w:rPr>
+              <w:t>makanan</w:t>
+            </w:r>
+            <w:proofErr w:type="spellEnd"/>
+          </w:p>
+        </w:tc>
+        <w:tc>
+          <w:tcPr>
+            <w:tcW w:w="1337" w:type="dxa"/>
+          </w:tcPr>
+          <w:p>
+            <w:pPr>
+              <w:rPr>
+                <w:sz w:val="26"/>
+                <w:szCs w:val="26"/>
+              </w:rPr>
+            </w:pPr>
+            <w:r>
+              <w:rPr>
+                <w:sz w:val="26"/>
+                <w:szCs w:val="26"/>
+              </w:rPr>
+              <w:t>29/05/2023</w:t>
+            </w:r>
+          </w:p>
+        </w:tc>
+        <w:tc>
+          <w:tcPr>
+            <w:tcW w:w="1337" w:type="dxa"/>
+          </w:tcPr>
+          <w:p>
+            <w:pPr>
+              <w:rPr>
+                <w:sz w:val="26"/>
+                <w:szCs w:val="26"/>
+              </w:rPr>
+            </w:pPr>
+            <w:r>
+              <w:rPr>
+                <w:sz w:val="26"/>
+                <w:szCs w:val="26"/>
+              </w:rPr>
+              <w:t>30/05/2023</w:t>
+            </w:r>
+          </w:p>
+        </w:tc>
+      </w:tr>
+      <w:tr>
+        <w:tc>
+          <w:tcPr>
+            <w:tcW w:w="488" w:type="dxa"/>
+          </w:tcPr>
+          <w:p>
+            <w:pPr>
+              <w:rPr>
+                <w:sz w:val="26"/>
+                <w:szCs w:val="26"/>
+              </w:rPr>
+            </w:pPr>
+            <w:r>
+              <w:rPr>
+                <w:sz w:val="26"/>
+                <w:szCs w:val="26"/>
+              </w:rPr>
+              <w:t>4</w:t>
+            </w:r>
+          </w:p>
+        </w:tc>
+        <w:tc>
+          <w:tcPr>
+            <w:tcW w:w="774" w:type="dxa"/>
+          </w:tcPr>
+          <w:p>
+            <w:pPr>
+              <w:rPr>
+                <w:sz w:val="26"/>
+                <w:szCs w:val="26"/>
+              </w:rPr>
+            </w:pPr>
+            <w:r>
+              <w:rPr>
+                <w:sz w:val="26"/>
+                <w:szCs w:val="26"/>
+              </w:rPr>
+              <w:t>Alfin</w:t>
+            </w:r>
+          </w:p>
+        </w:tc>
+        <w:tc>
+          <w:tcPr>
+            <w:tcW w:w="1072" w:type="dxa"/>
+          </w:tcPr>
+          <w:p>
+            <w:pPr>
+              <w:rPr>
+                <w:sz w:val="26"/>
+                <w:szCs w:val="26"/>
+              </w:rPr>
+            </w:pPr>
+            <w:proofErr w:type="spellStart"/>
+            <w:r>
+              <w:rPr>
+                <w:sz w:val="26"/>
+                <w:szCs w:val="26"/>
+              </w:rPr>
+              <w:t>Apa</w:t>
+            </w:r>
+            <w:proofErr w:type="spellEnd"/>
+            <w:r>
+              <w:rPr>
+                <w:sz w:val="26"/>
+                <w:szCs w:val="26"/>
+              </w:rPr>
+              <w:t xml:space="preserve"> yang </w:t>
+            </w:r>
+            <w:proofErr w:type="spellStart"/>
+            <w:r>
+              <w:rPr>
+                <w:sz w:val="26"/>
+                <w:szCs w:val="26"/>
+              </w:rPr>
+              <w:t>kamu</w:t>
+            </w:r>
+            <w:proofErr w:type="spellEnd"/>
+            <w:r>
+              <w:rPr>
+                <w:sz w:val="26"/>
+                <w:szCs w:val="26"/>
+              </w:rPr>
+              <w:t xml:space="preserve"> </w:t>
+            </w:r>
+            <w:proofErr w:type="spellStart"/>
+            <w:r>
+              <w:rPr>
+                <w:sz w:val="26"/>
+                <w:szCs w:val="26"/>
+              </w:rPr>
+              <w:t>lakukan</w:t>
+            </w:r>
+            <w:proofErr w:type="spellEnd"/>
+            <w:r>
+              <w:rPr>
+                <w:sz w:val="26"/>
+                <w:szCs w:val="26"/>
+              </w:rPr>
+              <w:t xml:space="preserve"> </w:t>
+            </w:r>
+            <w:proofErr w:type="spellStart"/>
+            <w:r>
+              <w:rPr>
+                <w:sz w:val="26"/>
+                <w:szCs w:val="26"/>
+              </w:rPr>
+              <w:t>selama</w:t>
+            </w:r>
+            <w:proofErr w:type="spellEnd"/>
+            <w:r>
+              <w:rPr>
+                <w:sz w:val="26"/>
+                <w:szCs w:val="26"/>
+              </w:rPr>
+              <w:t xml:space="preserve"> sprint?</w:t>
+            </w:r>
+          </w:p>
+        </w:tc>
+        <w:tc>
+          <w:tcPr>
+            <w:tcW w:w="1356" w:type="dxa"/>
+          </w:tcPr>
+          <w:p>
+            <w:pPr>
+              <w:rPr>
+                <w:sz w:val="26"/>
+                <w:szCs w:val="26"/>
+              </w:rPr>
+            </w:pPr>
+            <w:proofErr w:type="spellStart"/>
+            <w:r>
+              <w:rPr>
+                <w:sz w:val="26"/>
+                <w:szCs w:val="26"/>
+              </w:rPr>
+              <w:t>Dapat</w:t>
+            </w:r>
+            <w:proofErr w:type="spellEnd"/>
+            <w:r>
+              <w:rPr>
+                <w:sz w:val="26"/>
+                <w:szCs w:val="26"/>
+              </w:rPr>
+              <w:t xml:space="preserve"> </w:t>
+            </w:r>
+            <w:proofErr w:type="spellStart"/>
+            <w:r>
+              <w:rPr>
+                <w:sz w:val="26"/>
+                <w:szCs w:val="26"/>
+              </w:rPr>
+              <w:t>melakukan</w:t>
+            </w:r>
+            <w:proofErr w:type="spellEnd"/>
+            <w:r>
+              <w:rPr>
+                <w:sz w:val="26"/>
+                <w:szCs w:val="26"/>
+              </w:rPr>
+              <w:t xml:space="preserve"> </w:t>
+            </w:r>
+            <w:proofErr w:type="spellStart"/>
+            <w:r>
+              <w:rPr>
+                <w:sz w:val="26"/>
+                <w:szCs w:val="26"/>
+              </w:rPr>
+              <w:t>pemesanan</w:t>
+            </w:r>
+            <w:proofErr w:type="spellEnd"/>
+            <w:r>
+              <w:rPr>
+                <w:sz w:val="26"/>
+                <w:szCs w:val="26"/>
+              </w:rPr>
+              <w:t xml:space="preserve"> </w:t>
+            </w:r>
+            <w:proofErr w:type="spellStart"/>
+            <w:r>
+              <w:rPr>
+                <w:sz w:val="26"/>
+                <w:szCs w:val="26"/>
+              </w:rPr>
+              <w:t>makanan</w:t>
+            </w:r>
+            <w:proofErr w:type="spellEnd"/>
+          </w:p>
+        </w:tc>
+        <w:tc>
+          <w:tcPr>
+            <w:tcW w:w="1244" w:type="dxa"/>
+          </w:tcPr>
+          <w:p>
+            <w:pPr>
+              <w:rPr>
+                <w:sz w:val="26"/>
+                <w:szCs w:val="26"/>
+              </w:rPr>
+            </w:pPr>
+            <w:r>
+              <w:rPr>
+                <w:sz w:val="26"/>
+                <w:szCs w:val="26"/>
+              </w:rPr>
+              <w:t xml:space="preserve">Desain </w:t>
+            </w:r>
+            <w:proofErr w:type="spellStart"/>
+            <w:r>
+              <w:rPr>
+                <w:sz w:val="26"/>
+                <w:szCs w:val="26"/>
+              </w:rPr>
+              <w:t>tampilan</w:t>
+            </w:r>
+            <w:proofErr w:type="spellEnd"/>
+            <w:r>
+              <w:rPr>
+                <w:sz w:val="26"/>
+                <w:szCs w:val="26"/>
+              </w:rPr>
+              <w:t xml:space="preserve"> dan </w:t>
+            </w:r>
+            <w:proofErr w:type="spellStart"/>
+            <w:r>
+              <w:rPr>
+                <w:sz w:val="26"/>
+                <w:szCs w:val="26"/>
+              </w:rPr>
+              <w:t>pemberian</w:t>
+            </w:r>
+            <w:proofErr w:type="spellEnd"/>
+            <w:r>
+              <w:rPr>
+                <w:sz w:val="26"/>
+                <w:szCs w:val="26"/>
+              </w:rPr>
+              <w:t xml:space="preserve"> </w:t>
+            </w:r>
+            <w:proofErr w:type="spellStart"/>
+            <w:r>
+              <w:rPr>
+                <w:sz w:val="26"/>
+                <w:szCs w:val="26"/>
+              </w:rPr>
+              <w:t>fungsi</w:t>
+            </w:r>
+            <w:proofErr w:type="spellEnd"/>
+            <w:r>
+              <w:rPr>
+                <w:sz w:val="26"/>
+                <w:szCs w:val="26"/>
+              </w:rPr>
+              <w:t xml:space="preserve"> pada </w:t>
+            </w:r>
+            <w:proofErr w:type="spellStart"/>
+            <w:r>
+              <w:rPr>
+                <w:sz w:val="26"/>
+                <w:szCs w:val="26"/>
+              </w:rPr>
+              <w:t>tombol</w:t>
+            </w:r>
+            <w:proofErr w:type="spellEnd"/>
+          </w:p>
+        </w:tc>
+        <w:tc>
+          <w:tcPr>
+            <w:tcW w:w="1408" w:type="dxa"/>
+          </w:tcPr>
+          <w:p>
+            <w:pPr>
+              <w:rPr>
+                <w:sz w:val="26"/>
+                <w:szCs w:val="26"/>
+              </w:rPr>
+            </w:pPr>
+            <w:proofErr w:type="spellStart"/>
+            <w:r>
+              <w:rPr>
+                <w:sz w:val="26"/>
+                <w:szCs w:val="26"/>
+              </w:rPr>
+              <w:t>Tidak</w:t>
+            </w:r>
+            <w:proofErr w:type="spellEnd"/>
+            <w:r>
+              <w:rPr>
+                <w:sz w:val="26"/>
+                <w:szCs w:val="26"/>
+              </w:rPr>
+              <w:t xml:space="preserve"> </w:t>
+            </w:r>
+            <w:proofErr w:type="spellStart"/>
+            <w:r>
+              <w:rPr>
+                <w:sz w:val="26"/>
+                <w:szCs w:val="26"/>
+              </w:rPr>
+              <w:t>ada</w:t>
+            </w:r>
+            <w:proofErr w:type="spellEnd"/>
+          </w:p>
+        </w:tc>
+        <w:tc>
+          <w:tcPr>
+            <w:tcW w:w="1337" w:type="dxa"/>
+          </w:tcPr>
+          <w:p>
+            <w:pPr>
+              <w:rPr>
+                <w:sz w:val="26"/>
+                <w:szCs w:val="26"/>
+              </w:rPr>
+            </w:pPr>
+            <w:r>
+              <w:rPr>
+                <w:sz w:val="26"/>
+                <w:szCs w:val="26"/>
+              </w:rPr>
+              <w:t>30/05/2023</w:t>
+            </w:r>
+          </w:p>
+        </w:tc>
+        <w:tc>
+          <w:tcPr>
+            <w:tcW w:w="1337" w:type="dxa"/>
+          </w:tcPr>
+          <w:p>
+            <w:pPr>
+              <w:rPr>
+                <w:sz w:val="26"/>
+                <w:szCs w:val="26"/>
+              </w:rPr>
+            </w:pPr>
+            <w:r>
+              <w:rPr>
+                <w:sz w:val="26"/>
+                <w:szCs w:val="26"/>
+              </w:rPr>
+              <w:t>1/06/2023</w:t>
+            </w:r>
+          </w:p>
+        </w:tc>
+      </w:tr>
+      <w:tr>
+        <w:trPr>
+          <w:trHeight w:val="699"/>
+        </w:trPr>
+        <w:tc>
+          <w:tcPr>
+            <w:tcW w:w="488" w:type="dxa"/>
+          </w:tcPr>
+          <w:p>
+            <w:pPr>
+              <w:rPr>
+                <w:sz w:val="26"/>
+                <w:szCs w:val="26"/>
+              </w:rPr>
+            </w:pPr>
+            <w:r>
+              <w:rPr>
+                <w:sz w:val="26"/>
+                <w:szCs w:val="26"/>
+              </w:rPr>
+              <w:lastRenderedPageBreak/>
+              <w:t>5</w:t>
+            </w:r>
+          </w:p>
+        </w:tc>
+        <w:tc>
+          <w:tcPr>
+            <w:tcW w:w="774" w:type="dxa"/>
+          </w:tcPr>
+          <w:p>
+            <w:pPr>
+              <w:rPr>
+                <w:sz w:val="26"/>
+                <w:szCs w:val="26"/>
+              </w:rPr>
+            </w:pPr>
+            <w:proofErr w:type="spellStart"/>
+            <w:r>
+              <w:rPr>
+                <w:sz w:val="26"/>
+                <w:szCs w:val="26"/>
+              </w:rPr>
+              <w:t>Fikri</w:t>
+            </w:r>
+            <w:proofErr w:type="spellEnd"/>
+          </w:p>
+        </w:tc>
+        <w:tc>
+          <w:tcPr>
+            <w:tcW w:w="1072" w:type="dxa"/>
+          </w:tcPr>
+          <w:p>
+            <w:pPr>
+              <w:rPr>
+                <w:sz w:val="26"/>
+                <w:szCs w:val="26"/>
+              </w:rPr>
+            </w:pPr>
+            <w:proofErr w:type="spellStart"/>
+            <w:r>
+              <w:rPr>
+                <w:sz w:val="26"/>
+                <w:szCs w:val="26"/>
+              </w:rPr>
+              <w:t>Apa</w:t>
+            </w:r>
+            <w:proofErr w:type="spellEnd"/>
+            <w:r>
+              <w:rPr>
+                <w:sz w:val="26"/>
+                <w:szCs w:val="26"/>
+              </w:rPr>
+              <w:t xml:space="preserve"> yang </w:t>
+            </w:r>
+            <w:proofErr w:type="spellStart"/>
+            <w:r>
+              <w:rPr>
+                <w:sz w:val="26"/>
+                <w:szCs w:val="26"/>
+              </w:rPr>
+              <w:t>kamu</w:t>
+            </w:r>
+            <w:proofErr w:type="spellEnd"/>
+            <w:r>
+              <w:rPr>
+                <w:sz w:val="26"/>
+                <w:szCs w:val="26"/>
+              </w:rPr>
+              <w:t xml:space="preserve"> </w:t>
+            </w:r>
+            <w:proofErr w:type="spellStart"/>
+            <w:r>
+              <w:rPr>
+                <w:sz w:val="26"/>
+                <w:szCs w:val="26"/>
+              </w:rPr>
+              <w:t>lakukan</w:t>
+            </w:r>
+            <w:proofErr w:type="spellEnd"/>
+            <w:r>
+              <w:rPr>
+                <w:sz w:val="26"/>
+                <w:szCs w:val="26"/>
+              </w:rPr>
+              <w:t xml:space="preserve"> </w:t>
+            </w:r>
+            <w:proofErr w:type="spellStart"/>
+            <w:r>
+              <w:rPr>
+                <w:sz w:val="26"/>
+                <w:szCs w:val="26"/>
+              </w:rPr>
+              <w:t>selama</w:t>
+            </w:r>
+            <w:proofErr w:type="spellEnd"/>
+            <w:r>
+              <w:rPr>
+                <w:sz w:val="26"/>
+                <w:szCs w:val="26"/>
+              </w:rPr>
+              <w:t xml:space="preserve"> sprint?</w:t>
+            </w:r>
+          </w:p>
+        </w:tc>
+        <w:tc>
+          <w:tcPr>
+            <w:tcW w:w="1356" w:type="dxa"/>
+          </w:tcPr>
+          <w:p>
+            <w:pPr>
+              <w:rPr>
+                <w:sz w:val="26"/>
+                <w:szCs w:val="26"/>
+              </w:rPr>
+            </w:pPr>
+            <w:proofErr w:type="spellStart"/>
+            <w:r>
+              <w:rPr>
+                <w:sz w:val="26"/>
+                <w:szCs w:val="26"/>
+              </w:rPr>
+              <w:t>Dapat</w:t>
+            </w:r>
+            <w:proofErr w:type="spellEnd"/>
+            <w:r>
+              <w:rPr>
+                <w:sz w:val="26"/>
+                <w:szCs w:val="26"/>
+              </w:rPr>
+              <w:t xml:space="preserve"> </w:t>
+            </w:r>
+            <w:proofErr w:type="spellStart"/>
+            <w:r>
+              <w:rPr>
+                <w:sz w:val="26"/>
+                <w:szCs w:val="26"/>
+              </w:rPr>
+              <w:t>melakukan</w:t>
+            </w:r>
+            <w:proofErr w:type="spellEnd"/>
+            <w:r>
+              <w:rPr>
+                <w:sz w:val="26"/>
+                <w:szCs w:val="26"/>
+              </w:rPr>
+              <w:t xml:space="preserve"> </w:t>
+            </w:r>
+            <w:proofErr w:type="spellStart"/>
+            <w:r>
+              <w:rPr>
+                <w:sz w:val="26"/>
+                <w:szCs w:val="26"/>
+              </w:rPr>
+              <w:t>pemesanan</w:t>
+            </w:r>
+            <w:proofErr w:type="spellEnd"/>
+            <w:r>
+              <w:rPr>
+                <w:sz w:val="26"/>
+                <w:szCs w:val="26"/>
+              </w:rPr>
+              <w:t xml:space="preserve"> </w:t>
+            </w:r>
+            <w:proofErr w:type="spellStart"/>
+            <w:r>
+              <w:rPr>
+                <w:sz w:val="26"/>
+                <w:szCs w:val="26"/>
+              </w:rPr>
+              <w:t>makanan</w:t>
+            </w:r>
+            <w:proofErr w:type="spellEnd"/>
+          </w:p>
+        </w:tc>
+        <w:tc>
+          <w:tcPr>
+            <w:tcW w:w="1244" w:type="dxa"/>
+          </w:tcPr>
+          <w:p>
+            <w:pPr>
+              <w:rPr>
+                <w:sz w:val="26"/>
+                <w:szCs w:val="26"/>
+              </w:rPr>
+            </w:pPr>
+            <w:r>
+              <w:rPr>
+                <w:sz w:val="26"/>
+                <w:szCs w:val="26"/>
+              </w:rPr>
+              <w:t xml:space="preserve">Desain </w:t>
+            </w:r>
+            <w:proofErr w:type="spellStart"/>
+            <w:r>
+              <w:rPr>
+                <w:sz w:val="26"/>
+                <w:szCs w:val="26"/>
+              </w:rPr>
+              <w:t>tampilan</w:t>
+            </w:r>
+            <w:proofErr w:type="spellEnd"/>
+            <w:r>
+              <w:rPr>
+                <w:sz w:val="26"/>
+                <w:szCs w:val="26"/>
+              </w:rPr>
+              <w:t xml:space="preserve"> pada detail </w:t>
+            </w:r>
+            <w:proofErr w:type="spellStart"/>
+            <w:r>
+              <w:rPr>
+                <w:sz w:val="26"/>
+                <w:szCs w:val="26"/>
+              </w:rPr>
+              <w:t>makanan</w:t>
+            </w:r>
+            <w:proofErr w:type="spellEnd"/>
+          </w:p>
+        </w:tc>
+        <w:tc>
+          <w:tcPr>
+            <w:tcW w:w="1408" w:type="dxa"/>
+          </w:tcPr>
+          <w:p>
+            <w:pPr>
+              <w:rPr>
+                <w:sz w:val="26"/>
+                <w:szCs w:val="26"/>
+              </w:rPr>
+            </w:pPr>
+            <w:proofErr w:type="spellStart"/>
+            <w:r>
+              <w:rPr>
+                <w:sz w:val="26"/>
+                <w:szCs w:val="26"/>
+              </w:rPr>
+              <w:t>Kesulitan</w:t>
+            </w:r>
+            <w:proofErr w:type="spellEnd"/>
+            <w:r>
+              <w:rPr>
+                <w:sz w:val="26"/>
+                <w:szCs w:val="26"/>
+              </w:rPr>
+              <w:t xml:space="preserve"> </w:t>
+            </w:r>
+            <w:proofErr w:type="spellStart"/>
+            <w:r>
+              <w:rPr>
+                <w:sz w:val="26"/>
+                <w:szCs w:val="26"/>
+              </w:rPr>
+              <w:t>dalam</w:t>
+            </w:r>
+            <w:proofErr w:type="spellEnd"/>
+            <w:r>
+              <w:rPr>
+                <w:sz w:val="26"/>
+                <w:szCs w:val="26"/>
+              </w:rPr>
+              <w:t xml:space="preserve"> </w:t>
+            </w:r>
+            <w:proofErr w:type="spellStart"/>
+            <w:r>
+              <w:rPr>
+                <w:sz w:val="26"/>
+                <w:szCs w:val="26"/>
+              </w:rPr>
+              <w:t>pengkoneksian</w:t>
+            </w:r>
+            <w:proofErr w:type="spellEnd"/>
+            <w:r>
+              <w:rPr>
+                <w:sz w:val="26"/>
+                <w:szCs w:val="26"/>
+              </w:rPr>
+              <w:t xml:space="preserve"> </w:t>
+            </w:r>
+            <w:proofErr w:type="spellStart"/>
+            <w:r>
+              <w:rPr>
+                <w:sz w:val="26"/>
+                <w:szCs w:val="26"/>
+              </w:rPr>
+              <w:t>tombol</w:t>
+            </w:r>
+            <w:proofErr w:type="spellEnd"/>
+            <w:r>
+              <w:rPr>
+                <w:sz w:val="26"/>
+                <w:szCs w:val="26"/>
+              </w:rPr>
+              <w:t xml:space="preserve"> </w:t>
+            </w:r>
+          </w:p>
+        </w:tc>
+        <w:tc>
+          <w:tcPr>
+            <w:tcW w:w="1337" w:type="dxa"/>
+          </w:tcPr>
+          <w:p>
+            <w:pPr>
+              <w:rPr>
+                <w:sz w:val="26"/>
+                <w:szCs w:val="26"/>
+              </w:rPr>
+            </w:pPr>
+            <w:r>
+              <w:rPr>
+                <w:sz w:val="26"/>
+                <w:szCs w:val="26"/>
+              </w:rPr>
+              <w:t>1/06/2023</w:t>
+            </w:r>
+          </w:p>
+        </w:tc>
+        <w:tc>
+          <w:tcPr>
+            <w:tcW w:w="1337" w:type="dxa"/>
+          </w:tcPr>
+          <w:p>
+            <w:pPr>
+              <w:rPr>
+                <w:sz w:val="26"/>
+                <w:szCs w:val="26"/>
+              </w:rPr>
+            </w:pPr>
+            <w:r>
+              <w:rPr>
+                <w:sz w:val="26"/>
+                <w:szCs w:val="26"/>
+              </w:rPr>
+              <w:t>2/06/2023</w:t>
+            </w:r>
           </w:p>
         </w:tc>
       </w:tr>

</xml_diff>

<commit_message>
Menambahkan Tabel Laporan Daily Scrum Meeting Sprint ke-4
</commit_message>
<xml_diff>
--- a/Simpel_TugasPraUAS.docx
+++ b/Simpel_TugasPraUAS.docx
@@ -22685,6 +22685,2453 @@
         </w:rPr>
       </w:pPr>
     </w:p>
+    <w:tbl>
+      <w:tblPr>
+        <w:tblStyle w:val="TableGrid"/>
+        <w:tblW w:w="0" w:type="auto"/>
+        <w:tblLook w:val="04A0" w:firstRow="1" w:lastRow="0" w:firstColumn="1" w:lastColumn="0" w:noHBand="0" w:noVBand="1"/>
+      </w:tblPr>
+      <w:tblGrid>
+        <w:gridCol w:w="488"/>
+        <w:gridCol w:w="773"/>
+        <w:gridCol w:w="1070"/>
+        <w:gridCol w:w="1179"/>
+        <w:gridCol w:w="1242"/>
+        <w:gridCol w:w="1596"/>
+        <w:gridCol w:w="1334"/>
+        <w:gridCol w:w="1334"/>
+      </w:tblGrid>
+      <w:tr>
+        <w:tc>
+          <w:tcPr>
+            <w:tcW w:w="9016" w:type="dxa"/>
+            <w:gridSpan w:val="8"/>
+            <w:shd w:val="clear" w:color="auto" w:fill="FFFF00"/>
+          </w:tcPr>
+          <w:p>
+            <w:pPr>
+              <w:rPr>
+                <w:sz w:val="26"/>
+                <w:szCs w:val="26"/>
+              </w:rPr>
+            </w:pPr>
+            <w:proofErr w:type="spellStart"/>
+            <w:r>
+              <w:rPr>
+                <w:sz w:val="26"/>
+                <w:szCs w:val="26"/>
+              </w:rPr>
+              <w:t>Tabel</w:t>
+            </w:r>
+            <w:proofErr w:type="spellEnd"/>
+            <w:r>
+              <w:rPr>
+                <w:sz w:val="26"/>
+                <w:szCs w:val="26"/>
+              </w:rPr>
+              <w:t xml:space="preserve"> </w:t>
+            </w:r>
+            <w:proofErr w:type="spellStart"/>
+            <w:r>
+              <w:rPr>
+                <w:sz w:val="26"/>
+                <w:szCs w:val="26"/>
+              </w:rPr>
+              <w:t>Laporan</w:t>
+            </w:r>
+            <w:proofErr w:type="spellEnd"/>
+            <w:r>
+              <w:rPr>
+                <w:sz w:val="26"/>
+                <w:szCs w:val="26"/>
+              </w:rPr>
+              <w:t xml:space="preserve"> Daily Scrum Meeting (Sprint 4)</w:t>
+            </w:r>
+          </w:p>
+        </w:tc>
+      </w:tr>
+      <w:tr>
+        <w:tc>
+          <w:tcPr>
+            <w:tcW w:w="488" w:type="dxa"/>
+          </w:tcPr>
+          <w:p>
+            <w:pPr>
+              <w:rPr>
+                <w:sz w:val="26"/>
+                <w:szCs w:val="26"/>
+              </w:rPr>
+            </w:pPr>
+            <w:r>
+              <w:rPr>
+                <w:sz w:val="26"/>
+                <w:szCs w:val="26"/>
+              </w:rPr>
+              <w:t>No</w:t>
+            </w:r>
+          </w:p>
+        </w:tc>
+        <w:tc>
+          <w:tcPr>
+            <w:tcW w:w="773" w:type="dxa"/>
+          </w:tcPr>
+          <w:p>
+            <w:pPr>
+              <w:rPr>
+                <w:sz w:val="26"/>
+                <w:szCs w:val="26"/>
+              </w:rPr>
+            </w:pPr>
+            <w:r>
+              <w:rPr>
+                <w:sz w:val="26"/>
+                <w:szCs w:val="26"/>
+              </w:rPr>
+              <w:t>Nama</w:t>
+            </w:r>
+          </w:p>
+        </w:tc>
+        <w:tc>
+          <w:tcPr>
+            <w:tcW w:w="1070" w:type="dxa"/>
+          </w:tcPr>
+          <w:p>
+            <w:pPr>
+              <w:rPr>
+                <w:sz w:val="26"/>
+                <w:szCs w:val="26"/>
+              </w:rPr>
+            </w:pPr>
+            <w:r>
+              <w:rPr>
+                <w:sz w:val="26"/>
+                <w:szCs w:val="26"/>
+              </w:rPr>
+              <w:t>Question</w:t>
+            </w:r>
+          </w:p>
+        </w:tc>
+        <w:tc>
+          <w:tcPr>
+            <w:tcW w:w="1179" w:type="dxa"/>
+          </w:tcPr>
+          <w:p>
+            <w:pPr>
+              <w:rPr>
+                <w:sz w:val="26"/>
+                <w:szCs w:val="26"/>
+              </w:rPr>
+            </w:pPr>
+            <w:r>
+              <w:rPr>
+                <w:sz w:val="26"/>
+                <w:szCs w:val="26"/>
+              </w:rPr>
+              <w:t>Backlog Item</w:t>
+            </w:r>
+          </w:p>
+        </w:tc>
+        <w:tc>
+          <w:tcPr>
+            <w:tcW w:w="1242" w:type="dxa"/>
+          </w:tcPr>
+          <w:p>
+            <w:pPr>
+              <w:rPr>
+                <w:sz w:val="26"/>
+                <w:szCs w:val="26"/>
+              </w:rPr>
+            </w:pPr>
+            <w:r>
+              <w:rPr>
+                <w:sz w:val="26"/>
+                <w:szCs w:val="26"/>
+              </w:rPr>
+              <w:t>Tasks</w:t>
+            </w:r>
+          </w:p>
+        </w:tc>
+        <w:tc>
+          <w:tcPr>
+            <w:tcW w:w="1596" w:type="dxa"/>
+          </w:tcPr>
+          <w:p>
+            <w:pPr>
+              <w:rPr>
+                <w:sz w:val="26"/>
+                <w:szCs w:val="26"/>
+              </w:rPr>
+            </w:pPr>
+            <w:proofErr w:type="spellStart"/>
+            <w:r>
+              <w:rPr>
+                <w:sz w:val="26"/>
+                <w:szCs w:val="26"/>
+              </w:rPr>
+              <w:t>Kendala</w:t>
+            </w:r>
+            <w:proofErr w:type="spellEnd"/>
+          </w:p>
+        </w:tc>
+        <w:tc>
+          <w:tcPr>
+            <w:tcW w:w="1334" w:type="dxa"/>
+          </w:tcPr>
+          <w:p>
+            <w:pPr>
+              <w:rPr>
+                <w:sz w:val="26"/>
+                <w:szCs w:val="26"/>
+              </w:rPr>
+            </w:pPr>
+            <w:proofErr w:type="spellStart"/>
+            <w:r>
+              <w:rPr>
+                <w:sz w:val="26"/>
+                <w:szCs w:val="26"/>
+              </w:rPr>
+              <w:t>Tanggal</w:t>
+            </w:r>
+            <w:proofErr w:type="spellEnd"/>
+            <w:r>
+              <w:rPr>
+                <w:sz w:val="26"/>
+                <w:szCs w:val="26"/>
+              </w:rPr>
+              <w:t xml:space="preserve"> </w:t>
+            </w:r>
+            <w:proofErr w:type="spellStart"/>
+            <w:r>
+              <w:rPr>
+                <w:sz w:val="26"/>
+                <w:szCs w:val="26"/>
+              </w:rPr>
+              <w:t>Mulai</w:t>
+            </w:r>
+            <w:proofErr w:type="spellEnd"/>
+          </w:p>
+        </w:tc>
+        <w:tc>
+          <w:tcPr>
+            <w:tcW w:w="1334" w:type="dxa"/>
+          </w:tcPr>
+          <w:p>
+            <w:pPr>
+              <w:rPr>
+                <w:sz w:val="26"/>
+                <w:szCs w:val="26"/>
+              </w:rPr>
+            </w:pPr>
+            <w:proofErr w:type="spellStart"/>
+            <w:r>
+              <w:rPr>
+                <w:sz w:val="26"/>
+                <w:szCs w:val="26"/>
+              </w:rPr>
+              <w:t>Tanggal</w:t>
+            </w:r>
+            <w:proofErr w:type="spellEnd"/>
+            <w:r>
+              <w:rPr>
+                <w:sz w:val="26"/>
+                <w:szCs w:val="26"/>
+              </w:rPr>
+              <w:t xml:space="preserve"> </w:t>
+            </w:r>
+            <w:proofErr w:type="spellStart"/>
+            <w:r>
+              <w:rPr>
+                <w:sz w:val="26"/>
+                <w:szCs w:val="26"/>
+              </w:rPr>
+              <w:t>Selesai</w:t>
+            </w:r>
+            <w:proofErr w:type="spellEnd"/>
+          </w:p>
+        </w:tc>
+      </w:tr>
+      <w:tr>
+        <w:tc>
+          <w:tcPr>
+            <w:tcW w:w="488" w:type="dxa"/>
+          </w:tcPr>
+          <w:p>
+            <w:pPr>
+              <w:rPr>
+                <w:sz w:val="26"/>
+                <w:szCs w:val="26"/>
+              </w:rPr>
+            </w:pPr>
+            <w:r>
+              <w:rPr>
+                <w:sz w:val="26"/>
+                <w:szCs w:val="26"/>
+              </w:rPr>
+              <w:t>1</w:t>
+            </w:r>
+          </w:p>
+        </w:tc>
+        <w:tc>
+          <w:tcPr>
+            <w:tcW w:w="773" w:type="dxa"/>
+          </w:tcPr>
+          <w:p>
+            <w:pPr>
+              <w:rPr>
+                <w:sz w:val="26"/>
+                <w:szCs w:val="26"/>
+              </w:rPr>
+            </w:pPr>
+            <w:r>
+              <w:rPr>
+                <w:sz w:val="26"/>
+                <w:szCs w:val="26"/>
+              </w:rPr>
+              <w:t>Felix</w:t>
+            </w:r>
+          </w:p>
+        </w:tc>
+        <w:tc>
+          <w:tcPr>
+            <w:tcW w:w="1070" w:type="dxa"/>
+          </w:tcPr>
+          <w:p>
+            <w:pPr>
+              <w:rPr>
+                <w:sz w:val="26"/>
+                <w:szCs w:val="26"/>
+              </w:rPr>
+            </w:pPr>
+            <w:proofErr w:type="spellStart"/>
+            <w:r>
+              <w:rPr>
+                <w:sz w:val="26"/>
+                <w:szCs w:val="26"/>
+              </w:rPr>
+              <w:t>Apa</w:t>
+            </w:r>
+            <w:proofErr w:type="spellEnd"/>
+            <w:r>
+              <w:rPr>
+                <w:sz w:val="26"/>
+                <w:szCs w:val="26"/>
+              </w:rPr>
+              <w:t xml:space="preserve"> yang </w:t>
+            </w:r>
+            <w:proofErr w:type="spellStart"/>
+            <w:r>
+              <w:rPr>
+                <w:sz w:val="26"/>
+                <w:szCs w:val="26"/>
+              </w:rPr>
+              <w:t>kamu</w:t>
+            </w:r>
+            <w:proofErr w:type="spellEnd"/>
+            <w:r>
+              <w:rPr>
+                <w:sz w:val="26"/>
+                <w:szCs w:val="26"/>
+              </w:rPr>
+              <w:t xml:space="preserve"> </w:t>
+            </w:r>
+            <w:proofErr w:type="spellStart"/>
+            <w:r>
+              <w:rPr>
+                <w:sz w:val="26"/>
+                <w:szCs w:val="26"/>
+              </w:rPr>
+              <w:t>lakukan</w:t>
+            </w:r>
+            <w:proofErr w:type="spellEnd"/>
+            <w:r>
+              <w:rPr>
+                <w:sz w:val="26"/>
+                <w:szCs w:val="26"/>
+              </w:rPr>
+              <w:t xml:space="preserve"> </w:t>
+            </w:r>
+            <w:proofErr w:type="spellStart"/>
+            <w:r>
+              <w:rPr>
+                <w:sz w:val="26"/>
+                <w:szCs w:val="26"/>
+              </w:rPr>
+              <w:t>selama</w:t>
+            </w:r>
+            <w:proofErr w:type="spellEnd"/>
+            <w:r>
+              <w:rPr>
+                <w:sz w:val="26"/>
+                <w:szCs w:val="26"/>
+              </w:rPr>
+              <w:t xml:space="preserve"> sprint?</w:t>
+            </w:r>
+          </w:p>
+        </w:tc>
+        <w:tc>
+          <w:tcPr>
+            <w:tcW w:w="1179" w:type="dxa"/>
+          </w:tcPr>
+          <w:p>
+            <w:pPr>
+              <w:rPr>
+                <w:sz w:val="26"/>
+                <w:szCs w:val="26"/>
+              </w:rPr>
+            </w:pPr>
+            <w:proofErr w:type="spellStart"/>
+            <w:r>
+              <w:rPr>
+                <w:sz w:val="26"/>
+                <w:szCs w:val="26"/>
+              </w:rPr>
+              <w:t>Diberikan</w:t>
+            </w:r>
+            <w:proofErr w:type="spellEnd"/>
+            <w:r>
+              <w:rPr>
+                <w:sz w:val="26"/>
+                <w:szCs w:val="26"/>
+              </w:rPr>
+              <w:t xml:space="preserve"> </w:t>
+            </w:r>
+            <w:proofErr w:type="spellStart"/>
+            <w:r>
+              <w:rPr>
+                <w:sz w:val="26"/>
+                <w:szCs w:val="26"/>
+              </w:rPr>
+              <w:t>fitur</w:t>
+            </w:r>
+            <w:proofErr w:type="spellEnd"/>
+            <w:r>
+              <w:rPr>
+                <w:sz w:val="26"/>
+                <w:szCs w:val="26"/>
+              </w:rPr>
+              <w:t xml:space="preserve"> </w:t>
+            </w:r>
+            <w:proofErr w:type="spellStart"/>
+            <w:r>
+              <w:rPr>
+                <w:sz w:val="26"/>
+                <w:szCs w:val="26"/>
+              </w:rPr>
+              <w:t>Paketan</w:t>
+            </w:r>
+            <w:proofErr w:type="spellEnd"/>
+          </w:p>
+        </w:tc>
+        <w:tc>
+          <w:tcPr>
+            <w:tcW w:w="1242" w:type="dxa"/>
+          </w:tcPr>
+          <w:p>
+            <w:pPr>
+              <w:rPr>
+                <w:sz w:val="26"/>
+                <w:szCs w:val="26"/>
+              </w:rPr>
+            </w:pPr>
+            <w:r>
+              <w:rPr>
+                <w:sz w:val="26"/>
+                <w:szCs w:val="26"/>
+              </w:rPr>
+              <w:t xml:space="preserve">Desain </w:t>
+            </w:r>
+            <w:proofErr w:type="spellStart"/>
+            <w:r>
+              <w:rPr>
+                <w:sz w:val="26"/>
+                <w:szCs w:val="26"/>
+              </w:rPr>
+              <w:t>tampilan</w:t>
+            </w:r>
+            <w:proofErr w:type="spellEnd"/>
+            <w:r>
+              <w:rPr>
+                <w:sz w:val="26"/>
+                <w:szCs w:val="26"/>
+              </w:rPr>
+              <w:t xml:space="preserve"> </w:t>
+            </w:r>
+            <w:proofErr w:type="spellStart"/>
+            <w:r>
+              <w:rPr>
+                <w:sz w:val="26"/>
+                <w:szCs w:val="26"/>
+              </w:rPr>
+              <w:t>untuk</w:t>
+            </w:r>
+            <w:proofErr w:type="spellEnd"/>
+            <w:r>
+              <w:rPr>
+                <w:sz w:val="26"/>
+                <w:szCs w:val="26"/>
+              </w:rPr>
+              <w:t xml:space="preserve"> </w:t>
+            </w:r>
+            <w:proofErr w:type="spellStart"/>
+            <w:r>
+              <w:rPr>
+                <w:sz w:val="26"/>
+                <w:szCs w:val="26"/>
+              </w:rPr>
+              <w:t>fitur</w:t>
+            </w:r>
+            <w:proofErr w:type="spellEnd"/>
+            <w:r>
+              <w:rPr>
+                <w:sz w:val="26"/>
+                <w:szCs w:val="26"/>
+              </w:rPr>
+              <w:t xml:space="preserve"> </w:t>
+            </w:r>
+            <w:proofErr w:type="spellStart"/>
+            <w:r>
+              <w:rPr>
+                <w:sz w:val="26"/>
+                <w:szCs w:val="26"/>
+              </w:rPr>
+              <w:t>paketan</w:t>
+            </w:r>
+            <w:proofErr w:type="spellEnd"/>
+          </w:p>
+        </w:tc>
+        <w:tc>
+          <w:tcPr>
+            <w:tcW w:w="1596" w:type="dxa"/>
+          </w:tcPr>
+          <w:p>
+            <w:pPr>
+              <w:rPr>
+                <w:sz w:val="26"/>
+                <w:szCs w:val="26"/>
+              </w:rPr>
+            </w:pPr>
+            <w:proofErr w:type="spellStart"/>
+            <w:r>
+              <w:rPr>
+                <w:sz w:val="26"/>
+                <w:szCs w:val="26"/>
+              </w:rPr>
+              <w:t>Kesulitan</w:t>
+            </w:r>
+            <w:proofErr w:type="spellEnd"/>
+            <w:r>
+              <w:rPr>
+                <w:sz w:val="26"/>
+                <w:szCs w:val="26"/>
+              </w:rPr>
+              <w:t xml:space="preserve"> </w:t>
+            </w:r>
+            <w:proofErr w:type="spellStart"/>
+            <w:r>
+              <w:rPr>
+                <w:sz w:val="26"/>
+                <w:szCs w:val="26"/>
+              </w:rPr>
+              <w:t>dalam</w:t>
+            </w:r>
+            <w:proofErr w:type="spellEnd"/>
+            <w:r>
+              <w:rPr>
+                <w:sz w:val="26"/>
+                <w:szCs w:val="26"/>
+              </w:rPr>
+              <w:t xml:space="preserve"> </w:t>
+            </w:r>
+            <w:proofErr w:type="spellStart"/>
+            <w:r>
+              <w:rPr>
+                <w:sz w:val="26"/>
+                <w:szCs w:val="26"/>
+              </w:rPr>
+              <w:t>menentukan</w:t>
+            </w:r>
+            <w:proofErr w:type="spellEnd"/>
+            <w:r>
+              <w:rPr>
+                <w:sz w:val="26"/>
+                <w:szCs w:val="26"/>
+              </w:rPr>
+              <w:t xml:space="preserve"> </w:t>
+            </w:r>
+            <w:proofErr w:type="spellStart"/>
+            <w:r>
+              <w:rPr>
+                <w:sz w:val="26"/>
+                <w:szCs w:val="26"/>
+              </w:rPr>
+              <w:t>tombol</w:t>
+            </w:r>
+            <w:proofErr w:type="spellEnd"/>
+            <w:r>
+              <w:rPr>
+                <w:sz w:val="26"/>
+                <w:szCs w:val="26"/>
+              </w:rPr>
+              <w:t xml:space="preserve"> yang </w:t>
+            </w:r>
+            <w:proofErr w:type="spellStart"/>
+            <w:r>
+              <w:rPr>
+                <w:sz w:val="26"/>
+                <w:szCs w:val="26"/>
+              </w:rPr>
+              <w:t>harus</w:t>
+            </w:r>
+            <w:proofErr w:type="spellEnd"/>
+            <w:r>
+              <w:rPr>
+                <w:sz w:val="26"/>
+                <w:szCs w:val="26"/>
+              </w:rPr>
+              <w:t xml:space="preserve"> </w:t>
+            </w:r>
+            <w:proofErr w:type="spellStart"/>
+            <w:r>
+              <w:rPr>
+                <w:sz w:val="26"/>
+                <w:szCs w:val="26"/>
+              </w:rPr>
+              <w:t>dibuat</w:t>
+            </w:r>
+            <w:proofErr w:type="spellEnd"/>
+          </w:p>
+        </w:tc>
+        <w:tc>
+          <w:tcPr>
+            <w:tcW w:w="1334" w:type="dxa"/>
+          </w:tcPr>
+          <w:p>
+            <w:pPr>
+              <w:rPr>
+                <w:sz w:val="26"/>
+                <w:szCs w:val="26"/>
+              </w:rPr>
+            </w:pPr>
+            <w:r>
+              <w:rPr>
+                <w:sz w:val="26"/>
+                <w:szCs w:val="26"/>
+              </w:rPr>
+              <w:t>3/06/2023</w:t>
+            </w:r>
+          </w:p>
+        </w:tc>
+        <w:tc>
+          <w:tcPr>
+            <w:tcW w:w="1334" w:type="dxa"/>
+          </w:tcPr>
+          <w:p>
+            <w:pPr>
+              <w:rPr>
+                <w:sz w:val="26"/>
+                <w:szCs w:val="26"/>
+              </w:rPr>
+            </w:pPr>
+            <w:r>
+              <w:rPr>
+                <w:sz w:val="26"/>
+                <w:szCs w:val="26"/>
+              </w:rPr>
+              <w:t>5/06/2023</w:t>
+            </w:r>
+          </w:p>
+        </w:tc>
+      </w:tr>
+      <w:tr>
+        <w:tc>
+          <w:tcPr>
+            <w:tcW w:w="488" w:type="dxa"/>
+          </w:tcPr>
+          <w:p>
+            <w:pPr>
+              <w:rPr>
+                <w:sz w:val="26"/>
+                <w:szCs w:val="26"/>
+              </w:rPr>
+            </w:pPr>
+            <w:r>
+              <w:rPr>
+                <w:sz w:val="26"/>
+                <w:szCs w:val="26"/>
+              </w:rPr>
+              <w:t>2</w:t>
+            </w:r>
+          </w:p>
+        </w:tc>
+        <w:tc>
+          <w:tcPr>
+            <w:tcW w:w="773" w:type="dxa"/>
+          </w:tcPr>
+          <w:p>
+            <w:pPr>
+              <w:rPr>
+                <w:sz w:val="26"/>
+                <w:szCs w:val="26"/>
+              </w:rPr>
+            </w:pPr>
+            <w:r>
+              <w:rPr>
+                <w:sz w:val="26"/>
+                <w:szCs w:val="26"/>
+              </w:rPr>
+              <w:t>Alfin</w:t>
+            </w:r>
+          </w:p>
+        </w:tc>
+        <w:tc>
+          <w:tcPr>
+            <w:tcW w:w="1070" w:type="dxa"/>
+          </w:tcPr>
+          <w:p>
+            <w:pPr>
+              <w:rPr>
+                <w:sz w:val="26"/>
+                <w:szCs w:val="26"/>
+              </w:rPr>
+            </w:pPr>
+            <w:proofErr w:type="spellStart"/>
+            <w:r>
+              <w:rPr>
+                <w:sz w:val="26"/>
+                <w:szCs w:val="26"/>
+              </w:rPr>
+              <w:t>Apa</w:t>
+            </w:r>
+            <w:proofErr w:type="spellEnd"/>
+            <w:r>
+              <w:rPr>
+                <w:sz w:val="26"/>
+                <w:szCs w:val="26"/>
+              </w:rPr>
+              <w:t xml:space="preserve"> yang </w:t>
+            </w:r>
+            <w:proofErr w:type="spellStart"/>
+            <w:r>
+              <w:rPr>
+                <w:sz w:val="26"/>
+                <w:szCs w:val="26"/>
+              </w:rPr>
+              <w:t>kamu</w:t>
+            </w:r>
+            <w:proofErr w:type="spellEnd"/>
+            <w:r>
+              <w:rPr>
+                <w:sz w:val="26"/>
+                <w:szCs w:val="26"/>
+              </w:rPr>
+              <w:t xml:space="preserve"> </w:t>
+            </w:r>
+            <w:proofErr w:type="spellStart"/>
+            <w:r>
+              <w:rPr>
+                <w:sz w:val="26"/>
+                <w:szCs w:val="26"/>
+              </w:rPr>
+              <w:t>lakukan</w:t>
+            </w:r>
+            <w:proofErr w:type="spellEnd"/>
+            <w:r>
+              <w:rPr>
+                <w:sz w:val="26"/>
+                <w:szCs w:val="26"/>
+              </w:rPr>
+              <w:t xml:space="preserve"> </w:t>
+            </w:r>
+            <w:proofErr w:type="spellStart"/>
+            <w:r>
+              <w:rPr>
+                <w:sz w:val="26"/>
+                <w:szCs w:val="26"/>
+              </w:rPr>
+              <w:t>selama</w:t>
+            </w:r>
+            <w:proofErr w:type="spellEnd"/>
+            <w:r>
+              <w:rPr>
+                <w:sz w:val="26"/>
+                <w:szCs w:val="26"/>
+              </w:rPr>
+              <w:t xml:space="preserve"> sprint?</w:t>
+            </w:r>
+          </w:p>
+        </w:tc>
+        <w:tc>
+          <w:tcPr>
+            <w:tcW w:w="1179" w:type="dxa"/>
+          </w:tcPr>
+          <w:p>
+            <w:pPr>
+              <w:rPr>
+                <w:sz w:val="26"/>
+                <w:szCs w:val="26"/>
+              </w:rPr>
+            </w:pPr>
+            <w:proofErr w:type="spellStart"/>
+            <w:r>
+              <w:rPr>
+                <w:sz w:val="26"/>
+                <w:szCs w:val="26"/>
+              </w:rPr>
+              <w:t>Diberikan</w:t>
+            </w:r>
+            <w:proofErr w:type="spellEnd"/>
+            <w:r>
+              <w:rPr>
+                <w:sz w:val="26"/>
+                <w:szCs w:val="26"/>
+              </w:rPr>
+              <w:t xml:space="preserve"> </w:t>
+            </w:r>
+            <w:proofErr w:type="spellStart"/>
+            <w:r>
+              <w:rPr>
+                <w:sz w:val="26"/>
+                <w:szCs w:val="26"/>
+              </w:rPr>
+              <w:t>fitur</w:t>
+            </w:r>
+            <w:proofErr w:type="spellEnd"/>
+            <w:r>
+              <w:rPr>
+                <w:sz w:val="26"/>
+                <w:szCs w:val="26"/>
+              </w:rPr>
+              <w:t xml:space="preserve"> </w:t>
+            </w:r>
+            <w:proofErr w:type="spellStart"/>
+            <w:r>
+              <w:rPr>
+                <w:sz w:val="26"/>
+                <w:szCs w:val="26"/>
+              </w:rPr>
+              <w:t>Paketan</w:t>
+            </w:r>
+            <w:proofErr w:type="spellEnd"/>
+          </w:p>
+        </w:tc>
+        <w:tc>
+          <w:tcPr>
+            <w:tcW w:w="1242" w:type="dxa"/>
+          </w:tcPr>
+          <w:p>
+            <w:pPr>
+              <w:rPr>
+                <w:sz w:val="26"/>
+                <w:szCs w:val="26"/>
+              </w:rPr>
+            </w:pPr>
+            <w:r>
+              <w:rPr>
+                <w:sz w:val="26"/>
+                <w:szCs w:val="26"/>
+              </w:rPr>
+              <w:t xml:space="preserve">Desain </w:t>
+            </w:r>
+            <w:proofErr w:type="spellStart"/>
+            <w:r>
+              <w:rPr>
+                <w:sz w:val="26"/>
+                <w:szCs w:val="26"/>
+              </w:rPr>
+              <w:t>tampilan</w:t>
+            </w:r>
+            <w:proofErr w:type="spellEnd"/>
+            <w:r>
+              <w:rPr>
+                <w:sz w:val="26"/>
+                <w:szCs w:val="26"/>
+              </w:rPr>
+              <w:t xml:space="preserve"> dan </w:t>
+            </w:r>
+            <w:proofErr w:type="spellStart"/>
+            <w:r>
+              <w:rPr>
+                <w:sz w:val="26"/>
+                <w:szCs w:val="26"/>
+              </w:rPr>
+              <w:t>pemberian</w:t>
+            </w:r>
+            <w:proofErr w:type="spellEnd"/>
+            <w:r>
+              <w:rPr>
+                <w:sz w:val="26"/>
+                <w:szCs w:val="26"/>
+              </w:rPr>
+              <w:t xml:space="preserve"> </w:t>
+            </w:r>
+            <w:proofErr w:type="spellStart"/>
+            <w:r>
+              <w:rPr>
+                <w:sz w:val="26"/>
+                <w:szCs w:val="26"/>
+              </w:rPr>
+              <w:t>fungsi</w:t>
+            </w:r>
+            <w:proofErr w:type="spellEnd"/>
+            <w:r>
+              <w:rPr>
+                <w:sz w:val="26"/>
+                <w:szCs w:val="26"/>
+              </w:rPr>
+              <w:t xml:space="preserve"> pada </w:t>
+            </w:r>
+            <w:proofErr w:type="spellStart"/>
+            <w:r>
+              <w:rPr>
+                <w:sz w:val="26"/>
+                <w:szCs w:val="26"/>
+              </w:rPr>
+              <w:t>tombol</w:t>
+            </w:r>
+            <w:proofErr w:type="spellEnd"/>
+          </w:p>
+        </w:tc>
+        <w:tc>
+          <w:tcPr>
+            <w:tcW w:w="1596" w:type="dxa"/>
+          </w:tcPr>
+          <w:p>
+            <w:pPr>
+              <w:rPr>
+                <w:sz w:val="26"/>
+                <w:szCs w:val="26"/>
+              </w:rPr>
+            </w:pPr>
+            <w:proofErr w:type="spellStart"/>
+            <w:r>
+              <w:rPr>
+                <w:sz w:val="26"/>
+                <w:szCs w:val="26"/>
+              </w:rPr>
+              <w:t>Kesulitan</w:t>
+            </w:r>
+            <w:proofErr w:type="spellEnd"/>
+            <w:r>
+              <w:rPr>
+                <w:sz w:val="26"/>
+                <w:szCs w:val="26"/>
+              </w:rPr>
+              <w:t xml:space="preserve"> </w:t>
+            </w:r>
+            <w:proofErr w:type="spellStart"/>
+            <w:r>
+              <w:rPr>
+                <w:sz w:val="26"/>
+                <w:szCs w:val="26"/>
+              </w:rPr>
+              <w:t>dalam</w:t>
+            </w:r>
+            <w:proofErr w:type="spellEnd"/>
+            <w:r>
+              <w:rPr>
+                <w:sz w:val="26"/>
+                <w:szCs w:val="26"/>
+              </w:rPr>
+              <w:t xml:space="preserve"> </w:t>
+            </w:r>
+            <w:proofErr w:type="spellStart"/>
+            <w:r>
+              <w:rPr>
+                <w:sz w:val="26"/>
+                <w:szCs w:val="26"/>
+              </w:rPr>
+              <w:t>menavigasikan</w:t>
+            </w:r>
+            <w:proofErr w:type="spellEnd"/>
+            <w:r>
+              <w:rPr>
+                <w:sz w:val="26"/>
+                <w:szCs w:val="26"/>
+              </w:rPr>
+              <w:t xml:space="preserve"> </w:t>
+            </w:r>
+            <w:proofErr w:type="spellStart"/>
+            <w:r>
+              <w:rPr>
+                <w:sz w:val="26"/>
+                <w:szCs w:val="26"/>
+              </w:rPr>
+              <w:t>tombol</w:t>
+            </w:r>
+            <w:proofErr w:type="spellEnd"/>
+            <w:r>
+              <w:rPr>
+                <w:sz w:val="26"/>
+                <w:szCs w:val="26"/>
+              </w:rPr>
+              <w:t xml:space="preserve"> </w:t>
+            </w:r>
+            <w:proofErr w:type="spellStart"/>
+            <w:r>
+              <w:rPr>
+                <w:sz w:val="26"/>
+                <w:szCs w:val="26"/>
+              </w:rPr>
+              <w:t>ke</w:t>
+            </w:r>
+            <w:proofErr w:type="spellEnd"/>
+            <w:r>
+              <w:rPr>
+                <w:sz w:val="26"/>
+                <w:szCs w:val="26"/>
+              </w:rPr>
+              <w:t xml:space="preserve"> </w:t>
+            </w:r>
+            <w:proofErr w:type="spellStart"/>
+            <w:r>
+              <w:rPr>
+                <w:sz w:val="26"/>
+                <w:szCs w:val="26"/>
+              </w:rPr>
+              <w:t>halaman</w:t>
+            </w:r>
+            <w:proofErr w:type="spellEnd"/>
+            <w:r>
+              <w:rPr>
+                <w:sz w:val="26"/>
+                <w:szCs w:val="26"/>
+              </w:rPr>
+              <w:t xml:space="preserve"> yang </w:t>
+            </w:r>
+            <w:proofErr w:type="spellStart"/>
+            <w:r>
+              <w:rPr>
+                <w:sz w:val="26"/>
+                <w:szCs w:val="26"/>
+              </w:rPr>
+              <w:t>sesuai</w:t>
+            </w:r>
+            <w:proofErr w:type="spellEnd"/>
+          </w:p>
+        </w:tc>
+        <w:tc>
+          <w:tcPr>
+            <w:tcW w:w="1334" w:type="dxa"/>
+          </w:tcPr>
+          <w:p>
+            <w:pPr>
+              <w:rPr>
+                <w:sz w:val="26"/>
+                <w:szCs w:val="26"/>
+              </w:rPr>
+            </w:pPr>
+            <w:r>
+              <w:rPr>
+                <w:sz w:val="26"/>
+                <w:szCs w:val="26"/>
+              </w:rPr>
+              <w:t>5/06/2023</w:t>
+            </w:r>
+          </w:p>
+        </w:tc>
+        <w:tc>
+          <w:tcPr>
+            <w:tcW w:w="1334" w:type="dxa"/>
+          </w:tcPr>
+          <w:p>
+            <w:pPr>
+              <w:rPr>
+                <w:sz w:val="26"/>
+                <w:szCs w:val="26"/>
+              </w:rPr>
+            </w:pPr>
+            <w:r>
+              <w:rPr>
+                <w:sz w:val="26"/>
+                <w:szCs w:val="26"/>
+              </w:rPr>
+              <w:t>8/06/2023</w:t>
+            </w:r>
+          </w:p>
+        </w:tc>
+      </w:tr>
+      <w:tr>
+        <w:tc>
+          <w:tcPr>
+            <w:tcW w:w="488" w:type="dxa"/>
+          </w:tcPr>
+          <w:p>
+            <w:pPr>
+              <w:rPr>
+                <w:sz w:val="26"/>
+                <w:szCs w:val="26"/>
+              </w:rPr>
+            </w:pPr>
+            <w:r>
+              <w:rPr>
+                <w:sz w:val="26"/>
+                <w:szCs w:val="26"/>
+              </w:rPr>
+              <w:t>3</w:t>
+            </w:r>
+          </w:p>
+        </w:tc>
+        <w:tc>
+          <w:tcPr>
+            <w:tcW w:w="773" w:type="dxa"/>
+          </w:tcPr>
+          <w:p>
+            <w:pPr>
+              <w:rPr>
+                <w:sz w:val="26"/>
+                <w:szCs w:val="26"/>
+              </w:rPr>
+            </w:pPr>
+            <w:proofErr w:type="spellStart"/>
+            <w:r>
+              <w:rPr>
+                <w:sz w:val="26"/>
+                <w:szCs w:val="26"/>
+              </w:rPr>
+              <w:t>Fikri</w:t>
+            </w:r>
+            <w:proofErr w:type="spellEnd"/>
+          </w:p>
+        </w:tc>
+        <w:tc>
+          <w:tcPr>
+            <w:tcW w:w="1070" w:type="dxa"/>
+          </w:tcPr>
+          <w:p>
+            <w:pPr>
+              <w:rPr>
+                <w:sz w:val="26"/>
+                <w:szCs w:val="26"/>
+              </w:rPr>
+            </w:pPr>
+            <w:proofErr w:type="spellStart"/>
+            <w:r>
+              <w:rPr>
+                <w:sz w:val="26"/>
+                <w:szCs w:val="26"/>
+              </w:rPr>
+              <w:t>Apa</w:t>
+            </w:r>
+            <w:proofErr w:type="spellEnd"/>
+            <w:r>
+              <w:rPr>
+                <w:sz w:val="26"/>
+                <w:szCs w:val="26"/>
+              </w:rPr>
+              <w:t xml:space="preserve"> yang </w:t>
+            </w:r>
+            <w:proofErr w:type="spellStart"/>
+            <w:r>
+              <w:rPr>
+                <w:sz w:val="26"/>
+                <w:szCs w:val="26"/>
+              </w:rPr>
+              <w:t>kamu</w:t>
+            </w:r>
+            <w:proofErr w:type="spellEnd"/>
+            <w:r>
+              <w:rPr>
+                <w:sz w:val="26"/>
+                <w:szCs w:val="26"/>
+              </w:rPr>
+              <w:t xml:space="preserve"> </w:t>
+            </w:r>
+            <w:proofErr w:type="spellStart"/>
+            <w:r>
+              <w:rPr>
+                <w:sz w:val="26"/>
+                <w:szCs w:val="26"/>
+              </w:rPr>
+              <w:t>lakukan</w:t>
+            </w:r>
+            <w:proofErr w:type="spellEnd"/>
+            <w:r>
+              <w:rPr>
+                <w:sz w:val="26"/>
+                <w:szCs w:val="26"/>
+              </w:rPr>
+              <w:t xml:space="preserve"> </w:t>
+            </w:r>
+            <w:proofErr w:type="spellStart"/>
+            <w:r>
+              <w:rPr>
+                <w:sz w:val="26"/>
+                <w:szCs w:val="26"/>
+              </w:rPr>
+              <w:t>selama</w:t>
+            </w:r>
+            <w:proofErr w:type="spellEnd"/>
+            <w:r>
+              <w:rPr>
+                <w:sz w:val="26"/>
+                <w:szCs w:val="26"/>
+              </w:rPr>
+              <w:t xml:space="preserve"> sprint?</w:t>
+            </w:r>
+          </w:p>
+        </w:tc>
+        <w:tc>
+          <w:tcPr>
+            <w:tcW w:w="1179" w:type="dxa"/>
+          </w:tcPr>
+          <w:p>
+            <w:pPr>
+              <w:rPr>
+                <w:sz w:val="26"/>
+                <w:szCs w:val="26"/>
+              </w:rPr>
+            </w:pPr>
+            <w:proofErr w:type="spellStart"/>
+            <w:r>
+              <w:rPr>
+                <w:sz w:val="26"/>
+                <w:szCs w:val="26"/>
+              </w:rPr>
+              <w:t>Diberikan</w:t>
+            </w:r>
+            <w:proofErr w:type="spellEnd"/>
+            <w:r>
+              <w:rPr>
+                <w:sz w:val="26"/>
+                <w:szCs w:val="26"/>
+              </w:rPr>
+              <w:t xml:space="preserve"> </w:t>
+            </w:r>
+            <w:proofErr w:type="spellStart"/>
+            <w:r>
+              <w:rPr>
+                <w:sz w:val="26"/>
+                <w:szCs w:val="26"/>
+              </w:rPr>
+              <w:t>fitur</w:t>
+            </w:r>
+            <w:proofErr w:type="spellEnd"/>
+            <w:r>
+              <w:rPr>
+                <w:sz w:val="26"/>
+                <w:szCs w:val="26"/>
+              </w:rPr>
+              <w:t xml:space="preserve"> </w:t>
+            </w:r>
+            <w:proofErr w:type="spellStart"/>
+            <w:r>
+              <w:rPr>
+                <w:sz w:val="26"/>
+                <w:szCs w:val="26"/>
+              </w:rPr>
+              <w:t>Paketan</w:t>
+            </w:r>
+            <w:proofErr w:type="spellEnd"/>
+          </w:p>
+        </w:tc>
+        <w:tc>
+          <w:tcPr>
+            <w:tcW w:w="1242" w:type="dxa"/>
+          </w:tcPr>
+          <w:p>
+            <w:pPr>
+              <w:rPr>
+                <w:sz w:val="26"/>
+                <w:szCs w:val="26"/>
+              </w:rPr>
+            </w:pPr>
+            <w:r>
+              <w:rPr>
+                <w:sz w:val="26"/>
+                <w:szCs w:val="26"/>
+              </w:rPr>
+              <w:t xml:space="preserve">Desain </w:t>
+            </w:r>
+            <w:proofErr w:type="spellStart"/>
+            <w:r>
+              <w:rPr>
+                <w:sz w:val="26"/>
+                <w:szCs w:val="26"/>
+              </w:rPr>
+              <w:t>tampilan</w:t>
+            </w:r>
+            <w:proofErr w:type="spellEnd"/>
+            <w:r>
+              <w:rPr>
+                <w:sz w:val="26"/>
+                <w:szCs w:val="26"/>
+              </w:rPr>
+              <w:t xml:space="preserve"> dan </w:t>
+            </w:r>
+            <w:proofErr w:type="spellStart"/>
+            <w:r>
+              <w:rPr>
+                <w:sz w:val="26"/>
+                <w:szCs w:val="26"/>
+              </w:rPr>
+              <w:t>pemberian</w:t>
+            </w:r>
+            <w:proofErr w:type="spellEnd"/>
+            <w:r>
+              <w:rPr>
+                <w:sz w:val="26"/>
+                <w:szCs w:val="26"/>
+              </w:rPr>
+              <w:t xml:space="preserve"> </w:t>
+            </w:r>
+            <w:proofErr w:type="spellStart"/>
+            <w:r>
+              <w:rPr>
+                <w:sz w:val="26"/>
+                <w:szCs w:val="26"/>
+              </w:rPr>
+              <w:t>fungsi</w:t>
+            </w:r>
+            <w:proofErr w:type="spellEnd"/>
+            <w:r>
+              <w:rPr>
+                <w:sz w:val="26"/>
+                <w:szCs w:val="26"/>
+              </w:rPr>
+              <w:t xml:space="preserve"> pada </w:t>
+            </w:r>
+            <w:proofErr w:type="spellStart"/>
+            <w:r>
+              <w:rPr>
+                <w:sz w:val="26"/>
+                <w:szCs w:val="26"/>
+              </w:rPr>
+              <w:t>tombol</w:t>
+            </w:r>
+            <w:proofErr w:type="spellEnd"/>
+          </w:p>
+        </w:tc>
+        <w:tc>
+          <w:tcPr>
+            <w:tcW w:w="1596" w:type="dxa"/>
+          </w:tcPr>
+          <w:p>
+            <w:pPr>
+              <w:rPr>
+                <w:sz w:val="26"/>
+                <w:szCs w:val="26"/>
+              </w:rPr>
+            </w:pPr>
+            <w:proofErr w:type="spellStart"/>
+            <w:r>
+              <w:rPr>
+                <w:sz w:val="26"/>
+                <w:szCs w:val="26"/>
+              </w:rPr>
+              <w:t>Tidak</w:t>
+            </w:r>
+            <w:proofErr w:type="spellEnd"/>
+            <w:r>
+              <w:rPr>
+                <w:sz w:val="26"/>
+                <w:szCs w:val="26"/>
+              </w:rPr>
+              <w:t xml:space="preserve"> </w:t>
+            </w:r>
+            <w:proofErr w:type="spellStart"/>
+            <w:r>
+              <w:rPr>
+                <w:sz w:val="26"/>
+                <w:szCs w:val="26"/>
+              </w:rPr>
+              <w:t>ada</w:t>
+            </w:r>
+            <w:proofErr w:type="spellEnd"/>
+          </w:p>
+        </w:tc>
+        <w:tc>
+          <w:tcPr>
+            <w:tcW w:w="1334" w:type="dxa"/>
+          </w:tcPr>
+          <w:p>
+            <w:pPr>
+              <w:rPr>
+                <w:sz w:val="26"/>
+                <w:szCs w:val="26"/>
+              </w:rPr>
+            </w:pPr>
+            <w:r>
+              <w:rPr>
+                <w:sz w:val="26"/>
+                <w:szCs w:val="26"/>
+              </w:rPr>
+              <w:t>8/06/2023</w:t>
+            </w:r>
+          </w:p>
+        </w:tc>
+        <w:tc>
+          <w:tcPr>
+            <w:tcW w:w="1334" w:type="dxa"/>
+          </w:tcPr>
+          <w:p>
+            <w:pPr>
+              <w:rPr>
+                <w:sz w:val="26"/>
+                <w:szCs w:val="26"/>
+              </w:rPr>
+            </w:pPr>
+            <w:r>
+              <w:rPr>
+                <w:sz w:val="26"/>
+                <w:szCs w:val="26"/>
+              </w:rPr>
+              <w:t>12/06/2023</w:t>
+            </w:r>
+          </w:p>
+        </w:tc>
+      </w:tr>
+      <w:tr>
+        <w:tc>
+          <w:tcPr>
+            <w:tcW w:w="488" w:type="dxa"/>
+          </w:tcPr>
+          <w:p>
+            <w:pPr>
+              <w:rPr>
+                <w:sz w:val="26"/>
+                <w:szCs w:val="26"/>
+              </w:rPr>
+            </w:pPr>
+            <w:r>
+              <w:rPr>
+                <w:sz w:val="26"/>
+                <w:szCs w:val="26"/>
+              </w:rPr>
+              <w:t>4</w:t>
+            </w:r>
+          </w:p>
+        </w:tc>
+        <w:tc>
+          <w:tcPr>
+            <w:tcW w:w="773" w:type="dxa"/>
+          </w:tcPr>
+          <w:p>
+            <w:pPr>
+              <w:rPr>
+                <w:sz w:val="26"/>
+                <w:szCs w:val="26"/>
+              </w:rPr>
+            </w:pPr>
+            <w:r>
+              <w:rPr>
+                <w:sz w:val="26"/>
+                <w:szCs w:val="26"/>
+              </w:rPr>
+              <w:t>Alfin</w:t>
+            </w:r>
+          </w:p>
+        </w:tc>
+        <w:tc>
+          <w:tcPr>
+            <w:tcW w:w="1070" w:type="dxa"/>
+          </w:tcPr>
+          <w:p>
+            <w:pPr>
+              <w:rPr>
+                <w:sz w:val="26"/>
+                <w:szCs w:val="26"/>
+              </w:rPr>
+            </w:pPr>
+            <w:proofErr w:type="spellStart"/>
+            <w:r>
+              <w:rPr>
+                <w:sz w:val="26"/>
+                <w:szCs w:val="26"/>
+              </w:rPr>
+              <w:t>Apa</w:t>
+            </w:r>
+            <w:proofErr w:type="spellEnd"/>
+            <w:r>
+              <w:rPr>
+                <w:sz w:val="26"/>
+                <w:szCs w:val="26"/>
+              </w:rPr>
+              <w:t xml:space="preserve"> yang </w:t>
+            </w:r>
+            <w:proofErr w:type="spellStart"/>
+            <w:r>
+              <w:rPr>
+                <w:sz w:val="26"/>
+                <w:szCs w:val="26"/>
+              </w:rPr>
+              <w:t>kamu</w:t>
+            </w:r>
+            <w:proofErr w:type="spellEnd"/>
+            <w:r>
+              <w:rPr>
+                <w:sz w:val="26"/>
+                <w:szCs w:val="26"/>
+              </w:rPr>
+              <w:t xml:space="preserve"> </w:t>
+            </w:r>
+            <w:proofErr w:type="spellStart"/>
+            <w:r>
+              <w:rPr>
+                <w:sz w:val="26"/>
+                <w:szCs w:val="26"/>
+              </w:rPr>
+              <w:t>lakukan</w:t>
+            </w:r>
+            <w:proofErr w:type="spellEnd"/>
+            <w:r>
+              <w:rPr>
+                <w:sz w:val="26"/>
+                <w:szCs w:val="26"/>
+              </w:rPr>
+              <w:t xml:space="preserve"> </w:t>
+            </w:r>
+            <w:proofErr w:type="spellStart"/>
+            <w:r>
+              <w:rPr>
+                <w:sz w:val="26"/>
+                <w:szCs w:val="26"/>
+              </w:rPr>
+              <w:t>selama</w:t>
+            </w:r>
+            <w:proofErr w:type="spellEnd"/>
+            <w:r>
+              <w:rPr>
+                <w:sz w:val="26"/>
+                <w:szCs w:val="26"/>
+              </w:rPr>
+              <w:t xml:space="preserve"> sprint?</w:t>
+            </w:r>
+          </w:p>
+        </w:tc>
+        <w:tc>
+          <w:tcPr>
+            <w:tcW w:w="1179" w:type="dxa"/>
+          </w:tcPr>
+          <w:p>
+            <w:pPr>
+              <w:rPr>
+                <w:sz w:val="26"/>
+                <w:szCs w:val="26"/>
+              </w:rPr>
+            </w:pPr>
+            <w:proofErr w:type="spellStart"/>
+            <w:r>
+              <w:rPr>
+                <w:sz w:val="26"/>
+                <w:szCs w:val="26"/>
+              </w:rPr>
+              <w:t>Dapat</w:t>
+            </w:r>
+            <w:proofErr w:type="spellEnd"/>
+            <w:r>
+              <w:rPr>
+                <w:sz w:val="26"/>
+                <w:szCs w:val="26"/>
+              </w:rPr>
+              <w:t xml:space="preserve"> </w:t>
+            </w:r>
+            <w:proofErr w:type="spellStart"/>
+            <w:r>
+              <w:rPr>
+                <w:sz w:val="26"/>
+                <w:szCs w:val="26"/>
+              </w:rPr>
+              <w:t>pelayanan</w:t>
+            </w:r>
+            <w:proofErr w:type="spellEnd"/>
+            <w:r>
+              <w:rPr>
+                <w:sz w:val="26"/>
+                <w:szCs w:val="26"/>
+              </w:rPr>
+              <w:t xml:space="preserve"> help </w:t>
+            </w:r>
+            <w:proofErr w:type="spellStart"/>
+            <w:r>
+              <w:rPr>
+                <w:sz w:val="26"/>
+                <w:szCs w:val="26"/>
+              </w:rPr>
+              <w:t>center</w:t>
+            </w:r>
+            <w:proofErr w:type="spellEnd"/>
+            <w:r>
+              <w:rPr>
+                <w:sz w:val="26"/>
+                <w:szCs w:val="26"/>
+              </w:rPr>
+              <w:t xml:space="preserve"> </w:t>
+            </w:r>
+            <w:proofErr w:type="spellStart"/>
+            <w:r>
+              <w:rPr>
+                <w:sz w:val="26"/>
+                <w:szCs w:val="26"/>
+              </w:rPr>
+              <w:t>atau</w:t>
+            </w:r>
+            <w:proofErr w:type="spellEnd"/>
+            <w:r>
+              <w:rPr>
+                <w:sz w:val="26"/>
+                <w:szCs w:val="26"/>
+              </w:rPr>
+              <w:t xml:space="preserve"> </w:t>
+            </w:r>
+            <w:proofErr w:type="spellStart"/>
+            <w:r>
+              <w:rPr>
+                <w:sz w:val="26"/>
+                <w:szCs w:val="26"/>
+              </w:rPr>
+              <w:t>panduan</w:t>
+            </w:r>
+            <w:proofErr w:type="spellEnd"/>
+          </w:p>
+        </w:tc>
+        <w:tc>
+          <w:tcPr>
+            <w:tcW w:w="1242" w:type="dxa"/>
+          </w:tcPr>
+          <w:p>
+            <w:pPr>
+              <w:rPr>
+                <w:sz w:val="26"/>
+                <w:szCs w:val="26"/>
+              </w:rPr>
+            </w:pPr>
+            <w:r>
+              <w:rPr>
+                <w:sz w:val="26"/>
+                <w:szCs w:val="26"/>
+              </w:rPr>
+              <w:t xml:space="preserve">Desain </w:t>
+            </w:r>
+            <w:proofErr w:type="spellStart"/>
+            <w:r>
+              <w:rPr>
+                <w:sz w:val="26"/>
+                <w:szCs w:val="26"/>
+              </w:rPr>
+              <w:t>tampilan</w:t>
+            </w:r>
+            <w:proofErr w:type="spellEnd"/>
+            <w:r>
+              <w:rPr>
+                <w:sz w:val="26"/>
+                <w:szCs w:val="26"/>
+              </w:rPr>
+              <w:t xml:space="preserve"> pada menu drawer di </w:t>
+            </w:r>
+            <w:proofErr w:type="spellStart"/>
+            <w:r>
+              <w:rPr>
+                <w:sz w:val="26"/>
+                <w:szCs w:val="26"/>
+              </w:rPr>
+              <w:t>profil</w:t>
+            </w:r>
+            <w:proofErr w:type="spellEnd"/>
+          </w:p>
+        </w:tc>
+        <w:tc>
+          <w:tcPr>
+            <w:tcW w:w="1596" w:type="dxa"/>
+          </w:tcPr>
+          <w:p>
+            <w:pPr>
+              <w:rPr>
+                <w:sz w:val="26"/>
+                <w:szCs w:val="26"/>
+              </w:rPr>
+            </w:pPr>
+            <w:proofErr w:type="spellStart"/>
+            <w:r>
+              <w:rPr>
+                <w:sz w:val="26"/>
+                <w:szCs w:val="26"/>
+              </w:rPr>
+              <w:t>Tidak</w:t>
+            </w:r>
+            <w:proofErr w:type="spellEnd"/>
+            <w:r>
+              <w:rPr>
+                <w:sz w:val="26"/>
+                <w:szCs w:val="26"/>
+              </w:rPr>
+              <w:t xml:space="preserve"> </w:t>
+            </w:r>
+            <w:proofErr w:type="spellStart"/>
+            <w:r>
+              <w:rPr>
+                <w:sz w:val="26"/>
+                <w:szCs w:val="26"/>
+              </w:rPr>
+              <w:t>ada</w:t>
+            </w:r>
+            <w:proofErr w:type="spellEnd"/>
+          </w:p>
+        </w:tc>
+        <w:tc>
+          <w:tcPr>
+            <w:tcW w:w="1334" w:type="dxa"/>
+          </w:tcPr>
+          <w:p>
+            <w:pPr>
+              <w:rPr>
+                <w:sz w:val="26"/>
+                <w:szCs w:val="26"/>
+              </w:rPr>
+            </w:pPr>
+            <w:r>
+              <w:rPr>
+                <w:sz w:val="26"/>
+                <w:szCs w:val="26"/>
+              </w:rPr>
+              <w:t>13/06/2023</w:t>
+            </w:r>
+          </w:p>
+        </w:tc>
+        <w:tc>
+          <w:tcPr>
+            <w:tcW w:w="1334" w:type="dxa"/>
+          </w:tcPr>
+          <w:p>
+            <w:pPr>
+              <w:rPr>
+                <w:sz w:val="26"/>
+                <w:szCs w:val="26"/>
+              </w:rPr>
+            </w:pPr>
+            <w:r>
+              <w:rPr>
+                <w:sz w:val="26"/>
+                <w:szCs w:val="26"/>
+              </w:rPr>
+              <w:t>14/06/2023</w:t>
+            </w:r>
+          </w:p>
+        </w:tc>
+      </w:tr>
+      <w:tr>
+        <w:tc>
+          <w:tcPr>
+            <w:tcW w:w="488" w:type="dxa"/>
+          </w:tcPr>
+          <w:p>
+            <w:pPr>
+              <w:rPr>
+                <w:sz w:val="26"/>
+                <w:szCs w:val="26"/>
+              </w:rPr>
+            </w:pPr>
+            <w:r>
+              <w:rPr>
+                <w:sz w:val="26"/>
+                <w:szCs w:val="26"/>
+              </w:rPr>
+              <w:t>5</w:t>
+            </w:r>
+          </w:p>
+        </w:tc>
+        <w:tc>
+          <w:tcPr>
+            <w:tcW w:w="773" w:type="dxa"/>
+          </w:tcPr>
+          <w:p>
+            <w:pPr>
+              <w:rPr>
+                <w:sz w:val="26"/>
+                <w:szCs w:val="26"/>
+              </w:rPr>
+            </w:pPr>
+            <w:proofErr w:type="spellStart"/>
+            <w:r>
+              <w:rPr>
+                <w:sz w:val="26"/>
+                <w:szCs w:val="26"/>
+              </w:rPr>
+              <w:t>Fikri</w:t>
+            </w:r>
+            <w:proofErr w:type="spellEnd"/>
+          </w:p>
+        </w:tc>
+        <w:tc>
+          <w:tcPr>
+            <w:tcW w:w="1070" w:type="dxa"/>
+          </w:tcPr>
+          <w:p>
+            <w:pPr>
+              <w:rPr>
+                <w:sz w:val="26"/>
+                <w:szCs w:val="26"/>
+              </w:rPr>
+            </w:pPr>
+            <w:proofErr w:type="spellStart"/>
+            <w:r>
+              <w:rPr>
+                <w:sz w:val="26"/>
+                <w:szCs w:val="26"/>
+              </w:rPr>
+              <w:t>Apa</w:t>
+            </w:r>
+            <w:proofErr w:type="spellEnd"/>
+            <w:r>
+              <w:rPr>
+                <w:sz w:val="26"/>
+                <w:szCs w:val="26"/>
+              </w:rPr>
+              <w:t xml:space="preserve"> yang </w:t>
+            </w:r>
+            <w:proofErr w:type="spellStart"/>
+            <w:r>
+              <w:rPr>
+                <w:sz w:val="26"/>
+                <w:szCs w:val="26"/>
+              </w:rPr>
+              <w:t>kamu</w:t>
+            </w:r>
+            <w:proofErr w:type="spellEnd"/>
+            <w:r>
+              <w:rPr>
+                <w:sz w:val="26"/>
+                <w:szCs w:val="26"/>
+              </w:rPr>
+              <w:t xml:space="preserve"> </w:t>
+            </w:r>
+            <w:proofErr w:type="spellStart"/>
+            <w:r>
+              <w:rPr>
+                <w:sz w:val="26"/>
+                <w:szCs w:val="26"/>
+              </w:rPr>
+              <w:t>lakukan</w:t>
+            </w:r>
+            <w:proofErr w:type="spellEnd"/>
+            <w:r>
+              <w:rPr>
+                <w:sz w:val="26"/>
+                <w:szCs w:val="26"/>
+              </w:rPr>
+              <w:t xml:space="preserve"> </w:t>
+            </w:r>
+            <w:proofErr w:type="spellStart"/>
+            <w:r>
+              <w:rPr>
+                <w:sz w:val="26"/>
+                <w:szCs w:val="26"/>
+              </w:rPr>
+              <w:t>selama</w:t>
+            </w:r>
+            <w:proofErr w:type="spellEnd"/>
+            <w:r>
+              <w:rPr>
+                <w:sz w:val="26"/>
+                <w:szCs w:val="26"/>
+              </w:rPr>
+              <w:t xml:space="preserve"> sprint?</w:t>
+            </w:r>
+          </w:p>
+        </w:tc>
+        <w:tc>
+          <w:tcPr>
+            <w:tcW w:w="1179" w:type="dxa"/>
+          </w:tcPr>
+          <w:p>
+            <w:pPr>
+              <w:rPr>
+                <w:sz w:val="26"/>
+                <w:szCs w:val="26"/>
+              </w:rPr>
+            </w:pPr>
+            <w:proofErr w:type="spellStart"/>
+            <w:r>
+              <w:rPr>
+                <w:sz w:val="26"/>
+                <w:szCs w:val="26"/>
+              </w:rPr>
+              <w:t>Dapat</w:t>
+            </w:r>
+            <w:proofErr w:type="spellEnd"/>
+            <w:r>
+              <w:rPr>
+                <w:sz w:val="26"/>
+                <w:szCs w:val="26"/>
+              </w:rPr>
+              <w:t xml:space="preserve"> </w:t>
+            </w:r>
+            <w:proofErr w:type="spellStart"/>
+            <w:r>
+              <w:rPr>
+                <w:sz w:val="26"/>
+                <w:szCs w:val="26"/>
+              </w:rPr>
+              <w:t>pelayanan</w:t>
+            </w:r>
+            <w:proofErr w:type="spellEnd"/>
+            <w:r>
+              <w:rPr>
+                <w:sz w:val="26"/>
+                <w:szCs w:val="26"/>
+              </w:rPr>
+              <w:t xml:space="preserve"> help </w:t>
+            </w:r>
+            <w:proofErr w:type="spellStart"/>
+            <w:r>
+              <w:rPr>
+                <w:sz w:val="26"/>
+                <w:szCs w:val="26"/>
+              </w:rPr>
+              <w:t>center</w:t>
+            </w:r>
+            <w:proofErr w:type="spellEnd"/>
+            <w:r>
+              <w:rPr>
+                <w:sz w:val="26"/>
+                <w:szCs w:val="26"/>
+              </w:rPr>
+              <w:t xml:space="preserve"> </w:t>
+            </w:r>
+            <w:proofErr w:type="spellStart"/>
+            <w:r>
+              <w:rPr>
+                <w:sz w:val="26"/>
+                <w:szCs w:val="26"/>
+              </w:rPr>
+              <w:t>atau</w:t>
+            </w:r>
+            <w:proofErr w:type="spellEnd"/>
+            <w:r>
+              <w:rPr>
+                <w:sz w:val="26"/>
+                <w:szCs w:val="26"/>
+              </w:rPr>
+              <w:t xml:space="preserve"> </w:t>
+            </w:r>
+            <w:proofErr w:type="spellStart"/>
+            <w:r>
+              <w:rPr>
+                <w:sz w:val="26"/>
+                <w:szCs w:val="26"/>
+              </w:rPr>
+              <w:t>panduan</w:t>
+            </w:r>
+            <w:proofErr w:type="spellEnd"/>
+          </w:p>
+        </w:tc>
+        <w:tc>
+          <w:tcPr>
+            <w:tcW w:w="1242" w:type="dxa"/>
+          </w:tcPr>
+          <w:p>
+            <w:pPr>
+              <w:rPr>
+                <w:sz w:val="26"/>
+                <w:szCs w:val="26"/>
+              </w:rPr>
+            </w:pPr>
+            <w:r>
+              <w:rPr>
+                <w:sz w:val="26"/>
+                <w:szCs w:val="26"/>
+              </w:rPr>
+              <w:t xml:space="preserve">Desain </w:t>
+            </w:r>
+            <w:proofErr w:type="spellStart"/>
+            <w:r>
+              <w:rPr>
+                <w:sz w:val="26"/>
+                <w:szCs w:val="26"/>
+              </w:rPr>
+              <w:t>tampilan</w:t>
+            </w:r>
+            <w:proofErr w:type="spellEnd"/>
+            <w:r>
+              <w:rPr>
+                <w:sz w:val="26"/>
+                <w:szCs w:val="26"/>
+              </w:rPr>
+              <w:t xml:space="preserve"> dan </w:t>
+            </w:r>
+            <w:proofErr w:type="spellStart"/>
+            <w:r>
+              <w:rPr>
+                <w:sz w:val="26"/>
+                <w:szCs w:val="26"/>
+              </w:rPr>
+              <w:t>pemberian</w:t>
+            </w:r>
+            <w:proofErr w:type="spellEnd"/>
+            <w:r>
+              <w:rPr>
+                <w:sz w:val="26"/>
+                <w:szCs w:val="26"/>
+              </w:rPr>
+              <w:t xml:space="preserve"> </w:t>
+            </w:r>
+            <w:proofErr w:type="spellStart"/>
+            <w:r>
+              <w:rPr>
+                <w:sz w:val="26"/>
+                <w:szCs w:val="26"/>
+              </w:rPr>
+              <w:t>fungsi</w:t>
+            </w:r>
+            <w:proofErr w:type="spellEnd"/>
+            <w:r>
+              <w:rPr>
+                <w:sz w:val="26"/>
+                <w:szCs w:val="26"/>
+              </w:rPr>
+              <w:t xml:space="preserve"> pada </w:t>
+            </w:r>
+            <w:proofErr w:type="spellStart"/>
+            <w:r>
+              <w:rPr>
+                <w:sz w:val="26"/>
+                <w:szCs w:val="26"/>
+              </w:rPr>
+              <w:t>tombol</w:t>
+            </w:r>
+            <w:proofErr w:type="spellEnd"/>
+          </w:p>
+        </w:tc>
+        <w:tc>
+          <w:tcPr>
+            <w:tcW w:w="1596" w:type="dxa"/>
+          </w:tcPr>
+          <w:p>
+            <w:pPr>
+              <w:rPr>
+                <w:sz w:val="26"/>
+                <w:szCs w:val="26"/>
+              </w:rPr>
+            </w:pPr>
+            <w:proofErr w:type="spellStart"/>
+            <w:r>
+              <w:rPr>
+                <w:sz w:val="26"/>
+                <w:szCs w:val="26"/>
+              </w:rPr>
+              <w:t>Tidak</w:t>
+            </w:r>
+            <w:proofErr w:type="spellEnd"/>
+            <w:r>
+              <w:rPr>
+                <w:sz w:val="26"/>
+                <w:szCs w:val="26"/>
+              </w:rPr>
+              <w:t xml:space="preserve"> </w:t>
+            </w:r>
+            <w:proofErr w:type="spellStart"/>
+            <w:r>
+              <w:rPr>
+                <w:sz w:val="26"/>
+                <w:szCs w:val="26"/>
+              </w:rPr>
+              <w:t>ada</w:t>
+            </w:r>
+            <w:proofErr w:type="spellEnd"/>
+          </w:p>
+        </w:tc>
+        <w:tc>
+          <w:tcPr>
+            <w:tcW w:w="1334" w:type="dxa"/>
+          </w:tcPr>
+          <w:p>
+            <w:pPr>
+              <w:rPr>
+                <w:sz w:val="26"/>
+                <w:szCs w:val="26"/>
+              </w:rPr>
+            </w:pPr>
+            <w:r>
+              <w:rPr>
+                <w:sz w:val="26"/>
+                <w:szCs w:val="26"/>
+              </w:rPr>
+              <w:t>14/06/2023</w:t>
+            </w:r>
+          </w:p>
+        </w:tc>
+        <w:tc>
+          <w:tcPr>
+            <w:tcW w:w="1334" w:type="dxa"/>
+          </w:tcPr>
+          <w:p>
+            <w:pPr>
+              <w:rPr>
+                <w:sz w:val="26"/>
+                <w:szCs w:val="26"/>
+              </w:rPr>
+            </w:pPr>
+            <w:r>
+              <w:rPr>
+                <w:sz w:val="26"/>
+                <w:szCs w:val="26"/>
+              </w:rPr>
+              <w:t>15/06/2023</w:t>
+            </w:r>
+          </w:p>
+        </w:tc>
+      </w:tr>
+      <w:tr>
+        <w:tc>
+          <w:tcPr>
+            <w:tcW w:w="488" w:type="dxa"/>
+          </w:tcPr>
+          <w:p>
+            <w:pPr>
+              <w:rPr>
+                <w:sz w:val="26"/>
+                <w:szCs w:val="26"/>
+              </w:rPr>
+            </w:pPr>
+            <w:r>
+              <w:rPr>
+                <w:sz w:val="26"/>
+                <w:szCs w:val="26"/>
+              </w:rPr>
+              <w:lastRenderedPageBreak/>
+              <w:t>6</w:t>
+            </w:r>
+          </w:p>
+        </w:tc>
+        <w:tc>
+          <w:tcPr>
+            <w:tcW w:w="773" w:type="dxa"/>
+          </w:tcPr>
+          <w:p>
+            <w:pPr>
+              <w:rPr>
+                <w:sz w:val="26"/>
+                <w:szCs w:val="26"/>
+              </w:rPr>
+            </w:pPr>
+            <w:r>
+              <w:rPr>
+                <w:sz w:val="26"/>
+                <w:szCs w:val="26"/>
+              </w:rPr>
+              <w:t>Alfin</w:t>
+            </w:r>
+          </w:p>
+        </w:tc>
+        <w:tc>
+          <w:tcPr>
+            <w:tcW w:w="1070" w:type="dxa"/>
+          </w:tcPr>
+          <w:p>
+            <w:pPr>
+              <w:rPr>
+                <w:sz w:val="26"/>
+                <w:szCs w:val="26"/>
+              </w:rPr>
+            </w:pPr>
+            <w:proofErr w:type="spellStart"/>
+            <w:r>
+              <w:rPr>
+                <w:sz w:val="26"/>
+                <w:szCs w:val="26"/>
+              </w:rPr>
+              <w:t>Apa</w:t>
+            </w:r>
+            <w:proofErr w:type="spellEnd"/>
+            <w:r>
+              <w:rPr>
+                <w:sz w:val="26"/>
+                <w:szCs w:val="26"/>
+              </w:rPr>
+              <w:t xml:space="preserve"> yang </w:t>
+            </w:r>
+            <w:proofErr w:type="spellStart"/>
+            <w:r>
+              <w:rPr>
+                <w:sz w:val="26"/>
+                <w:szCs w:val="26"/>
+              </w:rPr>
+              <w:t>kamu</w:t>
+            </w:r>
+            <w:proofErr w:type="spellEnd"/>
+            <w:r>
+              <w:rPr>
+                <w:sz w:val="26"/>
+                <w:szCs w:val="26"/>
+              </w:rPr>
+              <w:t xml:space="preserve"> </w:t>
+            </w:r>
+            <w:proofErr w:type="spellStart"/>
+            <w:r>
+              <w:rPr>
+                <w:sz w:val="26"/>
+                <w:szCs w:val="26"/>
+              </w:rPr>
+              <w:t>lakukan</w:t>
+            </w:r>
+            <w:proofErr w:type="spellEnd"/>
+            <w:r>
+              <w:rPr>
+                <w:sz w:val="26"/>
+                <w:szCs w:val="26"/>
+              </w:rPr>
+              <w:t xml:space="preserve"> </w:t>
+            </w:r>
+            <w:proofErr w:type="spellStart"/>
+            <w:r>
+              <w:rPr>
+                <w:sz w:val="26"/>
+                <w:szCs w:val="26"/>
+              </w:rPr>
+              <w:t>selama</w:t>
+            </w:r>
+            <w:proofErr w:type="spellEnd"/>
+            <w:r>
+              <w:rPr>
+                <w:sz w:val="26"/>
+                <w:szCs w:val="26"/>
+              </w:rPr>
+              <w:t xml:space="preserve"> sprint?</w:t>
+            </w:r>
+          </w:p>
+        </w:tc>
+        <w:tc>
+          <w:tcPr>
+            <w:tcW w:w="1179" w:type="dxa"/>
+          </w:tcPr>
+          <w:p>
+            <w:pPr>
+              <w:rPr>
+                <w:sz w:val="26"/>
+                <w:szCs w:val="26"/>
+              </w:rPr>
+            </w:pPr>
+            <w:proofErr w:type="spellStart"/>
+            <w:r>
+              <w:rPr>
+                <w:sz w:val="26"/>
+                <w:szCs w:val="26"/>
+              </w:rPr>
+              <w:t>Dapat</w:t>
+            </w:r>
+            <w:proofErr w:type="spellEnd"/>
+            <w:r>
+              <w:rPr>
+                <w:sz w:val="26"/>
+                <w:szCs w:val="26"/>
+              </w:rPr>
+              <w:t xml:space="preserve"> </w:t>
+            </w:r>
+            <w:proofErr w:type="spellStart"/>
+            <w:r>
+              <w:rPr>
+                <w:sz w:val="26"/>
+                <w:szCs w:val="26"/>
+              </w:rPr>
+              <w:t>pelayanan</w:t>
+            </w:r>
+            <w:proofErr w:type="spellEnd"/>
+            <w:r>
+              <w:rPr>
+                <w:sz w:val="26"/>
+                <w:szCs w:val="26"/>
+              </w:rPr>
+              <w:t xml:space="preserve"> help </w:t>
+            </w:r>
+            <w:proofErr w:type="spellStart"/>
+            <w:r>
+              <w:rPr>
+                <w:sz w:val="26"/>
+                <w:szCs w:val="26"/>
+              </w:rPr>
+              <w:t>center</w:t>
+            </w:r>
+            <w:proofErr w:type="spellEnd"/>
+            <w:r>
+              <w:rPr>
+                <w:sz w:val="26"/>
+                <w:szCs w:val="26"/>
+              </w:rPr>
+              <w:t xml:space="preserve"> </w:t>
+            </w:r>
+            <w:proofErr w:type="spellStart"/>
+            <w:r>
+              <w:rPr>
+                <w:sz w:val="26"/>
+                <w:szCs w:val="26"/>
+              </w:rPr>
+              <w:t>atau</w:t>
+            </w:r>
+            <w:proofErr w:type="spellEnd"/>
+            <w:r>
+              <w:rPr>
+                <w:sz w:val="26"/>
+                <w:szCs w:val="26"/>
+              </w:rPr>
+              <w:t xml:space="preserve"> </w:t>
+            </w:r>
+            <w:proofErr w:type="spellStart"/>
+            <w:r>
+              <w:rPr>
+                <w:sz w:val="26"/>
+                <w:szCs w:val="26"/>
+              </w:rPr>
+              <w:t>panduan</w:t>
+            </w:r>
+            <w:proofErr w:type="spellEnd"/>
+          </w:p>
+        </w:tc>
+        <w:tc>
+          <w:tcPr>
+            <w:tcW w:w="1242" w:type="dxa"/>
+          </w:tcPr>
+          <w:p>
+            <w:pPr>
+              <w:rPr>
+                <w:sz w:val="26"/>
+                <w:szCs w:val="26"/>
+              </w:rPr>
+            </w:pPr>
+            <w:r>
+              <w:rPr>
+                <w:sz w:val="26"/>
+                <w:szCs w:val="26"/>
+              </w:rPr>
+              <w:t xml:space="preserve">Desain </w:t>
+            </w:r>
+            <w:proofErr w:type="spellStart"/>
+            <w:r>
+              <w:rPr>
+                <w:sz w:val="26"/>
+                <w:szCs w:val="26"/>
+              </w:rPr>
+              <w:t>tampilan</w:t>
+            </w:r>
+            <w:proofErr w:type="spellEnd"/>
+            <w:r>
+              <w:rPr>
+                <w:sz w:val="26"/>
+                <w:szCs w:val="26"/>
+              </w:rPr>
+              <w:t xml:space="preserve"> dan </w:t>
+            </w:r>
+            <w:proofErr w:type="spellStart"/>
+            <w:r>
+              <w:rPr>
+                <w:sz w:val="26"/>
+                <w:szCs w:val="26"/>
+              </w:rPr>
+              <w:t>pergantian</w:t>
+            </w:r>
+            <w:proofErr w:type="spellEnd"/>
+            <w:r>
+              <w:rPr>
+                <w:sz w:val="26"/>
+                <w:szCs w:val="26"/>
+              </w:rPr>
+              <w:t xml:space="preserve"> icon dan </w:t>
+            </w:r>
+            <w:proofErr w:type="spellStart"/>
+            <w:r>
+              <w:rPr>
+                <w:sz w:val="26"/>
+                <w:szCs w:val="26"/>
+              </w:rPr>
+              <w:t>warna</w:t>
+            </w:r>
+            <w:proofErr w:type="spellEnd"/>
+            <w:r>
+              <w:rPr>
+                <w:sz w:val="26"/>
+                <w:szCs w:val="26"/>
+              </w:rPr>
+              <w:t xml:space="preserve"> pada </w:t>
+            </w:r>
+            <w:proofErr w:type="spellStart"/>
+            <w:r>
+              <w:rPr>
+                <w:sz w:val="26"/>
+                <w:szCs w:val="26"/>
+              </w:rPr>
+              <w:t>tombol</w:t>
+            </w:r>
+            <w:proofErr w:type="spellEnd"/>
+          </w:p>
+        </w:tc>
+        <w:tc>
+          <w:tcPr>
+            <w:tcW w:w="1596" w:type="dxa"/>
+          </w:tcPr>
+          <w:p>
+            <w:pPr>
+              <w:rPr>
+                <w:sz w:val="26"/>
+                <w:szCs w:val="26"/>
+              </w:rPr>
+            </w:pPr>
+            <w:proofErr w:type="spellStart"/>
+            <w:r>
+              <w:rPr>
+                <w:sz w:val="26"/>
+                <w:szCs w:val="26"/>
+              </w:rPr>
+              <w:t>Tidak</w:t>
+            </w:r>
+            <w:proofErr w:type="spellEnd"/>
+            <w:r>
+              <w:rPr>
+                <w:sz w:val="26"/>
+                <w:szCs w:val="26"/>
+              </w:rPr>
+              <w:t xml:space="preserve"> </w:t>
+            </w:r>
+            <w:proofErr w:type="spellStart"/>
+            <w:r>
+              <w:rPr>
+                <w:sz w:val="26"/>
+                <w:szCs w:val="26"/>
+              </w:rPr>
+              <w:t>ada</w:t>
+            </w:r>
+            <w:proofErr w:type="spellEnd"/>
+          </w:p>
+        </w:tc>
+        <w:tc>
+          <w:tcPr>
+            <w:tcW w:w="1334" w:type="dxa"/>
+          </w:tcPr>
+          <w:p>
+            <w:pPr>
+              <w:rPr>
+                <w:sz w:val="26"/>
+                <w:szCs w:val="26"/>
+              </w:rPr>
+            </w:pPr>
+            <w:r>
+              <w:rPr>
+                <w:sz w:val="26"/>
+                <w:szCs w:val="26"/>
+              </w:rPr>
+              <w:t>15/06/2023</w:t>
+            </w:r>
+          </w:p>
+        </w:tc>
+        <w:tc>
+          <w:tcPr>
+            <w:tcW w:w="1334" w:type="dxa"/>
+          </w:tcPr>
+          <w:p>
+            <w:pPr>
+              <w:rPr>
+                <w:sz w:val="26"/>
+                <w:szCs w:val="26"/>
+              </w:rPr>
+            </w:pPr>
+            <w:r>
+              <w:rPr>
+                <w:sz w:val="26"/>
+                <w:szCs w:val="26"/>
+              </w:rPr>
+              <w:t>15/06/2023</w:t>
+            </w:r>
+          </w:p>
+        </w:tc>
+      </w:tr>
+    </w:tbl>
     <w:p>
       <w:pPr>
         <w:jc w:val="both"/>

</xml_diff>

<commit_message>
Menambahkan Tabel Laporan Daily Scrum Meeting Sprint ke-5
</commit_message>
<xml_diff>
--- a/Simpel_TugasPraUAS.docx
+++ b/Simpel_TugasPraUAS.docx
@@ -25141,6 +25141,2707 @@
         </w:rPr>
       </w:pPr>
     </w:p>
+    <w:tbl>
+      <w:tblPr>
+        <w:tblStyle w:val="TableGrid"/>
+        <w:tblW w:w="0" w:type="auto"/>
+        <w:tblLook w:val="04A0" w:firstRow="1" w:lastRow="0" w:firstColumn="1" w:lastColumn="0" w:noHBand="0" w:noVBand="1"/>
+      </w:tblPr>
+      <w:tblGrid>
+        <w:gridCol w:w="470"/>
+        <w:gridCol w:w="738"/>
+        <w:gridCol w:w="1017"/>
+        <w:gridCol w:w="1464"/>
+        <w:gridCol w:w="1178"/>
+        <w:gridCol w:w="1510"/>
+        <w:gridCol w:w="1265"/>
+        <w:gridCol w:w="1374"/>
+      </w:tblGrid>
+      <w:tr>
+        <w:tc>
+          <w:tcPr>
+            <w:tcW w:w="9016" w:type="dxa"/>
+            <w:gridSpan w:val="8"/>
+            <w:shd w:val="clear" w:color="auto" w:fill="FFFF00"/>
+          </w:tcPr>
+          <w:p>
+            <w:pPr>
+              <w:rPr>
+                <w:sz w:val="26"/>
+                <w:szCs w:val="26"/>
+              </w:rPr>
+            </w:pPr>
+            <w:proofErr w:type="spellStart"/>
+            <w:r>
+              <w:rPr>
+                <w:sz w:val="26"/>
+                <w:szCs w:val="26"/>
+              </w:rPr>
+              <w:t>Tabel</w:t>
+            </w:r>
+            <w:proofErr w:type="spellEnd"/>
+            <w:r>
+              <w:rPr>
+                <w:sz w:val="26"/>
+                <w:szCs w:val="26"/>
+              </w:rPr>
+              <w:t xml:space="preserve"> </w:t>
+            </w:r>
+            <w:proofErr w:type="spellStart"/>
+            <w:r>
+              <w:rPr>
+                <w:sz w:val="26"/>
+                <w:szCs w:val="26"/>
+              </w:rPr>
+              <w:t>Laporan</w:t>
+            </w:r>
+            <w:proofErr w:type="spellEnd"/>
+            <w:r>
+              <w:rPr>
+                <w:sz w:val="26"/>
+                <w:szCs w:val="26"/>
+              </w:rPr>
+              <w:t xml:space="preserve"> Daily Scrum Meeting (Sprint 5)</w:t>
+            </w:r>
+          </w:p>
+        </w:tc>
+      </w:tr>
+      <w:tr>
+        <w:tc>
+          <w:tcPr>
+            <w:tcW w:w="470" w:type="dxa"/>
+          </w:tcPr>
+          <w:p>
+            <w:pPr>
+              <w:rPr>
+                <w:sz w:val="26"/>
+                <w:szCs w:val="26"/>
+              </w:rPr>
+            </w:pPr>
+            <w:r>
+              <w:rPr>
+                <w:sz w:val="26"/>
+                <w:szCs w:val="26"/>
+              </w:rPr>
+              <w:t>No</w:t>
+            </w:r>
+          </w:p>
+        </w:tc>
+        <w:tc>
+          <w:tcPr>
+            <w:tcW w:w="738" w:type="dxa"/>
+          </w:tcPr>
+          <w:p>
+            <w:pPr>
+              <w:rPr>
+                <w:sz w:val="26"/>
+                <w:szCs w:val="26"/>
+              </w:rPr>
+            </w:pPr>
+            <w:r>
+              <w:rPr>
+                <w:sz w:val="26"/>
+                <w:szCs w:val="26"/>
+              </w:rPr>
+              <w:t>Nama</w:t>
+            </w:r>
+          </w:p>
+        </w:tc>
+        <w:tc>
+          <w:tcPr>
+            <w:tcW w:w="1017" w:type="dxa"/>
+          </w:tcPr>
+          <w:p>
+            <w:pPr>
+              <w:rPr>
+                <w:sz w:val="26"/>
+                <w:szCs w:val="26"/>
+              </w:rPr>
+            </w:pPr>
+            <w:r>
+              <w:rPr>
+                <w:sz w:val="26"/>
+                <w:szCs w:val="26"/>
+              </w:rPr>
+              <w:t>Question</w:t>
+            </w:r>
+          </w:p>
+        </w:tc>
+        <w:tc>
+          <w:tcPr>
+            <w:tcW w:w="1464" w:type="dxa"/>
+          </w:tcPr>
+          <w:p>
+            <w:pPr>
+              <w:rPr>
+                <w:sz w:val="26"/>
+                <w:szCs w:val="26"/>
+              </w:rPr>
+            </w:pPr>
+            <w:r>
+              <w:rPr>
+                <w:sz w:val="26"/>
+                <w:szCs w:val="26"/>
+              </w:rPr>
+              <w:t>Backlog Item</w:t>
+            </w:r>
+          </w:p>
+        </w:tc>
+        <w:tc>
+          <w:tcPr>
+            <w:tcW w:w="1178" w:type="dxa"/>
+          </w:tcPr>
+          <w:p>
+            <w:pPr>
+              <w:rPr>
+                <w:sz w:val="26"/>
+                <w:szCs w:val="26"/>
+              </w:rPr>
+            </w:pPr>
+            <w:r>
+              <w:rPr>
+                <w:sz w:val="26"/>
+                <w:szCs w:val="26"/>
+              </w:rPr>
+              <w:t>Tasks</w:t>
+            </w:r>
+          </w:p>
+        </w:tc>
+        <w:tc>
+          <w:tcPr>
+            <w:tcW w:w="1510" w:type="dxa"/>
+          </w:tcPr>
+          <w:p>
+            <w:pPr>
+              <w:rPr>
+                <w:sz w:val="26"/>
+                <w:szCs w:val="26"/>
+              </w:rPr>
+            </w:pPr>
+            <w:proofErr w:type="spellStart"/>
+            <w:r>
+              <w:rPr>
+                <w:sz w:val="26"/>
+                <w:szCs w:val="26"/>
+              </w:rPr>
+              <w:t>Kendala</w:t>
+            </w:r>
+            <w:proofErr w:type="spellEnd"/>
+          </w:p>
+        </w:tc>
+        <w:tc>
+          <w:tcPr>
+            <w:tcW w:w="1265" w:type="dxa"/>
+          </w:tcPr>
+          <w:p>
+            <w:pPr>
+              <w:rPr>
+                <w:sz w:val="26"/>
+                <w:szCs w:val="26"/>
+              </w:rPr>
+            </w:pPr>
+            <w:proofErr w:type="spellStart"/>
+            <w:r>
+              <w:rPr>
+                <w:sz w:val="26"/>
+                <w:szCs w:val="26"/>
+              </w:rPr>
+              <w:t>Tanggal</w:t>
+            </w:r>
+            <w:proofErr w:type="spellEnd"/>
+            <w:r>
+              <w:rPr>
+                <w:sz w:val="26"/>
+                <w:szCs w:val="26"/>
+              </w:rPr>
+              <w:t xml:space="preserve"> </w:t>
+            </w:r>
+            <w:proofErr w:type="spellStart"/>
+            <w:r>
+              <w:rPr>
+                <w:sz w:val="26"/>
+                <w:szCs w:val="26"/>
+              </w:rPr>
+              <w:t>Mulai</w:t>
+            </w:r>
+            <w:proofErr w:type="spellEnd"/>
+          </w:p>
+        </w:tc>
+        <w:tc>
+          <w:tcPr>
+            <w:tcW w:w="1374" w:type="dxa"/>
+          </w:tcPr>
+          <w:p>
+            <w:pPr>
+              <w:rPr>
+                <w:sz w:val="26"/>
+                <w:szCs w:val="26"/>
+              </w:rPr>
+            </w:pPr>
+            <w:proofErr w:type="spellStart"/>
+            <w:r>
+              <w:rPr>
+                <w:sz w:val="26"/>
+                <w:szCs w:val="26"/>
+              </w:rPr>
+              <w:t>Tanggal</w:t>
+            </w:r>
+            <w:proofErr w:type="spellEnd"/>
+            <w:r>
+              <w:rPr>
+                <w:sz w:val="26"/>
+                <w:szCs w:val="26"/>
+              </w:rPr>
+              <w:t xml:space="preserve"> </w:t>
+            </w:r>
+            <w:proofErr w:type="spellStart"/>
+            <w:r>
+              <w:rPr>
+                <w:sz w:val="26"/>
+                <w:szCs w:val="26"/>
+              </w:rPr>
+              <w:t>Selesai</w:t>
+            </w:r>
+            <w:proofErr w:type="spellEnd"/>
+          </w:p>
+        </w:tc>
+      </w:tr>
+      <w:tr>
+        <w:tc>
+          <w:tcPr>
+            <w:tcW w:w="470" w:type="dxa"/>
+          </w:tcPr>
+          <w:p>
+            <w:pPr>
+              <w:rPr>
+                <w:sz w:val="26"/>
+                <w:szCs w:val="26"/>
+              </w:rPr>
+            </w:pPr>
+            <w:r>
+              <w:rPr>
+                <w:sz w:val="26"/>
+                <w:szCs w:val="26"/>
+              </w:rPr>
+              <w:t>1</w:t>
+            </w:r>
+          </w:p>
+        </w:tc>
+        <w:tc>
+          <w:tcPr>
+            <w:tcW w:w="738" w:type="dxa"/>
+          </w:tcPr>
+          <w:p>
+            <w:pPr>
+              <w:rPr>
+                <w:sz w:val="26"/>
+                <w:szCs w:val="26"/>
+              </w:rPr>
+            </w:pPr>
+            <w:r>
+              <w:rPr>
+                <w:sz w:val="26"/>
+                <w:szCs w:val="26"/>
+              </w:rPr>
+              <w:t>Felix</w:t>
+            </w:r>
+          </w:p>
+        </w:tc>
+        <w:tc>
+          <w:tcPr>
+            <w:tcW w:w="1017" w:type="dxa"/>
+          </w:tcPr>
+          <w:p>
+            <w:pPr>
+              <w:rPr>
+                <w:sz w:val="26"/>
+                <w:szCs w:val="26"/>
+              </w:rPr>
+            </w:pPr>
+            <w:proofErr w:type="spellStart"/>
+            <w:r>
+              <w:rPr>
+                <w:sz w:val="26"/>
+                <w:szCs w:val="26"/>
+              </w:rPr>
+              <w:t>Apa</w:t>
+            </w:r>
+            <w:proofErr w:type="spellEnd"/>
+            <w:r>
+              <w:rPr>
+                <w:sz w:val="26"/>
+                <w:szCs w:val="26"/>
+              </w:rPr>
+              <w:t xml:space="preserve"> yang </w:t>
+            </w:r>
+            <w:proofErr w:type="spellStart"/>
+            <w:r>
+              <w:rPr>
+                <w:sz w:val="26"/>
+                <w:szCs w:val="26"/>
+              </w:rPr>
+              <w:t>kamu</w:t>
+            </w:r>
+            <w:proofErr w:type="spellEnd"/>
+            <w:r>
+              <w:rPr>
+                <w:sz w:val="26"/>
+                <w:szCs w:val="26"/>
+              </w:rPr>
+              <w:t xml:space="preserve"> </w:t>
+            </w:r>
+            <w:proofErr w:type="spellStart"/>
+            <w:r>
+              <w:rPr>
+                <w:sz w:val="26"/>
+                <w:szCs w:val="26"/>
+              </w:rPr>
+              <w:t>lakukan</w:t>
+            </w:r>
+            <w:proofErr w:type="spellEnd"/>
+            <w:r>
+              <w:rPr>
+                <w:sz w:val="26"/>
+                <w:szCs w:val="26"/>
+              </w:rPr>
+              <w:t xml:space="preserve"> </w:t>
+            </w:r>
+            <w:proofErr w:type="spellStart"/>
+            <w:r>
+              <w:rPr>
+                <w:sz w:val="26"/>
+                <w:szCs w:val="26"/>
+              </w:rPr>
+              <w:t>selama</w:t>
+            </w:r>
+            <w:proofErr w:type="spellEnd"/>
+            <w:r>
+              <w:rPr>
+                <w:sz w:val="26"/>
+                <w:szCs w:val="26"/>
+              </w:rPr>
+              <w:t xml:space="preserve"> sprint?</w:t>
+            </w:r>
+          </w:p>
+        </w:tc>
+        <w:tc>
+          <w:tcPr>
+            <w:tcW w:w="1464" w:type="dxa"/>
+          </w:tcPr>
+          <w:p>
+            <w:pPr>
+              <w:rPr>
+                <w:sz w:val="26"/>
+                <w:szCs w:val="26"/>
+              </w:rPr>
+            </w:pPr>
+            <w:proofErr w:type="spellStart"/>
+            <w:r>
+              <w:rPr>
+                <w:sz w:val="26"/>
+                <w:szCs w:val="26"/>
+              </w:rPr>
+              <w:t>Dapat</w:t>
+            </w:r>
+            <w:proofErr w:type="spellEnd"/>
+            <w:r>
+              <w:rPr>
+                <w:sz w:val="26"/>
+                <w:szCs w:val="26"/>
+              </w:rPr>
+              <w:t xml:space="preserve"> </w:t>
+            </w:r>
+            <w:proofErr w:type="spellStart"/>
+            <w:r>
+              <w:rPr>
+                <w:sz w:val="26"/>
+                <w:szCs w:val="26"/>
+              </w:rPr>
+              <w:t>mengetahui</w:t>
+            </w:r>
+            <w:proofErr w:type="spellEnd"/>
+            <w:r>
+              <w:rPr>
+                <w:sz w:val="26"/>
+                <w:szCs w:val="26"/>
+              </w:rPr>
+              <w:t xml:space="preserve"> </w:t>
+            </w:r>
+            <w:proofErr w:type="spellStart"/>
+            <w:r>
+              <w:rPr>
+                <w:sz w:val="26"/>
+                <w:szCs w:val="26"/>
+              </w:rPr>
+              <w:t>rincian</w:t>
+            </w:r>
+            <w:proofErr w:type="spellEnd"/>
+            <w:r>
+              <w:rPr>
+                <w:sz w:val="26"/>
+                <w:szCs w:val="26"/>
+              </w:rPr>
+              <w:t xml:space="preserve"> </w:t>
+            </w:r>
+            <w:proofErr w:type="spellStart"/>
+            <w:r>
+              <w:rPr>
+                <w:sz w:val="26"/>
+                <w:szCs w:val="26"/>
+              </w:rPr>
+              <w:t>harga</w:t>
+            </w:r>
+            <w:proofErr w:type="spellEnd"/>
+          </w:p>
+        </w:tc>
+        <w:tc>
+          <w:tcPr>
+            <w:tcW w:w="1178" w:type="dxa"/>
+          </w:tcPr>
+          <w:p>
+            <w:pPr>
+              <w:rPr>
+                <w:sz w:val="26"/>
+                <w:szCs w:val="26"/>
+              </w:rPr>
+            </w:pPr>
+            <w:r>
+              <w:rPr>
+                <w:sz w:val="26"/>
+                <w:szCs w:val="26"/>
+              </w:rPr>
+              <w:t xml:space="preserve">Desain </w:t>
+            </w:r>
+            <w:proofErr w:type="spellStart"/>
+            <w:r>
+              <w:rPr>
+                <w:sz w:val="26"/>
+                <w:szCs w:val="26"/>
+              </w:rPr>
+              <w:t>tampilan</w:t>
+            </w:r>
+            <w:proofErr w:type="spellEnd"/>
+            <w:r>
+              <w:rPr>
+                <w:sz w:val="26"/>
+                <w:szCs w:val="26"/>
+              </w:rPr>
+              <w:t xml:space="preserve"> </w:t>
+            </w:r>
+          </w:p>
+        </w:tc>
+        <w:tc>
+          <w:tcPr>
+            <w:tcW w:w="1510" w:type="dxa"/>
+          </w:tcPr>
+          <w:p>
+            <w:pPr>
+              <w:rPr>
+                <w:sz w:val="26"/>
+                <w:szCs w:val="26"/>
+              </w:rPr>
+            </w:pPr>
+            <w:proofErr w:type="spellStart"/>
+            <w:r>
+              <w:rPr>
+                <w:sz w:val="26"/>
+                <w:szCs w:val="26"/>
+              </w:rPr>
+              <w:t>Tidak</w:t>
+            </w:r>
+            <w:proofErr w:type="spellEnd"/>
+            <w:r>
+              <w:rPr>
+                <w:sz w:val="26"/>
+                <w:szCs w:val="26"/>
+              </w:rPr>
+              <w:t xml:space="preserve"> </w:t>
+            </w:r>
+            <w:proofErr w:type="spellStart"/>
+            <w:r>
+              <w:rPr>
+                <w:sz w:val="26"/>
+                <w:szCs w:val="26"/>
+              </w:rPr>
+              <w:t>ada</w:t>
+            </w:r>
+            <w:proofErr w:type="spellEnd"/>
+          </w:p>
+        </w:tc>
+        <w:tc>
+          <w:tcPr>
+            <w:tcW w:w="1265" w:type="dxa"/>
+          </w:tcPr>
+          <w:p>
+            <w:pPr>
+              <w:rPr>
+                <w:sz w:val="26"/>
+                <w:szCs w:val="26"/>
+              </w:rPr>
+            </w:pPr>
+            <w:r>
+              <w:rPr>
+                <w:sz w:val="26"/>
+                <w:szCs w:val="26"/>
+              </w:rPr>
+              <w:t>16/06/2023</w:t>
+            </w:r>
+          </w:p>
+        </w:tc>
+        <w:tc>
+          <w:tcPr>
+            <w:tcW w:w="1374" w:type="dxa"/>
+          </w:tcPr>
+          <w:p>
+            <w:pPr>
+              <w:rPr>
+                <w:sz w:val="26"/>
+                <w:szCs w:val="26"/>
+              </w:rPr>
+            </w:pPr>
+            <w:r>
+              <w:rPr>
+                <w:sz w:val="26"/>
+                <w:szCs w:val="26"/>
+              </w:rPr>
+              <w:t>18/06/2023</w:t>
+            </w:r>
+          </w:p>
+        </w:tc>
+      </w:tr>
+      <w:tr>
+        <w:tc>
+          <w:tcPr>
+            <w:tcW w:w="470" w:type="dxa"/>
+          </w:tcPr>
+          <w:p>
+            <w:pPr>
+              <w:rPr>
+                <w:sz w:val="26"/>
+                <w:szCs w:val="26"/>
+              </w:rPr>
+            </w:pPr>
+            <w:r>
+              <w:rPr>
+                <w:sz w:val="26"/>
+                <w:szCs w:val="26"/>
+              </w:rPr>
+              <w:t>2</w:t>
+            </w:r>
+          </w:p>
+        </w:tc>
+        <w:tc>
+          <w:tcPr>
+            <w:tcW w:w="738" w:type="dxa"/>
+          </w:tcPr>
+          <w:p>
+            <w:pPr>
+              <w:rPr>
+                <w:sz w:val="26"/>
+                <w:szCs w:val="26"/>
+              </w:rPr>
+            </w:pPr>
+            <w:proofErr w:type="spellStart"/>
+            <w:r>
+              <w:rPr>
+                <w:sz w:val="26"/>
+                <w:szCs w:val="26"/>
+              </w:rPr>
+              <w:t>Fikri</w:t>
+            </w:r>
+            <w:proofErr w:type="spellEnd"/>
+          </w:p>
+        </w:tc>
+        <w:tc>
+          <w:tcPr>
+            <w:tcW w:w="1017" w:type="dxa"/>
+          </w:tcPr>
+          <w:p>
+            <w:pPr>
+              <w:rPr>
+                <w:sz w:val="26"/>
+                <w:szCs w:val="26"/>
+              </w:rPr>
+            </w:pPr>
+            <w:proofErr w:type="spellStart"/>
+            <w:r>
+              <w:rPr>
+                <w:sz w:val="26"/>
+                <w:szCs w:val="26"/>
+              </w:rPr>
+              <w:t>Apa</w:t>
+            </w:r>
+            <w:proofErr w:type="spellEnd"/>
+            <w:r>
+              <w:rPr>
+                <w:sz w:val="26"/>
+                <w:szCs w:val="26"/>
+              </w:rPr>
+              <w:t xml:space="preserve"> yang </w:t>
+            </w:r>
+            <w:proofErr w:type="spellStart"/>
+            <w:r>
+              <w:rPr>
+                <w:sz w:val="26"/>
+                <w:szCs w:val="26"/>
+              </w:rPr>
+              <w:t>kamu</w:t>
+            </w:r>
+            <w:proofErr w:type="spellEnd"/>
+            <w:r>
+              <w:rPr>
+                <w:sz w:val="26"/>
+                <w:szCs w:val="26"/>
+              </w:rPr>
+              <w:t xml:space="preserve"> </w:t>
+            </w:r>
+            <w:proofErr w:type="spellStart"/>
+            <w:r>
+              <w:rPr>
+                <w:sz w:val="26"/>
+                <w:szCs w:val="26"/>
+              </w:rPr>
+              <w:t>lakukan</w:t>
+            </w:r>
+            <w:proofErr w:type="spellEnd"/>
+            <w:r>
+              <w:rPr>
+                <w:sz w:val="26"/>
+                <w:szCs w:val="26"/>
+              </w:rPr>
+              <w:t xml:space="preserve"> </w:t>
+            </w:r>
+            <w:proofErr w:type="spellStart"/>
+            <w:r>
+              <w:rPr>
+                <w:sz w:val="26"/>
+                <w:szCs w:val="26"/>
+              </w:rPr>
+              <w:t>selama</w:t>
+            </w:r>
+            <w:proofErr w:type="spellEnd"/>
+            <w:r>
+              <w:rPr>
+                <w:sz w:val="26"/>
+                <w:szCs w:val="26"/>
+              </w:rPr>
+              <w:t xml:space="preserve"> sprint?</w:t>
+            </w:r>
+          </w:p>
+        </w:tc>
+        <w:tc>
+          <w:tcPr>
+            <w:tcW w:w="1464" w:type="dxa"/>
+          </w:tcPr>
+          <w:p>
+            <w:pPr>
+              <w:rPr>
+                <w:sz w:val="26"/>
+                <w:szCs w:val="26"/>
+              </w:rPr>
+            </w:pPr>
+            <w:proofErr w:type="spellStart"/>
+            <w:r>
+              <w:rPr>
+                <w:sz w:val="26"/>
+                <w:szCs w:val="26"/>
+              </w:rPr>
+              <w:t>Dapat</w:t>
+            </w:r>
+            <w:proofErr w:type="spellEnd"/>
+            <w:r>
+              <w:rPr>
+                <w:sz w:val="26"/>
+                <w:szCs w:val="26"/>
+              </w:rPr>
+              <w:t xml:space="preserve"> </w:t>
+            </w:r>
+            <w:proofErr w:type="spellStart"/>
+            <w:r>
+              <w:rPr>
+                <w:sz w:val="26"/>
+                <w:szCs w:val="26"/>
+              </w:rPr>
+              <w:t>mengetahui</w:t>
+            </w:r>
+            <w:proofErr w:type="spellEnd"/>
+            <w:r>
+              <w:rPr>
+                <w:sz w:val="26"/>
+                <w:szCs w:val="26"/>
+              </w:rPr>
+              <w:t xml:space="preserve"> </w:t>
+            </w:r>
+            <w:proofErr w:type="spellStart"/>
+            <w:r>
+              <w:rPr>
+                <w:sz w:val="26"/>
+                <w:szCs w:val="26"/>
+              </w:rPr>
+              <w:t>rincian</w:t>
+            </w:r>
+            <w:proofErr w:type="spellEnd"/>
+            <w:r>
+              <w:rPr>
+                <w:sz w:val="26"/>
+                <w:szCs w:val="26"/>
+              </w:rPr>
+              <w:t xml:space="preserve"> </w:t>
+            </w:r>
+            <w:proofErr w:type="spellStart"/>
+            <w:r>
+              <w:rPr>
+                <w:sz w:val="26"/>
+                <w:szCs w:val="26"/>
+              </w:rPr>
+              <w:t>harga</w:t>
+            </w:r>
+            <w:proofErr w:type="spellEnd"/>
+          </w:p>
+        </w:tc>
+        <w:tc>
+          <w:tcPr>
+            <w:tcW w:w="1178" w:type="dxa"/>
+          </w:tcPr>
+          <w:p>
+            <w:pPr>
+              <w:rPr>
+                <w:sz w:val="26"/>
+                <w:szCs w:val="26"/>
+              </w:rPr>
+            </w:pPr>
+            <w:r>
+              <w:rPr>
+                <w:sz w:val="26"/>
+                <w:szCs w:val="26"/>
+              </w:rPr>
+              <w:t xml:space="preserve">Desain </w:t>
+            </w:r>
+            <w:proofErr w:type="spellStart"/>
+            <w:r>
+              <w:rPr>
+                <w:sz w:val="26"/>
+                <w:szCs w:val="26"/>
+              </w:rPr>
+              <w:t>tampilan</w:t>
+            </w:r>
+            <w:proofErr w:type="spellEnd"/>
+            <w:r>
+              <w:rPr>
+                <w:sz w:val="26"/>
+                <w:szCs w:val="26"/>
+              </w:rPr>
+              <w:t xml:space="preserve"> dan </w:t>
+            </w:r>
+            <w:proofErr w:type="spellStart"/>
+            <w:r>
+              <w:rPr>
+                <w:sz w:val="26"/>
+                <w:szCs w:val="26"/>
+              </w:rPr>
+              <w:t>pemberian</w:t>
+            </w:r>
+            <w:proofErr w:type="spellEnd"/>
+            <w:r>
+              <w:rPr>
+                <w:sz w:val="26"/>
+                <w:szCs w:val="26"/>
+              </w:rPr>
+              <w:t xml:space="preserve"> </w:t>
+            </w:r>
+            <w:proofErr w:type="spellStart"/>
+            <w:r>
+              <w:rPr>
+                <w:sz w:val="26"/>
+                <w:szCs w:val="26"/>
+              </w:rPr>
+              <w:t>fungsi</w:t>
+            </w:r>
+            <w:proofErr w:type="spellEnd"/>
+            <w:r>
+              <w:rPr>
+                <w:sz w:val="26"/>
+                <w:szCs w:val="26"/>
+              </w:rPr>
+              <w:t xml:space="preserve"> pada </w:t>
+            </w:r>
+            <w:proofErr w:type="spellStart"/>
+            <w:r>
+              <w:rPr>
+                <w:sz w:val="26"/>
+                <w:szCs w:val="26"/>
+              </w:rPr>
+              <w:t>tombol</w:t>
+            </w:r>
+            <w:proofErr w:type="spellEnd"/>
+          </w:p>
+        </w:tc>
+        <w:tc>
+          <w:tcPr>
+            <w:tcW w:w="1510" w:type="dxa"/>
+          </w:tcPr>
+          <w:p>
+            <w:pPr>
+              <w:rPr>
+                <w:sz w:val="26"/>
+                <w:szCs w:val="26"/>
+              </w:rPr>
+            </w:pPr>
+            <w:proofErr w:type="spellStart"/>
+            <w:r>
+              <w:rPr>
+                <w:sz w:val="26"/>
+                <w:szCs w:val="26"/>
+              </w:rPr>
+              <w:t>Kesulitan</w:t>
+            </w:r>
+            <w:proofErr w:type="spellEnd"/>
+            <w:r>
+              <w:rPr>
+                <w:sz w:val="26"/>
+                <w:szCs w:val="26"/>
+              </w:rPr>
+              <w:t xml:space="preserve"> </w:t>
+            </w:r>
+            <w:proofErr w:type="spellStart"/>
+            <w:r>
+              <w:rPr>
+                <w:sz w:val="26"/>
+                <w:szCs w:val="26"/>
+              </w:rPr>
+              <w:t>dalam</w:t>
+            </w:r>
+            <w:proofErr w:type="spellEnd"/>
+            <w:r>
+              <w:rPr>
+                <w:sz w:val="26"/>
+                <w:szCs w:val="26"/>
+              </w:rPr>
+              <w:t xml:space="preserve"> </w:t>
+            </w:r>
+            <w:proofErr w:type="spellStart"/>
+            <w:r>
+              <w:rPr>
+                <w:sz w:val="26"/>
+                <w:szCs w:val="26"/>
+              </w:rPr>
+              <w:t>menavigasikan</w:t>
+            </w:r>
+            <w:proofErr w:type="spellEnd"/>
+            <w:r>
+              <w:rPr>
+                <w:sz w:val="26"/>
+                <w:szCs w:val="26"/>
+              </w:rPr>
+              <w:t xml:space="preserve"> </w:t>
+            </w:r>
+            <w:proofErr w:type="spellStart"/>
+            <w:r>
+              <w:rPr>
+                <w:sz w:val="26"/>
+                <w:szCs w:val="26"/>
+              </w:rPr>
+              <w:t>tombol</w:t>
+            </w:r>
+            <w:proofErr w:type="spellEnd"/>
+            <w:r>
+              <w:rPr>
+                <w:sz w:val="26"/>
+                <w:szCs w:val="26"/>
+              </w:rPr>
+              <w:t xml:space="preserve"> </w:t>
+            </w:r>
+            <w:proofErr w:type="spellStart"/>
+            <w:r>
+              <w:rPr>
+                <w:sz w:val="26"/>
+                <w:szCs w:val="26"/>
+              </w:rPr>
+              <w:t>ke</w:t>
+            </w:r>
+            <w:proofErr w:type="spellEnd"/>
+            <w:r>
+              <w:rPr>
+                <w:sz w:val="26"/>
+                <w:szCs w:val="26"/>
+              </w:rPr>
+              <w:t xml:space="preserve"> </w:t>
+            </w:r>
+            <w:proofErr w:type="spellStart"/>
+            <w:r>
+              <w:rPr>
+                <w:sz w:val="26"/>
+                <w:szCs w:val="26"/>
+              </w:rPr>
+              <w:t>halaman</w:t>
+            </w:r>
+            <w:proofErr w:type="spellEnd"/>
+            <w:r>
+              <w:rPr>
+                <w:sz w:val="26"/>
+                <w:szCs w:val="26"/>
+              </w:rPr>
+              <w:t xml:space="preserve"> yang </w:t>
+            </w:r>
+            <w:proofErr w:type="spellStart"/>
+            <w:r>
+              <w:rPr>
+                <w:sz w:val="26"/>
+                <w:szCs w:val="26"/>
+              </w:rPr>
+              <w:t>sesuai</w:t>
+            </w:r>
+            <w:proofErr w:type="spellEnd"/>
+          </w:p>
+        </w:tc>
+        <w:tc>
+          <w:tcPr>
+            <w:tcW w:w="1265" w:type="dxa"/>
+          </w:tcPr>
+          <w:p>
+            <w:pPr>
+              <w:rPr>
+                <w:sz w:val="26"/>
+                <w:szCs w:val="26"/>
+              </w:rPr>
+            </w:pPr>
+            <w:r>
+              <w:rPr>
+                <w:sz w:val="26"/>
+                <w:szCs w:val="26"/>
+              </w:rPr>
+              <w:t>18/06/2023</w:t>
+            </w:r>
+          </w:p>
+        </w:tc>
+        <w:tc>
+          <w:tcPr>
+            <w:tcW w:w="1374" w:type="dxa"/>
+          </w:tcPr>
+          <w:p>
+            <w:pPr>
+              <w:rPr>
+                <w:sz w:val="26"/>
+                <w:szCs w:val="26"/>
+              </w:rPr>
+            </w:pPr>
+            <w:r>
+              <w:rPr>
+                <w:sz w:val="26"/>
+                <w:szCs w:val="26"/>
+              </w:rPr>
+              <w:t>21/06/2023</w:t>
+            </w:r>
+          </w:p>
+        </w:tc>
+      </w:tr>
+      <w:tr>
+        <w:tc>
+          <w:tcPr>
+            <w:tcW w:w="470" w:type="dxa"/>
+          </w:tcPr>
+          <w:p>
+            <w:pPr>
+              <w:rPr>
+                <w:sz w:val="26"/>
+                <w:szCs w:val="26"/>
+              </w:rPr>
+            </w:pPr>
+            <w:r>
+              <w:rPr>
+                <w:sz w:val="26"/>
+                <w:szCs w:val="26"/>
+              </w:rPr>
+              <w:t>3</w:t>
+            </w:r>
+          </w:p>
+        </w:tc>
+        <w:tc>
+          <w:tcPr>
+            <w:tcW w:w="738" w:type="dxa"/>
+          </w:tcPr>
+          <w:p>
+            <w:pPr>
+              <w:rPr>
+                <w:sz w:val="26"/>
+                <w:szCs w:val="26"/>
+              </w:rPr>
+            </w:pPr>
+            <w:r>
+              <w:rPr>
+                <w:sz w:val="26"/>
+                <w:szCs w:val="26"/>
+              </w:rPr>
+              <w:t>Felix</w:t>
+            </w:r>
+          </w:p>
+        </w:tc>
+        <w:tc>
+          <w:tcPr>
+            <w:tcW w:w="1017" w:type="dxa"/>
+          </w:tcPr>
+          <w:p>
+            <w:pPr>
+              <w:rPr>
+                <w:sz w:val="26"/>
+                <w:szCs w:val="26"/>
+              </w:rPr>
+            </w:pPr>
+            <w:proofErr w:type="spellStart"/>
+            <w:r>
+              <w:rPr>
+                <w:sz w:val="26"/>
+                <w:szCs w:val="26"/>
+              </w:rPr>
+              <w:t>Apa</w:t>
+            </w:r>
+            <w:proofErr w:type="spellEnd"/>
+            <w:r>
+              <w:rPr>
+                <w:sz w:val="26"/>
+                <w:szCs w:val="26"/>
+              </w:rPr>
+              <w:t xml:space="preserve"> yang </w:t>
+            </w:r>
+            <w:proofErr w:type="spellStart"/>
+            <w:r>
+              <w:rPr>
+                <w:sz w:val="26"/>
+                <w:szCs w:val="26"/>
+              </w:rPr>
+              <w:t>kamu</w:t>
+            </w:r>
+            <w:proofErr w:type="spellEnd"/>
+            <w:r>
+              <w:rPr>
+                <w:sz w:val="26"/>
+                <w:szCs w:val="26"/>
+              </w:rPr>
+              <w:t xml:space="preserve"> </w:t>
+            </w:r>
+            <w:proofErr w:type="spellStart"/>
+            <w:r>
+              <w:rPr>
+                <w:sz w:val="26"/>
+                <w:szCs w:val="26"/>
+              </w:rPr>
+              <w:t>lakukan</w:t>
+            </w:r>
+            <w:proofErr w:type="spellEnd"/>
+            <w:r>
+              <w:rPr>
+                <w:sz w:val="26"/>
+                <w:szCs w:val="26"/>
+              </w:rPr>
+              <w:t xml:space="preserve"> </w:t>
+            </w:r>
+            <w:proofErr w:type="spellStart"/>
+            <w:r>
+              <w:rPr>
+                <w:sz w:val="26"/>
+                <w:szCs w:val="26"/>
+              </w:rPr>
+              <w:t>selama</w:t>
+            </w:r>
+            <w:proofErr w:type="spellEnd"/>
+            <w:r>
+              <w:rPr>
+                <w:sz w:val="26"/>
+                <w:szCs w:val="26"/>
+              </w:rPr>
+              <w:t xml:space="preserve"> sprint?</w:t>
+            </w:r>
+          </w:p>
+        </w:tc>
+        <w:tc>
+          <w:tcPr>
+            <w:tcW w:w="1464" w:type="dxa"/>
+          </w:tcPr>
+          <w:p>
+            <w:pPr>
+              <w:rPr>
+                <w:sz w:val="26"/>
+                <w:szCs w:val="26"/>
+              </w:rPr>
+            </w:pPr>
+            <w:proofErr w:type="spellStart"/>
+            <w:r>
+              <w:rPr>
+                <w:sz w:val="26"/>
+                <w:szCs w:val="26"/>
+              </w:rPr>
+              <w:t>Dapat</w:t>
+            </w:r>
+            <w:proofErr w:type="spellEnd"/>
+            <w:r>
+              <w:rPr>
+                <w:sz w:val="26"/>
+                <w:szCs w:val="26"/>
+              </w:rPr>
+              <w:t xml:space="preserve"> </w:t>
+            </w:r>
+            <w:proofErr w:type="spellStart"/>
+            <w:r>
+              <w:rPr>
+                <w:sz w:val="26"/>
+                <w:szCs w:val="26"/>
+              </w:rPr>
+              <w:t>mengetahui</w:t>
+            </w:r>
+            <w:proofErr w:type="spellEnd"/>
+            <w:r>
+              <w:rPr>
+                <w:sz w:val="26"/>
+                <w:szCs w:val="26"/>
+              </w:rPr>
+              <w:t xml:space="preserve"> </w:t>
+            </w:r>
+            <w:proofErr w:type="spellStart"/>
+            <w:r>
+              <w:rPr>
+                <w:sz w:val="26"/>
+                <w:szCs w:val="26"/>
+              </w:rPr>
+              <w:t>rincian</w:t>
+            </w:r>
+            <w:proofErr w:type="spellEnd"/>
+            <w:r>
+              <w:rPr>
+                <w:sz w:val="26"/>
+                <w:szCs w:val="26"/>
+              </w:rPr>
+              <w:t xml:space="preserve"> </w:t>
+            </w:r>
+            <w:proofErr w:type="spellStart"/>
+            <w:r>
+              <w:rPr>
+                <w:sz w:val="26"/>
+                <w:szCs w:val="26"/>
+              </w:rPr>
+              <w:t>harga</w:t>
+            </w:r>
+            <w:proofErr w:type="spellEnd"/>
+          </w:p>
+        </w:tc>
+        <w:tc>
+          <w:tcPr>
+            <w:tcW w:w="1178" w:type="dxa"/>
+          </w:tcPr>
+          <w:p>
+            <w:pPr>
+              <w:rPr>
+                <w:sz w:val="26"/>
+                <w:szCs w:val="26"/>
+              </w:rPr>
+            </w:pPr>
+            <w:r>
+              <w:rPr>
+                <w:sz w:val="26"/>
+                <w:szCs w:val="26"/>
+              </w:rPr>
+              <w:t xml:space="preserve">Desain </w:t>
+            </w:r>
+            <w:proofErr w:type="spellStart"/>
+            <w:r>
+              <w:rPr>
+                <w:sz w:val="26"/>
+                <w:szCs w:val="26"/>
+              </w:rPr>
+              <w:t>tampilan</w:t>
+            </w:r>
+            <w:proofErr w:type="spellEnd"/>
+            <w:r>
+              <w:rPr>
+                <w:sz w:val="26"/>
+                <w:szCs w:val="26"/>
+              </w:rPr>
+              <w:t xml:space="preserve"> dan </w:t>
+            </w:r>
+            <w:proofErr w:type="spellStart"/>
+            <w:r>
+              <w:rPr>
+                <w:sz w:val="26"/>
+                <w:szCs w:val="26"/>
+              </w:rPr>
+              <w:t>warna</w:t>
+            </w:r>
+            <w:proofErr w:type="spellEnd"/>
+            <w:r>
+              <w:rPr>
+                <w:sz w:val="26"/>
+                <w:szCs w:val="26"/>
+              </w:rPr>
+              <w:t xml:space="preserve"> pada </w:t>
+            </w:r>
+            <w:proofErr w:type="spellStart"/>
+            <w:r>
+              <w:rPr>
+                <w:sz w:val="26"/>
+                <w:szCs w:val="26"/>
+              </w:rPr>
+              <w:t>tombol</w:t>
+            </w:r>
+            <w:proofErr w:type="spellEnd"/>
+          </w:p>
+        </w:tc>
+        <w:tc>
+          <w:tcPr>
+            <w:tcW w:w="1510" w:type="dxa"/>
+          </w:tcPr>
+          <w:p>
+            <w:pPr>
+              <w:rPr>
+                <w:sz w:val="26"/>
+                <w:szCs w:val="26"/>
+              </w:rPr>
+            </w:pPr>
+            <w:proofErr w:type="spellStart"/>
+            <w:r>
+              <w:rPr>
+                <w:sz w:val="26"/>
+                <w:szCs w:val="26"/>
+              </w:rPr>
+              <w:t>Tidak</w:t>
+            </w:r>
+            <w:proofErr w:type="spellEnd"/>
+            <w:r>
+              <w:rPr>
+                <w:sz w:val="26"/>
+                <w:szCs w:val="26"/>
+              </w:rPr>
+              <w:t xml:space="preserve"> </w:t>
+            </w:r>
+            <w:proofErr w:type="spellStart"/>
+            <w:r>
+              <w:rPr>
+                <w:sz w:val="26"/>
+                <w:szCs w:val="26"/>
+              </w:rPr>
+              <w:t>ada</w:t>
+            </w:r>
+            <w:proofErr w:type="spellEnd"/>
+          </w:p>
+        </w:tc>
+        <w:tc>
+          <w:tcPr>
+            <w:tcW w:w="1265" w:type="dxa"/>
+          </w:tcPr>
+          <w:p>
+            <w:pPr>
+              <w:rPr>
+                <w:sz w:val="26"/>
+                <w:szCs w:val="26"/>
+              </w:rPr>
+            </w:pPr>
+            <w:r>
+              <w:rPr>
+                <w:sz w:val="26"/>
+                <w:szCs w:val="26"/>
+              </w:rPr>
+              <w:t>22/06/2023</w:t>
+            </w:r>
+          </w:p>
+        </w:tc>
+        <w:tc>
+          <w:tcPr>
+            <w:tcW w:w="1374" w:type="dxa"/>
+          </w:tcPr>
+          <w:p>
+            <w:pPr>
+              <w:rPr>
+                <w:sz w:val="26"/>
+                <w:szCs w:val="26"/>
+              </w:rPr>
+            </w:pPr>
+            <w:r>
+              <w:rPr>
+                <w:sz w:val="26"/>
+                <w:szCs w:val="26"/>
+              </w:rPr>
+              <w:t>23/06/2023</w:t>
+            </w:r>
+          </w:p>
+        </w:tc>
+      </w:tr>
+      <w:tr>
+        <w:tc>
+          <w:tcPr>
+            <w:tcW w:w="470" w:type="dxa"/>
+          </w:tcPr>
+          <w:p>
+            <w:pPr>
+              <w:rPr>
+                <w:sz w:val="26"/>
+                <w:szCs w:val="26"/>
+              </w:rPr>
+            </w:pPr>
+            <w:r>
+              <w:rPr>
+                <w:sz w:val="26"/>
+                <w:szCs w:val="26"/>
+              </w:rPr>
+              <w:t>4</w:t>
+            </w:r>
+          </w:p>
+        </w:tc>
+        <w:tc>
+          <w:tcPr>
+            <w:tcW w:w="738" w:type="dxa"/>
+          </w:tcPr>
+          <w:p>
+            <w:pPr>
+              <w:rPr>
+                <w:sz w:val="26"/>
+                <w:szCs w:val="26"/>
+              </w:rPr>
+            </w:pPr>
+            <w:proofErr w:type="spellStart"/>
+            <w:r>
+              <w:rPr>
+                <w:sz w:val="26"/>
+                <w:szCs w:val="26"/>
+              </w:rPr>
+              <w:t>Fikri</w:t>
+            </w:r>
+            <w:proofErr w:type="spellEnd"/>
+          </w:p>
+        </w:tc>
+        <w:tc>
+          <w:tcPr>
+            <w:tcW w:w="1017" w:type="dxa"/>
+          </w:tcPr>
+          <w:p>
+            <w:pPr>
+              <w:rPr>
+                <w:sz w:val="26"/>
+                <w:szCs w:val="26"/>
+              </w:rPr>
+            </w:pPr>
+            <w:proofErr w:type="spellStart"/>
+            <w:r>
+              <w:rPr>
+                <w:sz w:val="26"/>
+                <w:szCs w:val="26"/>
+              </w:rPr>
+              <w:t>Apa</w:t>
+            </w:r>
+            <w:proofErr w:type="spellEnd"/>
+            <w:r>
+              <w:rPr>
+                <w:sz w:val="26"/>
+                <w:szCs w:val="26"/>
+              </w:rPr>
+              <w:t xml:space="preserve"> yang </w:t>
+            </w:r>
+            <w:proofErr w:type="spellStart"/>
+            <w:r>
+              <w:rPr>
+                <w:sz w:val="26"/>
+                <w:szCs w:val="26"/>
+              </w:rPr>
+              <w:t>kamu</w:t>
+            </w:r>
+            <w:proofErr w:type="spellEnd"/>
+            <w:r>
+              <w:rPr>
+                <w:sz w:val="26"/>
+                <w:szCs w:val="26"/>
+              </w:rPr>
+              <w:t xml:space="preserve"> </w:t>
+            </w:r>
+            <w:proofErr w:type="spellStart"/>
+            <w:r>
+              <w:rPr>
+                <w:sz w:val="26"/>
+                <w:szCs w:val="26"/>
+              </w:rPr>
+              <w:t>lakukan</w:t>
+            </w:r>
+            <w:proofErr w:type="spellEnd"/>
+            <w:r>
+              <w:rPr>
+                <w:sz w:val="26"/>
+                <w:szCs w:val="26"/>
+              </w:rPr>
+              <w:t xml:space="preserve"> </w:t>
+            </w:r>
+            <w:proofErr w:type="spellStart"/>
+            <w:r>
+              <w:rPr>
+                <w:sz w:val="26"/>
+                <w:szCs w:val="26"/>
+              </w:rPr>
+              <w:t>selama</w:t>
+            </w:r>
+            <w:proofErr w:type="spellEnd"/>
+            <w:r>
+              <w:rPr>
+                <w:sz w:val="26"/>
+                <w:szCs w:val="26"/>
+              </w:rPr>
+              <w:t xml:space="preserve"> sprint?</w:t>
+            </w:r>
+          </w:p>
+        </w:tc>
+        <w:tc>
+          <w:tcPr>
+            <w:tcW w:w="1464" w:type="dxa"/>
+          </w:tcPr>
+          <w:p>
+            <w:pPr>
+              <w:rPr>
+                <w:sz w:val="26"/>
+                <w:szCs w:val="26"/>
+              </w:rPr>
+            </w:pPr>
+            <w:proofErr w:type="spellStart"/>
+            <w:r>
+              <w:rPr>
+                <w:sz w:val="26"/>
+                <w:szCs w:val="26"/>
+              </w:rPr>
+              <w:t>Dapat</w:t>
+            </w:r>
+            <w:proofErr w:type="spellEnd"/>
+            <w:r>
+              <w:rPr>
+                <w:sz w:val="26"/>
+                <w:szCs w:val="26"/>
+              </w:rPr>
+              <w:t xml:space="preserve"> </w:t>
+            </w:r>
+            <w:proofErr w:type="spellStart"/>
+            <w:r>
+              <w:rPr>
+                <w:sz w:val="26"/>
+                <w:szCs w:val="26"/>
+              </w:rPr>
+              <w:t>mengetahui</w:t>
+            </w:r>
+            <w:proofErr w:type="spellEnd"/>
+            <w:r>
+              <w:rPr>
+                <w:sz w:val="26"/>
+                <w:szCs w:val="26"/>
+              </w:rPr>
+              <w:t xml:space="preserve"> </w:t>
+            </w:r>
+            <w:proofErr w:type="spellStart"/>
+            <w:r>
+              <w:rPr>
+                <w:sz w:val="26"/>
+                <w:szCs w:val="26"/>
+              </w:rPr>
+              <w:t>rincian</w:t>
+            </w:r>
+            <w:proofErr w:type="spellEnd"/>
+            <w:r>
+              <w:rPr>
+                <w:sz w:val="26"/>
+                <w:szCs w:val="26"/>
+              </w:rPr>
+              <w:t xml:space="preserve"> </w:t>
+            </w:r>
+            <w:proofErr w:type="spellStart"/>
+            <w:r>
+              <w:rPr>
+                <w:sz w:val="26"/>
+                <w:szCs w:val="26"/>
+              </w:rPr>
+              <w:t>harga</w:t>
+            </w:r>
+            <w:proofErr w:type="spellEnd"/>
+          </w:p>
+        </w:tc>
+        <w:tc>
+          <w:tcPr>
+            <w:tcW w:w="1178" w:type="dxa"/>
+          </w:tcPr>
+          <w:p>
+            <w:pPr>
+              <w:rPr>
+                <w:sz w:val="26"/>
+                <w:szCs w:val="26"/>
+              </w:rPr>
+            </w:pPr>
+            <w:r>
+              <w:rPr>
+                <w:sz w:val="26"/>
+                <w:szCs w:val="26"/>
+              </w:rPr>
+              <w:t xml:space="preserve">Desain </w:t>
+            </w:r>
+            <w:proofErr w:type="spellStart"/>
+            <w:r>
+              <w:rPr>
+                <w:sz w:val="26"/>
+                <w:szCs w:val="26"/>
+              </w:rPr>
+              <w:t>tampilan</w:t>
+            </w:r>
+            <w:proofErr w:type="spellEnd"/>
+            <w:r>
+              <w:rPr>
+                <w:sz w:val="26"/>
+                <w:szCs w:val="26"/>
+              </w:rPr>
+              <w:t xml:space="preserve"> dan Icon pada </w:t>
+            </w:r>
+            <w:proofErr w:type="spellStart"/>
+            <w:r>
+              <w:rPr>
+                <w:sz w:val="26"/>
+                <w:szCs w:val="26"/>
+              </w:rPr>
+              <w:t>tombol</w:t>
+            </w:r>
+            <w:proofErr w:type="spellEnd"/>
+          </w:p>
+        </w:tc>
+        <w:tc>
+          <w:tcPr>
+            <w:tcW w:w="1510" w:type="dxa"/>
+          </w:tcPr>
+          <w:p>
+            <w:pPr>
+              <w:rPr>
+                <w:sz w:val="26"/>
+                <w:szCs w:val="26"/>
+              </w:rPr>
+            </w:pPr>
+            <w:proofErr w:type="spellStart"/>
+            <w:r>
+              <w:rPr>
+                <w:sz w:val="26"/>
+                <w:szCs w:val="26"/>
+              </w:rPr>
+              <w:t>Tidak</w:t>
+            </w:r>
+            <w:proofErr w:type="spellEnd"/>
+            <w:r>
+              <w:rPr>
+                <w:sz w:val="26"/>
+                <w:szCs w:val="26"/>
+              </w:rPr>
+              <w:t xml:space="preserve"> </w:t>
+            </w:r>
+            <w:proofErr w:type="spellStart"/>
+            <w:r>
+              <w:rPr>
+                <w:sz w:val="26"/>
+                <w:szCs w:val="26"/>
+              </w:rPr>
+              <w:t>ada</w:t>
+            </w:r>
+            <w:proofErr w:type="spellEnd"/>
+          </w:p>
+        </w:tc>
+        <w:tc>
+          <w:tcPr>
+            <w:tcW w:w="1265" w:type="dxa"/>
+          </w:tcPr>
+          <w:p>
+            <w:pPr>
+              <w:rPr>
+                <w:sz w:val="26"/>
+                <w:szCs w:val="26"/>
+              </w:rPr>
+            </w:pPr>
+            <w:r>
+              <w:rPr>
+                <w:sz w:val="26"/>
+                <w:szCs w:val="26"/>
+              </w:rPr>
+              <w:t>24/06/2023</w:t>
+            </w:r>
+          </w:p>
+        </w:tc>
+        <w:tc>
+          <w:tcPr>
+            <w:tcW w:w="1374" w:type="dxa"/>
+          </w:tcPr>
+          <w:p>
+            <w:pPr>
+              <w:rPr>
+                <w:sz w:val="26"/>
+                <w:szCs w:val="26"/>
+              </w:rPr>
+            </w:pPr>
+            <w:r>
+              <w:rPr>
+                <w:sz w:val="26"/>
+                <w:szCs w:val="26"/>
+              </w:rPr>
+              <w:t>26/06/2023</w:t>
+            </w:r>
+          </w:p>
+        </w:tc>
+      </w:tr>
+      <w:tr>
+        <w:tc>
+          <w:tcPr>
+            <w:tcW w:w="470" w:type="dxa"/>
+          </w:tcPr>
+          <w:p>
+            <w:pPr>
+              <w:rPr>
+                <w:sz w:val="26"/>
+                <w:szCs w:val="26"/>
+              </w:rPr>
+            </w:pPr>
+            <w:r>
+              <w:rPr>
+                <w:sz w:val="26"/>
+                <w:szCs w:val="26"/>
+              </w:rPr>
+              <w:t>5</w:t>
+            </w:r>
+          </w:p>
+        </w:tc>
+        <w:tc>
+          <w:tcPr>
+            <w:tcW w:w="738" w:type="dxa"/>
+          </w:tcPr>
+          <w:p>
+            <w:pPr>
+              <w:rPr>
+                <w:sz w:val="26"/>
+                <w:szCs w:val="26"/>
+              </w:rPr>
+            </w:pPr>
+            <w:r>
+              <w:rPr>
+                <w:sz w:val="26"/>
+                <w:szCs w:val="26"/>
+              </w:rPr>
+              <w:t>Alfin</w:t>
+            </w:r>
+          </w:p>
+        </w:tc>
+        <w:tc>
+          <w:tcPr>
+            <w:tcW w:w="1017" w:type="dxa"/>
+          </w:tcPr>
+          <w:p>
+            <w:pPr>
+              <w:rPr>
+                <w:sz w:val="26"/>
+                <w:szCs w:val="26"/>
+              </w:rPr>
+            </w:pPr>
+            <w:proofErr w:type="spellStart"/>
+            <w:r>
+              <w:rPr>
+                <w:sz w:val="26"/>
+                <w:szCs w:val="26"/>
+              </w:rPr>
+              <w:t>Apa</w:t>
+            </w:r>
+            <w:proofErr w:type="spellEnd"/>
+            <w:r>
+              <w:rPr>
+                <w:sz w:val="26"/>
+                <w:szCs w:val="26"/>
+              </w:rPr>
+              <w:t xml:space="preserve"> yang </w:t>
+            </w:r>
+            <w:proofErr w:type="spellStart"/>
+            <w:r>
+              <w:rPr>
+                <w:sz w:val="26"/>
+                <w:szCs w:val="26"/>
+              </w:rPr>
+              <w:lastRenderedPageBreak/>
+              <w:t>kamu</w:t>
+            </w:r>
+            <w:proofErr w:type="spellEnd"/>
+            <w:r>
+              <w:rPr>
+                <w:sz w:val="26"/>
+                <w:szCs w:val="26"/>
+              </w:rPr>
+              <w:t xml:space="preserve"> </w:t>
+            </w:r>
+            <w:proofErr w:type="spellStart"/>
+            <w:r>
+              <w:rPr>
+                <w:sz w:val="26"/>
+                <w:szCs w:val="26"/>
+              </w:rPr>
+              <w:t>lakukan</w:t>
+            </w:r>
+            <w:proofErr w:type="spellEnd"/>
+            <w:r>
+              <w:rPr>
+                <w:sz w:val="26"/>
+                <w:szCs w:val="26"/>
+              </w:rPr>
+              <w:t xml:space="preserve"> </w:t>
+            </w:r>
+            <w:proofErr w:type="spellStart"/>
+            <w:r>
+              <w:rPr>
+                <w:sz w:val="26"/>
+                <w:szCs w:val="26"/>
+              </w:rPr>
+              <w:t>selama</w:t>
+            </w:r>
+            <w:proofErr w:type="spellEnd"/>
+            <w:r>
+              <w:rPr>
+                <w:sz w:val="26"/>
+                <w:szCs w:val="26"/>
+              </w:rPr>
+              <w:t xml:space="preserve"> sprint?</w:t>
+            </w:r>
+          </w:p>
+        </w:tc>
+        <w:tc>
+          <w:tcPr>
+            <w:tcW w:w="1464" w:type="dxa"/>
+          </w:tcPr>
+          <w:p>
+            <w:pPr>
+              <w:rPr>
+                <w:sz w:val="26"/>
+                <w:szCs w:val="26"/>
+              </w:rPr>
+            </w:pPr>
+            <w:proofErr w:type="spellStart"/>
+            <w:r>
+              <w:rPr>
+                <w:sz w:val="26"/>
+                <w:szCs w:val="26"/>
+              </w:rPr>
+              <w:lastRenderedPageBreak/>
+              <w:t>Dapat</w:t>
+            </w:r>
+            <w:proofErr w:type="spellEnd"/>
+            <w:r>
+              <w:rPr>
+                <w:sz w:val="26"/>
+                <w:szCs w:val="26"/>
+              </w:rPr>
+              <w:t xml:space="preserve"> </w:t>
+            </w:r>
+            <w:proofErr w:type="spellStart"/>
+            <w:r>
+              <w:rPr>
+                <w:sz w:val="26"/>
+                <w:szCs w:val="26"/>
+              </w:rPr>
+              <w:t>menggunak</w:t>
+            </w:r>
+            <w:r>
+              <w:rPr>
+                <w:sz w:val="26"/>
+                <w:szCs w:val="26"/>
+              </w:rPr>
+              <w:lastRenderedPageBreak/>
+              <w:t>an</w:t>
+            </w:r>
+            <w:proofErr w:type="spellEnd"/>
+            <w:r>
+              <w:rPr>
+                <w:sz w:val="26"/>
+                <w:szCs w:val="26"/>
+              </w:rPr>
+              <w:t xml:space="preserve"> </w:t>
+            </w:r>
+            <w:proofErr w:type="spellStart"/>
+            <w:r>
+              <w:rPr>
+                <w:sz w:val="26"/>
+                <w:szCs w:val="26"/>
+              </w:rPr>
+              <w:t>kode</w:t>
+            </w:r>
+            <w:proofErr w:type="spellEnd"/>
+            <w:r>
+              <w:rPr>
+                <w:sz w:val="26"/>
+                <w:szCs w:val="26"/>
+              </w:rPr>
+              <w:t xml:space="preserve"> promo</w:t>
+            </w:r>
+          </w:p>
+        </w:tc>
+        <w:tc>
+          <w:tcPr>
+            <w:tcW w:w="1178" w:type="dxa"/>
+          </w:tcPr>
+          <w:p>
+            <w:pPr>
+              <w:rPr>
+                <w:sz w:val="26"/>
+                <w:szCs w:val="26"/>
+              </w:rPr>
+            </w:pPr>
+            <w:r>
+              <w:rPr>
+                <w:sz w:val="26"/>
+                <w:szCs w:val="26"/>
+              </w:rPr>
+              <w:lastRenderedPageBreak/>
+              <w:t xml:space="preserve">Desain </w:t>
+            </w:r>
+            <w:proofErr w:type="spellStart"/>
+            <w:r>
+              <w:rPr>
+                <w:sz w:val="26"/>
+                <w:szCs w:val="26"/>
+              </w:rPr>
+              <w:t>tampilan</w:t>
+            </w:r>
+            <w:proofErr w:type="spellEnd"/>
+            <w:r>
+              <w:rPr>
+                <w:sz w:val="26"/>
+                <w:szCs w:val="26"/>
+              </w:rPr>
+              <w:t xml:space="preserve"> </w:t>
+            </w:r>
+            <w:r>
+              <w:rPr>
+                <w:sz w:val="26"/>
+                <w:szCs w:val="26"/>
+              </w:rPr>
+              <w:lastRenderedPageBreak/>
+              <w:t xml:space="preserve">dan </w:t>
+            </w:r>
+            <w:proofErr w:type="spellStart"/>
+            <w:r>
+              <w:rPr>
+                <w:sz w:val="26"/>
+                <w:szCs w:val="26"/>
+              </w:rPr>
+              <w:t>prototipe</w:t>
+            </w:r>
+            <w:proofErr w:type="spellEnd"/>
+            <w:r>
+              <w:rPr>
+                <w:sz w:val="26"/>
+                <w:szCs w:val="26"/>
+              </w:rPr>
+              <w:t xml:space="preserve"> </w:t>
+            </w:r>
+          </w:p>
+        </w:tc>
+        <w:tc>
+          <w:tcPr>
+            <w:tcW w:w="1510" w:type="dxa"/>
+          </w:tcPr>
+          <w:p>
+            <w:pPr>
+              <w:rPr>
+                <w:sz w:val="26"/>
+                <w:szCs w:val="26"/>
+              </w:rPr>
+            </w:pPr>
+            <w:proofErr w:type="spellStart"/>
+            <w:r>
+              <w:rPr>
+                <w:sz w:val="26"/>
+                <w:szCs w:val="26"/>
+              </w:rPr>
+              <w:lastRenderedPageBreak/>
+              <w:t>Tidak</w:t>
+            </w:r>
+            <w:proofErr w:type="spellEnd"/>
+            <w:r>
+              <w:rPr>
+                <w:sz w:val="26"/>
+                <w:szCs w:val="26"/>
+              </w:rPr>
+              <w:t xml:space="preserve"> </w:t>
+            </w:r>
+            <w:proofErr w:type="spellStart"/>
+            <w:r>
+              <w:rPr>
+                <w:sz w:val="26"/>
+                <w:szCs w:val="26"/>
+              </w:rPr>
+              <w:t>ada</w:t>
+            </w:r>
+            <w:proofErr w:type="spellEnd"/>
+          </w:p>
+        </w:tc>
+        <w:tc>
+          <w:tcPr>
+            <w:tcW w:w="1265" w:type="dxa"/>
+          </w:tcPr>
+          <w:p>
+            <w:pPr>
+              <w:rPr>
+                <w:sz w:val="26"/>
+                <w:szCs w:val="26"/>
+              </w:rPr>
+            </w:pPr>
+            <w:r>
+              <w:rPr>
+                <w:sz w:val="26"/>
+                <w:szCs w:val="26"/>
+              </w:rPr>
+              <w:t>27/06/2023</w:t>
+            </w:r>
+          </w:p>
+        </w:tc>
+        <w:tc>
+          <w:tcPr>
+            <w:tcW w:w="1374" w:type="dxa"/>
+          </w:tcPr>
+          <w:p>
+            <w:pPr>
+              <w:rPr>
+                <w:sz w:val="26"/>
+                <w:szCs w:val="26"/>
+              </w:rPr>
+            </w:pPr>
+            <w:r>
+              <w:rPr>
+                <w:sz w:val="26"/>
+                <w:szCs w:val="26"/>
+              </w:rPr>
+              <w:t>28/06/20223</w:t>
+            </w:r>
+          </w:p>
+        </w:tc>
+      </w:tr>
+      <w:tr>
+        <w:tc>
+          <w:tcPr>
+            <w:tcW w:w="470" w:type="dxa"/>
+          </w:tcPr>
+          <w:p>
+            <w:pPr>
+              <w:rPr>
+                <w:sz w:val="26"/>
+                <w:szCs w:val="26"/>
+              </w:rPr>
+            </w:pPr>
+            <w:r>
+              <w:rPr>
+                <w:sz w:val="26"/>
+                <w:szCs w:val="26"/>
+              </w:rPr>
+              <w:t>6</w:t>
+            </w:r>
+          </w:p>
+        </w:tc>
+        <w:tc>
+          <w:tcPr>
+            <w:tcW w:w="738" w:type="dxa"/>
+          </w:tcPr>
+          <w:p>
+            <w:pPr>
+              <w:rPr>
+                <w:sz w:val="26"/>
+                <w:szCs w:val="26"/>
+              </w:rPr>
+            </w:pPr>
+            <w:r>
+              <w:rPr>
+                <w:sz w:val="26"/>
+                <w:szCs w:val="26"/>
+              </w:rPr>
+              <w:t>Felix</w:t>
+            </w:r>
+          </w:p>
+        </w:tc>
+        <w:tc>
+          <w:tcPr>
+            <w:tcW w:w="1017" w:type="dxa"/>
+          </w:tcPr>
+          <w:p>
+            <w:pPr>
+              <w:rPr>
+                <w:sz w:val="26"/>
+                <w:szCs w:val="26"/>
+              </w:rPr>
+            </w:pPr>
+            <w:proofErr w:type="spellStart"/>
+            <w:r>
+              <w:rPr>
+                <w:sz w:val="26"/>
+                <w:szCs w:val="26"/>
+              </w:rPr>
+              <w:t>Apa</w:t>
+            </w:r>
+            <w:proofErr w:type="spellEnd"/>
+            <w:r>
+              <w:rPr>
+                <w:sz w:val="26"/>
+                <w:szCs w:val="26"/>
+              </w:rPr>
+              <w:t xml:space="preserve"> yang </w:t>
+            </w:r>
+            <w:proofErr w:type="spellStart"/>
+            <w:r>
+              <w:rPr>
+                <w:sz w:val="26"/>
+                <w:szCs w:val="26"/>
+              </w:rPr>
+              <w:t>kamu</w:t>
+            </w:r>
+            <w:proofErr w:type="spellEnd"/>
+            <w:r>
+              <w:rPr>
+                <w:sz w:val="26"/>
+                <w:szCs w:val="26"/>
+              </w:rPr>
+              <w:t xml:space="preserve"> </w:t>
+            </w:r>
+            <w:proofErr w:type="spellStart"/>
+            <w:r>
+              <w:rPr>
+                <w:sz w:val="26"/>
+                <w:szCs w:val="26"/>
+              </w:rPr>
+              <w:t>lakukan</w:t>
+            </w:r>
+            <w:proofErr w:type="spellEnd"/>
+            <w:r>
+              <w:rPr>
+                <w:sz w:val="26"/>
+                <w:szCs w:val="26"/>
+              </w:rPr>
+              <w:t xml:space="preserve"> </w:t>
+            </w:r>
+            <w:proofErr w:type="spellStart"/>
+            <w:r>
+              <w:rPr>
+                <w:sz w:val="26"/>
+                <w:szCs w:val="26"/>
+              </w:rPr>
+              <w:t>selama</w:t>
+            </w:r>
+            <w:proofErr w:type="spellEnd"/>
+            <w:r>
+              <w:rPr>
+                <w:sz w:val="26"/>
+                <w:szCs w:val="26"/>
+              </w:rPr>
+              <w:t xml:space="preserve"> sprint?</w:t>
+            </w:r>
+          </w:p>
+        </w:tc>
+        <w:tc>
+          <w:tcPr>
+            <w:tcW w:w="1464" w:type="dxa"/>
+          </w:tcPr>
+          <w:p>
+            <w:pPr>
+              <w:rPr>
+                <w:sz w:val="26"/>
+                <w:szCs w:val="26"/>
+              </w:rPr>
+            </w:pPr>
+            <w:proofErr w:type="spellStart"/>
+            <w:r>
+              <w:rPr>
+                <w:sz w:val="26"/>
+                <w:szCs w:val="26"/>
+              </w:rPr>
+              <w:t>Dapat</w:t>
+            </w:r>
+            <w:proofErr w:type="spellEnd"/>
+            <w:r>
+              <w:rPr>
+                <w:sz w:val="26"/>
+                <w:szCs w:val="26"/>
+              </w:rPr>
+              <w:t xml:space="preserve"> </w:t>
+            </w:r>
+            <w:proofErr w:type="spellStart"/>
+            <w:r>
+              <w:rPr>
+                <w:sz w:val="26"/>
+                <w:szCs w:val="26"/>
+              </w:rPr>
+              <w:t>menggunakan</w:t>
+            </w:r>
+            <w:proofErr w:type="spellEnd"/>
+            <w:r>
+              <w:rPr>
+                <w:sz w:val="26"/>
+                <w:szCs w:val="26"/>
+              </w:rPr>
+              <w:t xml:space="preserve"> </w:t>
+            </w:r>
+            <w:proofErr w:type="spellStart"/>
+            <w:r>
+              <w:rPr>
+                <w:sz w:val="26"/>
+                <w:szCs w:val="26"/>
+              </w:rPr>
+              <w:t>kode</w:t>
+            </w:r>
+            <w:proofErr w:type="spellEnd"/>
+            <w:r>
+              <w:rPr>
+                <w:sz w:val="26"/>
+                <w:szCs w:val="26"/>
+              </w:rPr>
+              <w:t xml:space="preserve"> promo</w:t>
+            </w:r>
+          </w:p>
+        </w:tc>
+        <w:tc>
+          <w:tcPr>
+            <w:tcW w:w="1178" w:type="dxa"/>
+          </w:tcPr>
+          <w:p>
+            <w:pPr>
+              <w:rPr>
+                <w:sz w:val="26"/>
+                <w:szCs w:val="26"/>
+              </w:rPr>
+            </w:pPr>
+            <w:r>
+              <w:rPr>
+                <w:sz w:val="26"/>
+                <w:szCs w:val="26"/>
+              </w:rPr>
+              <w:t xml:space="preserve">Desain </w:t>
+            </w:r>
+            <w:proofErr w:type="spellStart"/>
+            <w:r>
+              <w:rPr>
+                <w:sz w:val="26"/>
+                <w:szCs w:val="26"/>
+              </w:rPr>
+              <w:t>tampilan</w:t>
+            </w:r>
+            <w:proofErr w:type="spellEnd"/>
+            <w:r>
+              <w:rPr>
+                <w:sz w:val="26"/>
+                <w:szCs w:val="26"/>
+              </w:rPr>
+              <w:t xml:space="preserve"> dan </w:t>
+            </w:r>
+            <w:proofErr w:type="spellStart"/>
+            <w:r>
+              <w:rPr>
+                <w:sz w:val="26"/>
+                <w:szCs w:val="26"/>
+              </w:rPr>
+              <w:t>pergantian</w:t>
+            </w:r>
+            <w:proofErr w:type="spellEnd"/>
+            <w:r>
+              <w:rPr>
+                <w:sz w:val="26"/>
+                <w:szCs w:val="26"/>
+              </w:rPr>
+              <w:t xml:space="preserve"> </w:t>
+            </w:r>
+            <w:proofErr w:type="spellStart"/>
+            <w:r>
+              <w:rPr>
+                <w:sz w:val="26"/>
+                <w:szCs w:val="26"/>
+              </w:rPr>
+              <w:t>warna</w:t>
+            </w:r>
+            <w:proofErr w:type="spellEnd"/>
+            <w:r>
+              <w:rPr>
+                <w:sz w:val="26"/>
+                <w:szCs w:val="26"/>
+              </w:rPr>
+              <w:t xml:space="preserve"> </w:t>
+            </w:r>
+          </w:p>
+        </w:tc>
+        <w:tc>
+          <w:tcPr>
+            <w:tcW w:w="1510" w:type="dxa"/>
+          </w:tcPr>
+          <w:p>
+            <w:pPr>
+              <w:rPr>
+                <w:sz w:val="26"/>
+                <w:szCs w:val="26"/>
+              </w:rPr>
+            </w:pPr>
+            <w:proofErr w:type="spellStart"/>
+            <w:r>
+              <w:rPr>
+                <w:sz w:val="26"/>
+                <w:szCs w:val="26"/>
+              </w:rPr>
+              <w:t>Tidak</w:t>
+            </w:r>
+            <w:proofErr w:type="spellEnd"/>
+            <w:r>
+              <w:rPr>
+                <w:sz w:val="26"/>
+                <w:szCs w:val="26"/>
+              </w:rPr>
+              <w:t xml:space="preserve"> </w:t>
+            </w:r>
+            <w:proofErr w:type="spellStart"/>
+            <w:r>
+              <w:rPr>
+                <w:sz w:val="26"/>
+                <w:szCs w:val="26"/>
+              </w:rPr>
+              <w:t>ada</w:t>
+            </w:r>
+            <w:proofErr w:type="spellEnd"/>
+          </w:p>
+        </w:tc>
+        <w:tc>
+          <w:tcPr>
+            <w:tcW w:w="1265" w:type="dxa"/>
+          </w:tcPr>
+          <w:p>
+            <w:pPr>
+              <w:rPr>
+                <w:sz w:val="26"/>
+                <w:szCs w:val="26"/>
+              </w:rPr>
+            </w:pPr>
+            <w:r>
+              <w:rPr>
+                <w:sz w:val="26"/>
+                <w:szCs w:val="26"/>
+              </w:rPr>
+              <w:t>28/06/2023</w:t>
+            </w:r>
+          </w:p>
+        </w:tc>
+        <w:tc>
+          <w:tcPr>
+            <w:tcW w:w="1374" w:type="dxa"/>
+          </w:tcPr>
+          <w:p>
+            <w:pPr>
+              <w:rPr>
+                <w:sz w:val="26"/>
+                <w:szCs w:val="26"/>
+              </w:rPr>
+            </w:pPr>
+            <w:r>
+              <w:rPr>
+                <w:sz w:val="26"/>
+                <w:szCs w:val="26"/>
+              </w:rPr>
+              <w:t>28/06/2023</w:t>
+            </w:r>
+          </w:p>
+        </w:tc>
+      </w:tr>
+      <w:tr>
+        <w:tc>
+          <w:tcPr>
+            <w:tcW w:w="470" w:type="dxa"/>
+          </w:tcPr>
+          <w:p>
+            <w:pPr>
+              <w:rPr>
+                <w:sz w:val="26"/>
+                <w:szCs w:val="26"/>
+              </w:rPr>
+            </w:pPr>
+            <w:r>
+              <w:rPr>
+                <w:sz w:val="26"/>
+                <w:szCs w:val="26"/>
+              </w:rPr>
+              <w:t>7</w:t>
+            </w:r>
+          </w:p>
+        </w:tc>
+        <w:tc>
+          <w:tcPr>
+            <w:tcW w:w="738" w:type="dxa"/>
+          </w:tcPr>
+          <w:p>
+            <w:pPr>
+              <w:rPr>
+                <w:sz w:val="26"/>
+                <w:szCs w:val="26"/>
+              </w:rPr>
+            </w:pPr>
+            <w:r>
+              <w:rPr>
+                <w:sz w:val="26"/>
+                <w:szCs w:val="26"/>
+              </w:rPr>
+              <w:t>Alfin</w:t>
+            </w:r>
+          </w:p>
+        </w:tc>
+        <w:tc>
+          <w:tcPr>
+            <w:tcW w:w="1017" w:type="dxa"/>
+          </w:tcPr>
+          <w:p>
+            <w:pPr>
+              <w:rPr>
+                <w:sz w:val="26"/>
+                <w:szCs w:val="26"/>
+              </w:rPr>
+            </w:pPr>
+            <w:proofErr w:type="spellStart"/>
+            <w:r>
+              <w:rPr>
+                <w:sz w:val="26"/>
+                <w:szCs w:val="26"/>
+              </w:rPr>
+              <w:t>Apa</w:t>
+            </w:r>
+            <w:proofErr w:type="spellEnd"/>
+            <w:r>
+              <w:rPr>
+                <w:sz w:val="26"/>
+                <w:szCs w:val="26"/>
+              </w:rPr>
+              <w:t xml:space="preserve"> yang </w:t>
+            </w:r>
+            <w:proofErr w:type="spellStart"/>
+            <w:r>
+              <w:rPr>
+                <w:sz w:val="26"/>
+                <w:szCs w:val="26"/>
+              </w:rPr>
+              <w:t>kamu</w:t>
+            </w:r>
+            <w:proofErr w:type="spellEnd"/>
+            <w:r>
+              <w:rPr>
+                <w:sz w:val="26"/>
+                <w:szCs w:val="26"/>
+              </w:rPr>
+              <w:t xml:space="preserve"> </w:t>
+            </w:r>
+            <w:proofErr w:type="spellStart"/>
+            <w:r>
+              <w:rPr>
+                <w:sz w:val="26"/>
+                <w:szCs w:val="26"/>
+              </w:rPr>
+              <w:t>lakukan</w:t>
+            </w:r>
+            <w:proofErr w:type="spellEnd"/>
+            <w:r>
+              <w:rPr>
+                <w:sz w:val="26"/>
+                <w:szCs w:val="26"/>
+              </w:rPr>
+              <w:t xml:space="preserve"> </w:t>
+            </w:r>
+            <w:proofErr w:type="spellStart"/>
+            <w:r>
+              <w:rPr>
+                <w:sz w:val="26"/>
+                <w:szCs w:val="26"/>
+              </w:rPr>
+              <w:t>selama</w:t>
+            </w:r>
+            <w:proofErr w:type="spellEnd"/>
+            <w:r>
+              <w:rPr>
+                <w:sz w:val="26"/>
+                <w:szCs w:val="26"/>
+              </w:rPr>
+              <w:t xml:space="preserve"> sprint?</w:t>
+            </w:r>
+          </w:p>
+        </w:tc>
+        <w:tc>
+          <w:tcPr>
+            <w:tcW w:w="1464" w:type="dxa"/>
+          </w:tcPr>
+          <w:p>
+            <w:pPr>
+              <w:rPr>
+                <w:sz w:val="26"/>
+                <w:szCs w:val="26"/>
+              </w:rPr>
+            </w:pPr>
+            <w:proofErr w:type="spellStart"/>
+            <w:r>
+              <w:rPr>
+                <w:sz w:val="26"/>
+                <w:szCs w:val="26"/>
+              </w:rPr>
+              <w:t>Dapat</w:t>
+            </w:r>
+            <w:proofErr w:type="spellEnd"/>
+            <w:r>
+              <w:rPr>
+                <w:sz w:val="26"/>
+                <w:szCs w:val="26"/>
+              </w:rPr>
+              <w:t xml:space="preserve"> </w:t>
+            </w:r>
+            <w:proofErr w:type="spellStart"/>
+            <w:r>
+              <w:rPr>
+                <w:sz w:val="26"/>
+                <w:szCs w:val="26"/>
+              </w:rPr>
+              <w:t>menggunakan</w:t>
+            </w:r>
+            <w:proofErr w:type="spellEnd"/>
+            <w:r>
+              <w:rPr>
+                <w:sz w:val="26"/>
+                <w:szCs w:val="26"/>
+              </w:rPr>
+              <w:t xml:space="preserve"> </w:t>
+            </w:r>
+            <w:proofErr w:type="spellStart"/>
+            <w:r>
+              <w:rPr>
+                <w:sz w:val="26"/>
+                <w:szCs w:val="26"/>
+              </w:rPr>
+              <w:t>kode</w:t>
+            </w:r>
+            <w:proofErr w:type="spellEnd"/>
+            <w:r>
+              <w:rPr>
+                <w:sz w:val="26"/>
+                <w:szCs w:val="26"/>
+              </w:rPr>
+              <w:t xml:space="preserve"> promo</w:t>
+            </w:r>
+          </w:p>
+        </w:tc>
+        <w:tc>
+          <w:tcPr>
+            <w:tcW w:w="1178" w:type="dxa"/>
+          </w:tcPr>
+          <w:p>
+            <w:pPr>
+              <w:rPr>
+                <w:sz w:val="26"/>
+                <w:szCs w:val="26"/>
+              </w:rPr>
+            </w:pPr>
+            <w:r>
+              <w:rPr>
+                <w:sz w:val="26"/>
+                <w:szCs w:val="26"/>
+              </w:rPr>
+              <w:t xml:space="preserve">Desain </w:t>
+            </w:r>
+            <w:proofErr w:type="spellStart"/>
+            <w:r>
+              <w:rPr>
+                <w:sz w:val="26"/>
+                <w:szCs w:val="26"/>
+              </w:rPr>
+              <w:t>tampilan</w:t>
+            </w:r>
+            <w:proofErr w:type="spellEnd"/>
+            <w:r>
+              <w:rPr>
+                <w:sz w:val="26"/>
+                <w:szCs w:val="26"/>
+              </w:rPr>
+              <w:t xml:space="preserve"> dan </w:t>
+            </w:r>
+            <w:proofErr w:type="spellStart"/>
+            <w:r>
+              <w:rPr>
+                <w:sz w:val="26"/>
+                <w:szCs w:val="26"/>
+              </w:rPr>
+              <w:t>pemberian</w:t>
+            </w:r>
+            <w:proofErr w:type="spellEnd"/>
+            <w:r>
+              <w:rPr>
+                <w:sz w:val="26"/>
+                <w:szCs w:val="26"/>
+              </w:rPr>
+              <w:t xml:space="preserve"> </w:t>
+            </w:r>
+            <w:proofErr w:type="spellStart"/>
+            <w:r>
+              <w:rPr>
+                <w:sz w:val="26"/>
+                <w:szCs w:val="26"/>
+              </w:rPr>
+              <w:t>fungsi</w:t>
+            </w:r>
+            <w:proofErr w:type="spellEnd"/>
+          </w:p>
+        </w:tc>
+        <w:tc>
+          <w:tcPr>
+            <w:tcW w:w="1510" w:type="dxa"/>
+          </w:tcPr>
+          <w:p>
+            <w:pPr>
+              <w:rPr>
+                <w:sz w:val="26"/>
+                <w:szCs w:val="26"/>
+              </w:rPr>
+            </w:pPr>
+            <w:proofErr w:type="spellStart"/>
+            <w:r>
+              <w:rPr>
+                <w:sz w:val="26"/>
+                <w:szCs w:val="26"/>
+              </w:rPr>
+              <w:t>Kesulitan</w:t>
+            </w:r>
+            <w:proofErr w:type="spellEnd"/>
+            <w:r>
+              <w:rPr>
+                <w:sz w:val="26"/>
+                <w:szCs w:val="26"/>
+              </w:rPr>
+              <w:t xml:space="preserve"> </w:t>
+            </w:r>
+            <w:proofErr w:type="spellStart"/>
+            <w:r>
+              <w:rPr>
+                <w:sz w:val="26"/>
+                <w:szCs w:val="26"/>
+              </w:rPr>
+              <w:t>dengan</w:t>
+            </w:r>
+            <w:proofErr w:type="spellEnd"/>
+            <w:r>
+              <w:rPr>
+                <w:sz w:val="26"/>
+                <w:szCs w:val="26"/>
+              </w:rPr>
+              <w:t xml:space="preserve"> </w:t>
+            </w:r>
+            <w:proofErr w:type="spellStart"/>
+            <w:r>
+              <w:rPr>
+                <w:sz w:val="26"/>
+                <w:szCs w:val="26"/>
+              </w:rPr>
+              <w:t>fungsi</w:t>
+            </w:r>
+            <w:proofErr w:type="spellEnd"/>
+            <w:r>
+              <w:rPr>
+                <w:sz w:val="26"/>
+                <w:szCs w:val="26"/>
+              </w:rPr>
+              <w:t xml:space="preserve"> </w:t>
+            </w:r>
+            <w:proofErr w:type="spellStart"/>
+            <w:r>
+              <w:rPr>
+                <w:sz w:val="26"/>
+                <w:szCs w:val="26"/>
+              </w:rPr>
+              <w:t>dari</w:t>
+            </w:r>
+            <w:proofErr w:type="spellEnd"/>
+            <w:r>
+              <w:rPr>
+                <w:sz w:val="26"/>
+                <w:szCs w:val="26"/>
+              </w:rPr>
+              <w:t xml:space="preserve"> </w:t>
+            </w:r>
+            <w:proofErr w:type="spellStart"/>
+            <w:r>
+              <w:rPr>
+                <w:sz w:val="26"/>
+                <w:szCs w:val="26"/>
+              </w:rPr>
+              <w:t>tombol</w:t>
+            </w:r>
+            <w:proofErr w:type="spellEnd"/>
+            <w:r>
+              <w:rPr>
+                <w:sz w:val="26"/>
+                <w:szCs w:val="26"/>
+              </w:rPr>
+              <w:t xml:space="preserve"> yang </w:t>
+            </w:r>
+            <w:proofErr w:type="spellStart"/>
+            <w:r>
+              <w:rPr>
+                <w:sz w:val="26"/>
+                <w:szCs w:val="26"/>
+              </w:rPr>
+              <w:t>tidak</w:t>
+            </w:r>
+            <w:proofErr w:type="spellEnd"/>
+            <w:r>
+              <w:rPr>
+                <w:sz w:val="26"/>
+                <w:szCs w:val="26"/>
+              </w:rPr>
+              <w:t xml:space="preserve"> </w:t>
+            </w:r>
+            <w:proofErr w:type="spellStart"/>
+            <w:r>
+              <w:rPr>
+                <w:sz w:val="26"/>
+                <w:szCs w:val="26"/>
+              </w:rPr>
+              <w:t>semestinya</w:t>
+            </w:r>
+            <w:proofErr w:type="spellEnd"/>
+          </w:p>
+        </w:tc>
+        <w:tc>
+          <w:tcPr>
+            <w:tcW w:w="1265" w:type="dxa"/>
+          </w:tcPr>
+          <w:p>
+            <w:pPr>
+              <w:rPr>
+                <w:sz w:val="26"/>
+                <w:szCs w:val="26"/>
+              </w:rPr>
+            </w:pPr>
+            <w:r>
+              <w:rPr>
+                <w:sz w:val="26"/>
+                <w:szCs w:val="26"/>
+              </w:rPr>
+              <w:t>28/06/2023</w:t>
+            </w:r>
+          </w:p>
+        </w:tc>
+        <w:tc>
+          <w:tcPr>
+            <w:tcW w:w="1374" w:type="dxa"/>
+          </w:tcPr>
+          <w:p>
+            <w:pPr>
+              <w:rPr>
+                <w:sz w:val="26"/>
+                <w:szCs w:val="26"/>
+              </w:rPr>
+            </w:pPr>
+            <w:r>
+              <w:rPr>
+                <w:sz w:val="26"/>
+                <w:szCs w:val="26"/>
+              </w:rPr>
+              <w:t>30/07/2023</w:t>
+            </w:r>
+          </w:p>
+        </w:tc>
+      </w:tr>
+    </w:tbl>
+    <w:p>
+      <w:pPr>
+        <w:jc w:val="both"/>
+        <w:rPr>
+          <w:sz w:val="26"/>
+          <w:szCs w:val="26"/>
+        </w:rPr>
+      </w:pPr>
+    </w:p>
     <w:p>
       <w:pPr>
         <w:jc w:val="both"/>
@@ -25946,6 +28647,7 @@
           <w:sz w:val="26"/>
           <w:szCs w:val="26"/>
         </w:rPr>
+        <w:lastRenderedPageBreak/>
         <w:t xml:space="preserve">Pada Board Trello </w:t>
       </w:r>
       <w:proofErr w:type="spellStart"/>
@@ -26394,7 +29096,6 @@
           <w:sz w:val="26"/>
           <w:szCs w:val="26"/>
         </w:rPr>
-        <w:lastRenderedPageBreak/>
         <w:drawing>
           <wp:inline distT="0" distB="0" distL="0" distR="0" wp14:anchorId="56A79D93" wp14:editId="5FF06526">
             <wp:extent cx="5731510" cy="3223895"/>

</xml_diff>

<commit_message>
Menambahkan Tabel Laporan Daily Scrum Meeting Sprint ke-6
</commit_message>
<xml_diff>
--- a/Simpel_TugasPraUAS.docx
+++ b/Simpel_TugasPraUAS.docx
@@ -27842,6 +27842,1632 @@
         </w:rPr>
       </w:pPr>
     </w:p>
+    <w:tbl>
+      <w:tblPr>
+        <w:tblStyle w:val="TableGrid"/>
+        <w:tblW w:w="0" w:type="auto"/>
+        <w:tblLook w:val="04A0" w:firstRow="1" w:lastRow="0" w:firstColumn="1" w:lastColumn="0" w:noHBand="0" w:noVBand="1"/>
+      </w:tblPr>
+      <w:tblGrid>
+        <w:gridCol w:w="466"/>
+        <w:gridCol w:w="727"/>
+        <w:gridCol w:w="1000"/>
+        <w:gridCol w:w="1520"/>
+        <w:gridCol w:w="1508"/>
+        <w:gridCol w:w="1309"/>
+        <w:gridCol w:w="1243"/>
+        <w:gridCol w:w="1243"/>
+      </w:tblGrid>
+      <w:tr>
+        <w:tc>
+          <w:tcPr>
+            <w:tcW w:w="9016" w:type="dxa"/>
+            <w:gridSpan w:val="8"/>
+            <w:shd w:val="clear" w:color="auto" w:fill="FFFF00"/>
+          </w:tcPr>
+          <w:p>
+            <w:pPr>
+              <w:rPr>
+                <w:sz w:val="26"/>
+                <w:szCs w:val="26"/>
+              </w:rPr>
+            </w:pPr>
+            <w:proofErr w:type="spellStart"/>
+            <w:r>
+              <w:rPr>
+                <w:sz w:val="26"/>
+                <w:szCs w:val="26"/>
+              </w:rPr>
+              <w:t>Tabel</w:t>
+            </w:r>
+            <w:proofErr w:type="spellEnd"/>
+            <w:r>
+              <w:rPr>
+                <w:sz w:val="26"/>
+                <w:szCs w:val="26"/>
+              </w:rPr>
+              <w:t xml:space="preserve"> </w:t>
+            </w:r>
+            <w:proofErr w:type="spellStart"/>
+            <w:r>
+              <w:rPr>
+                <w:sz w:val="26"/>
+                <w:szCs w:val="26"/>
+              </w:rPr>
+              <w:t>Laporan</w:t>
+            </w:r>
+            <w:proofErr w:type="spellEnd"/>
+            <w:r>
+              <w:rPr>
+                <w:sz w:val="26"/>
+                <w:szCs w:val="26"/>
+              </w:rPr>
+              <w:t xml:space="preserve"> Daily Scrum Meeting (Sprint 6)</w:t>
+            </w:r>
+          </w:p>
+        </w:tc>
+      </w:tr>
+      <w:tr>
+        <w:tc>
+          <w:tcPr>
+            <w:tcW w:w="470" w:type="dxa"/>
+          </w:tcPr>
+          <w:p>
+            <w:pPr>
+              <w:rPr>
+                <w:sz w:val="26"/>
+                <w:szCs w:val="26"/>
+              </w:rPr>
+            </w:pPr>
+            <w:r>
+              <w:rPr>
+                <w:sz w:val="26"/>
+                <w:szCs w:val="26"/>
+              </w:rPr>
+              <w:t>No</w:t>
+            </w:r>
+          </w:p>
+        </w:tc>
+        <w:tc>
+          <w:tcPr>
+            <w:tcW w:w="738" w:type="dxa"/>
+          </w:tcPr>
+          <w:p>
+            <w:pPr>
+              <w:rPr>
+                <w:sz w:val="26"/>
+                <w:szCs w:val="26"/>
+              </w:rPr>
+            </w:pPr>
+            <w:r>
+              <w:rPr>
+                <w:sz w:val="26"/>
+                <w:szCs w:val="26"/>
+              </w:rPr>
+              <w:t>Nama</w:t>
+            </w:r>
+          </w:p>
+        </w:tc>
+        <w:tc>
+          <w:tcPr>
+            <w:tcW w:w="1017" w:type="dxa"/>
+          </w:tcPr>
+          <w:p>
+            <w:pPr>
+              <w:rPr>
+                <w:sz w:val="26"/>
+                <w:szCs w:val="26"/>
+              </w:rPr>
+            </w:pPr>
+            <w:r>
+              <w:rPr>
+                <w:sz w:val="26"/>
+                <w:szCs w:val="26"/>
+              </w:rPr>
+              <w:t>Question</w:t>
+            </w:r>
+          </w:p>
+        </w:tc>
+        <w:tc>
+          <w:tcPr>
+            <w:tcW w:w="1464" w:type="dxa"/>
+          </w:tcPr>
+          <w:p>
+            <w:pPr>
+              <w:rPr>
+                <w:sz w:val="26"/>
+                <w:szCs w:val="26"/>
+              </w:rPr>
+            </w:pPr>
+            <w:r>
+              <w:rPr>
+                <w:sz w:val="26"/>
+                <w:szCs w:val="26"/>
+              </w:rPr>
+              <w:t>Backlog Item</w:t>
+            </w:r>
+          </w:p>
+        </w:tc>
+        <w:tc>
+          <w:tcPr>
+            <w:tcW w:w="1178" w:type="dxa"/>
+          </w:tcPr>
+          <w:p>
+            <w:pPr>
+              <w:rPr>
+                <w:sz w:val="26"/>
+                <w:szCs w:val="26"/>
+              </w:rPr>
+            </w:pPr>
+            <w:r>
+              <w:rPr>
+                <w:sz w:val="26"/>
+                <w:szCs w:val="26"/>
+              </w:rPr>
+              <w:t>Tasks</w:t>
+            </w:r>
+          </w:p>
+        </w:tc>
+        <w:tc>
+          <w:tcPr>
+            <w:tcW w:w="1510" w:type="dxa"/>
+          </w:tcPr>
+          <w:p>
+            <w:pPr>
+              <w:rPr>
+                <w:sz w:val="26"/>
+                <w:szCs w:val="26"/>
+              </w:rPr>
+            </w:pPr>
+            <w:proofErr w:type="spellStart"/>
+            <w:r>
+              <w:rPr>
+                <w:sz w:val="26"/>
+                <w:szCs w:val="26"/>
+              </w:rPr>
+              <w:t>Kendala</w:t>
+            </w:r>
+            <w:proofErr w:type="spellEnd"/>
+          </w:p>
+        </w:tc>
+        <w:tc>
+          <w:tcPr>
+            <w:tcW w:w="1265" w:type="dxa"/>
+          </w:tcPr>
+          <w:p>
+            <w:pPr>
+              <w:rPr>
+                <w:sz w:val="26"/>
+                <w:szCs w:val="26"/>
+              </w:rPr>
+            </w:pPr>
+            <w:proofErr w:type="spellStart"/>
+            <w:r>
+              <w:rPr>
+                <w:sz w:val="26"/>
+                <w:szCs w:val="26"/>
+              </w:rPr>
+              <w:t>Tanggal</w:t>
+            </w:r>
+            <w:proofErr w:type="spellEnd"/>
+            <w:r>
+              <w:rPr>
+                <w:sz w:val="26"/>
+                <w:szCs w:val="26"/>
+              </w:rPr>
+              <w:t xml:space="preserve"> </w:t>
+            </w:r>
+            <w:proofErr w:type="spellStart"/>
+            <w:r>
+              <w:rPr>
+                <w:sz w:val="26"/>
+                <w:szCs w:val="26"/>
+              </w:rPr>
+              <w:t>Mulai</w:t>
+            </w:r>
+            <w:proofErr w:type="spellEnd"/>
+          </w:p>
+        </w:tc>
+        <w:tc>
+          <w:tcPr>
+            <w:tcW w:w="1374" w:type="dxa"/>
+          </w:tcPr>
+          <w:p>
+            <w:pPr>
+              <w:rPr>
+                <w:sz w:val="26"/>
+                <w:szCs w:val="26"/>
+              </w:rPr>
+            </w:pPr>
+            <w:proofErr w:type="spellStart"/>
+            <w:r>
+              <w:rPr>
+                <w:sz w:val="26"/>
+                <w:szCs w:val="26"/>
+              </w:rPr>
+              <w:t>Tanggal</w:t>
+            </w:r>
+            <w:proofErr w:type="spellEnd"/>
+            <w:r>
+              <w:rPr>
+                <w:sz w:val="26"/>
+                <w:szCs w:val="26"/>
+              </w:rPr>
+              <w:t xml:space="preserve"> </w:t>
+            </w:r>
+            <w:proofErr w:type="spellStart"/>
+            <w:r>
+              <w:rPr>
+                <w:sz w:val="26"/>
+                <w:szCs w:val="26"/>
+              </w:rPr>
+              <w:t>Selesai</w:t>
+            </w:r>
+            <w:proofErr w:type="spellEnd"/>
+          </w:p>
+        </w:tc>
+      </w:tr>
+      <w:tr>
+        <w:tc>
+          <w:tcPr>
+            <w:tcW w:w="470" w:type="dxa"/>
+          </w:tcPr>
+          <w:p>
+            <w:pPr>
+              <w:rPr>
+                <w:sz w:val="26"/>
+                <w:szCs w:val="26"/>
+              </w:rPr>
+            </w:pPr>
+            <w:r>
+              <w:rPr>
+                <w:sz w:val="26"/>
+                <w:szCs w:val="26"/>
+              </w:rPr>
+              <w:t>1</w:t>
+            </w:r>
+          </w:p>
+        </w:tc>
+        <w:tc>
+          <w:tcPr>
+            <w:tcW w:w="738" w:type="dxa"/>
+          </w:tcPr>
+          <w:p>
+            <w:pPr>
+              <w:rPr>
+                <w:sz w:val="26"/>
+                <w:szCs w:val="26"/>
+              </w:rPr>
+            </w:pPr>
+            <w:r>
+              <w:rPr>
+                <w:sz w:val="26"/>
+                <w:szCs w:val="26"/>
+              </w:rPr>
+              <w:t>Felix</w:t>
+            </w:r>
+          </w:p>
+        </w:tc>
+        <w:tc>
+          <w:tcPr>
+            <w:tcW w:w="1017" w:type="dxa"/>
+          </w:tcPr>
+          <w:p>
+            <w:pPr>
+              <w:rPr>
+                <w:sz w:val="26"/>
+                <w:szCs w:val="26"/>
+              </w:rPr>
+            </w:pPr>
+            <w:proofErr w:type="spellStart"/>
+            <w:r>
+              <w:rPr>
+                <w:sz w:val="26"/>
+                <w:szCs w:val="26"/>
+              </w:rPr>
+              <w:t>Apa</w:t>
+            </w:r>
+            <w:proofErr w:type="spellEnd"/>
+            <w:r>
+              <w:rPr>
+                <w:sz w:val="26"/>
+                <w:szCs w:val="26"/>
+              </w:rPr>
+              <w:t xml:space="preserve"> yang </w:t>
+            </w:r>
+            <w:proofErr w:type="spellStart"/>
+            <w:r>
+              <w:rPr>
+                <w:sz w:val="26"/>
+                <w:szCs w:val="26"/>
+              </w:rPr>
+              <w:t>kamu</w:t>
+            </w:r>
+            <w:proofErr w:type="spellEnd"/>
+            <w:r>
+              <w:rPr>
+                <w:sz w:val="26"/>
+                <w:szCs w:val="26"/>
+              </w:rPr>
+              <w:t xml:space="preserve"> </w:t>
+            </w:r>
+            <w:proofErr w:type="spellStart"/>
+            <w:r>
+              <w:rPr>
+                <w:sz w:val="26"/>
+                <w:szCs w:val="26"/>
+              </w:rPr>
+              <w:t>lakukan</w:t>
+            </w:r>
+            <w:proofErr w:type="spellEnd"/>
+            <w:r>
+              <w:rPr>
+                <w:sz w:val="26"/>
+                <w:szCs w:val="26"/>
+              </w:rPr>
+              <w:t xml:space="preserve"> </w:t>
+            </w:r>
+            <w:proofErr w:type="spellStart"/>
+            <w:r>
+              <w:rPr>
+                <w:sz w:val="26"/>
+                <w:szCs w:val="26"/>
+              </w:rPr>
+              <w:t>selama</w:t>
+            </w:r>
+            <w:proofErr w:type="spellEnd"/>
+            <w:r>
+              <w:rPr>
+                <w:sz w:val="26"/>
+                <w:szCs w:val="26"/>
+              </w:rPr>
+              <w:t xml:space="preserve"> sprint?</w:t>
+            </w:r>
+          </w:p>
+        </w:tc>
+        <w:tc>
+          <w:tcPr>
+            <w:tcW w:w="1464" w:type="dxa"/>
+          </w:tcPr>
+          <w:p>
+            <w:pPr>
+              <w:rPr>
+                <w:sz w:val="26"/>
+                <w:szCs w:val="26"/>
+              </w:rPr>
+            </w:pPr>
+            <w:proofErr w:type="spellStart"/>
+            <w:r>
+              <w:rPr>
+                <w:sz w:val="26"/>
+                <w:szCs w:val="26"/>
+              </w:rPr>
+              <w:t>Memperindah</w:t>
+            </w:r>
+            <w:proofErr w:type="spellEnd"/>
+            <w:r>
+              <w:rPr>
+                <w:sz w:val="26"/>
+                <w:szCs w:val="26"/>
+              </w:rPr>
+              <w:t xml:space="preserve"> </w:t>
+            </w:r>
+            <w:proofErr w:type="spellStart"/>
+            <w:r>
+              <w:rPr>
+                <w:sz w:val="26"/>
+                <w:szCs w:val="26"/>
+              </w:rPr>
+              <w:t>tampilan</w:t>
+            </w:r>
+            <w:proofErr w:type="spellEnd"/>
+            <w:r>
+              <w:rPr>
+                <w:sz w:val="26"/>
+                <w:szCs w:val="26"/>
+              </w:rPr>
+              <w:t xml:space="preserve"> UI</w:t>
+            </w:r>
+          </w:p>
+        </w:tc>
+        <w:tc>
+          <w:tcPr>
+            <w:tcW w:w="1178" w:type="dxa"/>
+          </w:tcPr>
+          <w:p>
+            <w:pPr>
+              <w:rPr>
+                <w:sz w:val="26"/>
+                <w:szCs w:val="26"/>
+              </w:rPr>
+            </w:pPr>
+            <w:r>
+              <w:rPr>
+                <w:sz w:val="26"/>
+                <w:szCs w:val="26"/>
+              </w:rPr>
+              <w:t xml:space="preserve">Desain </w:t>
+            </w:r>
+            <w:proofErr w:type="spellStart"/>
+            <w:r>
+              <w:rPr>
+                <w:sz w:val="26"/>
+                <w:szCs w:val="26"/>
+              </w:rPr>
+              <w:t>tampilan</w:t>
+            </w:r>
+            <w:proofErr w:type="spellEnd"/>
+            <w:r>
+              <w:rPr>
+                <w:sz w:val="26"/>
+                <w:szCs w:val="26"/>
+              </w:rPr>
+              <w:t xml:space="preserve"> </w:t>
+            </w:r>
+          </w:p>
+        </w:tc>
+        <w:tc>
+          <w:tcPr>
+            <w:tcW w:w="1510" w:type="dxa"/>
+          </w:tcPr>
+          <w:p>
+            <w:pPr>
+              <w:rPr>
+                <w:sz w:val="26"/>
+                <w:szCs w:val="26"/>
+              </w:rPr>
+            </w:pPr>
+            <w:proofErr w:type="spellStart"/>
+            <w:r>
+              <w:rPr>
+                <w:sz w:val="26"/>
+                <w:szCs w:val="26"/>
+              </w:rPr>
+              <w:t>Tidak</w:t>
+            </w:r>
+            <w:proofErr w:type="spellEnd"/>
+            <w:r>
+              <w:rPr>
+                <w:sz w:val="26"/>
+                <w:szCs w:val="26"/>
+              </w:rPr>
+              <w:t xml:space="preserve"> </w:t>
+            </w:r>
+            <w:proofErr w:type="spellStart"/>
+            <w:r>
+              <w:rPr>
+                <w:sz w:val="26"/>
+                <w:szCs w:val="26"/>
+              </w:rPr>
+              <w:t>ada</w:t>
+            </w:r>
+            <w:proofErr w:type="spellEnd"/>
+          </w:p>
+        </w:tc>
+        <w:tc>
+          <w:tcPr>
+            <w:tcW w:w="1265" w:type="dxa"/>
+          </w:tcPr>
+          <w:p>
+            <w:pPr>
+              <w:rPr>
+                <w:sz w:val="26"/>
+                <w:szCs w:val="26"/>
+              </w:rPr>
+            </w:pPr>
+            <w:r>
+              <w:rPr>
+                <w:sz w:val="26"/>
+                <w:szCs w:val="26"/>
+              </w:rPr>
+              <w:t>1/07/2023</w:t>
+            </w:r>
+          </w:p>
+        </w:tc>
+        <w:tc>
+          <w:tcPr>
+            <w:tcW w:w="1374" w:type="dxa"/>
+          </w:tcPr>
+          <w:p>
+            <w:pPr>
+              <w:rPr>
+                <w:sz w:val="26"/>
+                <w:szCs w:val="26"/>
+              </w:rPr>
+            </w:pPr>
+            <w:r>
+              <w:rPr>
+                <w:sz w:val="26"/>
+                <w:szCs w:val="26"/>
+              </w:rPr>
+              <w:t>02/07/2023</w:t>
+            </w:r>
+          </w:p>
+        </w:tc>
+      </w:tr>
+      <w:tr>
+        <w:tc>
+          <w:tcPr>
+            <w:tcW w:w="470" w:type="dxa"/>
+          </w:tcPr>
+          <w:p>
+            <w:pPr>
+              <w:rPr>
+                <w:sz w:val="26"/>
+                <w:szCs w:val="26"/>
+              </w:rPr>
+            </w:pPr>
+            <w:r>
+              <w:rPr>
+                <w:sz w:val="26"/>
+                <w:szCs w:val="26"/>
+              </w:rPr>
+              <w:t>2</w:t>
+            </w:r>
+          </w:p>
+        </w:tc>
+        <w:tc>
+          <w:tcPr>
+            <w:tcW w:w="738" w:type="dxa"/>
+          </w:tcPr>
+          <w:p>
+            <w:pPr>
+              <w:rPr>
+                <w:sz w:val="26"/>
+                <w:szCs w:val="26"/>
+              </w:rPr>
+            </w:pPr>
+            <w:proofErr w:type="spellStart"/>
+            <w:r>
+              <w:rPr>
+                <w:sz w:val="26"/>
+                <w:szCs w:val="26"/>
+              </w:rPr>
+              <w:t>Fikri</w:t>
+            </w:r>
+            <w:proofErr w:type="spellEnd"/>
+          </w:p>
+        </w:tc>
+        <w:tc>
+          <w:tcPr>
+            <w:tcW w:w="1017" w:type="dxa"/>
+          </w:tcPr>
+          <w:p>
+            <w:pPr>
+              <w:rPr>
+                <w:sz w:val="26"/>
+                <w:szCs w:val="26"/>
+              </w:rPr>
+            </w:pPr>
+            <w:proofErr w:type="spellStart"/>
+            <w:r>
+              <w:rPr>
+                <w:sz w:val="26"/>
+                <w:szCs w:val="26"/>
+              </w:rPr>
+              <w:t>Apa</w:t>
+            </w:r>
+            <w:proofErr w:type="spellEnd"/>
+            <w:r>
+              <w:rPr>
+                <w:sz w:val="26"/>
+                <w:szCs w:val="26"/>
+              </w:rPr>
+              <w:t xml:space="preserve"> yang </w:t>
+            </w:r>
+            <w:proofErr w:type="spellStart"/>
+            <w:r>
+              <w:rPr>
+                <w:sz w:val="26"/>
+                <w:szCs w:val="26"/>
+              </w:rPr>
+              <w:t>kamu</w:t>
+            </w:r>
+            <w:proofErr w:type="spellEnd"/>
+            <w:r>
+              <w:rPr>
+                <w:sz w:val="26"/>
+                <w:szCs w:val="26"/>
+              </w:rPr>
+              <w:t xml:space="preserve"> </w:t>
+            </w:r>
+            <w:proofErr w:type="spellStart"/>
+            <w:r>
+              <w:rPr>
+                <w:sz w:val="26"/>
+                <w:szCs w:val="26"/>
+              </w:rPr>
+              <w:t>lakukan</w:t>
+            </w:r>
+            <w:proofErr w:type="spellEnd"/>
+            <w:r>
+              <w:rPr>
+                <w:sz w:val="26"/>
+                <w:szCs w:val="26"/>
+              </w:rPr>
+              <w:t xml:space="preserve"> </w:t>
+            </w:r>
+            <w:proofErr w:type="spellStart"/>
+            <w:r>
+              <w:rPr>
+                <w:sz w:val="26"/>
+                <w:szCs w:val="26"/>
+              </w:rPr>
+              <w:t>selama</w:t>
+            </w:r>
+            <w:proofErr w:type="spellEnd"/>
+            <w:r>
+              <w:rPr>
+                <w:sz w:val="26"/>
+                <w:szCs w:val="26"/>
+              </w:rPr>
+              <w:t xml:space="preserve"> sprint?</w:t>
+            </w:r>
+          </w:p>
+        </w:tc>
+        <w:tc>
+          <w:tcPr>
+            <w:tcW w:w="1464" w:type="dxa"/>
+          </w:tcPr>
+          <w:p>
+            <w:pPr>
+              <w:rPr>
+                <w:sz w:val="26"/>
+                <w:szCs w:val="26"/>
+              </w:rPr>
+            </w:pPr>
+            <w:proofErr w:type="spellStart"/>
+            <w:r>
+              <w:rPr>
+                <w:sz w:val="26"/>
+                <w:szCs w:val="26"/>
+              </w:rPr>
+              <w:t>Memperindah</w:t>
+            </w:r>
+            <w:proofErr w:type="spellEnd"/>
+            <w:r>
+              <w:rPr>
+                <w:sz w:val="26"/>
+                <w:szCs w:val="26"/>
+              </w:rPr>
+              <w:t xml:space="preserve"> </w:t>
+            </w:r>
+            <w:proofErr w:type="spellStart"/>
+            <w:r>
+              <w:rPr>
+                <w:sz w:val="26"/>
+                <w:szCs w:val="26"/>
+              </w:rPr>
+              <w:t>tampilan</w:t>
+            </w:r>
+            <w:proofErr w:type="spellEnd"/>
+            <w:r>
+              <w:rPr>
+                <w:sz w:val="26"/>
+                <w:szCs w:val="26"/>
+              </w:rPr>
+              <w:t xml:space="preserve"> UI</w:t>
+            </w:r>
+          </w:p>
+        </w:tc>
+        <w:tc>
+          <w:tcPr>
+            <w:tcW w:w="1178" w:type="dxa"/>
+          </w:tcPr>
+          <w:p>
+            <w:pPr>
+              <w:rPr>
+                <w:sz w:val="26"/>
+                <w:szCs w:val="26"/>
+              </w:rPr>
+            </w:pPr>
+            <w:r>
+              <w:rPr>
+                <w:sz w:val="26"/>
+                <w:szCs w:val="26"/>
+              </w:rPr>
+              <w:t xml:space="preserve">Desain </w:t>
+            </w:r>
+            <w:proofErr w:type="spellStart"/>
+            <w:r>
+              <w:rPr>
+                <w:sz w:val="26"/>
+                <w:szCs w:val="26"/>
+              </w:rPr>
+              <w:t>tampilan</w:t>
+            </w:r>
+            <w:proofErr w:type="spellEnd"/>
+            <w:r>
+              <w:rPr>
+                <w:sz w:val="26"/>
+                <w:szCs w:val="26"/>
+              </w:rPr>
+              <w:t xml:space="preserve"> dan </w:t>
+            </w:r>
+            <w:proofErr w:type="spellStart"/>
+            <w:r>
+              <w:rPr>
+                <w:sz w:val="26"/>
+                <w:szCs w:val="26"/>
+              </w:rPr>
+              <w:t>pemberian</w:t>
+            </w:r>
+            <w:proofErr w:type="spellEnd"/>
+            <w:r>
+              <w:rPr>
+                <w:sz w:val="26"/>
+                <w:szCs w:val="26"/>
+              </w:rPr>
+              <w:t xml:space="preserve"> </w:t>
+            </w:r>
+            <w:proofErr w:type="spellStart"/>
+            <w:r>
+              <w:rPr>
+                <w:sz w:val="26"/>
+                <w:szCs w:val="26"/>
+              </w:rPr>
+              <w:t>warna</w:t>
+            </w:r>
+            <w:proofErr w:type="spellEnd"/>
+          </w:p>
+        </w:tc>
+        <w:tc>
+          <w:tcPr>
+            <w:tcW w:w="1510" w:type="dxa"/>
+          </w:tcPr>
+          <w:p>
+            <w:pPr>
+              <w:rPr>
+                <w:sz w:val="26"/>
+                <w:szCs w:val="26"/>
+              </w:rPr>
+            </w:pPr>
+            <w:proofErr w:type="spellStart"/>
+            <w:r>
+              <w:rPr>
+                <w:sz w:val="26"/>
+                <w:szCs w:val="26"/>
+              </w:rPr>
+              <w:t>Kesulitan</w:t>
+            </w:r>
+            <w:proofErr w:type="spellEnd"/>
+            <w:r>
+              <w:rPr>
+                <w:sz w:val="26"/>
+                <w:szCs w:val="26"/>
+              </w:rPr>
+              <w:t xml:space="preserve"> </w:t>
+            </w:r>
+            <w:proofErr w:type="spellStart"/>
+            <w:r>
+              <w:rPr>
+                <w:sz w:val="26"/>
+                <w:szCs w:val="26"/>
+              </w:rPr>
+              <w:t>menentukan</w:t>
+            </w:r>
+            <w:proofErr w:type="spellEnd"/>
+            <w:r>
+              <w:rPr>
+                <w:sz w:val="26"/>
+                <w:szCs w:val="26"/>
+              </w:rPr>
+              <w:t xml:space="preserve"> </w:t>
+            </w:r>
+            <w:proofErr w:type="spellStart"/>
+            <w:r>
+              <w:rPr>
+                <w:sz w:val="26"/>
+                <w:szCs w:val="26"/>
+              </w:rPr>
+              <w:t>warna</w:t>
+            </w:r>
+            <w:proofErr w:type="spellEnd"/>
+            <w:r>
+              <w:rPr>
+                <w:sz w:val="26"/>
+                <w:szCs w:val="26"/>
+              </w:rPr>
+              <w:t xml:space="preserve"> </w:t>
+            </w:r>
+            <w:proofErr w:type="spellStart"/>
+            <w:r>
+              <w:rPr>
+                <w:sz w:val="26"/>
+                <w:szCs w:val="26"/>
+              </w:rPr>
+              <w:t>dikarenakan</w:t>
+            </w:r>
+            <w:proofErr w:type="spellEnd"/>
+            <w:r>
+              <w:rPr>
+                <w:sz w:val="26"/>
+                <w:szCs w:val="26"/>
+              </w:rPr>
+              <w:t xml:space="preserve"> </w:t>
+            </w:r>
+            <w:proofErr w:type="spellStart"/>
+            <w:r>
+              <w:rPr>
+                <w:sz w:val="26"/>
+                <w:szCs w:val="26"/>
+              </w:rPr>
+              <w:t>ada</w:t>
+            </w:r>
+            <w:proofErr w:type="spellEnd"/>
+            <w:r>
+              <w:rPr>
+                <w:sz w:val="26"/>
+                <w:szCs w:val="26"/>
+              </w:rPr>
+              <w:t xml:space="preserve"> </w:t>
+            </w:r>
+            <w:proofErr w:type="spellStart"/>
+            <w:r>
+              <w:rPr>
+                <w:sz w:val="26"/>
+                <w:szCs w:val="26"/>
+              </w:rPr>
+              <w:t>perdebatan</w:t>
+            </w:r>
+            <w:proofErr w:type="spellEnd"/>
+            <w:r>
+              <w:rPr>
+                <w:sz w:val="26"/>
+                <w:szCs w:val="26"/>
+              </w:rPr>
+              <w:t xml:space="preserve"> </w:t>
+            </w:r>
+            <w:proofErr w:type="spellStart"/>
+            <w:r>
+              <w:rPr>
+                <w:sz w:val="26"/>
+                <w:szCs w:val="26"/>
+              </w:rPr>
+              <w:t>antar</w:t>
+            </w:r>
+            <w:proofErr w:type="spellEnd"/>
+            <w:r>
+              <w:rPr>
+                <w:sz w:val="26"/>
+                <w:szCs w:val="26"/>
+              </w:rPr>
+              <w:t xml:space="preserve"> </w:t>
+            </w:r>
+            <w:proofErr w:type="spellStart"/>
+            <w:r>
+              <w:rPr>
+                <w:sz w:val="26"/>
+                <w:szCs w:val="26"/>
+              </w:rPr>
+              <w:t>tim</w:t>
+            </w:r>
+            <w:proofErr w:type="spellEnd"/>
+          </w:p>
+        </w:tc>
+        <w:tc>
+          <w:tcPr>
+            <w:tcW w:w="1265" w:type="dxa"/>
+          </w:tcPr>
+          <w:p>
+            <w:pPr>
+              <w:rPr>
+                <w:sz w:val="26"/>
+                <w:szCs w:val="26"/>
+              </w:rPr>
+            </w:pPr>
+            <w:r>
+              <w:rPr>
+                <w:sz w:val="26"/>
+                <w:szCs w:val="26"/>
+              </w:rPr>
+              <w:t>02/07/2023</w:t>
+            </w:r>
+          </w:p>
+        </w:tc>
+        <w:tc>
+          <w:tcPr>
+            <w:tcW w:w="1374" w:type="dxa"/>
+          </w:tcPr>
+          <w:p>
+            <w:pPr>
+              <w:rPr>
+                <w:sz w:val="26"/>
+                <w:szCs w:val="26"/>
+              </w:rPr>
+            </w:pPr>
+            <w:r>
+              <w:rPr>
+                <w:sz w:val="26"/>
+                <w:szCs w:val="26"/>
+              </w:rPr>
+              <w:t>03/07/2023</w:t>
+            </w:r>
+          </w:p>
+        </w:tc>
+      </w:tr>
+      <w:tr>
+        <w:tc>
+          <w:tcPr>
+            <w:tcW w:w="470" w:type="dxa"/>
+          </w:tcPr>
+          <w:p>
+            <w:pPr>
+              <w:rPr>
+                <w:sz w:val="26"/>
+                <w:szCs w:val="26"/>
+              </w:rPr>
+            </w:pPr>
+            <w:r>
+              <w:rPr>
+                <w:sz w:val="26"/>
+                <w:szCs w:val="26"/>
+              </w:rPr>
+              <w:t>3</w:t>
+            </w:r>
+          </w:p>
+        </w:tc>
+        <w:tc>
+          <w:tcPr>
+            <w:tcW w:w="738" w:type="dxa"/>
+          </w:tcPr>
+          <w:p>
+            <w:pPr>
+              <w:rPr>
+                <w:sz w:val="26"/>
+                <w:szCs w:val="26"/>
+              </w:rPr>
+            </w:pPr>
+            <w:r>
+              <w:rPr>
+                <w:sz w:val="26"/>
+                <w:szCs w:val="26"/>
+              </w:rPr>
+              <w:t>Alfin</w:t>
+            </w:r>
+          </w:p>
+        </w:tc>
+        <w:tc>
+          <w:tcPr>
+            <w:tcW w:w="1017" w:type="dxa"/>
+          </w:tcPr>
+          <w:p>
+            <w:pPr>
+              <w:rPr>
+                <w:sz w:val="26"/>
+                <w:szCs w:val="26"/>
+              </w:rPr>
+            </w:pPr>
+            <w:proofErr w:type="spellStart"/>
+            <w:r>
+              <w:rPr>
+                <w:sz w:val="26"/>
+                <w:szCs w:val="26"/>
+              </w:rPr>
+              <w:t>Apa</w:t>
+            </w:r>
+            <w:proofErr w:type="spellEnd"/>
+            <w:r>
+              <w:rPr>
+                <w:sz w:val="26"/>
+                <w:szCs w:val="26"/>
+              </w:rPr>
+              <w:t xml:space="preserve"> yang </w:t>
+            </w:r>
+            <w:proofErr w:type="spellStart"/>
+            <w:r>
+              <w:rPr>
+                <w:sz w:val="26"/>
+                <w:szCs w:val="26"/>
+              </w:rPr>
+              <w:t>kamu</w:t>
+            </w:r>
+            <w:proofErr w:type="spellEnd"/>
+            <w:r>
+              <w:rPr>
+                <w:sz w:val="26"/>
+                <w:szCs w:val="26"/>
+              </w:rPr>
+              <w:t xml:space="preserve"> </w:t>
+            </w:r>
+            <w:proofErr w:type="spellStart"/>
+            <w:r>
+              <w:rPr>
+                <w:sz w:val="26"/>
+                <w:szCs w:val="26"/>
+              </w:rPr>
+              <w:t>lakukan</w:t>
+            </w:r>
+            <w:proofErr w:type="spellEnd"/>
+            <w:r>
+              <w:rPr>
+                <w:sz w:val="26"/>
+                <w:szCs w:val="26"/>
+              </w:rPr>
+              <w:t xml:space="preserve"> </w:t>
+            </w:r>
+            <w:proofErr w:type="spellStart"/>
+            <w:r>
+              <w:rPr>
+                <w:sz w:val="26"/>
+                <w:szCs w:val="26"/>
+              </w:rPr>
+              <w:lastRenderedPageBreak/>
+              <w:t>selama</w:t>
+            </w:r>
+            <w:proofErr w:type="spellEnd"/>
+            <w:r>
+              <w:rPr>
+                <w:sz w:val="26"/>
+                <w:szCs w:val="26"/>
+              </w:rPr>
+              <w:t xml:space="preserve"> sprint?</w:t>
+            </w:r>
+          </w:p>
+        </w:tc>
+        <w:tc>
+          <w:tcPr>
+            <w:tcW w:w="1464" w:type="dxa"/>
+          </w:tcPr>
+          <w:p>
+            <w:pPr>
+              <w:rPr>
+                <w:sz w:val="26"/>
+                <w:szCs w:val="26"/>
+              </w:rPr>
+            </w:pPr>
+            <w:proofErr w:type="spellStart"/>
+            <w:r>
+              <w:rPr>
+                <w:sz w:val="26"/>
+                <w:szCs w:val="26"/>
+              </w:rPr>
+              <w:lastRenderedPageBreak/>
+              <w:t>Menambahkan</w:t>
+            </w:r>
+            <w:proofErr w:type="spellEnd"/>
+            <w:r>
+              <w:rPr>
+                <w:sz w:val="26"/>
+                <w:szCs w:val="26"/>
+              </w:rPr>
+              <w:t xml:space="preserve"> </w:t>
+            </w:r>
+            <w:proofErr w:type="spellStart"/>
+            <w:r>
+              <w:rPr>
+                <w:sz w:val="26"/>
+                <w:szCs w:val="26"/>
+              </w:rPr>
+              <w:t>halaman</w:t>
+            </w:r>
+            <w:proofErr w:type="spellEnd"/>
+            <w:r>
+              <w:rPr>
+                <w:sz w:val="26"/>
+                <w:szCs w:val="26"/>
+              </w:rPr>
+              <w:t xml:space="preserve"> splash</w:t>
+            </w:r>
+          </w:p>
+        </w:tc>
+        <w:tc>
+          <w:tcPr>
+            <w:tcW w:w="1178" w:type="dxa"/>
+          </w:tcPr>
+          <w:p>
+            <w:pPr>
+              <w:rPr>
+                <w:sz w:val="26"/>
+                <w:szCs w:val="26"/>
+              </w:rPr>
+            </w:pPr>
+            <w:r>
+              <w:rPr>
+                <w:sz w:val="26"/>
+                <w:szCs w:val="26"/>
+              </w:rPr>
+              <w:t xml:space="preserve">Desain </w:t>
+            </w:r>
+            <w:proofErr w:type="spellStart"/>
+            <w:r>
+              <w:rPr>
+                <w:sz w:val="26"/>
+                <w:szCs w:val="26"/>
+              </w:rPr>
+              <w:t>tampilan</w:t>
+            </w:r>
+            <w:proofErr w:type="spellEnd"/>
+            <w:r>
+              <w:rPr>
+                <w:sz w:val="26"/>
+                <w:szCs w:val="26"/>
+              </w:rPr>
+              <w:t xml:space="preserve"> dan </w:t>
+            </w:r>
+            <w:proofErr w:type="spellStart"/>
+            <w:r>
+              <w:rPr>
+                <w:sz w:val="26"/>
+                <w:szCs w:val="26"/>
+              </w:rPr>
+              <w:t>pengkonesi</w:t>
+            </w:r>
+            <w:r>
+              <w:rPr>
+                <w:sz w:val="26"/>
+                <w:szCs w:val="26"/>
+              </w:rPr>
+              <w:lastRenderedPageBreak/>
+              <w:t>kan</w:t>
+            </w:r>
+            <w:proofErr w:type="spellEnd"/>
+            <w:r>
+              <w:rPr>
+                <w:sz w:val="26"/>
+                <w:szCs w:val="26"/>
+              </w:rPr>
+              <w:t xml:space="preserve"> </w:t>
+            </w:r>
+            <w:proofErr w:type="spellStart"/>
+            <w:r>
+              <w:rPr>
+                <w:sz w:val="26"/>
+                <w:szCs w:val="26"/>
+              </w:rPr>
+              <w:t>halaman</w:t>
+            </w:r>
+            <w:proofErr w:type="spellEnd"/>
+          </w:p>
+        </w:tc>
+        <w:tc>
+          <w:tcPr>
+            <w:tcW w:w="1510" w:type="dxa"/>
+          </w:tcPr>
+          <w:p>
+            <w:pPr>
+              <w:rPr>
+                <w:sz w:val="26"/>
+                <w:szCs w:val="26"/>
+              </w:rPr>
+            </w:pPr>
+            <w:proofErr w:type="spellStart"/>
+            <w:r>
+              <w:rPr>
+                <w:sz w:val="26"/>
+                <w:szCs w:val="26"/>
+              </w:rPr>
+              <w:lastRenderedPageBreak/>
+              <w:t>Kesulitan</w:t>
+            </w:r>
+            <w:proofErr w:type="spellEnd"/>
+            <w:r>
+              <w:rPr>
+                <w:sz w:val="26"/>
+                <w:szCs w:val="26"/>
+              </w:rPr>
+              <w:t xml:space="preserve"> </w:t>
+            </w:r>
+            <w:proofErr w:type="spellStart"/>
+            <w:r>
+              <w:rPr>
+                <w:sz w:val="26"/>
+                <w:szCs w:val="26"/>
+              </w:rPr>
+              <w:t>dengan</w:t>
+            </w:r>
+            <w:proofErr w:type="spellEnd"/>
+            <w:r>
+              <w:rPr>
+                <w:sz w:val="26"/>
+                <w:szCs w:val="26"/>
+              </w:rPr>
+              <w:t xml:space="preserve"> design yang </w:t>
+            </w:r>
+            <w:proofErr w:type="spellStart"/>
+            <w:r>
+              <w:rPr>
+                <w:sz w:val="26"/>
+                <w:szCs w:val="26"/>
+              </w:rPr>
+              <w:t>ingin</w:t>
+            </w:r>
+            <w:proofErr w:type="spellEnd"/>
+            <w:r>
+              <w:rPr>
+                <w:sz w:val="26"/>
+                <w:szCs w:val="26"/>
+              </w:rPr>
+              <w:t xml:space="preserve"> </w:t>
+            </w:r>
+            <w:proofErr w:type="spellStart"/>
+            <w:r>
+              <w:rPr>
+                <w:sz w:val="26"/>
+                <w:szCs w:val="26"/>
+              </w:rPr>
+              <w:t>dibentuk</w:t>
+            </w:r>
+            <w:proofErr w:type="spellEnd"/>
+          </w:p>
+        </w:tc>
+        <w:tc>
+          <w:tcPr>
+            <w:tcW w:w="1265" w:type="dxa"/>
+          </w:tcPr>
+          <w:p>
+            <w:pPr>
+              <w:rPr>
+                <w:sz w:val="26"/>
+                <w:szCs w:val="26"/>
+              </w:rPr>
+            </w:pPr>
+            <w:r>
+              <w:rPr>
+                <w:sz w:val="26"/>
+                <w:szCs w:val="26"/>
+              </w:rPr>
+              <w:t>04/07/2023</w:t>
+            </w:r>
+          </w:p>
+        </w:tc>
+        <w:tc>
+          <w:tcPr>
+            <w:tcW w:w="1374" w:type="dxa"/>
+          </w:tcPr>
+          <w:p>
+            <w:pPr>
+              <w:rPr>
+                <w:sz w:val="26"/>
+                <w:szCs w:val="26"/>
+              </w:rPr>
+            </w:pPr>
+            <w:r>
+              <w:rPr>
+                <w:sz w:val="26"/>
+                <w:szCs w:val="26"/>
+              </w:rPr>
+              <w:t>05/07/2023</w:t>
+            </w:r>
+          </w:p>
+        </w:tc>
+      </w:tr>
+      <w:tr>
+        <w:tc>
+          <w:tcPr>
+            <w:tcW w:w="470" w:type="dxa"/>
+          </w:tcPr>
+          <w:p>
+            <w:pPr>
+              <w:rPr>
+                <w:sz w:val="26"/>
+                <w:szCs w:val="26"/>
+              </w:rPr>
+            </w:pPr>
+            <w:r>
+              <w:rPr>
+                <w:sz w:val="26"/>
+                <w:szCs w:val="26"/>
+              </w:rPr>
+              <w:t>4</w:t>
+            </w:r>
+          </w:p>
+        </w:tc>
+        <w:tc>
+          <w:tcPr>
+            <w:tcW w:w="738" w:type="dxa"/>
+          </w:tcPr>
+          <w:p>
+            <w:pPr>
+              <w:rPr>
+                <w:sz w:val="26"/>
+                <w:szCs w:val="26"/>
+              </w:rPr>
+            </w:pPr>
+            <w:r>
+              <w:rPr>
+                <w:sz w:val="26"/>
+                <w:szCs w:val="26"/>
+              </w:rPr>
+              <w:t>Felix</w:t>
+            </w:r>
+          </w:p>
+        </w:tc>
+        <w:tc>
+          <w:tcPr>
+            <w:tcW w:w="1017" w:type="dxa"/>
+          </w:tcPr>
+          <w:p>
+            <w:pPr>
+              <w:rPr>
+                <w:sz w:val="26"/>
+                <w:szCs w:val="26"/>
+              </w:rPr>
+            </w:pPr>
+            <w:proofErr w:type="spellStart"/>
+            <w:r>
+              <w:rPr>
+                <w:sz w:val="26"/>
+                <w:szCs w:val="26"/>
+              </w:rPr>
+              <w:t>Apa</w:t>
+            </w:r>
+            <w:proofErr w:type="spellEnd"/>
+            <w:r>
+              <w:rPr>
+                <w:sz w:val="26"/>
+                <w:szCs w:val="26"/>
+              </w:rPr>
+              <w:t xml:space="preserve"> yang </w:t>
+            </w:r>
+            <w:proofErr w:type="spellStart"/>
+            <w:r>
+              <w:rPr>
+                <w:sz w:val="26"/>
+                <w:szCs w:val="26"/>
+              </w:rPr>
+              <w:t>kamu</w:t>
+            </w:r>
+            <w:proofErr w:type="spellEnd"/>
+            <w:r>
+              <w:rPr>
+                <w:sz w:val="26"/>
+                <w:szCs w:val="26"/>
+              </w:rPr>
+              <w:t xml:space="preserve"> </w:t>
+            </w:r>
+            <w:proofErr w:type="spellStart"/>
+            <w:r>
+              <w:rPr>
+                <w:sz w:val="26"/>
+                <w:szCs w:val="26"/>
+              </w:rPr>
+              <w:t>lakukan</w:t>
+            </w:r>
+            <w:proofErr w:type="spellEnd"/>
+            <w:r>
+              <w:rPr>
+                <w:sz w:val="26"/>
+                <w:szCs w:val="26"/>
+              </w:rPr>
+              <w:t xml:space="preserve"> </w:t>
+            </w:r>
+            <w:proofErr w:type="spellStart"/>
+            <w:r>
+              <w:rPr>
+                <w:sz w:val="26"/>
+                <w:szCs w:val="26"/>
+              </w:rPr>
+              <w:t>selama</w:t>
+            </w:r>
+            <w:proofErr w:type="spellEnd"/>
+            <w:r>
+              <w:rPr>
+                <w:sz w:val="26"/>
+                <w:szCs w:val="26"/>
+              </w:rPr>
+              <w:t xml:space="preserve"> sprint?</w:t>
+            </w:r>
+          </w:p>
+        </w:tc>
+        <w:tc>
+          <w:tcPr>
+            <w:tcW w:w="1464" w:type="dxa"/>
+          </w:tcPr>
+          <w:p>
+            <w:pPr>
+              <w:rPr>
+                <w:sz w:val="26"/>
+                <w:szCs w:val="26"/>
+              </w:rPr>
+            </w:pPr>
+            <w:proofErr w:type="spellStart"/>
+            <w:r>
+              <w:rPr>
+                <w:sz w:val="26"/>
+                <w:szCs w:val="26"/>
+              </w:rPr>
+              <w:t>Menambahkan</w:t>
+            </w:r>
+            <w:proofErr w:type="spellEnd"/>
+            <w:r>
+              <w:rPr>
+                <w:sz w:val="26"/>
+                <w:szCs w:val="26"/>
+              </w:rPr>
+              <w:t xml:space="preserve"> </w:t>
+            </w:r>
+            <w:proofErr w:type="spellStart"/>
+            <w:r>
+              <w:rPr>
+                <w:sz w:val="26"/>
+                <w:szCs w:val="26"/>
+              </w:rPr>
+              <w:t>halaman</w:t>
+            </w:r>
+            <w:proofErr w:type="spellEnd"/>
+            <w:r>
+              <w:rPr>
+                <w:sz w:val="26"/>
+                <w:szCs w:val="26"/>
+              </w:rPr>
+              <w:t xml:space="preserve"> splash</w:t>
+            </w:r>
+          </w:p>
+        </w:tc>
+        <w:tc>
+          <w:tcPr>
+            <w:tcW w:w="1178" w:type="dxa"/>
+          </w:tcPr>
+          <w:p>
+            <w:pPr>
+              <w:rPr>
+                <w:sz w:val="26"/>
+                <w:szCs w:val="26"/>
+              </w:rPr>
+            </w:pPr>
+            <w:r>
+              <w:rPr>
+                <w:sz w:val="26"/>
+                <w:szCs w:val="26"/>
+              </w:rPr>
+              <w:t xml:space="preserve">Desain </w:t>
+            </w:r>
+            <w:proofErr w:type="spellStart"/>
+            <w:r>
+              <w:rPr>
+                <w:sz w:val="26"/>
+                <w:szCs w:val="26"/>
+              </w:rPr>
+              <w:t>tampilan</w:t>
+            </w:r>
+            <w:proofErr w:type="spellEnd"/>
+            <w:r>
+              <w:rPr>
+                <w:sz w:val="26"/>
+                <w:szCs w:val="26"/>
+              </w:rPr>
+              <w:t xml:space="preserve">, </w:t>
+            </w:r>
+            <w:proofErr w:type="spellStart"/>
+            <w:r>
+              <w:rPr>
+                <w:sz w:val="26"/>
+                <w:szCs w:val="26"/>
+              </w:rPr>
+              <w:t>menambahkan</w:t>
+            </w:r>
+            <w:proofErr w:type="spellEnd"/>
+            <w:r>
+              <w:rPr>
+                <w:sz w:val="26"/>
+                <w:szCs w:val="26"/>
+              </w:rPr>
+              <w:t xml:space="preserve"> </w:t>
+            </w:r>
+            <w:proofErr w:type="spellStart"/>
+            <w:r>
+              <w:rPr>
+                <w:sz w:val="26"/>
+                <w:szCs w:val="26"/>
+              </w:rPr>
+              <w:t>gambar</w:t>
+            </w:r>
+            <w:proofErr w:type="spellEnd"/>
+            <w:r>
+              <w:rPr>
+                <w:sz w:val="26"/>
+                <w:szCs w:val="26"/>
+              </w:rPr>
+              <w:t xml:space="preserve"> pada </w:t>
+            </w:r>
+            <w:proofErr w:type="spellStart"/>
+            <w:r>
+              <w:rPr>
+                <w:sz w:val="26"/>
+                <w:szCs w:val="26"/>
+              </w:rPr>
+              <w:t>halaman</w:t>
+            </w:r>
+            <w:proofErr w:type="spellEnd"/>
+            <w:r>
+              <w:rPr>
+                <w:sz w:val="26"/>
+                <w:szCs w:val="26"/>
+              </w:rPr>
+              <w:t xml:space="preserve"> splash</w:t>
+            </w:r>
+          </w:p>
+        </w:tc>
+        <w:tc>
+          <w:tcPr>
+            <w:tcW w:w="1510" w:type="dxa"/>
+          </w:tcPr>
+          <w:p>
+            <w:pPr>
+              <w:rPr>
+                <w:sz w:val="26"/>
+                <w:szCs w:val="26"/>
+              </w:rPr>
+            </w:pPr>
+            <w:proofErr w:type="spellStart"/>
+            <w:r>
+              <w:rPr>
+                <w:sz w:val="26"/>
+                <w:szCs w:val="26"/>
+              </w:rPr>
+              <w:t>Tidak</w:t>
+            </w:r>
+            <w:proofErr w:type="spellEnd"/>
+            <w:r>
+              <w:rPr>
+                <w:sz w:val="26"/>
+                <w:szCs w:val="26"/>
+              </w:rPr>
+              <w:t xml:space="preserve"> </w:t>
+            </w:r>
+            <w:proofErr w:type="spellStart"/>
+            <w:r>
+              <w:rPr>
+                <w:sz w:val="26"/>
+                <w:szCs w:val="26"/>
+              </w:rPr>
+              <w:t>ada</w:t>
+            </w:r>
+            <w:proofErr w:type="spellEnd"/>
+          </w:p>
+        </w:tc>
+        <w:tc>
+          <w:tcPr>
+            <w:tcW w:w="1265" w:type="dxa"/>
+          </w:tcPr>
+          <w:p>
+            <w:pPr>
+              <w:rPr>
+                <w:sz w:val="26"/>
+                <w:szCs w:val="26"/>
+              </w:rPr>
+            </w:pPr>
+            <w:r>
+              <w:rPr>
+                <w:sz w:val="26"/>
+                <w:szCs w:val="26"/>
+              </w:rPr>
+              <w:t>05/07/2023</w:t>
+            </w:r>
+          </w:p>
+        </w:tc>
+        <w:tc>
+          <w:tcPr>
+            <w:tcW w:w="1374" w:type="dxa"/>
+          </w:tcPr>
+          <w:p>
+            <w:pPr>
+              <w:rPr>
+                <w:sz w:val="26"/>
+                <w:szCs w:val="26"/>
+              </w:rPr>
+            </w:pPr>
+            <w:r>
+              <w:rPr>
+                <w:sz w:val="26"/>
+                <w:szCs w:val="26"/>
+              </w:rPr>
+              <w:t>06/07/2023</w:t>
+            </w:r>
+          </w:p>
+        </w:tc>
+      </w:tr>
+    </w:tbl>
+    <w:p>
+      <w:pPr>
+        <w:jc w:val="both"/>
+        <w:rPr>
+          <w:sz w:val="26"/>
+          <w:szCs w:val="26"/>
+        </w:rPr>
+      </w:pPr>
+    </w:p>
     <w:p>
       <w:pPr>
         <w:jc w:val="both"/>
@@ -28647,7 +30273,6 @@
           <w:sz w:val="26"/>
           <w:szCs w:val="26"/>
         </w:rPr>
-        <w:lastRenderedPageBreak/>
         <w:t xml:space="preserve">Pada Board Trello </w:t>
       </w:r>
       <w:proofErr w:type="spellStart"/>
@@ -29096,6 +30721,7 @@
           <w:sz w:val="26"/>
           <w:szCs w:val="26"/>
         </w:rPr>
+        <w:lastRenderedPageBreak/>
         <w:drawing>
           <wp:inline distT="0" distB="0" distL="0" distR="0" wp14:anchorId="56A79D93" wp14:editId="5FF06526">
             <wp:extent cx="5731510" cy="3223895"/>

</xml_diff>

<commit_message>
Menambahkan Tabel Sprint Retrospective (Sprint 3 dan 4)
</commit_message>
<xml_diff>
--- a/Simpel_TugasPraUAS.docx
+++ b/Simpel_TugasPraUAS.docx
@@ -30178,6 +30178,771 @@
         </w:rPr>
       </w:pPr>
     </w:p>
+    <w:tbl>
+      <w:tblPr>
+        <w:tblStyle w:val="TableGrid"/>
+        <w:tblW w:w="0" w:type="auto"/>
+        <w:tblLook w:val="04A0" w:firstRow="1" w:lastRow="0" w:firstColumn="1" w:lastColumn="0" w:noHBand="0" w:noVBand="1"/>
+      </w:tblPr>
+      <w:tblGrid>
+        <w:gridCol w:w="1803"/>
+        <w:gridCol w:w="1803"/>
+        <w:gridCol w:w="1803"/>
+        <w:gridCol w:w="1803"/>
+        <w:gridCol w:w="1804"/>
+      </w:tblGrid>
+      <w:tr>
+        <w:tc>
+          <w:tcPr>
+            <w:tcW w:w="9016" w:type="dxa"/>
+            <w:gridSpan w:val="5"/>
+            <w:shd w:val="clear" w:color="auto" w:fill="FFFF00"/>
+          </w:tcPr>
+          <w:p>
+            <w:pPr>
+              <w:jc w:val="both"/>
+              <w:rPr>
+                <w:sz w:val="26"/>
+                <w:szCs w:val="26"/>
+              </w:rPr>
+            </w:pPr>
+            <w:proofErr w:type="spellStart"/>
+            <w:r>
+              <w:rPr>
+                <w:sz w:val="26"/>
+                <w:szCs w:val="26"/>
+              </w:rPr>
+              <w:t>Tabel</w:t>
+            </w:r>
+            <w:proofErr w:type="spellEnd"/>
+            <w:r>
+              <w:rPr>
+                <w:sz w:val="26"/>
+                <w:szCs w:val="26"/>
+              </w:rPr>
+              <w:t xml:space="preserve"> Sprint Retrospective (Sprint 3)</w:t>
+            </w:r>
+          </w:p>
+        </w:tc>
+      </w:tr>
+      <w:tr>
+        <w:tc>
+          <w:tcPr>
+            <w:tcW w:w="3606" w:type="dxa"/>
+            <w:gridSpan w:val="2"/>
+            <w:shd w:val="clear" w:color="auto" w:fill="00B0F0"/>
+          </w:tcPr>
+          <w:p>
+            <w:pPr>
+              <w:jc w:val="both"/>
+              <w:rPr>
+                <w:sz w:val="26"/>
+                <w:szCs w:val="26"/>
+              </w:rPr>
+            </w:pPr>
+            <w:r>
+              <w:rPr>
+                <w:sz w:val="26"/>
+                <w:szCs w:val="26"/>
+              </w:rPr>
+              <w:t>Analysis</w:t>
+            </w:r>
+          </w:p>
+        </w:tc>
+        <w:tc>
+          <w:tcPr>
+            <w:tcW w:w="5410" w:type="dxa"/>
+            <w:gridSpan w:val="3"/>
+            <w:shd w:val="clear" w:color="auto" w:fill="00B0F0"/>
+          </w:tcPr>
+          <w:p>
+            <w:pPr>
+              <w:jc w:val="both"/>
+              <w:rPr>
+                <w:sz w:val="26"/>
+                <w:szCs w:val="26"/>
+              </w:rPr>
+            </w:pPr>
+            <w:r>
+              <w:rPr>
+                <w:sz w:val="26"/>
+                <w:szCs w:val="26"/>
+              </w:rPr>
+              <w:t>Action</w:t>
+            </w:r>
+          </w:p>
+        </w:tc>
+      </w:tr>
+      <w:tr>
+        <w:tc>
+          <w:tcPr>
+            <w:tcW w:w="1803" w:type="dxa"/>
+            <w:tcBorders>
+              <w:bottom w:val="single" w:sz="4" w:space="0" w:color="auto"/>
+            </w:tcBorders>
+          </w:tcPr>
+          <w:p>
+            <w:pPr>
+              <w:jc w:val="both"/>
+              <w:rPr>
+                <w:sz w:val="26"/>
+                <w:szCs w:val="26"/>
+              </w:rPr>
+            </w:pPr>
+            <w:r>
+              <w:rPr>
+                <w:sz w:val="26"/>
+                <w:szCs w:val="26"/>
+              </w:rPr>
+              <w:t>What went well?</w:t>
+            </w:r>
+          </w:p>
+        </w:tc>
+        <w:tc>
+          <w:tcPr>
+            <w:tcW w:w="1803" w:type="dxa"/>
+          </w:tcPr>
+          <w:p>
+            <w:pPr>
+              <w:jc w:val="both"/>
+              <w:rPr>
+                <w:sz w:val="26"/>
+                <w:szCs w:val="26"/>
+              </w:rPr>
+            </w:pPr>
+            <w:r>
+              <w:rPr>
+                <w:sz w:val="26"/>
+                <w:szCs w:val="26"/>
+              </w:rPr>
+              <w:t>What could be improved?</w:t>
+            </w:r>
+          </w:p>
+        </w:tc>
+        <w:tc>
+          <w:tcPr>
+            <w:tcW w:w="1803" w:type="dxa"/>
+            <w:tcBorders>
+              <w:bottom w:val="single" w:sz="4" w:space="0" w:color="auto"/>
+            </w:tcBorders>
+          </w:tcPr>
+          <w:p>
+            <w:pPr>
+              <w:jc w:val="both"/>
+              <w:rPr>
+                <w:sz w:val="26"/>
+                <w:szCs w:val="26"/>
+              </w:rPr>
+            </w:pPr>
+            <w:r>
+              <w:rPr>
+                <w:sz w:val="26"/>
+                <w:szCs w:val="26"/>
+              </w:rPr>
+              <w:t>What to stop doing?</w:t>
+            </w:r>
+          </w:p>
+        </w:tc>
+        <w:tc>
+          <w:tcPr>
+            <w:tcW w:w="1803" w:type="dxa"/>
+          </w:tcPr>
+          <w:p>
+            <w:pPr>
+              <w:jc w:val="both"/>
+              <w:rPr>
+                <w:sz w:val="26"/>
+                <w:szCs w:val="26"/>
+              </w:rPr>
+            </w:pPr>
+            <w:r>
+              <w:rPr>
+                <w:sz w:val="26"/>
+                <w:szCs w:val="26"/>
+              </w:rPr>
+              <w:t>What to keep doing?</w:t>
+            </w:r>
+          </w:p>
+        </w:tc>
+        <w:tc>
+          <w:tcPr>
+            <w:tcW w:w="1804" w:type="dxa"/>
+            <w:tcBorders>
+              <w:bottom w:val="single" w:sz="4" w:space="0" w:color="auto"/>
+            </w:tcBorders>
+          </w:tcPr>
+          <w:p>
+            <w:pPr>
+              <w:jc w:val="both"/>
+              <w:rPr>
+                <w:sz w:val="26"/>
+                <w:szCs w:val="26"/>
+              </w:rPr>
+            </w:pPr>
+            <w:r>
+              <w:rPr>
+                <w:sz w:val="26"/>
+                <w:szCs w:val="26"/>
+              </w:rPr>
+              <w:t>What to start doing?</w:t>
+            </w:r>
+          </w:p>
+        </w:tc>
+      </w:tr>
+      <w:tr>
+        <w:tc>
+          <w:tcPr>
+            <w:tcW w:w="1803" w:type="dxa"/>
+            <w:tcBorders>
+              <w:top w:val="single" w:sz="4" w:space="0" w:color="auto"/>
+              <w:left w:val="single" w:sz="4" w:space="0" w:color="auto"/>
+              <w:bottom w:val="single" w:sz="4" w:space="0" w:color="auto"/>
+              <w:right w:val="single" w:sz="4" w:space="0" w:color="auto"/>
+            </w:tcBorders>
+          </w:tcPr>
+          <w:p>
+            <w:pPr>
+              <w:jc w:val="both"/>
+              <w:rPr>
+                <w:sz w:val="26"/>
+                <w:szCs w:val="26"/>
+              </w:rPr>
+            </w:pPr>
+            <w:r>
+              <w:rPr>
+                <w:sz w:val="26"/>
+                <w:szCs w:val="26"/>
+              </w:rPr>
+              <w:t>Result driven meeting</w:t>
+            </w:r>
+          </w:p>
+        </w:tc>
+        <w:tc>
+          <w:tcPr>
+            <w:tcW w:w="1803" w:type="dxa"/>
+            <w:tcBorders>
+              <w:left w:val="single" w:sz="4" w:space="0" w:color="auto"/>
+            </w:tcBorders>
+          </w:tcPr>
+          <w:p>
+            <w:pPr>
+              <w:jc w:val="both"/>
+              <w:rPr>
+                <w:sz w:val="26"/>
+                <w:szCs w:val="26"/>
+              </w:rPr>
+            </w:pPr>
+            <w:r>
+              <w:rPr>
+                <w:sz w:val="26"/>
+                <w:szCs w:val="26"/>
+              </w:rPr>
+              <w:t>Schedule before meeting</w:t>
+            </w:r>
+          </w:p>
+        </w:tc>
+        <w:tc>
+          <w:tcPr>
+            <w:tcW w:w="1803" w:type="dxa"/>
+            <w:tcBorders>
+              <w:bottom w:val="single" w:sz="4" w:space="0" w:color="auto"/>
+            </w:tcBorders>
+          </w:tcPr>
+          <w:p>
+            <w:pPr>
+              <w:jc w:val="both"/>
+              <w:rPr>
+                <w:sz w:val="26"/>
+                <w:szCs w:val="26"/>
+              </w:rPr>
+            </w:pPr>
+            <w:proofErr w:type="spellStart"/>
+            <w:r>
+              <w:rPr>
+                <w:sz w:val="26"/>
+                <w:szCs w:val="26"/>
+              </w:rPr>
+              <w:t>Arquing</w:t>
+            </w:r>
+            <w:proofErr w:type="spellEnd"/>
+            <w:r>
+              <w:rPr>
+                <w:sz w:val="26"/>
+                <w:szCs w:val="26"/>
+              </w:rPr>
+              <w:t xml:space="preserve"> too much</w:t>
+            </w:r>
+          </w:p>
+        </w:tc>
+        <w:tc>
+          <w:tcPr>
+            <w:tcW w:w="1803" w:type="dxa"/>
+          </w:tcPr>
+          <w:p>
+            <w:pPr>
+              <w:jc w:val="both"/>
+              <w:rPr>
+                <w:sz w:val="26"/>
+                <w:szCs w:val="26"/>
+              </w:rPr>
+            </w:pPr>
+            <w:r>
+              <w:rPr>
+                <w:sz w:val="26"/>
+                <w:szCs w:val="26"/>
+              </w:rPr>
+              <w:t>Shorter meetings</w:t>
+            </w:r>
+          </w:p>
+        </w:tc>
+        <w:tc>
+          <w:tcPr>
+            <w:tcW w:w="1804" w:type="dxa"/>
+            <w:tcBorders>
+              <w:bottom w:val="single" w:sz="4" w:space="0" w:color="auto"/>
+            </w:tcBorders>
+          </w:tcPr>
+          <w:p>
+            <w:pPr>
+              <w:jc w:val="both"/>
+              <w:rPr>
+                <w:sz w:val="26"/>
+                <w:szCs w:val="26"/>
+              </w:rPr>
+            </w:pPr>
+            <w:r>
+              <w:rPr>
+                <w:sz w:val="26"/>
+                <w:szCs w:val="26"/>
+              </w:rPr>
+              <w:t>Schedule meeting for certain days</w:t>
+            </w:r>
+          </w:p>
+        </w:tc>
+      </w:tr>
+      <w:tr>
+        <w:tc>
+          <w:tcPr>
+            <w:tcW w:w="1803" w:type="dxa"/>
+            <w:tcBorders>
+              <w:top w:val="single" w:sz="4" w:space="0" w:color="auto"/>
+              <w:left w:val="nil"/>
+              <w:bottom w:val="nil"/>
+              <w:right w:val="nil"/>
+            </w:tcBorders>
+          </w:tcPr>
+          <w:p>
+            <w:pPr>
+              <w:jc w:val="both"/>
+              <w:rPr>
+                <w:sz w:val="26"/>
+                <w:szCs w:val="26"/>
+              </w:rPr>
+            </w:pPr>
+          </w:p>
+          <w:p>
+            <w:pPr>
+              <w:jc w:val="both"/>
+              <w:rPr>
+                <w:sz w:val="26"/>
+                <w:szCs w:val="26"/>
+              </w:rPr>
+            </w:pPr>
+          </w:p>
+        </w:tc>
+        <w:tc>
+          <w:tcPr>
+            <w:tcW w:w="1803" w:type="dxa"/>
+            <w:tcBorders>
+              <w:left w:val="nil"/>
+              <w:right w:val="nil"/>
+            </w:tcBorders>
+          </w:tcPr>
+          <w:p>
+            <w:pPr>
+              <w:jc w:val="both"/>
+              <w:rPr>
+                <w:sz w:val="26"/>
+                <w:szCs w:val="26"/>
+              </w:rPr>
+            </w:pPr>
+          </w:p>
+          <w:p>
+            <w:pPr>
+              <w:jc w:val="both"/>
+              <w:rPr>
+                <w:sz w:val="26"/>
+                <w:szCs w:val="26"/>
+              </w:rPr>
+            </w:pPr>
+          </w:p>
+        </w:tc>
+        <w:tc>
+          <w:tcPr>
+            <w:tcW w:w="1803" w:type="dxa"/>
+            <w:tcBorders>
+              <w:top w:val="single" w:sz="4" w:space="0" w:color="auto"/>
+              <w:left w:val="nil"/>
+              <w:bottom w:val="nil"/>
+              <w:right w:val="nil"/>
+            </w:tcBorders>
+          </w:tcPr>
+          <w:p>
+            <w:pPr>
+              <w:jc w:val="both"/>
+              <w:rPr>
+                <w:sz w:val="26"/>
+                <w:szCs w:val="26"/>
+              </w:rPr>
+            </w:pPr>
+          </w:p>
+        </w:tc>
+        <w:tc>
+          <w:tcPr>
+            <w:tcW w:w="1803" w:type="dxa"/>
+            <w:tcBorders>
+              <w:left w:val="nil"/>
+              <w:right w:val="nil"/>
+            </w:tcBorders>
+          </w:tcPr>
+          <w:p>
+            <w:pPr>
+              <w:jc w:val="both"/>
+              <w:rPr>
+                <w:sz w:val="26"/>
+                <w:szCs w:val="26"/>
+              </w:rPr>
+            </w:pPr>
+          </w:p>
+        </w:tc>
+        <w:tc>
+          <w:tcPr>
+            <w:tcW w:w="1804" w:type="dxa"/>
+            <w:tcBorders>
+              <w:top w:val="single" w:sz="4" w:space="0" w:color="auto"/>
+              <w:left w:val="nil"/>
+              <w:bottom w:val="nil"/>
+              <w:right w:val="nil"/>
+            </w:tcBorders>
+          </w:tcPr>
+          <w:p>
+            <w:pPr>
+              <w:jc w:val="both"/>
+              <w:rPr>
+                <w:sz w:val="26"/>
+                <w:szCs w:val="26"/>
+              </w:rPr>
+            </w:pPr>
+          </w:p>
+        </w:tc>
+      </w:tr>
+      <w:tr>
+        <w:tc>
+          <w:tcPr>
+            <w:tcW w:w="9016" w:type="dxa"/>
+            <w:gridSpan w:val="5"/>
+            <w:shd w:val="clear" w:color="auto" w:fill="FFFF00"/>
+          </w:tcPr>
+          <w:p>
+            <w:pPr>
+              <w:jc w:val="both"/>
+              <w:rPr>
+                <w:sz w:val="26"/>
+                <w:szCs w:val="26"/>
+              </w:rPr>
+            </w:pPr>
+            <w:proofErr w:type="spellStart"/>
+            <w:r>
+              <w:rPr>
+                <w:sz w:val="26"/>
+                <w:szCs w:val="26"/>
+              </w:rPr>
+              <w:t>Tabel</w:t>
+            </w:r>
+            <w:proofErr w:type="spellEnd"/>
+            <w:r>
+              <w:rPr>
+                <w:sz w:val="26"/>
+                <w:szCs w:val="26"/>
+              </w:rPr>
+              <w:t xml:space="preserve"> Sprint Retrospective (Sprint 4)</w:t>
+            </w:r>
+          </w:p>
+        </w:tc>
+      </w:tr>
+      <w:tr>
+        <w:tc>
+          <w:tcPr>
+            <w:tcW w:w="3606" w:type="dxa"/>
+            <w:gridSpan w:val="2"/>
+            <w:shd w:val="clear" w:color="auto" w:fill="00B0F0"/>
+          </w:tcPr>
+          <w:p>
+            <w:pPr>
+              <w:jc w:val="both"/>
+              <w:rPr>
+                <w:sz w:val="26"/>
+                <w:szCs w:val="26"/>
+              </w:rPr>
+            </w:pPr>
+            <w:r>
+              <w:rPr>
+                <w:sz w:val="26"/>
+                <w:szCs w:val="26"/>
+              </w:rPr>
+              <w:t>Analysis</w:t>
+            </w:r>
+          </w:p>
+        </w:tc>
+        <w:tc>
+          <w:tcPr>
+            <w:tcW w:w="5410" w:type="dxa"/>
+            <w:gridSpan w:val="3"/>
+            <w:shd w:val="clear" w:color="auto" w:fill="00B0F0"/>
+          </w:tcPr>
+          <w:p>
+            <w:pPr>
+              <w:jc w:val="both"/>
+              <w:rPr>
+                <w:sz w:val="26"/>
+                <w:szCs w:val="26"/>
+              </w:rPr>
+            </w:pPr>
+            <w:r>
+              <w:rPr>
+                <w:sz w:val="26"/>
+                <w:szCs w:val="26"/>
+              </w:rPr>
+              <w:t>Action</w:t>
+            </w:r>
+          </w:p>
+        </w:tc>
+      </w:tr>
+      <w:tr>
+        <w:tc>
+          <w:tcPr>
+            <w:tcW w:w="1803" w:type="dxa"/>
+          </w:tcPr>
+          <w:p>
+            <w:pPr>
+              <w:jc w:val="both"/>
+              <w:rPr>
+                <w:sz w:val="26"/>
+                <w:szCs w:val="26"/>
+              </w:rPr>
+            </w:pPr>
+            <w:r>
+              <w:rPr>
+                <w:sz w:val="26"/>
+                <w:szCs w:val="26"/>
+              </w:rPr>
+              <w:t>What went well?</w:t>
+            </w:r>
+          </w:p>
+        </w:tc>
+        <w:tc>
+          <w:tcPr>
+            <w:tcW w:w="1803" w:type="dxa"/>
+          </w:tcPr>
+          <w:p>
+            <w:pPr>
+              <w:jc w:val="both"/>
+              <w:rPr>
+                <w:sz w:val="26"/>
+                <w:szCs w:val="26"/>
+              </w:rPr>
+            </w:pPr>
+            <w:r>
+              <w:rPr>
+                <w:sz w:val="26"/>
+                <w:szCs w:val="26"/>
+              </w:rPr>
+              <w:t>What could be improved?</w:t>
+            </w:r>
+          </w:p>
+        </w:tc>
+        <w:tc>
+          <w:tcPr>
+            <w:tcW w:w="1803" w:type="dxa"/>
+          </w:tcPr>
+          <w:p>
+            <w:pPr>
+              <w:jc w:val="both"/>
+              <w:rPr>
+                <w:sz w:val="26"/>
+                <w:szCs w:val="26"/>
+              </w:rPr>
+            </w:pPr>
+            <w:r>
+              <w:rPr>
+                <w:sz w:val="26"/>
+                <w:szCs w:val="26"/>
+              </w:rPr>
+              <w:t>What to stop doing?</w:t>
+            </w:r>
+          </w:p>
+        </w:tc>
+        <w:tc>
+          <w:tcPr>
+            <w:tcW w:w="1803" w:type="dxa"/>
+          </w:tcPr>
+          <w:p>
+            <w:pPr>
+              <w:jc w:val="both"/>
+              <w:rPr>
+                <w:sz w:val="26"/>
+                <w:szCs w:val="26"/>
+              </w:rPr>
+            </w:pPr>
+            <w:r>
+              <w:rPr>
+                <w:sz w:val="26"/>
+                <w:szCs w:val="26"/>
+              </w:rPr>
+              <w:t>What to keep doing?</w:t>
+            </w:r>
+          </w:p>
+        </w:tc>
+        <w:tc>
+          <w:tcPr>
+            <w:tcW w:w="1804" w:type="dxa"/>
+          </w:tcPr>
+          <w:p>
+            <w:pPr>
+              <w:jc w:val="both"/>
+              <w:rPr>
+                <w:sz w:val="26"/>
+                <w:szCs w:val="26"/>
+              </w:rPr>
+            </w:pPr>
+            <w:r>
+              <w:rPr>
+                <w:sz w:val="26"/>
+                <w:szCs w:val="26"/>
+              </w:rPr>
+              <w:t>What to start doing?</w:t>
+            </w:r>
+          </w:p>
+        </w:tc>
+      </w:tr>
+      <w:tr>
+        <w:tc>
+          <w:tcPr>
+            <w:tcW w:w="1803" w:type="dxa"/>
+          </w:tcPr>
+          <w:p>
+            <w:pPr>
+              <w:jc w:val="both"/>
+              <w:rPr>
+                <w:sz w:val="26"/>
+                <w:szCs w:val="26"/>
+              </w:rPr>
+            </w:pPr>
+            <w:r>
+              <w:rPr>
+                <w:sz w:val="26"/>
+                <w:szCs w:val="26"/>
+              </w:rPr>
+              <w:lastRenderedPageBreak/>
+              <w:t>Meeting on time</w:t>
+            </w:r>
+          </w:p>
+        </w:tc>
+        <w:tc>
+          <w:tcPr>
+            <w:tcW w:w="1803" w:type="dxa"/>
+          </w:tcPr>
+          <w:p>
+            <w:pPr>
+              <w:jc w:val="both"/>
+              <w:rPr>
+                <w:sz w:val="26"/>
+                <w:szCs w:val="26"/>
+              </w:rPr>
+            </w:pPr>
+            <w:r>
+              <w:rPr>
+                <w:sz w:val="26"/>
+                <w:szCs w:val="26"/>
+              </w:rPr>
+              <w:t xml:space="preserve">Faster </w:t>
+            </w:r>
+            <w:proofErr w:type="spellStart"/>
+            <w:r>
+              <w:rPr>
+                <w:sz w:val="26"/>
+                <w:szCs w:val="26"/>
+              </w:rPr>
+              <w:t>decison</w:t>
+            </w:r>
+            <w:proofErr w:type="spellEnd"/>
+          </w:p>
+        </w:tc>
+        <w:tc>
+          <w:tcPr>
+            <w:tcW w:w="1803" w:type="dxa"/>
+          </w:tcPr>
+          <w:p>
+            <w:pPr>
+              <w:jc w:val="both"/>
+              <w:rPr>
+                <w:sz w:val="26"/>
+                <w:szCs w:val="26"/>
+              </w:rPr>
+            </w:pPr>
+            <w:r>
+              <w:rPr>
+                <w:sz w:val="26"/>
+                <w:szCs w:val="26"/>
+              </w:rPr>
+              <w:t>Relaxing too much</w:t>
+            </w:r>
+          </w:p>
+        </w:tc>
+        <w:tc>
+          <w:tcPr>
+            <w:tcW w:w="1803" w:type="dxa"/>
+          </w:tcPr>
+          <w:p>
+            <w:pPr>
+              <w:jc w:val="both"/>
+              <w:rPr>
+                <w:sz w:val="26"/>
+                <w:szCs w:val="26"/>
+              </w:rPr>
+            </w:pPr>
+            <w:r>
+              <w:rPr>
+                <w:sz w:val="26"/>
+                <w:szCs w:val="26"/>
+              </w:rPr>
+              <w:t>On time meetings</w:t>
+            </w:r>
+          </w:p>
+        </w:tc>
+        <w:tc>
+          <w:tcPr>
+            <w:tcW w:w="1804" w:type="dxa"/>
+          </w:tcPr>
+          <w:p>
+            <w:pPr>
+              <w:jc w:val="both"/>
+              <w:rPr>
+                <w:sz w:val="26"/>
+                <w:szCs w:val="26"/>
+              </w:rPr>
+            </w:pPr>
+            <w:r>
+              <w:rPr>
+                <w:sz w:val="26"/>
+                <w:szCs w:val="26"/>
+              </w:rPr>
+              <w:t>Schedule meetings for certain days</w:t>
+            </w:r>
+          </w:p>
+        </w:tc>
+      </w:tr>
+    </w:tbl>
     <w:p>
       <w:pPr>
         <w:rPr>
@@ -30721,7 +31486,6 @@
           <w:sz w:val="26"/>
           <w:szCs w:val="26"/>
         </w:rPr>
-        <w:lastRenderedPageBreak/>
         <w:drawing>
           <wp:inline distT="0" distB="0" distL="0" distR="0" wp14:anchorId="56A79D93" wp14:editId="5FF06526">
             <wp:extent cx="5731510" cy="3223895"/>
@@ -33748,6 +34512,7 @@
           <w:sz w:val="26"/>
           <w:szCs w:val="26"/>
         </w:rPr>
+        <w:lastRenderedPageBreak/>
         <w:t>kompleks</w:t>
       </w:r>
       <w:proofErr w:type="spellEnd"/>

</xml_diff>

<commit_message>
Menambahkan Tabel Sprint Retrospective (Sprint ke-5)
</commit_message>
<xml_diff>
--- a/Simpel_TugasPraUAS.docx
+++ b/Simpel_TugasPraUAS.docx
@@ -30957,6 +30957,324 @@
         </w:rPr>
         <w:tab/>
       </w:r>
+    </w:p>
+    <w:tbl>
+      <w:tblPr>
+        <w:tblStyle w:val="TableGrid"/>
+        <w:tblW w:w="0" w:type="auto"/>
+        <w:tblLook w:val="04A0" w:firstRow="1" w:lastRow="0" w:firstColumn="1" w:lastColumn="0" w:noHBand="0" w:noVBand="1"/>
+      </w:tblPr>
+      <w:tblGrid>
+        <w:gridCol w:w="1803"/>
+        <w:gridCol w:w="1803"/>
+        <w:gridCol w:w="1803"/>
+        <w:gridCol w:w="1803"/>
+        <w:gridCol w:w="1804"/>
+      </w:tblGrid>
+      <w:tr>
+        <w:tc>
+          <w:tcPr>
+            <w:tcW w:w="9016" w:type="dxa"/>
+            <w:gridSpan w:val="5"/>
+            <w:shd w:val="clear" w:color="auto" w:fill="FFFF00"/>
+          </w:tcPr>
+          <w:p>
+            <w:pPr>
+              <w:jc w:val="both"/>
+              <w:rPr>
+                <w:sz w:val="26"/>
+                <w:szCs w:val="26"/>
+              </w:rPr>
+            </w:pPr>
+            <w:proofErr w:type="spellStart"/>
+            <w:r>
+              <w:rPr>
+                <w:sz w:val="26"/>
+                <w:szCs w:val="26"/>
+              </w:rPr>
+              <w:t>Tabel</w:t>
+            </w:r>
+            <w:proofErr w:type="spellEnd"/>
+            <w:r>
+              <w:rPr>
+                <w:sz w:val="26"/>
+                <w:szCs w:val="26"/>
+              </w:rPr>
+              <w:t xml:space="preserve"> Sprint Retrospective (Sprint 5)</w:t>
+            </w:r>
+          </w:p>
+        </w:tc>
+      </w:tr>
+      <w:tr>
+        <w:tc>
+          <w:tcPr>
+            <w:tcW w:w="3606" w:type="dxa"/>
+            <w:gridSpan w:val="2"/>
+            <w:shd w:val="clear" w:color="auto" w:fill="00B0F0"/>
+          </w:tcPr>
+          <w:p>
+            <w:pPr>
+              <w:jc w:val="both"/>
+              <w:rPr>
+                <w:sz w:val="26"/>
+                <w:szCs w:val="26"/>
+              </w:rPr>
+            </w:pPr>
+            <w:r>
+              <w:rPr>
+                <w:sz w:val="26"/>
+                <w:szCs w:val="26"/>
+              </w:rPr>
+              <w:t>Analysis</w:t>
+            </w:r>
+          </w:p>
+        </w:tc>
+        <w:tc>
+          <w:tcPr>
+            <w:tcW w:w="5410" w:type="dxa"/>
+            <w:gridSpan w:val="3"/>
+            <w:shd w:val="clear" w:color="auto" w:fill="00B0F0"/>
+          </w:tcPr>
+          <w:p>
+            <w:pPr>
+              <w:jc w:val="both"/>
+              <w:rPr>
+                <w:sz w:val="26"/>
+                <w:szCs w:val="26"/>
+              </w:rPr>
+            </w:pPr>
+            <w:r>
+              <w:rPr>
+                <w:sz w:val="26"/>
+                <w:szCs w:val="26"/>
+              </w:rPr>
+              <w:t>Action</w:t>
+            </w:r>
+          </w:p>
+        </w:tc>
+      </w:tr>
+      <w:tr>
+        <w:tc>
+          <w:tcPr>
+            <w:tcW w:w="1803" w:type="dxa"/>
+          </w:tcPr>
+          <w:p>
+            <w:pPr>
+              <w:jc w:val="both"/>
+              <w:rPr>
+                <w:sz w:val="26"/>
+                <w:szCs w:val="26"/>
+              </w:rPr>
+            </w:pPr>
+            <w:r>
+              <w:rPr>
+                <w:sz w:val="26"/>
+                <w:szCs w:val="26"/>
+              </w:rPr>
+              <w:t>What went well?</w:t>
+            </w:r>
+          </w:p>
+        </w:tc>
+        <w:tc>
+          <w:tcPr>
+            <w:tcW w:w="1803" w:type="dxa"/>
+          </w:tcPr>
+          <w:p>
+            <w:pPr>
+              <w:jc w:val="both"/>
+              <w:rPr>
+                <w:sz w:val="26"/>
+                <w:szCs w:val="26"/>
+              </w:rPr>
+            </w:pPr>
+            <w:r>
+              <w:rPr>
+                <w:sz w:val="26"/>
+                <w:szCs w:val="26"/>
+              </w:rPr>
+              <w:t>What could be improved?</w:t>
+            </w:r>
+          </w:p>
+        </w:tc>
+        <w:tc>
+          <w:tcPr>
+            <w:tcW w:w="1803" w:type="dxa"/>
+          </w:tcPr>
+          <w:p>
+            <w:pPr>
+              <w:jc w:val="both"/>
+              <w:rPr>
+                <w:sz w:val="26"/>
+                <w:szCs w:val="26"/>
+              </w:rPr>
+            </w:pPr>
+            <w:r>
+              <w:rPr>
+                <w:sz w:val="26"/>
+                <w:szCs w:val="26"/>
+              </w:rPr>
+              <w:t>What to stop doing?</w:t>
+            </w:r>
+          </w:p>
+        </w:tc>
+        <w:tc>
+          <w:tcPr>
+            <w:tcW w:w="1803" w:type="dxa"/>
+          </w:tcPr>
+          <w:p>
+            <w:pPr>
+              <w:jc w:val="both"/>
+              <w:rPr>
+                <w:sz w:val="26"/>
+                <w:szCs w:val="26"/>
+              </w:rPr>
+            </w:pPr>
+            <w:r>
+              <w:rPr>
+                <w:sz w:val="26"/>
+                <w:szCs w:val="26"/>
+              </w:rPr>
+              <w:t>What to keep doing?</w:t>
+            </w:r>
+          </w:p>
+        </w:tc>
+        <w:tc>
+          <w:tcPr>
+            <w:tcW w:w="1804" w:type="dxa"/>
+          </w:tcPr>
+          <w:p>
+            <w:pPr>
+              <w:jc w:val="both"/>
+              <w:rPr>
+                <w:sz w:val="26"/>
+                <w:szCs w:val="26"/>
+              </w:rPr>
+            </w:pPr>
+            <w:r>
+              <w:rPr>
+                <w:sz w:val="26"/>
+                <w:szCs w:val="26"/>
+              </w:rPr>
+              <w:t>What to start doing?</w:t>
+            </w:r>
+          </w:p>
+        </w:tc>
+      </w:tr>
+      <w:tr>
+        <w:tc>
+          <w:tcPr>
+            <w:tcW w:w="1803" w:type="dxa"/>
+          </w:tcPr>
+          <w:p>
+            <w:pPr>
+              <w:jc w:val="both"/>
+              <w:rPr>
+                <w:sz w:val="26"/>
+                <w:szCs w:val="26"/>
+              </w:rPr>
+            </w:pPr>
+            <w:r>
+              <w:rPr>
+                <w:sz w:val="26"/>
+                <w:szCs w:val="26"/>
+              </w:rPr>
+              <w:t>Meeting on time</w:t>
+            </w:r>
+          </w:p>
+        </w:tc>
+        <w:tc>
+          <w:tcPr>
+            <w:tcW w:w="1803" w:type="dxa"/>
+          </w:tcPr>
+          <w:p>
+            <w:pPr>
+              <w:jc w:val="both"/>
+              <w:rPr>
+                <w:sz w:val="26"/>
+                <w:szCs w:val="26"/>
+              </w:rPr>
+            </w:pPr>
+            <w:r>
+              <w:rPr>
+                <w:sz w:val="26"/>
+                <w:szCs w:val="26"/>
+              </w:rPr>
+              <w:t>Pre-meeting discussions</w:t>
+            </w:r>
+          </w:p>
+        </w:tc>
+        <w:tc>
+          <w:tcPr>
+            <w:tcW w:w="1803" w:type="dxa"/>
+          </w:tcPr>
+          <w:p>
+            <w:pPr>
+              <w:jc w:val="both"/>
+              <w:rPr>
+                <w:sz w:val="26"/>
+                <w:szCs w:val="26"/>
+              </w:rPr>
+            </w:pPr>
+            <w:r>
+              <w:rPr>
+                <w:sz w:val="26"/>
+                <w:szCs w:val="26"/>
+              </w:rPr>
+              <w:t>Thinking dan talking too much</w:t>
+            </w:r>
+          </w:p>
+        </w:tc>
+        <w:tc>
+          <w:tcPr>
+            <w:tcW w:w="1803" w:type="dxa"/>
+          </w:tcPr>
+          <w:p>
+            <w:pPr>
+              <w:jc w:val="both"/>
+              <w:rPr>
+                <w:sz w:val="26"/>
+                <w:szCs w:val="26"/>
+              </w:rPr>
+            </w:pPr>
+            <w:r>
+              <w:rPr>
+                <w:sz w:val="26"/>
+                <w:szCs w:val="26"/>
+              </w:rPr>
+              <w:t>Shorter meetings</w:t>
+            </w:r>
+          </w:p>
+        </w:tc>
+        <w:tc>
+          <w:tcPr>
+            <w:tcW w:w="1804" w:type="dxa"/>
+          </w:tcPr>
+          <w:p>
+            <w:pPr>
+              <w:jc w:val="both"/>
+              <w:rPr>
+                <w:sz w:val="26"/>
+                <w:szCs w:val="26"/>
+              </w:rPr>
+            </w:pPr>
+            <w:r>
+              <w:rPr>
+                <w:sz w:val="26"/>
+                <w:szCs w:val="26"/>
+              </w:rPr>
+              <w:t>Time expectation</w:t>
+            </w:r>
+          </w:p>
+        </w:tc>
+      </w:tr>
+    </w:tbl>
+    <w:p>
+      <w:pPr>
+        <w:rPr>
+          <w:sz w:val="24"/>
+          <w:szCs w:val="24"/>
+        </w:rPr>
+      </w:pPr>
       <w:r>
         <w:rPr>
           <w:sz w:val="24"/>
@@ -31645,6 +31963,7 @@
           <w:sz w:val="26"/>
           <w:szCs w:val="26"/>
         </w:rPr>
+        <w:lastRenderedPageBreak/>
         <w:t xml:space="preserve">Link </w:t>
       </w:r>
       <w:proofErr w:type="gramStart"/>
@@ -33636,6 +33955,7 @@
           <w:sz w:val="26"/>
           <w:szCs w:val="26"/>
         </w:rPr>
+        <w:lastRenderedPageBreak/>
         <w:t>dasarnya</w:t>
       </w:r>
       <w:proofErr w:type="spellEnd"/>
@@ -34512,7 +34832,6 @@
           <w:sz w:val="26"/>
           <w:szCs w:val="26"/>
         </w:rPr>
-        <w:lastRenderedPageBreak/>
         <w:t>kompleks</w:t>
       </w:r>
       <w:proofErr w:type="spellEnd"/>

</xml_diff>

<commit_message>
Menambahkan Tabel Sprint Retrospective (Sprint ke-6)
</commit_message>
<xml_diff>
--- a/Simpel_TugasPraUAS.docx
+++ b/Simpel_TugasPraUAS.docx
@@ -31283,6 +31283,333 @@
         <w:tab/>
       </w:r>
     </w:p>
+    <w:tbl>
+      <w:tblPr>
+        <w:tblStyle w:val="TableGrid"/>
+        <w:tblW w:w="0" w:type="auto"/>
+        <w:tblLook w:val="04A0" w:firstRow="1" w:lastRow="0" w:firstColumn="1" w:lastColumn="0" w:noHBand="0" w:noVBand="1"/>
+      </w:tblPr>
+      <w:tblGrid>
+        <w:gridCol w:w="1803"/>
+        <w:gridCol w:w="1803"/>
+        <w:gridCol w:w="1803"/>
+        <w:gridCol w:w="1803"/>
+        <w:gridCol w:w="1804"/>
+      </w:tblGrid>
+      <w:tr>
+        <w:tc>
+          <w:tcPr>
+            <w:tcW w:w="9016" w:type="dxa"/>
+            <w:gridSpan w:val="5"/>
+            <w:shd w:val="clear" w:color="auto" w:fill="FFFF00"/>
+          </w:tcPr>
+          <w:p>
+            <w:pPr>
+              <w:jc w:val="both"/>
+              <w:rPr>
+                <w:sz w:val="26"/>
+                <w:szCs w:val="26"/>
+              </w:rPr>
+            </w:pPr>
+            <w:proofErr w:type="spellStart"/>
+            <w:r>
+              <w:rPr>
+                <w:sz w:val="26"/>
+                <w:szCs w:val="26"/>
+              </w:rPr>
+              <w:t>Tabel</w:t>
+            </w:r>
+            <w:proofErr w:type="spellEnd"/>
+            <w:r>
+              <w:rPr>
+                <w:sz w:val="26"/>
+                <w:szCs w:val="26"/>
+              </w:rPr>
+              <w:t xml:space="preserve"> Sprint Retrospective (Sprint 6)</w:t>
+            </w:r>
+          </w:p>
+        </w:tc>
+      </w:tr>
+      <w:tr>
+        <w:tc>
+          <w:tcPr>
+            <w:tcW w:w="3606" w:type="dxa"/>
+            <w:gridSpan w:val="2"/>
+            <w:shd w:val="clear" w:color="auto" w:fill="00B0F0"/>
+          </w:tcPr>
+          <w:p>
+            <w:pPr>
+              <w:jc w:val="both"/>
+              <w:rPr>
+                <w:sz w:val="26"/>
+                <w:szCs w:val="26"/>
+              </w:rPr>
+            </w:pPr>
+            <w:r>
+              <w:rPr>
+                <w:sz w:val="26"/>
+                <w:szCs w:val="26"/>
+              </w:rPr>
+              <w:t>Analysis</w:t>
+            </w:r>
+          </w:p>
+        </w:tc>
+        <w:tc>
+          <w:tcPr>
+            <w:tcW w:w="5410" w:type="dxa"/>
+            <w:gridSpan w:val="3"/>
+            <w:shd w:val="clear" w:color="auto" w:fill="00B0F0"/>
+          </w:tcPr>
+          <w:p>
+            <w:pPr>
+              <w:jc w:val="both"/>
+              <w:rPr>
+                <w:sz w:val="26"/>
+                <w:szCs w:val="26"/>
+              </w:rPr>
+            </w:pPr>
+            <w:r>
+              <w:rPr>
+                <w:sz w:val="26"/>
+                <w:szCs w:val="26"/>
+              </w:rPr>
+              <w:t>Action</w:t>
+            </w:r>
+          </w:p>
+        </w:tc>
+      </w:tr>
+      <w:tr>
+        <w:tc>
+          <w:tcPr>
+            <w:tcW w:w="1803" w:type="dxa"/>
+          </w:tcPr>
+          <w:p>
+            <w:pPr>
+              <w:jc w:val="both"/>
+              <w:rPr>
+                <w:sz w:val="26"/>
+                <w:szCs w:val="26"/>
+              </w:rPr>
+            </w:pPr>
+            <w:r>
+              <w:rPr>
+                <w:sz w:val="26"/>
+                <w:szCs w:val="26"/>
+              </w:rPr>
+              <w:t>What went well?</w:t>
+            </w:r>
+          </w:p>
+        </w:tc>
+        <w:tc>
+          <w:tcPr>
+            <w:tcW w:w="1803" w:type="dxa"/>
+          </w:tcPr>
+          <w:p>
+            <w:pPr>
+              <w:jc w:val="both"/>
+              <w:rPr>
+                <w:sz w:val="26"/>
+                <w:szCs w:val="26"/>
+              </w:rPr>
+            </w:pPr>
+            <w:r>
+              <w:rPr>
+                <w:sz w:val="26"/>
+                <w:szCs w:val="26"/>
+              </w:rPr>
+              <w:t>What could be improved?</w:t>
+            </w:r>
+          </w:p>
+        </w:tc>
+        <w:tc>
+          <w:tcPr>
+            <w:tcW w:w="1803" w:type="dxa"/>
+          </w:tcPr>
+          <w:p>
+            <w:pPr>
+              <w:jc w:val="both"/>
+              <w:rPr>
+                <w:sz w:val="26"/>
+                <w:szCs w:val="26"/>
+              </w:rPr>
+            </w:pPr>
+            <w:r>
+              <w:rPr>
+                <w:sz w:val="26"/>
+                <w:szCs w:val="26"/>
+              </w:rPr>
+              <w:t>What to stop doing?</w:t>
+            </w:r>
+          </w:p>
+        </w:tc>
+        <w:tc>
+          <w:tcPr>
+            <w:tcW w:w="1803" w:type="dxa"/>
+          </w:tcPr>
+          <w:p>
+            <w:pPr>
+              <w:jc w:val="both"/>
+              <w:rPr>
+                <w:sz w:val="26"/>
+                <w:szCs w:val="26"/>
+              </w:rPr>
+            </w:pPr>
+            <w:r>
+              <w:rPr>
+                <w:sz w:val="26"/>
+                <w:szCs w:val="26"/>
+              </w:rPr>
+              <w:t>What to keep doing?</w:t>
+            </w:r>
+          </w:p>
+        </w:tc>
+        <w:tc>
+          <w:tcPr>
+            <w:tcW w:w="1804" w:type="dxa"/>
+          </w:tcPr>
+          <w:p>
+            <w:pPr>
+              <w:jc w:val="both"/>
+              <w:rPr>
+                <w:sz w:val="26"/>
+                <w:szCs w:val="26"/>
+              </w:rPr>
+            </w:pPr>
+            <w:r>
+              <w:rPr>
+                <w:sz w:val="26"/>
+                <w:szCs w:val="26"/>
+              </w:rPr>
+              <w:t>What to start doing?</w:t>
+            </w:r>
+          </w:p>
+        </w:tc>
+      </w:tr>
+      <w:tr>
+        <w:tc>
+          <w:tcPr>
+            <w:tcW w:w="1803" w:type="dxa"/>
+          </w:tcPr>
+          <w:p>
+            <w:pPr>
+              <w:jc w:val="both"/>
+              <w:rPr>
+                <w:sz w:val="26"/>
+                <w:szCs w:val="26"/>
+              </w:rPr>
+            </w:pPr>
+            <w:r>
+              <w:rPr>
+                <w:sz w:val="26"/>
+                <w:szCs w:val="26"/>
+              </w:rPr>
+              <w:t>Result driven meeting</w:t>
+            </w:r>
+          </w:p>
+        </w:tc>
+        <w:tc>
+          <w:tcPr>
+            <w:tcW w:w="1803" w:type="dxa"/>
+          </w:tcPr>
+          <w:p>
+            <w:pPr>
+              <w:jc w:val="both"/>
+              <w:rPr>
+                <w:sz w:val="26"/>
+                <w:szCs w:val="26"/>
+              </w:rPr>
+            </w:pPr>
+            <w:r>
+              <w:rPr>
+                <w:sz w:val="26"/>
+                <w:szCs w:val="26"/>
+              </w:rPr>
+              <w:t>Pre-meeting discussions</w:t>
+            </w:r>
+          </w:p>
+        </w:tc>
+        <w:tc>
+          <w:tcPr>
+            <w:tcW w:w="1803" w:type="dxa"/>
+          </w:tcPr>
+          <w:p>
+            <w:pPr>
+              <w:jc w:val="both"/>
+              <w:rPr>
+                <w:sz w:val="26"/>
+                <w:szCs w:val="26"/>
+              </w:rPr>
+            </w:pPr>
+            <w:proofErr w:type="spellStart"/>
+            <w:r>
+              <w:rPr>
+                <w:sz w:val="26"/>
+                <w:szCs w:val="26"/>
+              </w:rPr>
+              <w:t>Arquing</w:t>
+            </w:r>
+            <w:proofErr w:type="spellEnd"/>
+            <w:r>
+              <w:rPr>
+                <w:sz w:val="26"/>
+                <w:szCs w:val="26"/>
+              </w:rPr>
+              <w:t xml:space="preserve"> with the others decision</w:t>
+            </w:r>
+          </w:p>
+        </w:tc>
+        <w:tc>
+          <w:tcPr>
+            <w:tcW w:w="1803" w:type="dxa"/>
+          </w:tcPr>
+          <w:p>
+            <w:pPr>
+              <w:jc w:val="both"/>
+              <w:rPr>
+                <w:sz w:val="26"/>
+                <w:szCs w:val="26"/>
+              </w:rPr>
+            </w:pPr>
+            <w:r>
+              <w:rPr>
+                <w:sz w:val="26"/>
+                <w:szCs w:val="26"/>
+              </w:rPr>
+              <w:t>On time meetings</w:t>
+            </w:r>
+          </w:p>
+        </w:tc>
+        <w:tc>
+          <w:tcPr>
+            <w:tcW w:w="1804" w:type="dxa"/>
+          </w:tcPr>
+          <w:p>
+            <w:pPr>
+              <w:jc w:val="both"/>
+              <w:rPr>
+                <w:sz w:val="26"/>
+                <w:szCs w:val="26"/>
+              </w:rPr>
+            </w:pPr>
+            <w:r>
+              <w:rPr>
+                <w:sz w:val="26"/>
+                <w:szCs w:val="26"/>
+              </w:rPr>
+              <w:t>None</w:t>
+            </w:r>
+          </w:p>
+        </w:tc>
+      </w:tr>
+    </w:tbl>
+    <w:p>
+      <w:pPr>
+        <w:rPr>
+          <w:sz w:val="24"/>
+          <w:szCs w:val="24"/>
+        </w:rPr>
+      </w:pPr>
+    </w:p>
     <w:p>
       <w:pPr>
         <w:rPr>
@@ -31804,6 +32131,7 @@
           <w:sz w:val="26"/>
           <w:szCs w:val="26"/>
         </w:rPr>
+        <w:lastRenderedPageBreak/>
         <w:drawing>
           <wp:inline distT="0" distB="0" distL="0" distR="0" wp14:anchorId="56A79D93" wp14:editId="5FF06526">
             <wp:extent cx="5731510" cy="3223895"/>
@@ -31963,7 +32291,6 @@
           <w:sz w:val="26"/>
           <w:szCs w:val="26"/>
         </w:rPr>
-        <w:lastRenderedPageBreak/>
         <w:t xml:space="preserve">Link </w:t>
       </w:r>
       <w:proofErr w:type="gramStart"/>
@@ -33955,7 +34282,6 @@
           <w:sz w:val="26"/>
           <w:szCs w:val="26"/>
         </w:rPr>
-        <w:lastRenderedPageBreak/>
         <w:t>dasarnya</w:t>
       </w:r>
       <w:proofErr w:type="spellEnd"/>

</xml_diff>

<commit_message>
Menambahkan Screenshoot Board Trello
</commit_message>
<xml_diff>
--- a/Simpel_TugasPraUAS.docx
+++ b/Simpel_TugasPraUAS.docx
@@ -100,7 +100,7 @@
                     <pic:cNvPicPr/>
                   </pic:nvPicPr>
                   <pic:blipFill>
-                    <a:blip r:embed="rId5">
+                    <a:blip r:embed="rId7">
                       <a:extLst>
                         <a:ext uri="{28A0092B-C50C-407E-A947-70E740481C1C}">
                           <a14:useLocalDpi xmlns:a14="http://schemas.microsoft.com/office/drawing/2010/main" val="0"/>
@@ -31604,14 +31604,18 @@
     </w:tbl>
     <w:p>
       <w:pPr>
-        <w:rPr>
-          <w:sz w:val="24"/>
-          <w:szCs w:val="24"/>
+        <w:spacing w:after="0"/>
+        <w:rPr>
+          <w:b/>
+          <w:bCs/>
+          <w:sz w:val="26"/>
+          <w:szCs w:val="26"/>
         </w:rPr>
       </w:pPr>
     </w:p>
     <w:p>
       <w:pPr>
+        <w:spacing w:after="0"/>
         <w:rPr>
           <w:b/>
           <w:bCs/>
@@ -31627,25 +31631,7 @@
           <w:sz w:val="26"/>
           <w:szCs w:val="26"/>
         </w:rPr>
-        <w:t>2.</w:t>
-      </w:r>
-      <w:r>
-        <w:rPr>
-          <w:b/>
-          <w:bCs/>
-          <w:sz w:val="26"/>
-          <w:szCs w:val="26"/>
-        </w:rPr>
-        <w:t>6</w:t>
-      </w:r>
-      <w:r>
-        <w:rPr>
-          <w:b/>
-          <w:bCs/>
-          <w:sz w:val="26"/>
-          <w:szCs w:val="26"/>
-        </w:rPr>
-        <w:t xml:space="preserve">  </w:t>
+        <w:t xml:space="preserve">2.6  </w:t>
       </w:r>
       <w:r>
         <w:rPr>
@@ -31669,11 +31655,10 @@
     </w:p>
     <w:p>
       <w:pPr>
+        <w:spacing w:after="0"/>
         <w:ind w:firstLine="720"/>
         <w:jc w:val="both"/>
         <w:rPr>
-          <w:b/>
-          <w:bCs/>
           <w:sz w:val="26"/>
           <w:szCs w:val="26"/>
         </w:rPr>
@@ -32120,20 +32105,32 @@
     </w:p>
     <w:p>
       <w:pPr>
-        <w:rPr>
+        <w:spacing w:after="0"/>
+        <w:ind w:firstLine="720"/>
+        <w:jc w:val="both"/>
+        <w:rPr>
+          <w:b/>
+          <w:bCs/>
           <w:sz w:val="26"/>
           <w:szCs w:val="26"/>
         </w:rPr>
       </w:pPr>
+    </w:p>
+    <w:p>
+      <w:pPr>
+        <w:rPr>
+          <w:sz w:val="26"/>
+          <w:szCs w:val="26"/>
+        </w:rPr>
+      </w:pPr>
       <w:r>
         <w:rPr>
           <w:noProof/>
           <w:sz w:val="26"/>
           <w:szCs w:val="26"/>
         </w:rPr>
-        <w:lastRenderedPageBreak/>
         <w:drawing>
-          <wp:inline distT="0" distB="0" distL="0" distR="0" wp14:anchorId="56A79D93" wp14:editId="5FF06526">
+          <wp:inline distT="0" distB="0" distL="0" distR="0" wp14:anchorId="4653EFF4" wp14:editId="1D2943C7">
             <wp:extent cx="5731510" cy="3223895"/>
             <wp:effectExtent l="0" t="0" r="2540" b="0"/>
             <wp:docPr id="2" name="Picture 2"/>
@@ -32148,7 +32145,7 @@
                     <pic:cNvPicPr/>
                   </pic:nvPicPr>
                   <pic:blipFill>
-                    <a:blip r:embed="rId6" cstate="print">
+                    <a:blip r:embed="rId8" cstate="print">
                       <a:extLst>
                         <a:ext uri="{28A0092B-C50C-407E-A947-70E740481C1C}">
                           <a14:useLocalDpi xmlns:a14="http://schemas.microsoft.com/office/drawing/2010/main" val="0"/>
@@ -32182,6 +32179,182 @@
           <w:szCs w:val="26"/>
         </w:rPr>
       </w:pPr>
+      <w:r>
+        <w:rPr>
+          <w:sz w:val="26"/>
+          <w:szCs w:val="26"/>
+        </w:rPr>
+        <w:lastRenderedPageBreak/>
+        <w:t xml:space="preserve">Gambar </w:t>
+      </w:r>
+      <w:proofErr w:type="spellStart"/>
+      <w:r>
+        <w:rPr>
+          <w:sz w:val="26"/>
+          <w:szCs w:val="26"/>
+        </w:rPr>
+        <w:t>hasil</w:t>
+      </w:r>
+      <w:proofErr w:type="spellEnd"/>
+      <w:r>
+        <w:rPr>
+          <w:sz w:val="26"/>
+          <w:szCs w:val="26"/>
+        </w:rPr>
+        <w:t xml:space="preserve"> </w:t>
+      </w:r>
+      <w:proofErr w:type="spellStart"/>
+      <w:r>
+        <w:rPr>
+          <w:sz w:val="26"/>
+          <w:szCs w:val="26"/>
+        </w:rPr>
+        <w:t>screenshoot</w:t>
+      </w:r>
+      <w:proofErr w:type="spellEnd"/>
+      <w:r>
+        <w:rPr>
+          <w:sz w:val="26"/>
+          <w:szCs w:val="26"/>
+        </w:rPr>
+        <w:t xml:space="preserve"> board Trello </w:t>
+      </w:r>
+      <w:proofErr w:type="spellStart"/>
+      <w:r>
+        <w:rPr>
+          <w:sz w:val="26"/>
+          <w:szCs w:val="26"/>
+        </w:rPr>
+        <w:t>dibawah</w:t>
+      </w:r>
+      <w:proofErr w:type="spellEnd"/>
+      <w:r>
+        <w:rPr>
+          <w:sz w:val="26"/>
+          <w:szCs w:val="26"/>
+        </w:rPr>
+        <w:t xml:space="preserve"> </w:t>
+      </w:r>
+      <w:proofErr w:type="spellStart"/>
+      <w:r>
+        <w:rPr>
+          <w:sz w:val="26"/>
+          <w:szCs w:val="26"/>
+        </w:rPr>
+        <w:t>ini</w:t>
+      </w:r>
+      <w:proofErr w:type="spellEnd"/>
+      <w:r>
+        <w:rPr>
+          <w:sz w:val="26"/>
+          <w:szCs w:val="26"/>
+        </w:rPr>
+        <w:t xml:space="preserve"> </w:t>
+      </w:r>
+      <w:proofErr w:type="spellStart"/>
+      <w:r>
+        <w:rPr>
+          <w:sz w:val="26"/>
+          <w:szCs w:val="26"/>
+        </w:rPr>
+        <w:t>diambil</w:t>
+      </w:r>
+      <w:proofErr w:type="spellEnd"/>
+      <w:r>
+        <w:rPr>
+          <w:sz w:val="26"/>
+          <w:szCs w:val="26"/>
+        </w:rPr>
+        <w:t xml:space="preserve"> </w:t>
+      </w:r>
+      <w:proofErr w:type="spellStart"/>
+      <w:r>
+        <w:rPr>
+          <w:sz w:val="26"/>
+          <w:szCs w:val="26"/>
+        </w:rPr>
+        <w:t>setelah</w:t>
+      </w:r>
+      <w:proofErr w:type="spellEnd"/>
+      <w:r>
+        <w:rPr>
+          <w:sz w:val="26"/>
+          <w:szCs w:val="26"/>
+        </w:rPr>
+        <w:t xml:space="preserve"> </w:t>
+      </w:r>
+      <w:proofErr w:type="spellStart"/>
+      <w:r>
+        <w:rPr>
+          <w:sz w:val="26"/>
+          <w:szCs w:val="26"/>
+        </w:rPr>
+        <w:t>melakukan</w:t>
+      </w:r>
+      <w:proofErr w:type="spellEnd"/>
+      <w:r>
+        <w:rPr>
+          <w:sz w:val="26"/>
+          <w:szCs w:val="26"/>
+        </w:rPr>
+        <w:t xml:space="preserve"> 4 x sprint </w:t>
+      </w:r>
+    </w:p>
+    <w:p>
+      <w:pPr>
+        <w:rPr>
+          <w:sz w:val="26"/>
+          <w:szCs w:val="26"/>
+        </w:rPr>
+      </w:pPr>
+      <w:r>
+        <w:rPr>
+          <w:noProof/>
+          <w:sz w:val="26"/>
+          <w:szCs w:val="26"/>
+        </w:rPr>
+        <w:drawing>
+          <wp:inline distT="0" distB="0" distL="0" distR="0" wp14:anchorId="5319DE7E" wp14:editId="22796044">
+            <wp:extent cx="5731510" cy="3223895"/>
+            <wp:effectExtent l="0" t="0" r="2540" b="0"/>
+            <wp:docPr id="1973234865" name="Picture 5"/>
+            <wp:cNvGraphicFramePr>
+              <a:graphicFrameLocks xmlns:a="http://schemas.openxmlformats.org/drawingml/2006/main" noChangeAspect="1"/>
+            </wp:cNvGraphicFramePr>
+            <a:graphic xmlns:a="http://schemas.openxmlformats.org/drawingml/2006/main">
+              <a:graphicData uri="http://schemas.openxmlformats.org/drawingml/2006/picture">
+                <pic:pic xmlns:pic="http://schemas.openxmlformats.org/drawingml/2006/picture">
+                  <pic:nvPicPr>
+                    <pic:cNvPr id="1973234865" name="Picture 1973234865"/>
+                    <pic:cNvPicPr/>
+                  </pic:nvPicPr>
+                  <pic:blipFill>
+                    <a:blip r:embed="rId9" cstate="print">
+                      <a:extLst>
+                        <a:ext uri="{28A0092B-C50C-407E-A947-70E740481C1C}">
+                          <a14:useLocalDpi xmlns:a14="http://schemas.microsoft.com/office/drawing/2010/main" val="0"/>
+                        </a:ext>
+                      </a:extLst>
+                    </a:blip>
+                    <a:stretch>
+                      <a:fillRect/>
+                    </a:stretch>
+                  </pic:blipFill>
+                  <pic:spPr>
+                    <a:xfrm>
+                      <a:off x="0" y="0"/>
+                      <a:ext cx="5731510" cy="3223895"/>
+                    </a:xfrm>
+                    <a:prstGeom prst="rect">
+                      <a:avLst/>
+                    </a:prstGeom>
+                  </pic:spPr>
+                </pic:pic>
+              </a:graphicData>
+            </a:graphic>
+          </wp:inline>
+        </w:drawing>
+      </w:r>
     </w:p>
     <w:p>
       <w:pPr>
@@ -32198,45 +32371,62 @@
           <w:szCs w:val="26"/>
         </w:rPr>
       </w:pPr>
+      <w:r>
+        <w:rPr>
+          <w:noProof/>
+          <w:sz w:val="26"/>
+          <w:szCs w:val="26"/>
+        </w:rPr>
+        <w:drawing>
+          <wp:inline distT="0" distB="0" distL="0" distR="0" wp14:anchorId="256ED809" wp14:editId="2862A81D">
+            <wp:extent cx="5731510" cy="3223895"/>
+            <wp:effectExtent l="0" t="0" r="2540" b="0"/>
+            <wp:docPr id="1049075310" name="Picture 6"/>
+            <wp:cNvGraphicFramePr>
+              <a:graphicFrameLocks xmlns:a="http://schemas.openxmlformats.org/drawingml/2006/main" noChangeAspect="1"/>
+            </wp:cNvGraphicFramePr>
+            <a:graphic xmlns:a="http://schemas.openxmlformats.org/drawingml/2006/main">
+              <a:graphicData uri="http://schemas.openxmlformats.org/drawingml/2006/picture">
+                <pic:pic xmlns:pic="http://schemas.openxmlformats.org/drawingml/2006/picture">
+                  <pic:nvPicPr>
+                    <pic:cNvPr id="1049075310" name="Picture 1049075310"/>
+                    <pic:cNvPicPr/>
+                  </pic:nvPicPr>
+                  <pic:blipFill>
+                    <a:blip r:embed="rId10" cstate="print">
+                      <a:extLst>
+                        <a:ext uri="{28A0092B-C50C-407E-A947-70E740481C1C}">
+                          <a14:useLocalDpi xmlns:a14="http://schemas.microsoft.com/office/drawing/2010/main" val="0"/>
+                        </a:ext>
+                      </a:extLst>
+                    </a:blip>
+                    <a:stretch>
+                      <a:fillRect/>
+                    </a:stretch>
+                  </pic:blipFill>
+                  <pic:spPr>
+                    <a:xfrm>
+                      <a:off x="0" y="0"/>
+                      <a:ext cx="5731510" cy="3223895"/>
+                    </a:xfrm>
+                    <a:prstGeom prst="rect">
+                      <a:avLst/>
+                    </a:prstGeom>
+                  </pic:spPr>
+                </pic:pic>
+              </a:graphicData>
+            </a:graphic>
+          </wp:inline>
+        </w:drawing>
+      </w:r>
     </w:p>
     <w:p>
       <w:pPr>
         <w:rPr>
-          <w:b/>
-          <w:bCs/>
           <w:sz w:val="26"/>
           <w:szCs w:val="26"/>
         </w:rPr>
       </w:pPr>
-      <w:proofErr w:type="gramStart"/>
-      <w:r>
-        <w:rPr>
-          <w:b/>
-          <w:bCs/>
-          <w:sz w:val="26"/>
-          <w:szCs w:val="26"/>
-        </w:rPr>
-        <w:t xml:space="preserve">2.7 </w:t>
-      </w:r>
-      <w:r>
-        <w:rPr>
-          <w:b/>
-          <w:bCs/>
-          <w:sz w:val="26"/>
-          <w:szCs w:val="26"/>
-        </w:rPr>
-        <w:t xml:space="preserve"> Link</w:t>
-      </w:r>
-      <w:proofErr w:type="gramEnd"/>
-      <w:r>
-        <w:rPr>
-          <w:b/>
-          <w:bCs/>
-          <w:sz w:val="26"/>
-          <w:szCs w:val="26"/>
-        </w:rPr>
-        <w:t xml:space="preserve"> Figma dan Trello</w:t>
-      </w:r>
     </w:p>
     <w:p>
       <w:pPr>
@@ -32247,37 +32437,53 @@
       </w:pPr>
       <w:r>
         <w:rPr>
-          <w:sz w:val="26"/>
-          <w:szCs w:val="26"/>
-        </w:rPr>
-        <w:t xml:space="preserve">Link Trello </w:t>
-      </w:r>
-      <w:proofErr w:type="gramStart"/>
-      <w:r>
-        <w:rPr>
-          <w:sz w:val="26"/>
-          <w:szCs w:val="26"/>
-        </w:rPr>
-        <w:t>Board :</w:t>
-      </w:r>
-      <w:proofErr w:type="gramEnd"/>
-      <w:r>
-        <w:rPr>
-          <w:sz w:val="26"/>
-          <w:szCs w:val="26"/>
-        </w:rPr>
-        <w:t xml:space="preserve"> </w:t>
-      </w:r>
-      <w:hyperlink r:id="rId7" w:history="1">
-        <w:r>
-          <w:rPr>
-            <w:rStyle w:val="Hyperlink"/>
-            <w:sz w:val="26"/>
-            <w:szCs w:val="26"/>
-          </w:rPr>
-          <w:t>https://trello.com/b/BPxiCkUj/aplikasi-hotel-simpel</w:t>
-        </w:r>
-      </w:hyperlink>
+          <w:noProof/>
+          <w:sz w:val="26"/>
+          <w:szCs w:val="26"/>
+        </w:rPr>
+        <w:lastRenderedPageBreak/>
+        <w:drawing>
+          <wp:inline distT="0" distB="0" distL="0" distR="0" wp14:anchorId="6BD82804" wp14:editId="5E84063B">
+            <wp:extent cx="5731510" cy="3223895"/>
+            <wp:effectExtent l="0" t="0" r="2540" b="0"/>
+            <wp:docPr id="1529554709" name="Picture 7"/>
+            <wp:cNvGraphicFramePr>
+              <a:graphicFrameLocks xmlns:a="http://schemas.openxmlformats.org/drawingml/2006/main" noChangeAspect="1"/>
+            </wp:cNvGraphicFramePr>
+            <a:graphic xmlns:a="http://schemas.openxmlformats.org/drawingml/2006/main">
+              <a:graphicData uri="http://schemas.openxmlformats.org/drawingml/2006/picture">
+                <pic:pic xmlns:pic="http://schemas.openxmlformats.org/drawingml/2006/picture">
+                  <pic:nvPicPr>
+                    <pic:cNvPr id="1529554709" name="Picture 1529554709"/>
+                    <pic:cNvPicPr/>
+                  </pic:nvPicPr>
+                  <pic:blipFill>
+                    <a:blip r:embed="rId11" cstate="print">
+                      <a:extLst>
+                        <a:ext uri="{28A0092B-C50C-407E-A947-70E740481C1C}">
+                          <a14:useLocalDpi xmlns:a14="http://schemas.microsoft.com/office/drawing/2010/main" val="0"/>
+                        </a:ext>
+                      </a:extLst>
+                    </a:blip>
+                    <a:stretch>
+                      <a:fillRect/>
+                    </a:stretch>
+                  </pic:blipFill>
+                  <pic:spPr>
+                    <a:xfrm>
+                      <a:off x="0" y="0"/>
+                      <a:ext cx="5731510" cy="3223895"/>
+                    </a:xfrm>
+                    <a:prstGeom prst="rect">
+                      <a:avLst/>
+                    </a:prstGeom>
+                  </pic:spPr>
+                </pic:pic>
+              </a:graphicData>
+            </a:graphic>
+          </wp:inline>
+        </w:drawing>
+      </w:r>
     </w:p>
     <w:p>
       <w:pPr>
@@ -32286,35 +32492,61 @@
           <w:szCs w:val="26"/>
         </w:rPr>
       </w:pPr>
-      <w:r>
-        <w:rPr>
-          <w:sz w:val="26"/>
-          <w:szCs w:val="26"/>
-        </w:rPr>
-        <w:t xml:space="preserve">Link </w:t>
-      </w:r>
-      <w:proofErr w:type="gramStart"/>
-      <w:r>
-        <w:rPr>
-          <w:sz w:val="26"/>
-          <w:szCs w:val="26"/>
-        </w:rPr>
-        <w:t>Figma :</w:t>
-      </w:r>
-      <w:proofErr w:type="gramEnd"/>
-      <w:r>
-        <w:rPr>
-          <w:sz w:val="26"/>
-          <w:szCs w:val="26"/>
-        </w:rPr>
-        <w:t xml:space="preserve"> </w:t>
-      </w:r>
-      <w:r>
-        <w:rPr>
-          <w:sz w:val="26"/>
-          <w:szCs w:val="26"/>
-        </w:rPr>
-        <w:t>https://www.figma.com/file/UEofYXOl2NWZMZi1sgxGOn/Untitled?type=design&amp;node-id=0%3A1&amp;mode=design&amp;t=kJE2n5bHStv9x4Va-1</w:t>
+    </w:p>
+    <w:p>
+      <w:pPr>
+        <w:rPr>
+          <w:sz w:val="26"/>
+          <w:szCs w:val="26"/>
+        </w:rPr>
+      </w:pPr>
+      <w:r>
+        <w:rPr>
+          <w:noProof/>
+          <w:sz w:val="26"/>
+          <w:szCs w:val="26"/>
+        </w:rPr>
+        <w:drawing>
+          <wp:inline distT="0" distB="0" distL="0" distR="0" wp14:anchorId="09EFEB1D" wp14:editId="541B7DAB">
+            <wp:extent cx="5731510" cy="3223895"/>
+            <wp:effectExtent l="0" t="0" r="2540" b="0"/>
+            <wp:docPr id="640438808" name="Picture 4"/>
+            <wp:cNvGraphicFramePr>
+              <a:graphicFrameLocks xmlns:a="http://schemas.openxmlformats.org/drawingml/2006/main" noChangeAspect="1"/>
+            </wp:cNvGraphicFramePr>
+            <a:graphic xmlns:a="http://schemas.openxmlformats.org/drawingml/2006/main">
+              <a:graphicData uri="http://schemas.openxmlformats.org/drawingml/2006/picture">
+                <pic:pic xmlns:pic="http://schemas.openxmlformats.org/drawingml/2006/picture">
+                  <pic:nvPicPr>
+                    <pic:cNvPr id="640438808" name="Picture 640438808"/>
+                    <pic:cNvPicPr/>
+                  </pic:nvPicPr>
+                  <pic:blipFill>
+                    <a:blip r:embed="rId12" cstate="print">
+                      <a:extLst>
+                        <a:ext uri="{28A0092B-C50C-407E-A947-70E740481C1C}">
+                          <a14:useLocalDpi xmlns:a14="http://schemas.microsoft.com/office/drawing/2010/main" val="0"/>
+                        </a:ext>
+                      </a:extLst>
+                    </a:blip>
+                    <a:stretch>
+                      <a:fillRect/>
+                    </a:stretch>
+                  </pic:blipFill>
+                  <pic:spPr>
+                    <a:xfrm>
+                      <a:off x="0" y="0"/>
+                      <a:ext cx="5731510" cy="3223895"/>
+                    </a:xfrm>
+                    <a:prstGeom prst="rect">
+                      <a:avLst/>
+                    </a:prstGeom>
+                  </pic:spPr>
+                </pic:pic>
+              </a:graphicData>
+            </a:graphic>
+          </wp:inline>
+        </w:drawing>
       </w:r>
     </w:p>
     <w:p>
@@ -32351,7 +32583,16 @@
     </w:p>
     <w:p>
       <w:pPr>
-        <w:jc w:val="center"/>
+        <w:rPr>
+          <w:b/>
+          <w:bCs/>
+          <w:sz w:val="26"/>
+          <w:szCs w:val="26"/>
+        </w:rPr>
+      </w:pPr>
+    </w:p>
+    <w:p>
+      <w:pPr>
         <w:rPr>
           <w:b/>
           <w:bCs/>
@@ -32381,101 +32622,14 @@
           <w:szCs w:val="26"/>
         </w:rPr>
       </w:pPr>
-    </w:p>
-    <w:p>
-      <w:pPr>
-        <w:jc w:val="center"/>
+      <w:r>
         <w:rPr>
           <w:b/>
           <w:bCs/>
           <w:sz w:val="26"/>
           <w:szCs w:val="26"/>
         </w:rPr>
-      </w:pPr>
-    </w:p>
-    <w:p>
-      <w:pPr>
-        <w:jc w:val="center"/>
-        <w:rPr>
-          <w:b/>
-          <w:bCs/>
-          <w:sz w:val="26"/>
-          <w:szCs w:val="26"/>
-        </w:rPr>
-      </w:pPr>
-    </w:p>
-    <w:p>
-      <w:pPr>
-        <w:jc w:val="center"/>
-        <w:rPr>
-          <w:b/>
-          <w:bCs/>
-          <w:sz w:val="26"/>
-          <w:szCs w:val="26"/>
-        </w:rPr>
-      </w:pPr>
-    </w:p>
-    <w:p>
-      <w:pPr>
-        <w:jc w:val="center"/>
-        <w:rPr>
-          <w:b/>
-          <w:bCs/>
-          <w:sz w:val="26"/>
-          <w:szCs w:val="26"/>
-        </w:rPr>
-      </w:pPr>
-    </w:p>
-    <w:p>
-      <w:pPr>
-        <w:jc w:val="center"/>
-        <w:rPr>
-          <w:b/>
-          <w:bCs/>
-          <w:sz w:val="26"/>
-          <w:szCs w:val="26"/>
-        </w:rPr>
-      </w:pPr>
-    </w:p>
-    <w:p>
-      <w:pPr>
-        <w:jc w:val="center"/>
-        <w:rPr>
-          <w:b/>
-          <w:bCs/>
-          <w:sz w:val="26"/>
-          <w:szCs w:val="26"/>
-        </w:rPr>
-      </w:pPr>
-    </w:p>
-    <w:p>
-      <w:pPr>
-        <w:jc w:val="center"/>
-        <w:rPr>
-          <w:b/>
-          <w:bCs/>
-          <w:sz w:val="26"/>
-          <w:szCs w:val="26"/>
-        </w:rPr>
-      </w:pPr>
-    </w:p>
-    <w:p>
-      <w:pPr>
-        <w:jc w:val="center"/>
-        <w:rPr>
-          <w:b/>
-          <w:bCs/>
-          <w:sz w:val="26"/>
-          <w:szCs w:val="26"/>
-        </w:rPr>
-      </w:pPr>
-      <w:r>
-        <w:rPr>
-          <w:b/>
-          <w:bCs/>
-          <w:sz w:val="26"/>
-          <w:szCs w:val="26"/>
-        </w:rPr>
+        <w:lastRenderedPageBreak/>
         <w:t xml:space="preserve">BAB </w:t>
       </w:r>
       <w:r>
@@ -35340,6 +35494,56 @@
     </w:sectPr>
   </w:body>
 </w:document>
+</file>
+
+<file path=word/endnotes.xml><?xml version="1.0" encoding="utf-8"?>
+<w:endnotes xmlns:wpc="http://schemas.microsoft.com/office/word/2010/wordprocessingCanvas" xmlns:cx="http://schemas.microsoft.com/office/drawing/2014/chartex" xmlns:cx1="http://schemas.microsoft.com/office/drawing/2015/9/8/chartex" xmlns:cx2="http://schemas.microsoft.com/office/drawing/2015/10/21/chartex" xmlns:cx3="http://schemas.microsoft.com/office/drawing/2016/5/9/chartex" xmlns:cx4="http://schemas.microsoft.com/office/drawing/2016/5/10/chartex" xmlns:cx5="http://schemas.microsoft.com/office/drawing/2016/5/11/chartex" xmlns:cx6="http://schemas.microsoft.com/office/drawing/2016/5/12/chartex" xmlns:cx7="http://schemas.microsoft.com/office/drawing/2016/5/13/chartex" xmlns:cx8="http://schemas.microsoft.com/office/drawing/2016/5/14/chartex" xmlns:mc="http://schemas.openxmlformats.org/markup-compatibility/2006" xmlns:aink="http://schemas.microsoft.com/office/drawing/2016/ink" xmlns:am3d="http://schemas.microsoft.com/office/drawing/2017/model3d" xmlns:o="urn:schemas-microsoft-com:office:office" xmlns:oel="http://schemas.microsoft.com/office/2019/extlst" xmlns:r="http://schemas.openxmlformats.org/officeDocument/2006/relationships" xmlns:m="http://schemas.openxmlformats.org/officeDocument/2006/math" xmlns:v="urn:schemas-microsoft-com:vml" xmlns:wp14="http://schemas.microsoft.com/office/word/2010/wordprocessingDrawing" xmlns:wp="http://schemas.openxmlformats.org/drawingml/2006/wordprocessingDrawing" xmlns:w10="urn:schemas-microsoft-com:office:word" xmlns:w="http://schemas.openxmlformats.org/wordprocessingml/2006/main" xmlns:w14="http://schemas.microsoft.com/office/word/2010/wordml" xmlns:w15="http://schemas.microsoft.com/office/word/2012/wordml" xmlns:w16cex="http://schemas.microsoft.com/office/word/2018/wordml/cex" xmlns:w16cid="http://schemas.microsoft.com/office/word/2016/wordml/cid" xmlns:w16="http://schemas.microsoft.com/office/word/2018/wordml" xmlns:w16du="http://schemas.microsoft.com/office/word/2023/wordml/word16du" xmlns:w16sdtdh="http://schemas.microsoft.com/office/word/2020/wordml/sdtdatahash" xmlns:w16se="http://schemas.microsoft.com/office/word/2015/wordml/symex" xmlns:wpg="http://schemas.microsoft.com/office/word/2010/wordprocessingGroup" xmlns:wpi="http://schemas.microsoft.com/office/word/2010/wordprocessingInk" xmlns:wne="http://schemas.microsoft.com/office/word/2006/wordml" xmlns:wps="http://schemas.microsoft.com/office/word/2010/wordprocessingShape" mc:Ignorable="w14 w15 w16se w16cid w16 w16cex w16sdtdh wp14">
+  <w:endnote w:type="separator" w:id="-1">
+    <w:p>
+      <w:pPr>
+        <w:spacing w:after="0" w:line="240" w:lineRule="auto"/>
+      </w:pPr>
+      <w:r>
+        <w:separator/>
+      </w:r>
+    </w:p>
+  </w:endnote>
+  <w:endnote w:type="continuationSeparator" w:id="0">
+    <w:p>
+      <w:pPr>
+        <w:spacing w:after="0" w:line="240" w:lineRule="auto"/>
+      </w:pPr>
+      <w:r>
+        <w:continuationSeparator/>
+      </w:r>
+    </w:p>
+  </w:endnote>
+</w:endnotes>
+</file>
+
+<file path=word/footnotes.xml><?xml version="1.0" encoding="utf-8"?>
+<w:footnotes xmlns:wpc="http://schemas.microsoft.com/office/word/2010/wordprocessingCanvas" xmlns:cx="http://schemas.microsoft.com/office/drawing/2014/chartex" xmlns:cx1="http://schemas.microsoft.com/office/drawing/2015/9/8/chartex" xmlns:cx2="http://schemas.microsoft.com/office/drawing/2015/10/21/chartex" xmlns:cx3="http://schemas.microsoft.com/office/drawing/2016/5/9/chartex" xmlns:cx4="http://schemas.microsoft.com/office/drawing/2016/5/10/chartex" xmlns:cx5="http://schemas.microsoft.com/office/drawing/2016/5/11/chartex" xmlns:cx6="http://schemas.microsoft.com/office/drawing/2016/5/12/chartex" xmlns:cx7="http://schemas.microsoft.com/office/drawing/2016/5/13/chartex" xmlns:cx8="http://schemas.microsoft.com/office/drawing/2016/5/14/chartex" xmlns:mc="http://schemas.openxmlformats.org/markup-compatibility/2006" xmlns:aink="http://schemas.microsoft.com/office/drawing/2016/ink" xmlns:am3d="http://schemas.microsoft.com/office/drawing/2017/model3d" xmlns:o="urn:schemas-microsoft-com:office:office" xmlns:oel="http://schemas.microsoft.com/office/2019/extlst" xmlns:r="http://schemas.openxmlformats.org/officeDocument/2006/relationships" xmlns:m="http://schemas.openxmlformats.org/officeDocument/2006/math" xmlns:v="urn:schemas-microsoft-com:vml" xmlns:wp14="http://schemas.microsoft.com/office/word/2010/wordprocessingDrawing" xmlns:wp="http://schemas.openxmlformats.org/drawingml/2006/wordprocessingDrawing" xmlns:w10="urn:schemas-microsoft-com:office:word" xmlns:w="http://schemas.openxmlformats.org/wordprocessingml/2006/main" xmlns:w14="http://schemas.microsoft.com/office/word/2010/wordml" xmlns:w15="http://schemas.microsoft.com/office/word/2012/wordml" xmlns:w16cex="http://schemas.microsoft.com/office/word/2018/wordml/cex" xmlns:w16cid="http://schemas.microsoft.com/office/word/2016/wordml/cid" xmlns:w16="http://schemas.microsoft.com/office/word/2018/wordml" xmlns:w16du="http://schemas.microsoft.com/office/word/2023/wordml/word16du" xmlns:w16sdtdh="http://schemas.microsoft.com/office/word/2020/wordml/sdtdatahash" xmlns:w16se="http://schemas.microsoft.com/office/word/2015/wordml/symex" xmlns:wpg="http://schemas.microsoft.com/office/word/2010/wordprocessingGroup" xmlns:wpi="http://schemas.microsoft.com/office/word/2010/wordprocessingInk" xmlns:wne="http://schemas.microsoft.com/office/word/2006/wordml" xmlns:wps="http://schemas.microsoft.com/office/word/2010/wordprocessingShape" mc:Ignorable="w14 w15 w16se w16cid w16 w16cex w16sdtdh wp14">
+  <w:footnote w:type="separator" w:id="-1">
+    <w:p>
+      <w:pPr>
+        <w:spacing w:after="0" w:line="240" w:lineRule="auto"/>
+      </w:pPr>
+      <w:r>
+        <w:separator/>
+      </w:r>
+    </w:p>
+  </w:footnote>
+  <w:footnote w:type="continuationSeparator" w:id="0">
+    <w:p>
+      <w:pPr>
+        <w:spacing w:after="0" w:line="240" w:lineRule="auto"/>
+      </w:pPr>
+      <w:r>
+        <w:continuationSeparator/>
+      </w:r>
+    </w:p>
+  </w:footnote>
+</w:footnotes>
 </file>
 
 <file path=word/numbering.xml><?xml version="1.0" encoding="utf-8"?>
@@ -38156,6 +38360,50 @@
       <w:shd w:val="clear" w:color="auto" w:fill="E1DFDD"/>
     </w:rPr>
   </w:style>
+  <w:style w:type="paragraph" w:styleId="Header">
+    <w:name w:val="header"/>
+    <w:basedOn w:val="Normal"/>
+    <w:link w:val="HeaderChar"/>
+    <w:uiPriority w:val="99"/>
+    <w:unhideWhenUsed/>
+    <w:rsid w:val="00A33EDA"/>
+    <w:pPr>
+      <w:tabs>
+        <w:tab w:val="center" w:pos="4680"/>
+        <w:tab w:val="right" w:pos="9360"/>
+      </w:tabs>
+      <w:spacing w:after="0" w:line="240" w:lineRule="auto"/>
+    </w:pPr>
+  </w:style>
+  <w:style w:type="character" w:customStyle="1" w:styleId="HeaderChar">
+    <w:name w:val="Header Char"/>
+    <w:basedOn w:val="DefaultParagraphFont"/>
+    <w:link w:val="Header"/>
+    <w:uiPriority w:val="99"/>
+    <w:rsid w:val="00A33EDA"/>
+  </w:style>
+  <w:style w:type="paragraph" w:styleId="Footer">
+    <w:name w:val="footer"/>
+    <w:basedOn w:val="Normal"/>
+    <w:link w:val="FooterChar"/>
+    <w:uiPriority w:val="99"/>
+    <w:unhideWhenUsed/>
+    <w:rsid w:val="00A33EDA"/>
+    <w:pPr>
+      <w:tabs>
+        <w:tab w:val="center" w:pos="4680"/>
+        <w:tab w:val="right" w:pos="9360"/>
+      </w:tabs>
+      <w:spacing w:after="0" w:line="240" w:lineRule="auto"/>
+    </w:pPr>
+  </w:style>
+  <w:style w:type="character" w:customStyle="1" w:styleId="FooterChar">
+    <w:name w:val="Footer Char"/>
+    <w:basedOn w:val="DefaultParagraphFont"/>
+    <w:link w:val="Footer"/>
+    <w:uiPriority w:val="99"/>
+    <w:rsid w:val="00A33EDA"/>
+  </w:style>
 </w:styles>
 </file>
 

</xml_diff>

<commit_message>
Menambahkan Link Figma,Trello dan Github
</commit_message>
<xml_diff>
--- a/Simpel_TugasPraUAS.docx
+++ b/Simpel_TugasPraUAS.docx
@@ -3317,7 +3317,60 @@
           <w:sz w:val="26"/>
           <w:szCs w:val="26"/>
         </w:rPr>
-        <w:t xml:space="preserve">      2.7 Link Figma dan Link Trello………………………………………………………………………………</w:t>
+        <w:t xml:space="preserve">      2.7 Link </w:t>
+      </w:r>
+      <w:proofErr w:type="gramStart"/>
+      <w:r>
+        <w:rPr>
+          <w:sz w:val="26"/>
+          <w:szCs w:val="26"/>
+        </w:rPr>
+        <w:t xml:space="preserve">Figma </w:t>
+      </w:r>
+      <w:r>
+        <w:rPr>
+          <w:sz w:val="26"/>
+          <w:szCs w:val="26"/>
+        </w:rPr>
+        <w:t>,</w:t>
+      </w:r>
+      <w:r>
+        <w:rPr>
+          <w:sz w:val="26"/>
+          <w:szCs w:val="26"/>
+        </w:rPr>
+        <w:t>Trello</w:t>
+      </w:r>
+      <w:proofErr w:type="gramEnd"/>
+      <w:r>
+        <w:rPr>
+          <w:sz w:val="26"/>
+          <w:szCs w:val="26"/>
+        </w:rPr>
+        <w:t xml:space="preserve"> dan </w:t>
+      </w:r>
+      <w:proofErr w:type="spellStart"/>
+      <w:r>
+        <w:rPr>
+          <w:sz w:val="26"/>
+          <w:szCs w:val="26"/>
+        </w:rPr>
+        <w:t>Github</w:t>
+      </w:r>
+      <w:proofErr w:type="spellEnd"/>
+      <w:r>
+        <w:rPr>
+          <w:sz w:val="26"/>
+          <w:szCs w:val="26"/>
+        </w:rPr>
+        <w:t>……………………………………………………………</w:t>
+      </w:r>
+      <w:r>
+        <w:rPr>
+          <w:sz w:val="26"/>
+          <w:szCs w:val="26"/>
+        </w:rPr>
+        <w:t>……………</w:t>
       </w:r>
     </w:p>
     <w:p>
@@ -32558,59 +32611,199 @@
           <w:szCs w:val="26"/>
         </w:rPr>
       </w:pPr>
+      <w:proofErr w:type="gramStart"/>
+      <w:r>
+        <w:rPr>
+          <w:b/>
+          <w:bCs/>
+          <w:sz w:val="26"/>
+          <w:szCs w:val="26"/>
+        </w:rPr>
+        <w:t xml:space="preserve">2.7 </w:t>
+      </w:r>
+      <w:r>
+        <w:rPr>
+          <w:b/>
+          <w:bCs/>
+          <w:sz w:val="26"/>
+          <w:szCs w:val="26"/>
+        </w:rPr>
+        <w:t xml:space="preserve"> Link</w:t>
+      </w:r>
+      <w:proofErr w:type="gramEnd"/>
+      <w:r>
+        <w:rPr>
+          <w:b/>
+          <w:bCs/>
+          <w:sz w:val="26"/>
+          <w:szCs w:val="26"/>
+        </w:rPr>
+        <w:t xml:space="preserve"> Figma </w:t>
+      </w:r>
+      <w:r>
+        <w:rPr>
+          <w:b/>
+          <w:bCs/>
+          <w:sz w:val="26"/>
+          <w:szCs w:val="26"/>
+        </w:rPr>
+        <w:t>,</w:t>
+      </w:r>
+      <w:r>
+        <w:rPr>
+          <w:b/>
+          <w:bCs/>
+          <w:sz w:val="26"/>
+          <w:szCs w:val="26"/>
+        </w:rPr>
+        <w:t>Trello</w:t>
+      </w:r>
+      <w:r>
+        <w:rPr>
+          <w:b/>
+          <w:bCs/>
+          <w:sz w:val="26"/>
+          <w:szCs w:val="26"/>
+        </w:rPr>
+        <w:t xml:space="preserve"> dan </w:t>
+      </w:r>
+      <w:proofErr w:type="spellStart"/>
+      <w:r>
+        <w:rPr>
+          <w:b/>
+          <w:bCs/>
+          <w:sz w:val="26"/>
+          <w:szCs w:val="26"/>
+        </w:rPr>
+        <w:t>Github</w:t>
+      </w:r>
+      <w:proofErr w:type="spellEnd"/>
     </w:p>
     <w:p>
       <w:pPr>
-        <w:jc w:val="center"/>
-        <w:rPr>
-          <w:b/>
-          <w:bCs/>
+        <w:rPr>
           <w:sz w:val="26"/>
           <w:szCs w:val="26"/>
         </w:rPr>
       </w:pPr>
+      <w:r>
+        <w:rPr>
+          <w:sz w:val="26"/>
+          <w:szCs w:val="26"/>
+        </w:rPr>
+        <w:t xml:space="preserve">Link </w:t>
+      </w:r>
+      <w:proofErr w:type="gramStart"/>
+      <w:r>
+        <w:rPr>
+          <w:sz w:val="26"/>
+          <w:szCs w:val="26"/>
+        </w:rPr>
+        <w:t>Figma :</w:t>
+      </w:r>
+      <w:proofErr w:type="gramEnd"/>
+      <w:r>
+        <w:rPr>
+          <w:sz w:val="26"/>
+          <w:szCs w:val="26"/>
+        </w:rPr>
+        <w:t xml:space="preserve"> </w:t>
+      </w:r>
+      <w:r>
+        <w:rPr>
+          <w:sz w:val="26"/>
+          <w:szCs w:val="26"/>
+        </w:rPr>
+        <w:t>https://www.figma.com/file/UEofYXOl2NWZMZi1sgxGOn/Untitled?type=design&amp;node-id=0%3A1&amp;mode=design&amp;t=kJE2n5bHStv9x4Va-1</w:t>
+      </w:r>
     </w:p>
     <w:p>
       <w:pPr>
-        <w:jc w:val="center"/>
-        <w:rPr>
-          <w:b/>
-          <w:bCs/>
+        <w:rPr>
           <w:sz w:val="26"/>
           <w:szCs w:val="26"/>
         </w:rPr>
       </w:pPr>
+      <w:r>
+        <w:rPr>
+          <w:sz w:val="26"/>
+          <w:szCs w:val="26"/>
+        </w:rPr>
+        <w:t xml:space="preserve">Link Trello </w:t>
+      </w:r>
+      <w:proofErr w:type="gramStart"/>
+      <w:r>
+        <w:rPr>
+          <w:sz w:val="26"/>
+          <w:szCs w:val="26"/>
+        </w:rPr>
+        <w:t>Board :</w:t>
+      </w:r>
+      <w:proofErr w:type="gramEnd"/>
+      <w:r>
+        <w:rPr>
+          <w:sz w:val="26"/>
+          <w:szCs w:val="26"/>
+        </w:rPr>
+        <w:t xml:space="preserve"> </w:t>
+      </w:r>
+      <w:hyperlink r:id="rId13" w:history="1">
+        <w:r>
+          <w:rPr>
+            <w:rStyle w:val="Hyperlink"/>
+            <w:sz w:val="26"/>
+            <w:szCs w:val="26"/>
+          </w:rPr>
+          <w:t>https://trello.com/b/BPxiCkUj/aplikasi-hotel-simpel</w:t>
+        </w:r>
+      </w:hyperlink>
     </w:p>
     <w:p>
       <w:pPr>
         <w:rPr>
-          <w:b/>
-          <w:bCs/>
           <w:sz w:val="26"/>
           <w:szCs w:val="26"/>
         </w:rPr>
       </w:pPr>
-    </w:p>
-    <w:p>
-      <w:pPr>
-        <w:rPr>
-          <w:b/>
-          <w:bCs/>
-          <w:sz w:val="26"/>
-          <w:szCs w:val="26"/>
-        </w:rPr>
-      </w:pPr>
-    </w:p>
-    <w:p>
-      <w:pPr>
-        <w:jc w:val="center"/>
-        <w:rPr>
-          <w:b/>
-          <w:bCs/>
-          <w:sz w:val="26"/>
-          <w:szCs w:val="26"/>
-        </w:rPr>
-      </w:pPr>
+      <w:r>
+        <w:rPr>
+          <w:sz w:val="26"/>
+          <w:szCs w:val="26"/>
+        </w:rPr>
+        <w:t xml:space="preserve">Link </w:t>
+      </w:r>
+      <w:proofErr w:type="spellStart"/>
+      <w:proofErr w:type="gramStart"/>
+      <w:r>
+        <w:rPr>
+          <w:sz w:val="26"/>
+          <w:szCs w:val="26"/>
+        </w:rPr>
+        <w:t>Github</w:t>
+      </w:r>
+      <w:proofErr w:type="spellEnd"/>
+      <w:r>
+        <w:rPr>
+          <w:sz w:val="26"/>
+          <w:szCs w:val="26"/>
+        </w:rPr>
+        <w:t xml:space="preserve"> :</w:t>
+      </w:r>
+      <w:proofErr w:type="gramEnd"/>
+      <w:r>
+        <w:rPr>
+          <w:sz w:val="26"/>
+          <w:szCs w:val="26"/>
+        </w:rPr>
+        <w:t xml:space="preserve"> </w:t>
+      </w:r>
+      <w:r>
+        <w:rPr>
+          <w:sz w:val="26"/>
+          <w:szCs w:val="26"/>
+        </w:rPr>
+        <w:t>https://github.com/Fikri-rmd/genius-hotel/tree/master</w:t>
+      </w:r>
     </w:p>
     <w:p>
       <w:pPr>

</xml_diff>